<commit_message>
add 04 Building RESTful APIs Using Express -> 8) Handling HTTP GET Requestsadd 04 Building RESTful APIs Using Express -> 8) Handling HTTP GET Requests
</commit_message>
<xml_diff>
--- a/Programming with Mosh/Node.js The Complete Guide to Build RESTful API/04 Building RESTful APIs Using Express/04 Building RESTful APIs Using Express.docx
+++ b/Programming with Mosh/Node.js The Complete Guide to Build RESTful API/04 Building RESTful APIs Using Express/04 Building RESTful APIs Using Express.docx
@@ -9382,7 +9382,6 @@
       <w:pPr>
         <w:spacing w:after="0" w:line="0" w:lineRule="atLeast"/>
       </w:pPr>
-      <w:bookmarkStart w:id="0" w:name="_GoBack"/>
       <w:r>
         <w:rPr>
           <w:b/>
@@ -9391,7 +9390,6 @@
         </w:rPr>
         <w:t>8) Handling HTTP GET Requests</w:t>
       </w:r>
-      <w:bookmarkEnd w:id="0"/>
       <w:r>
         <w:t>:</w:t>
       </w:r>
@@ -11456,6 +11454,1865 @@
       <w:pPr>
         <w:spacing w:after="0" w:line="0" w:lineRule="atLeast"/>
       </w:pPr>
+      <w:r>
+        <w:t xml:space="preserve">Now we are working with http post request. </w:t>
+      </w:r>
+      <w:r>
+        <w:t xml:space="preserve">Using an http post </w:t>
+      </w:r>
+      <w:r>
+        <w:t>request,</w:t>
+      </w:r>
+      <w:r>
+        <w:t xml:space="preserve"> we create a new </w:t>
+      </w:r>
+      <w:r>
+        <w:t>course</w:t>
+      </w:r>
+      <w:r>
+        <w:t xml:space="preserve">. </w:t>
+      </w:r>
+    </w:p>
+    <w:p>
+      <w:pPr>
+        <w:spacing w:after="0" w:line="0" w:lineRule="atLeast"/>
+      </w:pPr>
+    </w:p>
+    <w:p>
+      <w:pPr>
+        <w:shd w:val="clear" w:color="auto" w:fill="1F2430"/>
+        <w:spacing w:after="0" w:line="330" w:lineRule="atLeast"/>
+        <w:rPr>
+          <w:rFonts w:ascii="Consolas" w:eastAsia="Times New Roman" w:hAnsi="Consolas" w:cs="Times New Roman"/>
+          <w:color w:val="CBCCC6"/>
+          <w:sz w:val="24"/>
+          <w:szCs w:val="24"/>
+        </w:rPr>
+      </w:pPr>
+      <w:proofErr w:type="spellStart"/>
+      <w:proofErr w:type="gramStart"/>
+      <w:r>
+        <w:rPr>
+          <w:rFonts w:ascii="Consolas" w:eastAsia="Times New Roman" w:hAnsi="Consolas" w:cs="Times New Roman"/>
+          <w:color w:val="CBCCC6"/>
+          <w:sz w:val="24"/>
+          <w:szCs w:val="24"/>
+        </w:rPr>
+        <w:t>app</w:t>
+      </w:r>
+      <w:r>
+        <w:rPr>
+          <w:rFonts w:ascii="Consolas" w:eastAsia="Times New Roman" w:hAnsi="Consolas" w:cs="Times New Roman"/>
+          <w:color w:val="F29E74"/>
+          <w:sz w:val="24"/>
+          <w:szCs w:val="24"/>
+        </w:rPr>
+        <w:t>.</w:t>
+      </w:r>
+      <w:r>
+        <w:rPr>
+          <w:rFonts w:ascii="Consolas" w:eastAsia="Times New Roman" w:hAnsi="Consolas" w:cs="Times New Roman"/>
+          <w:color w:val="F28779"/>
+          <w:sz w:val="24"/>
+          <w:szCs w:val="24"/>
+        </w:rPr>
+        <w:t>post</w:t>
+      </w:r>
+      <w:proofErr w:type="spellEnd"/>
+      <w:r>
+        <w:rPr>
+          <w:rFonts w:ascii="Consolas" w:eastAsia="Times New Roman" w:hAnsi="Consolas" w:cs="Times New Roman"/>
+          <w:color w:val="CBCCC6"/>
+          <w:sz w:val="24"/>
+          <w:szCs w:val="24"/>
+        </w:rPr>
+        <w:t>(</w:t>
+      </w:r>
+      <w:proofErr w:type="gramEnd"/>
+      <w:r>
+        <w:rPr>
+          <w:rFonts w:ascii="Consolas" w:eastAsia="Times New Roman" w:hAnsi="Consolas" w:cs="Times New Roman"/>
+          <w:color w:val="BAE67E"/>
+          <w:sz w:val="24"/>
+          <w:szCs w:val="24"/>
+        </w:rPr>
+        <w:t>"/</w:t>
+      </w:r>
+      <w:proofErr w:type="spellStart"/>
+      <w:r>
+        <w:rPr>
+          <w:rFonts w:ascii="Consolas" w:eastAsia="Times New Roman" w:hAnsi="Consolas" w:cs="Times New Roman"/>
+          <w:color w:val="BAE67E"/>
+          <w:sz w:val="24"/>
+          <w:szCs w:val="24"/>
+        </w:rPr>
+        <w:t>api</w:t>
+      </w:r>
+      <w:proofErr w:type="spellEnd"/>
+      <w:r>
+        <w:rPr>
+          <w:rFonts w:ascii="Consolas" w:eastAsia="Times New Roman" w:hAnsi="Consolas" w:cs="Times New Roman"/>
+          <w:color w:val="BAE67E"/>
+          <w:sz w:val="24"/>
+          <w:szCs w:val="24"/>
+        </w:rPr>
+        <w:t>/courses/:id"</w:t>
+      </w:r>
+      <w:r>
+        <w:rPr>
+          <w:rFonts w:ascii="Consolas" w:eastAsia="Times New Roman" w:hAnsi="Consolas" w:cs="Times New Roman"/>
+          <w:color w:val="CBCCC6"/>
+          <w:sz w:val="24"/>
+          <w:szCs w:val="24"/>
+        </w:rPr>
+        <w:t>, (</w:t>
+      </w:r>
+      <w:r>
+        <w:rPr>
+          <w:rFonts w:ascii="Consolas" w:eastAsia="Times New Roman" w:hAnsi="Consolas" w:cs="Times New Roman"/>
+          <w:color w:val="D4BFFF"/>
+          <w:sz w:val="24"/>
+          <w:szCs w:val="24"/>
+        </w:rPr>
+        <w:t>req</w:t>
+      </w:r>
+      <w:r>
+        <w:rPr>
+          <w:rFonts w:ascii="Consolas" w:eastAsia="Times New Roman" w:hAnsi="Consolas" w:cs="Times New Roman"/>
+          <w:color w:val="CBCCC6"/>
+          <w:sz w:val="24"/>
+          <w:szCs w:val="24"/>
+        </w:rPr>
+        <w:t xml:space="preserve">, </w:t>
+      </w:r>
+      <w:r>
+        <w:rPr>
+          <w:rFonts w:ascii="Consolas" w:eastAsia="Times New Roman" w:hAnsi="Consolas" w:cs="Times New Roman"/>
+          <w:color w:val="D4BFFF"/>
+          <w:sz w:val="24"/>
+          <w:szCs w:val="24"/>
+        </w:rPr>
+        <w:t>res</w:t>
+      </w:r>
+      <w:r>
+        <w:rPr>
+          <w:rFonts w:ascii="Consolas" w:eastAsia="Times New Roman" w:hAnsi="Consolas" w:cs="Times New Roman"/>
+          <w:color w:val="CBCCC6"/>
+          <w:sz w:val="24"/>
+          <w:szCs w:val="24"/>
+        </w:rPr>
+        <w:t xml:space="preserve">) </w:t>
+      </w:r>
+      <w:r>
+        <w:rPr>
+          <w:rFonts w:ascii="Consolas" w:eastAsia="Times New Roman" w:hAnsi="Consolas" w:cs="Times New Roman"/>
+          <w:color w:val="FFA759"/>
+          <w:sz w:val="24"/>
+          <w:szCs w:val="24"/>
+        </w:rPr>
+        <w:t>=&gt;</w:t>
+      </w:r>
+      <w:r>
+        <w:rPr>
+          <w:rFonts w:ascii="Consolas" w:eastAsia="Times New Roman" w:hAnsi="Consolas" w:cs="Times New Roman"/>
+          <w:color w:val="CBCCC6"/>
+          <w:sz w:val="24"/>
+          <w:szCs w:val="24"/>
+        </w:rPr>
+        <w:t xml:space="preserve"> {</w:t>
+      </w:r>
+    </w:p>
+    <w:p>
+      <w:pPr>
+        <w:shd w:val="clear" w:color="auto" w:fill="1F2430"/>
+        <w:spacing w:after="0" w:line="330" w:lineRule="atLeast"/>
+        <w:rPr>
+          <w:rFonts w:ascii="Consolas" w:eastAsia="Times New Roman" w:hAnsi="Consolas" w:cs="Times New Roman"/>
+          <w:color w:val="CBCCC6"/>
+          <w:sz w:val="24"/>
+          <w:szCs w:val="24"/>
+        </w:rPr>
+      </w:pPr>
+      <w:r>
+        <w:rPr>
+          <w:rFonts w:ascii="Consolas" w:eastAsia="Times New Roman" w:hAnsi="Consolas" w:cs="Times New Roman"/>
+          <w:color w:val="CBCCC6"/>
+          <w:sz w:val="24"/>
+          <w:szCs w:val="24"/>
+        </w:rPr>
+        <w:tab/>
+      </w:r>
+      <w:r>
+        <w:rPr>
+          <w:rFonts w:ascii="Consolas" w:eastAsia="Times New Roman" w:hAnsi="Consolas" w:cs="Times New Roman"/>
+          <w:color w:val="CBCCC6"/>
+          <w:sz w:val="24"/>
+          <w:szCs w:val="24"/>
+        </w:rPr>
+        <w:tab/>
+      </w:r>
+      <w:r>
+        <w:rPr>
+          <w:rFonts w:ascii="Consolas" w:eastAsia="Times New Roman" w:hAnsi="Consolas" w:cs="Times New Roman"/>
+          <w:color w:val="CBCCC6"/>
+          <w:sz w:val="24"/>
+          <w:szCs w:val="24"/>
+        </w:rPr>
+        <w:tab/>
+      </w:r>
+      <w:r>
+        <w:rPr>
+          <w:rFonts w:ascii="Consolas" w:eastAsia="Times New Roman" w:hAnsi="Consolas" w:cs="Times New Roman"/>
+          <w:color w:val="CBCCC6"/>
+          <w:sz w:val="24"/>
+          <w:szCs w:val="24"/>
+        </w:rPr>
+        <w:tab/>
+      </w:r>
+      <w:r>
+        <w:rPr>
+          <w:rFonts w:ascii="Consolas" w:eastAsia="Times New Roman" w:hAnsi="Consolas" w:cs="Times New Roman"/>
+          <w:color w:val="CBCCC6"/>
+          <w:sz w:val="24"/>
+          <w:szCs w:val="24"/>
+        </w:rPr>
+        <w:tab/>
+      </w:r>
+      <w:r>
+        <w:rPr>
+          <w:rFonts w:ascii="Consolas" w:eastAsia="Times New Roman" w:hAnsi="Consolas" w:cs="Times New Roman"/>
+          <w:color w:val="CBCCC6"/>
+          <w:sz w:val="24"/>
+          <w:szCs w:val="24"/>
+        </w:rPr>
+        <w:tab/>
+      </w:r>
+      <w:r>
+        <w:rPr>
+          <w:rFonts w:ascii="Consolas" w:eastAsia="Times New Roman" w:hAnsi="Consolas" w:cs="Times New Roman"/>
+          <w:color w:val="CBCCC6"/>
+          <w:sz w:val="24"/>
+          <w:szCs w:val="24"/>
+        </w:rPr>
+        <w:tab/>
+      </w:r>
+    </w:p>
+    <w:p>
+      <w:pPr>
+        <w:shd w:val="clear" w:color="auto" w:fill="1F2430"/>
+        <w:spacing w:after="0" w:line="330" w:lineRule="atLeast"/>
+        <w:rPr>
+          <w:rFonts w:ascii="Consolas" w:eastAsia="Times New Roman" w:hAnsi="Consolas" w:cs="Times New Roman"/>
+          <w:color w:val="CBCCC6"/>
+          <w:sz w:val="24"/>
+          <w:szCs w:val="24"/>
+        </w:rPr>
+      </w:pPr>
+      <w:r>
+        <w:rPr>
+          <w:rFonts w:ascii="Consolas" w:eastAsia="Times New Roman" w:hAnsi="Consolas" w:cs="Times New Roman"/>
+          <w:color w:val="CBCCC6"/>
+          <w:sz w:val="24"/>
+          <w:szCs w:val="24"/>
+        </w:rPr>
+        <w:t>});</w:t>
+      </w:r>
+    </w:p>
+    <w:p>
+      <w:pPr>
+        <w:spacing w:after="0" w:line="0" w:lineRule="atLeast"/>
+      </w:pPr>
+    </w:p>
+    <w:p>
+      <w:pPr>
+        <w:spacing w:after="0" w:line="0" w:lineRule="atLeast"/>
+      </w:pPr>
+      <w:r>
+        <w:t>In th</w:t>
+      </w:r>
+      <w:r>
+        <w:t>is</w:t>
+      </w:r>
+      <w:r>
+        <w:t xml:space="preserve"> route </w:t>
+      </w:r>
+      <w:r>
+        <w:t xml:space="preserve">handler we need to read the course object that should be in the body of the request. Use </w:t>
+      </w:r>
+      <w:r>
+        <w:t>these properties</w:t>
+      </w:r>
+      <w:r>
+        <w:t xml:space="preserve"> to create </w:t>
+      </w:r>
+      <w:r>
+        <w:t>a new course object and then add the course object to our courses array. Now create a new course object.</w:t>
+      </w:r>
+    </w:p>
+    <w:p>
+      <w:pPr>
+        <w:spacing w:after="0" w:line="0" w:lineRule="atLeast"/>
+      </w:pPr>
+    </w:p>
+    <w:p>
+      <w:pPr>
+        <w:shd w:val="clear" w:color="auto" w:fill="1F2430"/>
+        <w:spacing w:after="0" w:line="330" w:lineRule="atLeast"/>
+        <w:rPr>
+          <w:rFonts w:ascii="Consolas" w:eastAsia="Times New Roman" w:hAnsi="Consolas" w:cs="Times New Roman"/>
+          <w:color w:val="CBCCC6"/>
+          <w:sz w:val="24"/>
+          <w:szCs w:val="24"/>
+        </w:rPr>
+      </w:pPr>
+      <w:r>
+        <w:rPr>
+          <w:rFonts w:ascii="Consolas" w:eastAsia="Times New Roman" w:hAnsi="Consolas" w:cs="Times New Roman"/>
+          <w:i/>
+          <w:iCs/>
+          <w:color w:val="5C6773"/>
+          <w:sz w:val="24"/>
+          <w:szCs w:val="24"/>
+        </w:rPr>
+        <w:t>//post request</w:t>
+      </w:r>
+    </w:p>
+    <w:p>
+      <w:pPr>
+        <w:shd w:val="clear" w:color="auto" w:fill="1F2430"/>
+        <w:spacing w:after="0" w:line="330" w:lineRule="atLeast"/>
+        <w:rPr>
+          <w:rFonts w:ascii="Consolas" w:eastAsia="Times New Roman" w:hAnsi="Consolas" w:cs="Times New Roman"/>
+          <w:color w:val="CBCCC6"/>
+          <w:sz w:val="24"/>
+          <w:szCs w:val="24"/>
+        </w:rPr>
+      </w:pPr>
+      <w:proofErr w:type="spellStart"/>
+      <w:proofErr w:type="gramStart"/>
+      <w:r>
+        <w:rPr>
+          <w:rFonts w:ascii="Consolas" w:eastAsia="Times New Roman" w:hAnsi="Consolas" w:cs="Times New Roman"/>
+          <w:color w:val="CBCCC6"/>
+          <w:sz w:val="24"/>
+          <w:szCs w:val="24"/>
+        </w:rPr>
+        <w:t>app</w:t>
+      </w:r>
+      <w:r>
+        <w:rPr>
+          <w:rFonts w:ascii="Consolas" w:eastAsia="Times New Roman" w:hAnsi="Consolas" w:cs="Times New Roman"/>
+          <w:color w:val="F29E74"/>
+          <w:sz w:val="24"/>
+          <w:szCs w:val="24"/>
+        </w:rPr>
+        <w:t>.</w:t>
+      </w:r>
+      <w:r>
+        <w:rPr>
+          <w:rFonts w:ascii="Consolas" w:eastAsia="Times New Roman" w:hAnsi="Consolas" w:cs="Times New Roman"/>
+          <w:color w:val="FFD580"/>
+          <w:sz w:val="24"/>
+          <w:szCs w:val="24"/>
+        </w:rPr>
+        <w:t>post</w:t>
+      </w:r>
+      <w:proofErr w:type="spellEnd"/>
+      <w:r>
+        <w:rPr>
+          <w:rFonts w:ascii="Consolas" w:eastAsia="Times New Roman" w:hAnsi="Consolas" w:cs="Times New Roman"/>
+          <w:color w:val="CBCCC6"/>
+          <w:sz w:val="24"/>
+          <w:szCs w:val="24"/>
+        </w:rPr>
+        <w:t>(</w:t>
+      </w:r>
+      <w:proofErr w:type="gramEnd"/>
+      <w:r>
+        <w:rPr>
+          <w:rFonts w:ascii="Consolas" w:eastAsia="Times New Roman" w:hAnsi="Consolas" w:cs="Times New Roman"/>
+          <w:color w:val="BAE67E"/>
+          <w:sz w:val="24"/>
+          <w:szCs w:val="24"/>
+        </w:rPr>
+        <w:t>"/</w:t>
+      </w:r>
+      <w:proofErr w:type="spellStart"/>
+      <w:r>
+        <w:rPr>
+          <w:rFonts w:ascii="Consolas" w:eastAsia="Times New Roman" w:hAnsi="Consolas" w:cs="Times New Roman"/>
+          <w:color w:val="BAE67E"/>
+          <w:sz w:val="24"/>
+          <w:szCs w:val="24"/>
+        </w:rPr>
+        <w:t>api</w:t>
+      </w:r>
+      <w:proofErr w:type="spellEnd"/>
+      <w:r>
+        <w:rPr>
+          <w:rFonts w:ascii="Consolas" w:eastAsia="Times New Roman" w:hAnsi="Consolas" w:cs="Times New Roman"/>
+          <w:color w:val="BAE67E"/>
+          <w:sz w:val="24"/>
+          <w:szCs w:val="24"/>
+        </w:rPr>
+        <w:t>/courses"</w:t>
+      </w:r>
+      <w:r>
+        <w:rPr>
+          <w:rFonts w:ascii="Consolas" w:eastAsia="Times New Roman" w:hAnsi="Consolas" w:cs="Times New Roman"/>
+          <w:color w:val="CBCCC6"/>
+          <w:sz w:val="24"/>
+          <w:szCs w:val="24"/>
+        </w:rPr>
+        <w:t>, (</w:t>
+      </w:r>
+      <w:r>
+        <w:rPr>
+          <w:rFonts w:ascii="Consolas" w:eastAsia="Times New Roman" w:hAnsi="Consolas" w:cs="Times New Roman"/>
+          <w:color w:val="D4BFFF"/>
+          <w:sz w:val="24"/>
+          <w:szCs w:val="24"/>
+        </w:rPr>
+        <w:t>req</w:t>
+      </w:r>
+      <w:r>
+        <w:rPr>
+          <w:rFonts w:ascii="Consolas" w:eastAsia="Times New Roman" w:hAnsi="Consolas" w:cs="Times New Roman"/>
+          <w:color w:val="CBCCC6"/>
+          <w:sz w:val="24"/>
+          <w:szCs w:val="24"/>
+        </w:rPr>
+        <w:t xml:space="preserve">, </w:t>
+      </w:r>
+      <w:r>
+        <w:rPr>
+          <w:rFonts w:ascii="Consolas" w:eastAsia="Times New Roman" w:hAnsi="Consolas" w:cs="Times New Roman"/>
+          <w:color w:val="D4BFFF"/>
+          <w:sz w:val="24"/>
+          <w:szCs w:val="24"/>
+        </w:rPr>
+        <w:t>res</w:t>
+      </w:r>
+      <w:r>
+        <w:rPr>
+          <w:rFonts w:ascii="Consolas" w:eastAsia="Times New Roman" w:hAnsi="Consolas" w:cs="Times New Roman"/>
+          <w:color w:val="CBCCC6"/>
+          <w:sz w:val="24"/>
+          <w:szCs w:val="24"/>
+        </w:rPr>
+        <w:t xml:space="preserve">) </w:t>
+      </w:r>
+      <w:r>
+        <w:rPr>
+          <w:rFonts w:ascii="Consolas" w:eastAsia="Times New Roman" w:hAnsi="Consolas" w:cs="Times New Roman"/>
+          <w:color w:val="FFA759"/>
+          <w:sz w:val="24"/>
+          <w:szCs w:val="24"/>
+        </w:rPr>
+        <w:t>=&gt;</w:t>
+      </w:r>
+      <w:r>
+        <w:rPr>
+          <w:rFonts w:ascii="Consolas" w:eastAsia="Times New Roman" w:hAnsi="Consolas" w:cs="Times New Roman"/>
+          <w:color w:val="CBCCC6"/>
+          <w:sz w:val="24"/>
+          <w:szCs w:val="24"/>
+        </w:rPr>
+        <w:t xml:space="preserve"> {</w:t>
+      </w:r>
+    </w:p>
+    <w:p>
+      <w:pPr>
+        <w:shd w:val="clear" w:color="auto" w:fill="1F2430"/>
+        <w:spacing w:after="0" w:line="330" w:lineRule="atLeast"/>
+        <w:rPr>
+          <w:rFonts w:ascii="Consolas" w:eastAsia="Times New Roman" w:hAnsi="Consolas" w:cs="Times New Roman"/>
+          <w:color w:val="CBCCC6"/>
+          <w:sz w:val="24"/>
+          <w:szCs w:val="24"/>
+        </w:rPr>
+      </w:pPr>
+      <w:r>
+        <w:rPr>
+          <w:rFonts w:ascii="Consolas" w:eastAsia="Times New Roman" w:hAnsi="Consolas" w:cs="Times New Roman"/>
+          <w:color w:val="CBCCC6"/>
+          <w:sz w:val="24"/>
+          <w:szCs w:val="24"/>
+        </w:rPr>
+        <w:t xml:space="preserve">  </w:t>
+      </w:r>
+      <w:r>
+        <w:rPr>
+          <w:rFonts w:ascii="Consolas" w:eastAsia="Times New Roman" w:hAnsi="Consolas" w:cs="Times New Roman"/>
+          <w:color w:val="FFA759"/>
+          <w:sz w:val="24"/>
+          <w:szCs w:val="24"/>
+        </w:rPr>
+        <w:t>const</w:t>
+      </w:r>
+      <w:r>
+        <w:rPr>
+          <w:rFonts w:ascii="Consolas" w:eastAsia="Times New Roman" w:hAnsi="Consolas" w:cs="Times New Roman"/>
+          <w:color w:val="CBCCC6"/>
+          <w:sz w:val="24"/>
+          <w:szCs w:val="24"/>
+        </w:rPr>
+        <w:t xml:space="preserve"> course </w:t>
+      </w:r>
+      <w:r>
+        <w:rPr>
+          <w:rFonts w:ascii="Consolas" w:eastAsia="Times New Roman" w:hAnsi="Consolas" w:cs="Times New Roman"/>
+          <w:color w:val="F29E74"/>
+          <w:sz w:val="24"/>
+          <w:szCs w:val="24"/>
+        </w:rPr>
+        <w:t>=</w:t>
+      </w:r>
+      <w:r>
+        <w:rPr>
+          <w:rFonts w:ascii="Consolas" w:eastAsia="Times New Roman" w:hAnsi="Consolas" w:cs="Times New Roman"/>
+          <w:color w:val="CBCCC6"/>
+          <w:sz w:val="24"/>
+          <w:szCs w:val="24"/>
+        </w:rPr>
+        <w:t xml:space="preserve"> {</w:t>
+      </w:r>
+    </w:p>
+    <w:p>
+      <w:pPr>
+        <w:shd w:val="clear" w:color="auto" w:fill="1F2430"/>
+        <w:spacing w:after="0" w:line="330" w:lineRule="atLeast"/>
+        <w:rPr>
+          <w:rFonts w:ascii="Consolas" w:eastAsia="Times New Roman" w:hAnsi="Consolas" w:cs="Times New Roman"/>
+          <w:color w:val="CBCCC6"/>
+          <w:sz w:val="24"/>
+          <w:szCs w:val="24"/>
+        </w:rPr>
+      </w:pPr>
+      <w:r>
+        <w:rPr>
+          <w:rFonts w:ascii="Consolas" w:eastAsia="Times New Roman" w:hAnsi="Consolas" w:cs="Times New Roman"/>
+          <w:color w:val="CBCCC6"/>
+          <w:sz w:val="24"/>
+          <w:szCs w:val="24"/>
+        </w:rPr>
+        <w:t xml:space="preserve">    id: </w:t>
+      </w:r>
+      <w:proofErr w:type="spellStart"/>
+      <w:proofErr w:type="gramStart"/>
+      <w:r>
+        <w:rPr>
+          <w:rFonts w:ascii="Consolas" w:eastAsia="Times New Roman" w:hAnsi="Consolas" w:cs="Times New Roman"/>
+          <w:color w:val="CBCCC6"/>
+          <w:sz w:val="24"/>
+          <w:szCs w:val="24"/>
+        </w:rPr>
+        <w:t>courses</w:t>
+      </w:r>
+      <w:r>
+        <w:rPr>
+          <w:rFonts w:ascii="Consolas" w:eastAsia="Times New Roman" w:hAnsi="Consolas" w:cs="Times New Roman"/>
+          <w:color w:val="F29E74"/>
+          <w:sz w:val="24"/>
+          <w:szCs w:val="24"/>
+        </w:rPr>
+        <w:t>.</w:t>
+      </w:r>
+      <w:r>
+        <w:rPr>
+          <w:rFonts w:ascii="Consolas" w:eastAsia="Times New Roman" w:hAnsi="Consolas" w:cs="Times New Roman"/>
+          <w:color w:val="CBCCC6"/>
+          <w:sz w:val="24"/>
+          <w:szCs w:val="24"/>
+        </w:rPr>
+        <w:t>length</w:t>
+      </w:r>
+      <w:proofErr w:type="spellEnd"/>
+      <w:proofErr w:type="gramEnd"/>
+      <w:r>
+        <w:rPr>
+          <w:rFonts w:ascii="Consolas" w:eastAsia="Times New Roman" w:hAnsi="Consolas" w:cs="Times New Roman"/>
+          <w:color w:val="CBCCC6"/>
+          <w:sz w:val="24"/>
+          <w:szCs w:val="24"/>
+        </w:rPr>
+        <w:t xml:space="preserve"> </w:t>
+      </w:r>
+      <w:r>
+        <w:rPr>
+          <w:rFonts w:ascii="Consolas" w:eastAsia="Times New Roman" w:hAnsi="Consolas" w:cs="Times New Roman"/>
+          <w:color w:val="F29E74"/>
+          <w:sz w:val="24"/>
+          <w:szCs w:val="24"/>
+        </w:rPr>
+        <w:t>+</w:t>
+      </w:r>
+      <w:r>
+        <w:rPr>
+          <w:rFonts w:ascii="Consolas" w:eastAsia="Times New Roman" w:hAnsi="Consolas" w:cs="Times New Roman"/>
+          <w:color w:val="CBCCC6"/>
+          <w:sz w:val="24"/>
+          <w:szCs w:val="24"/>
+        </w:rPr>
+        <w:t xml:space="preserve"> </w:t>
+      </w:r>
+      <w:r>
+        <w:rPr>
+          <w:rFonts w:ascii="Consolas" w:eastAsia="Times New Roman" w:hAnsi="Consolas" w:cs="Times New Roman"/>
+          <w:color w:val="FFCC66"/>
+          <w:sz w:val="24"/>
+          <w:szCs w:val="24"/>
+        </w:rPr>
+        <w:t>1</w:t>
+      </w:r>
+      <w:r>
+        <w:rPr>
+          <w:rFonts w:ascii="Consolas" w:eastAsia="Times New Roman" w:hAnsi="Consolas" w:cs="Times New Roman"/>
+          <w:color w:val="CBCCC6"/>
+          <w:sz w:val="24"/>
+          <w:szCs w:val="24"/>
+        </w:rPr>
+        <w:t>,</w:t>
+      </w:r>
+    </w:p>
+    <w:p>
+      <w:pPr>
+        <w:shd w:val="clear" w:color="auto" w:fill="1F2430"/>
+        <w:spacing w:after="0" w:line="330" w:lineRule="atLeast"/>
+        <w:rPr>
+          <w:rFonts w:ascii="Consolas" w:eastAsia="Times New Roman" w:hAnsi="Consolas" w:cs="Times New Roman"/>
+          <w:color w:val="CBCCC6"/>
+          <w:sz w:val="24"/>
+          <w:szCs w:val="24"/>
+        </w:rPr>
+      </w:pPr>
+      <w:r>
+        <w:rPr>
+          <w:rFonts w:ascii="Consolas" w:eastAsia="Times New Roman" w:hAnsi="Consolas" w:cs="Times New Roman"/>
+          <w:color w:val="CBCCC6"/>
+          <w:sz w:val="24"/>
+          <w:szCs w:val="24"/>
+        </w:rPr>
+        <w:t xml:space="preserve">    name: req</w:t>
+      </w:r>
+      <w:r>
+        <w:rPr>
+          <w:rFonts w:ascii="Consolas" w:eastAsia="Times New Roman" w:hAnsi="Consolas" w:cs="Times New Roman"/>
+          <w:color w:val="F29E74"/>
+          <w:sz w:val="24"/>
+          <w:szCs w:val="24"/>
+        </w:rPr>
+        <w:t>.</w:t>
+      </w:r>
+      <w:r>
+        <w:rPr>
+          <w:rFonts w:ascii="Consolas" w:eastAsia="Times New Roman" w:hAnsi="Consolas" w:cs="Times New Roman"/>
+          <w:color w:val="CBCCC6"/>
+          <w:sz w:val="24"/>
+          <w:szCs w:val="24"/>
+        </w:rPr>
+        <w:t>body</w:t>
+      </w:r>
+      <w:r>
+        <w:rPr>
+          <w:rFonts w:ascii="Consolas" w:eastAsia="Times New Roman" w:hAnsi="Consolas" w:cs="Times New Roman"/>
+          <w:color w:val="F29E74"/>
+          <w:sz w:val="24"/>
+          <w:szCs w:val="24"/>
+        </w:rPr>
+        <w:t>.</w:t>
+      </w:r>
+      <w:r>
+        <w:rPr>
+          <w:rFonts w:ascii="Consolas" w:eastAsia="Times New Roman" w:hAnsi="Consolas" w:cs="Times New Roman"/>
+          <w:color w:val="CBCCC6"/>
+          <w:sz w:val="24"/>
+          <w:szCs w:val="24"/>
+        </w:rPr>
+        <w:t>name</w:t>
+      </w:r>
+    </w:p>
+    <w:p>
+      <w:pPr>
+        <w:shd w:val="clear" w:color="auto" w:fill="1F2430"/>
+        <w:spacing w:after="0" w:line="330" w:lineRule="atLeast"/>
+        <w:rPr>
+          <w:rFonts w:ascii="Consolas" w:eastAsia="Times New Roman" w:hAnsi="Consolas" w:cs="Times New Roman"/>
+          <w:color w:val="CBCCC6"/>
+          <w:sz w:val="24"/>
+          <w:szCs w:val="24"/>
+        </w:rPr>
+      </w:pPr>
+      <w:r>
+        <w:rPr>
+          <w:rFonts w:ascii="Consolas" w:eastAsia="Times New Roman" w:hAnsi="Consolas" w:cs="Times New Roman"/>
+          <w:color w:val="CBCCC6"/>
+          <w:sz w:val="24"/>
+          <w:szCs w:val="24"/>
+        </w:rPr>
+        <w:t xml:space="preserve">  };</w:t>
+      </w:r>
+    </w:p>
+    <w:p>
+      <w:pPr>
+        <w:shd w:val="clear" w:color="auto" w:fill="1F2430"/>
+        <w:spacing w:after="0" w:line="330" w:lineRule="atLeast"/>
+        <w:rPr>
+          <w:rFonts w:ascii="Consolas" w:eastAsia="Times New Roman" w:hAnsi="Consolas" w:cs="Times New Roman"/>
+          <w:color w:val="CBCCC6"/>
+          <w:sz w:val="24"/>
+          <w:szCs w:val="24"/>
+        </w:rPr>
+      </w:pPr>
+      <w:r>
+        <w:rPr>
+          <w:rFonts w:ascii="Consolas" w:eastAsia="Times New Roman" w:hAnsi="Consolas" w:cs="Times New Roman"/>
+          <w:color w:val="CBCCC6"/>
+          <w:sz w:val="24"/>
+          <w:szCs w:val="24"/>
+        </w:rPr>
+        <w:t>});</w:t>
+      </w:r>
+    </w:p>
+    <w:p>
+      <w:pPr>
+        <w:spacing w:after="0" w:line="0" w:lineRule="atLeast"/>
+      </w:pPr>
+    </w:p>
+    <w:p>
+      <w:pPr>
+        <w:spacing w:after="0" w:line="0" w:lineRule="atLeast"/>
+      </w:pPr>
+      <w:r>
+        <w:t xml:space="preserve">Now </w:t>
+      </w:r>
+      <w:r>
+        <w:t xml:space="preserve">in </w:t>
+      </w:r>
+      <w:r>
+        <w:t xml:space="preserve">order </w:t>
+      </w:r>
+      <w:r>
+        <w:t>for</w:t>
+      </w:r>
+      <w:r>
+        <w:t xml:space="preserve"> this line </w:t>
+      </w:r>
+      <w:r>
+        <w:t>"</w:t>
+      </w:r>
+      <w:r>
+        <w:rPr>
+          <w:rFonts w:ascii="Courier New" w:hAnsi="Courier New" w:cs="Courier New"/>
+          <w:color w:val="00B0F0"/>
+        </w:rPr>
+        <w:t>name: req.body.name</w:t>
+      </w:r>
+      <w:r>
+        <w:t>"</w:t>
+      </w:r>
+      <w:r>
+        <w:t xml:space="preserve"> for work, we need to enable </w:t>
+      </w:r>
+      <w:r>
+        <w:t>parsing of JSON objects in the body of the reques</w:t>
+      </w:r>
+      <w:r>
+        <w:t>t. B</w:t>
+      </w:r>
+      <w:r>
+        <w:t xml:space="preserve">ecause </w:t>
+      </w:r>
+      <w:r>
+        <w:t xml:space="preserve">by default, this feature is not enabling in express. So on the top after we get the app object, we need to call </w:t>
+      </w:r>
+      <w:r>
+        <w:t>"</w:t>
+      </w:r>
+      <w:proofErr w:type="spellStart"/>
+      <w:proofErr w:type="gramStart"/>
+      <w:r>
+        <w:rPr>
+          <w:rFonts w:ascii="Courier New" w:hAnsi="Courier New" w:cs="Courier New"/>
+          <w:color w:val="00B0F0"/>
+        </w:rPr>
+        <w:t>express.json</w:t>
+      </w:r>
+      <w:proofErr w:type="spellEnd"/>
+      <w:proofErr w:type="gramEnd"/>
+      <w:r>
+        <w:rPr>
+          <w:rFonts w:ascii="Courier New" w:hAnsi="Courier New" w:cs="Courier New"/>
+          <w:color w:val="00B0F0"/>
+        </w:rPr>
+        <w:t>()</w:t>
+      </w:r>
+      <w:r>
+        <w:t>"</w:t>
+      </w:r>
+    </w:p>
+    <w:p>
+      <w:pPr>
+        <w:spacing w:after="0" w:line="0" w:lineRule="atLeast"/>
+      </w:pPr>
+    </w:p>
+    <w:p>
+      <w:pPr>
+        <w:shd w:val="clear" w:color="auto" w:fill="1F2430"/>
+        <w:spacing w:after="0" w:line="330" w:lineRule="atLeast"/>
+        <w:rPr>
+          <w:rFonts w:ascii="Consolas" w:eastAsia="Times New Roman" w:hAnsi="Consolas" w:cs="Times New Roman"/>
+          <w:color w:val="CBCCC6"/>
+          <w:sz w:val="24"/>
+          <w:szCs w:val="24"/>
+        </w:rPr>
+      </w:pPr>
+      <w:r>
+        <w:rPr>
+          <w:rFonts w:ascii="Consolas" w:eastAsia="Times New Roman" w:hAnsi="Consolas" w:cs="Times New Roman"/>
+          <w:color w:val="FFA759"/>
+          <w:sz w:val="24"/>
+          <w:szCs w:val="24"/>
+        </w:rPr>
+        <w:t>const</w:t>
+      </w:r>
+      <w:r>
+        <w:rPr>
+          <w:rFonts w:ascii="Consolas" w:eastAsia="Times New Roman" w:hAnsi="Consolas" w:cs="Times New Roman"/>
+          <w:color w:val="CBCCC6"/>
+          <w:sz w:val="24"/>
+          <w:szCs w:val="24"/>
+        </w:rPr>
+        <w:t xml:space="preserve"> express </w:t>
+      </w:r>
+      <w:r>
+        <w:rPr>
+          <w:rFonts w:ascii="Consolas" w:eastAsia="Times New Roman" w:hAnsi="Consolas" w:cs="Times New Roman"/>
+          <w:color w:val="F29E74"/>
+          <w:sz w:val="24"/>
+          <w:szCs w:val="24"/>
+        </w:rPr>
+        <w:t>=</w:t>
+      </w:r>
+      <w:r>
+        <w:rPr>
+          <w:rFonts w:ascii="Consolas" w:eastAsia="Times New Roman" w:hAnsi="Consolas" w:cs="Times New Roman"/>
+          <w:color w:val="CBCCC6"/>
+          <w:sz w:val="24"/>
+          <w:szCs w:val="24"/>
+        </w:rPr>
+        <w:t xml:space="preserve"> </w:t>
+      </w:r>
+      <w:r>
+        <w:rPr>
+          <w:rFonts w:ascii="Consolas" w:eastAsia="Times New Roman" w:hAnsi="Consolas" w:cs="Times New Roman"/>
+          <w:color w:val="F28779"/>
+          <w:sz w:val="24"/>
+          <w:szCs w:val="24"/>
+        </w:rPr>
+        <w:t>require</w:t>
+      </w:r>
+      <w:r>
+        <w:rPr>
+          <w:rFonts w:ascii="Consolas" w:eastAsia="Times New Roman" w:hAnsi="Consolas" w:cs="Times New Roman"/>
+          <w:color w:val="CBCCC6"/>
+          <w:sz w:val="24"/>
+          <w:szCs w:val="24"/>
+        </w:rPr>
+        <w:t>(</w:t>
+      </w:r>
+      <w:r>
+        <w:rPr>
+          <w:rFonts w:ascii="Consolas" w:eastAsia="Times New Roman" w:hAnsi="Consolas" w:cs="Times New Roman"/>
+          <w:color w:val="BAE67E"/>
+          <w:sz w:val="24"/>
+          <w:szCs w:val="24"/>
+        </w:rPr>
+        <w:t>"express"</w:t>
+      </w:r>
+      <w:r>
+        <w:rPr>
+          <w:rFonts w:ascii="Consolas" w:eastAsia="Times New Roman" w:hAnsi="Consolas" w:cs="Times New Roman"/>
+          <w:color w:val="CBCCC6"/>
+          <w:sz w:val="24"/>
+          <w:szCs w:val="24"/>
+        </w:rPr>
+        <w:t>);</w:t>
+      </w:r>
+    </w:p>
+    <w:p>
+      <w:pPr>
+        <w:shd w:val="clear" w:color="auto" w:fill="1F2430"/>
+        <w:spacing w:after="0" w:line="330" w:lineRule="atLeast"/>
+        <w:rPr>
+          <w:rFonts w:ascii="Consolas" w:eastAsia="Times New Roman" w:hAnsi="Consolas" w:cs="Times New Roman"/>
+          <w:color w:val="CBCCC6"/>
+          <w:sz w:val="24"/>
+          <w:szCs w:val="24"/>
+        </w:rPr>
+      </w:pPr>
+      <w:r>
+        <w:rPr>
+          <w:rFonts w:ascii="Consolas" w:eastAsia="Times New Roman" w:hAnsi="Consolas" w:cs="Times New Roman"/>
+          <w:color w:val="FFA759"/>
+          <w:sz w:val="24"/>
+          <w:szCs w:val="24"/>
+        </w:rPr>
+        <w:lastRenderedPageBreak/>
+        <w:t>const</w:t>
+      </w:r>
+      <w:r>
+        <w:rPr>
+          <w:rFonts w:ascii="Consolas" w:eastAsia="Times New Roman" w:hAnsi="Consolas" w:cs="Times New Roman"/>
+          <w:color w:val="CBCCC6"/>
+          <w:sz w:val="24"/>
+          <w:szCs w:val="24"/>
+        </w:rPr>
+        <w:t xml:space="preserve"> app </w:t>
+      </w:r>
+      <w:r>
+        <w:rPr>
+          <w:rFonts w:ascii="Consolas" w:eastAsia="Times New Roman" w:hAnsi="Consolas" w:cs="Times New Roman"/>
+          <w:color w:val="F29E74"/>
+          <w:sz w:val="24"/>
+          <w:szCs w:val="24"/>
+        </w:rPr>
+        <w:t>=</w:t>
+      </w:r>
+      <w:r>
+        <w:rPr>
+          <w:rFonts w:ascii="Consolas" w:eastAsia="Times New Roman" w:hAnsi="Consolas" w:cs="Times New Roman"/>
+          <w:color w:val="CBCCC6"/>
+          <w:sz w:val="24"/>
+          <w:szCs w:val="24"/>
+        </w:rPr>
+        <w:t xml:space="preserve"> </w:t>
+      </w:r>
+      <w:proofErr w:type="gramStart"/>
+      <w:r>
+        <w:rPr>
+          <w:rFonts w:ascii="Consolas" w:eastAsia="Times New Roman" w:hAnsi="Consolas" w:cs="Times New Roman"/>
+          <w:color w:val="FFD580"/>
+          <w:sz w:val="24"/>
+          <w:szCs w:val="24"/>
+        </w:rPr>
+        <w:t>express</w:t>
+      </w:r>
+      <w:r>
+        <w:rPr>
+          <w:rFonts w:ascii="Consolas" w:eastAsia="Times New Roman" w:hAnsi="Consolas" w:cs="Times New Roman"/>
+          <w:color w:val="CBCCC6"/>
+          <w:sz w:val="24"/>
+          <w:szCs w:val="24"/>
+        </w:rPr>
+        <w:t>(</w:t>
+      </w:r>
+      <w:proofErr w:type="gramEnd"/>
+      <w:r>
+        <w:rPr>
+          <w:rFonts w:ascii="Consolas" w:eastAsia="Times New Roman" w:hAnsi="Consolas" w:cs="Times New Roman"/>
+          <w:color w:val="CBCCC6"/>
+          <w:sz w:val="24"/>
+          <w:szCs w:val="24"/>
+        </w:rPr>
+        <w:t>);</w:t>
+      </w:r>
+    </w:p>
+    <w:p>
+      <w:pPr>
+        <w:shd w:val="clear" w:color="auto" w:fill="1F2430"/>
+        <w:spacing w:after="0" w:line="330" w:lineRule="atLeast"/>
+        <w:rPr>
+          <w:rFonts w:ascii="Consolas" w:eastAsia="Times New Roman" w:hAnsi="Consolas" w:cs="Times New Roman"/>
+          <w:color w:val="CBCCC6"/>
+          <w:sz w:val="24"/>
+          <w:szCs w:val="24"/>
+        </w:rPr>
+      </w:pPr>
+    </w:p>
+    <w:p>
+      <w:pPr>
+        <w:shd w:val="clear" w:color="auto" w:fill="1F2430"/>
+        <w:spacing w:after="0" w:line="330" w:lineRule="atLeast"/>
+        <w:rPr>
+          <w:rFonts w:ascii="Consolas" w:eastAsia="Times New Roman" w:hAnsi="Consolas" w:cs="Times New Roman"/>
+          <w:color w:val="CBCCC6"/>
+          <w:sz w:val="24"/>
+          <w:szCs w:val="24"/>
+        </w:rPr>
+      </w:pPr>
+      <w:proofErr w:type="spellStart"/>
+      <w:r>
+        <w:rPr>
+          <w:rFonts w:ascii="Consolas" w:eastAsia="Times New Roman" w:hAnsi="Consolas" w:cs="Times New Roman"/>
+          <w:color w:val="CBCCC6"/>
+          <w:sz w:val="24"/>
+          <w:szCs w:val="24"/>
+        </w:rPr>
+        <w:t>app</w:t>
+      </w:r>
+      <w:r>
+        <w:rPr>
+          <w:rFonts w:ascii="Consolas" w:eastAsia="Times New Roman" w:hAnsi="Consolas" w:cs="Times New Roman"/>
+          <w:color w:val="F29E74"/>
+          <w:sz w:val="24"/>
+          <w:szCs w:val="24"/>
+        </w:rPr>
+        <w:t>.</w:t>
+      </w:r>
+      <w:r>
+        <w:rPr>
+          <w:rFonts w:ascii="Consolas" w:eastAsia="Times New Roman" w:hAnsi="Consolas" w:cs="Times New Roman"/>
+          <w:color w:val="FFD580"/>
+          <w:sz w:val="24"/>
+          <w:szCs w:val="24"/>
+        </w:rPr>
+        <w:t>use</w:t>
+      </w:r>
+      <w:proofErr w:type="spellEnd"/>
+      <w:r>
+        <w:rPr>
+          <w:rFonts w:ascii="Consolas" w:eastAsia="Times New Roman" w:hAnsi="Consolas" w:cs="Times New Roman"/>
+          <w:color w:val="CBCCC6"/>
+          <w:sz w:val="24"/>
+          <w:szCs w:val="24"/>
+        </w:rPr>
+        <w:t>(</w:t>
+      </w:r>
+      <w:proofErr w:type="spellStart"/>
+      <w:proofErr w:type="gramStart"/>
+      <w:r>
+        <w:rPr>
+          <w:rFonts w:ascii="Consolas" w:eastAsia="Times New Roman" w:hAnsi="Consolas" w:cs="Times New Roman"/>
+          <w:color w:val="CBCCC6"/>
+          <w:sz w:val="24"/>
+          <w:szCs w:val="24"/>
+        </w:rPr>
+        <w:t>express</w:t>
+      </w:r>
+      <w:r>
+        <w:rPr>
+          <w:rFonts w:ascii="Consolas" w:eastAsia="Times New Roman" w:hAnsi="Consolas" w:cs="Times New Roman"/>
+          <w:color w:val="F29E74"/>
+          <w:sz w:val="24"/>
+          <w:szCs w:val="24"/>
+        </w:rPr>
+        <w:t>.</w:t>
+      </w:r>
+      <w:r>
+        <w:rPr>
+          <w:rFonts w:ascii="Consolas" w:eastAsia="Times New Roman" w:hAnsi="Consolas" w:cs="Times New Roman"/>
+          <w:color w:val="FFD580"/>
+          <w:sz w:val="24"/>
+          <w:szCs w:val="24"/>
+        </w:rPr>
+        <w:t>json</w:t>
+      </w:r>
+      <w:proofErr w:type="spellEnd"/>
+      <w:proofErr w:type="gramEnd"/>
+      <w:r>
+        <w:rPr>
+          <w:rFonts w:ascii="Consolas" w:eastAsia="Times New Roman" w:hAnsi="Consolas" w:cs="Times New Roman"/>
+          <w:color w:val="CBCCC6"/>
+          <w:sz w:val="24"/>
+          <w:szCs w:val="24"/>
+        </w:rPr>
+        <w:t>());</w:t>
+      </w:r>
+    </w:p>
+    <w:p>
+      <w:pPr>
+        <w:spacing w:after="0" w:line="0" w:lineRule="atLeast"/>
+      </w:pPr>
+    </w:p>
+    <w:p>
+      <w:pPr>
+        <w:spacing w:after="0" w:line="0" w:lineRule="atLeast"/>
+      </w:pPr>
+      <w:r>
+        <w:t xml:space="preserve">Here in the </w:t>
+      </w:r>
+      <w:proofErr w:type="gramStart"/>
+      <w:r>
+        <w:t xml:space="preserve">line  </w:t>
+      </w:r>
+      <w:r>
+        <w:t>"</w:t>
+      </w:r>
+      <w:proofErr w:type="spellStart"/>
+      <w:proofErr w:type="gramEnd"/>
+      <w:r>
+        <w:rPr>
+          <w:rFonts w:ascii="Courier New" w:hAnsi="Courier New" w:cs="Courier New"/>
+          <w:color w:val="00B0F0"/>
+        </w:rPr>
+        <w:t>app.use</w:t>
+      </w:r>
+      <w:proofErr w:type="spellEnd"/>
+      <w:r>
+        <w:rPr>
+          <w:rFonts w:ascii="Courier New" w:hAnsi="Courier New" w:cs="Courier New"/>
+          <w:color w:val="00B0F0"/>
+        </w:rPr>
+        <w:t>(</w:t>
+      </w:r>
+      <w:proofErr w:type="spellStart"/>
+      <w:r>
+        <w:rPr>
+          <w:rFonts w:ascii="Courier New" w:hAnsi="Courier New" w:cs="Courier New"/>
+          <w:color w:val="00B0F0"/>
+        </w:rPr>
+        <w:t>express.json</w:t>
+      </w:r>
+      <w:proofErr w:type="spellEnd"/>
+      <w:r>
+        <w:rPr>
+          <w:rFonts w:ascii="Courier New" w:hAnsi="Courier New" w:cs="Courier New"/>
+          <w:color w:val="00B0F0"/>
+        </w:rPr>
+        <w:t>())</w:t>
+      </w:r>
+      <w:r>
+        <w:t>"</w:t>
+      </w:r>
+      <w:r>
+        <w:t xml:space="preserve"> </w:t>
+      </w:r>
+      <w:r>
+        <w:t xml:space="preserve">we are adding a pic of middleware. </w:t>
+      </w:r>
+      <w:r>
+        <w:t xml:space="preserve">When we call </w:t>
+      </w:r>
+      <w:r>
+        <w:t>"</w:t>
+      </w:r>
+      <w:proofErr w:type="spellStart"/>
+      <w:proofErr w:type="gramStart"/>
+      <w:r>
+        <w:t>express.json</w:t>
+      </w:r>
+      <w:proofErr w:type="spellEnd"/>
+      <w:proofErr w:type="gramEnd"/>
+      <w:r>
+        <w:t>()"</w:t>
+      </w:r>
+      <w:r>
+        <w:t xml:space="preserve"> method, this method return a pic of middleware and then we call </w:t>
+      </w:r>
+      <w:r>
+        <w:t>"</w:t>
+      </w:r>
+      <w:proofErr w:type="spellStart"/>
+      <w:r>
+        <w:t>app.use</w:t>
+      </w:r>
+      <w:proofErr w:type="spellEnd"/>
+      <w:r>
+        <w:t>"</w:t>
+      </w:r>
+      <w:r>
+        <w:t xml:space="preserve"> to use that middleware in the request processing pipeline. </w:t>
+      </w:r>
+    </w:p>
+    <w:p>
+      <w:pPr>
+        <w:spacing w:after="0" w:line="0" w:lineRule="atLeast"/>
+      </w:pPr>
+    </w:p>
+    <w:p>
+      <w:pPr>
+        <w:spacing w:after="0" w:line="0" w:lineRule="atLeast"/>
+      </w:pPr>
+      <w:r>
+        <w:t xml:space="preserve">Now back to our new route handler </w:t>
+      </w:r>
+      <w:r>
+        <w:t xml:space="preserve">and push the course object to our array. And </w:t>
+      </w:r>
+      <w:proofErr w:type="gramStart"/>
+      <w:r>
+        <w:t>finally</w:t>
+      </w:r>
+      <w:proofErr w:type="gramEnd"/>
+      <w:r>
+        <w:t xml:space="preserve"> by convention, when we </w:t>
+      </w:r>
+      <w:r>
+        <w:t>post an object to the server</w:t>
+      </w:r>
+      <w:r>
+        <w:t xml:space="preserve">, when the server creates a new object or a new resource, it should be turn that object in the body of the response.  </w:t>
+      </w:r>
+      <w:r>
+        <w:t xml:space="preserve"> </w:t>
+      </w:r>
+    </w:p>
+    <w:p>
+      <w:pPr>
+        <w:spacing w:after="0" w:line="0" w:lineRule="atLeast"/>
+      </w:pPr>
+    </w:p>
+    <w:p>
+      <w:pPr>
+        <w:shd w:val="clear" w:color="auto" w:fill="1F2430"/>
+        <w:spacing w:after="0" w:line="330" w:lineRule="atLeast"/>
+        <w:rPr>
+          <w:rFonts w:ascii="Consolas" w:eastAsia="Times New Roman" w:hAnsi="Consolas" w:cs="Times New Roman"/>
+          <w:color w:val="CBCCC6"/>
+          <w:sz w:val="24"/>
+          <w:szCs w:val="24"/>
+        </w:rPr>
+      </w:pPr>
+      <w:proofErr w:type="spellStart"/>
+      <w:proofErr w:type="gramStart"/>
+      <w:r>
+        <w:rPr>
+          <w:rFonts w:ascii="Consolas" w:eastAsia="Times New Roman" w:hAnsi="Consolas" w:cs="Times New Roman"/>
+          <w:color w:val="CBCCC6"/>
+          <w:sz w:val="24"/>
+          <w:szCs w:val="24"/>
+        </w:rPr>
+        <w:t>courses</w:t>
+      </w:r>
+      <w:r>
+        <w:rPr>
+          <w:rFonts w:ascii="Consolas" w:eastAsia="Times New Roman" w:hAnsi="Consolas" w:cs="Times New Roman"/>
+          <w:color w:val="F29E74"/>
+          <w:sz w:val="24"/>
+          <w:szCs w:val="24"/>
+        </w:rPr>
+        <w:t>.</w:t>
+      </w:r>
+      <w:r>
+        <w:rPr>
+          <w:rFonts w:ascii="Consolas" w:eastAsia="Times New Roman" w:hAnsi="Consolas" w:cs="Times New Roman"/>
+          <w:color w:val="F28779"/>
+          <w:sz w:val="24"/>
+          <w:szCs w:val="24"/>
+        </w:rPr>
+        <w:t>push</w:t>
+      </w:r>
+      <w:proofErr w:type="spellEnd"/>
+      <w:proofErr w:type="gramEnd"/>
+      <w:r>
+        <w:rPr>
+          <w:rFonts w:ascii="Consolas" w:eastAsia="Times New Roman" w:hAnsi="Consolas" w:cs="Times New Roman"/>
+          <w:color w:val="CBCCC6"/>
+          <w:sz w:val="24"/>
+          <w:szCs w:val="24"/>
+        </w:rPr>
+        <w:t>(course);</w:t>
+      </w:r>
+    </w:p>
+    <w:p>
+      <w:pPr>
+        <w:shd w:val="clear" w:color="auto" w:fill="1F2430"/>
+        <w:spacing w:after="0" w:line="330" w:lineRule="atLeast"/>
+        <w:rPr>
+          <w:rFonts w:ascii="Consolas" w:eastAsia="Times New Roman" w:hAnsi="Consolas" w:cs="Times New Roman"/>
+          <w:color w:val="CBCCC6"/>
+          <w:sz w:val="24"/>
+          <w:szCs w:val="24"/>
+        </w:rPr>
+      </w:pPr>
+      <w:proofErr w:type="spellStart"/>
+      <w:proofErr w:type="gramStart"/>
+      <w:r>
+        <w:rPr>
+          <w:rFonts w:ascii="Consolas" w:eastAsia="Times New Roman" w:hAnsi="Consolas" w:cs="Times New Roman"/>
+          <w:color w:val="CBCCC6"/>
+          <w:sz w:val="24"/>
+          <w:szCs w:val="24"/>
+        </w:rPr>
+        <w:t>res</w:t>
+      </w:r>
+      <w:r>
+        <w:rPr>
+          <w:rFonts w:ascii="Consolas" w:eastAsia="Times New Roman" w:hAnsi="Consolas" w:cs="Times New Roman"/>
+          <w:color w:val="F29E74"/>
+          <w:sz w:val="24"/>
+          <w:szCs w:val="24"/>
+        </w:rPr>
+        <w:t>.</w:t>
+      </w:r>
+      <w:r>
+        <w:rPr>
+          <w:rFonts w:ascii="Consolas" w:eastAsia="Times New Roman" w:hAnsi="Consolas" w:cs="Times New Roman"/>
+          <w:color w:val="F28779"/>
+          <w:sz w:val="24"/>
+          <w:szCs w:val="24"/>
+        </w:rPr>
+        <w:t>send</w:t>
+      </w:r>
+      <w:proofErr w:type="spellEnd"/>
+      <w:proofErr w:type="gramEnd"/>
+      <w:r>
+        <w:rPr>
+          <w:rFonts w:ascii="Consolas" w:eastAsia="Times New Roman" w:hAnsi="Consolas" w:cs="Times New Roman"/>
+          <w:color w:val="CBCCC6"/>
+          <w:sz w:val="24"/>
+          <w:szCs w:val="24"/>
+        </w:rPr>
+        <w:t>(course);</w:t>
+      </w:r>
+    </w:p>
+    <w:p>
+      <w:pPr>
+        <w:spacing w:after="0" w:line="0" w:lineRule="atLeast"/>
+      </w:pPr>
+    </w:p>
+    <w:p>
+      <w:pPr>
+        <w:shd w:val="clear" w:color="auto" w:fill="1F2430"/>
+        <w:spacing w:after="0" w:line="330" w:lineRule="atLeast"/>
+        <w:rPr>
+          <w:rFonts w:ascii="Consolas" w:eastAsia="Times New Roman" w:hAnsi="Consolas" w:cs="Times New Roman"/>
+          <w:color w:val="CBCCC6"/>
+          <w:sz w:val="24"/>
+          <w:szCs w:val="24"/>
+        </w:rPr>
+      </w:pPr>
+      <w:r>
+        <w:rPr>
+          <w:rFonts w:ascii="Consolas" w:eastAsia="Times New Roman" w:hAnsi="Consolas" w:cs="Times New Roman"/>
+          <w:i/>
+          <w:iCs/>
+          <w:color w:val="5C6773"/>
+          <w:sz w:val="24"/>
+          <w:szCs w:val="24"/>
+        </w:rPr>
+        <w:t>//post request</w:t>
+      </w:r>
+    </w:p>
+    <w:p>
+      <w:pPr>
+        <w:shd w:val="clear" w:color="auto" w:fill="1F2430"/>
+        <w:spacing w:after="0" w:line="330" w:lineRule="atLeast"/>
+        <w:rPr>
+          <w:rFonts w:ascii="Consolas" w:eastAsia="Times New Roman" w:hAnsi="Consolas" w:cs="Times New Roman"/>
+          <w:color w:val="CBCCC6"/>
+          <w:sz w:val="24"/>
+          <w:szCs w:val="24"/>
+        </w:rPr>
+      </w:pPr>
+      <w:proofErr w:type="spellStart"/>
+      <w:proofErr w:type="gramStart"/>
+      <w:r>
+        <w:rPr>
+          <w:rFonts w:ascii="Consolas" w:eastAsia="Times New Roman" w:hAnsi="Consolas" w:cs="Times New Roman"/>
+          <w:color w:val="CBCCC6"/>
+          <w:sz w:val="24"/>
+          <w:szCs w:val="24"/>
+        </w:rPr>
+        <w:t>app</w:t>
+      </w:r>
+      <w:r>
+        <w:rPr>
+          <w:rFonts w:ascii="Consolas" w:eastAsia="Times New Roman" w:hAnsi="Consolas" w:cs="Times New Roman"/>
+          <w:color w:val="F29E74"/>
+          <w:sz w:val="24"/>
+          <w:szCs w:val="24"/>
+        </w:rPr>
+        <w:t>.</w:t>
+      </w:r>
+      <w:r>
+        <w:rPr>
+          <w:rFonts w:ascii="Consolas" w:eastAsia="Times New Roman" w:hAnsi="Consolas" w:cs="Times New Roman"/>
+          <w:color w:val="FFD580"/>
+          <w:sz w:val="24"/>
+          <w:szCs w:val="24"/>
+        </w:rPr>
+        <w:t>post</w:t>
+      </w:r>
+      <w:proofErr w:type="spellEnd"/>
+      <w:r>
+        <w:rPr>
+          <w:rFonts w:ascii="Consolas" w:eastAsia="Times New Roman" w:hAnsi="Consolas" w:cs="Times New Roman"/>
+          <w:color w:val="CBCCC6"/>
+          <w:sz w:val="24"/>
+          <w:szCs w:val="24"/>
+        </w:rPr>
+        <w:t>(</w:t>
+      </w:r>
+      <w:proofErr w:type="gramEnd"/>
+      <w:r>
+        <w:rPr>
+          <w:rFonts w:ascii="Consolas" w:eastAsia="Times New Roman" w:hAnsi="Consolas" w:cs="Times New Roman"/>
+          <w:color w:val="BAE67E"/>
+          <w:sz w:val="24"/>
+          <w:szCs w:val="24"/>
+        </w:rPr>
+        <w:t>"/</w:t>
+      </w:r>
+      <w:proofErr w:type="spellStart"/>
+      <w:r>
+        <w:rPr>
+          <w:rFonts w:ascii="Consolas" w:eastAsia="Times New Roman" w:hAnsi="Consolas" w:cs="Times New Roman"/>
+          <w:color w:val="BAE67E"/>
+          <w:sz w:val="24"/>
+          <w:szCs w:val="24"/>
+        </w:rPr>
+        <w:t>api</w:t>
+      </w:r>
+      <w:proofErr w:type="spellEnd"/>
+      <w:r>
+        <w:rPr>
+          <w:rFonts w:ascii="Consolas" w:eastAsia="Times New Roman" w:hAnsi="Consolas" w:cs="Times New Roman"/>
+          <w:color w:val="BAE67E"/>
+          <w:sz w:val="24"/>
+          <w:szCs w:val="24"/>
+        </w:rPr>
+        <w:t>/courses"</w:t>
+      </w:r>
+      <w:r>
+        <w:rPr>
+          <w:rFonts w:ascii="Consolas" w:eastAsia="Times New Roman" w:hAnsi="Consolas" w:cs="Times New Roman"/>
+          <w:color w:val="CBCCC6"/>
+          <w:sz w:val="24"/>
+          <w:szCs w:val="24"/>
+        </w:rPr>
+        <w:t>, (</w:t>
+      </w:r>
+      <w:r>
+        <w:rPr>
+          <w:rFonts w:ascii="Consolas" w:eastAsia="Times New Roman" w:hAnsi="Consolas" w:cs="Times New Roman"/>
+          <w:color w:val="D4BFFF"/>
+          <w:sz w:val="24"/>
+          <w:szCs w:val="24"/>
+        </w:rPr>
+        <w:t>req</w:t>
+      </w:r>
+      <w:r>
+        <w:rPr>
+          <w:rFonts w:ascii="Consolas" w:eastAsia="Times New Roman" w:hAnsi="Consolas" w:cs="Times New Roman"/>
+          <w:color w:val="CBCCC6"/>
+          <w:sz w:val="24"/>
+          <w:szCs w:val="24"/>
+        </w:rPr>
+        <w:t xml:space="preserve">, </w:t>
+      </w:r>
+      <w:r>
+        <w:rPr>
+          <w:rFonts w:ascii="Consolas" w:eastAsia="Times New Roman" w:hAnsi="Consolas" w:cs="Times New Roman"/>
+          <w:color w:val="D4BFFF"/>
+          <w:sz w:val="24"/>
+          <w:szCs w:val="24"/>
+        </w:rPr>
+        <w:t>res</w:t>
+      </w:r>
+      <w:r>
+        <w:rPr>
+          <w:rFonts w:ascii="Consolas" w:eastAsia="Times New Roman" w:hAnsi="Consolas" w:cs="Times New Roman"/>
+          <w:color w:val="CBCCC6"/>
+          <w:sz w:val="24"/>
+          <w:szCs w:val="24"/>
+        </w:rPr>
+        <w:t xml:space="preserve">) </w:t>
+      </w:r>
+      <w:r>
+        <w:rPr>
+          <w:rFonts w:ascii="Consolas" w:eastAsia="Times New Roman" w:hAnsi="Consolas" w:cs="Times New Roman"/>
+          <w:color w:val="FFA759"/>
+          <w:sz w:val="24"/>
+          <w:szCs w:val="24"/>
+        </w:rPr>
+        <w:t>=&gt;</w:t>
+      </w:r>
+      <w:r>
+        <w:rPr>
+          <w:rFonts w:ascii="Consolas" w:eastAsia="Times New Roman" w:hAnsi="Consolas" w:cs="Times New Roman"/>
+          <w:color w:val="CBCCC6"/>
+          <w:sz w:val="24"/>
+          <w:szCs w:val="24"/>
+        </w:rPr>
+        <w:t xml:space="preserve"> {</w:t>
+      </w:r>
+    </w:p>
+    <w:p>
+      <w:pPr>
+        <w:shd w:val="clear" w:color="auto" w:fill="1F2430"/>
+        <w:spacing w:after="0" w:line="330" w:lineRule="atLeast"/>
+        <w:rPr>
+          <w:rFonts w:ascii="Consolas" w:eastAsia="Times New Roman" w:hAnsi="Consolas" w:cs="Times New Roman"/>
+          <w:color w:val="CBCCC6"/>
+          <w:sz w:val="24"/>
+          <w:szCs w:val="24"/>
+        </w:rPr>
+      </w:pPr>
+      <w:r>
+        <w:rPr>
+          <w:rFonts w:ascii="Consolas" w:eastAsia="Times New Roman" w:hAnsi="Consolas" w:cs="Times New Roman"/>
+          <w:color w:val="CBCCC6"/>
+          <w:sz w:val="24"/>
+          <w:szCs w:val="24"/>
+        </w:rPr>
+        <w:t xml:space="preserve">  </w:t>
+      </w:r>
+      <w:r>
+        <w:rPr>
+          <w:rFonts w:ascii="Consolas" w:eastAsia="Times New Roman" w:hAnsi="Consolas" w:cs="Times New Roman"/>
+          <w:color w:val="FFA759"/>
+          <w:sz w:val="24"/>
+          <w:szCs w:val="24"/>
+        </w:rPr>
+        <w:t>const</w:t>
+      </w:r>
+      <w:r>
+        <w:rPr>
+          <w:rFonts w:ascii="Consolas" w:eastAsia="Times New Roman" w:hAnsi="Consolas" w:cs="Times New Roman"/>
+          <w:color w:val="CBCCC6"/>
+          <w:sz w:val="24"/>
+          <w:szCs w:val="24"/>
+        </w:rPr>
+        <w:t xml:space="preserve"> course </w:t>
+      </w:r>
+      <w:r>
+        <w:rPr>
+          <w:rFonts w:ascii="Consolas" w:eastAsia="Times New Roman" w:hAnsi="Consolas" w:cs="Times New Roman"/>
+          <w:color w:val="F29E74"/>
+          <w:sz w:val="24"/>
+          <w:szCs w:val="24"/>
+        </w:rPr>
+        <w:t>=</w:t>
+      </w:r>
+      <w:r>
+        <w:rPr>
+          <w:rFonts w:ascii="Consolas" w:eastAsia="Times New Roman" w:hAnsi="Consolas" w:cs="Times New Roman"/>
+          <w:color w:val="CBCCC6"/>
+          <w:sz w:val="24"/>
+          <w:szCs w:val="24"/>
+        </w:rPr>
+        <w:t xml:space="preserve"> {</w:t>
+      </w:r>
+    </w:p>
+    <w:p>
+      <w:pPr>
+        <w:shd w:val="clear" w:color="auto" w:fill="1F2430"/>
+        <w:spacing w:after="0" w:line="330" w:lineRule="atLeast"/>
+        <w:rPr>
+          <w:rFonts w:ascii="Consolas" w:eastAsia="Times New Roman" w:hAnsi="Consolas" w:cs="Times New Roman"/>
+          <w:color w:val="CBCCC6"/>
+          <w:sz w:val="24"/>
+          <w:szCs w:val="24"/>
+        </w:rPr>
+      </w:pPr>
+      <w:r>
+        <w:rPr>
+          <w:rFonts w:ascii="Consolas" w:eastAsia="Times New Roman" w:hAnsi="Consolas" w:cs="Times New Roman"/>
+          <w:color w:val="CBCCC6"/>
+          <w:sz w:val="24"/>
+          <w:szCs w:val="24"/>
+        </w:rPr>
+        <w:t xml:space="preserve">    id: </w:t>
+      </w:r>
+      <w:proofErr w:type="spellStart"/>
+      <w:proofErr w:type="gramStart"/>
+      <w:r>
+        <w:rPr>
+          <w:rFonts w:ascii="Consolas" w:eastAsia="Times New Roman" w:hAnsi="Consolas" w:cs="Times New Roman"/>
+          <w:color w:val="CBCCC6"/>
+          <w:sz w:val="24"/>
+          <w:szCs w:val="24"/>
+        </w:rPr>
+        <w:t>courses</w:t>
+      </w:r>
+      <w:r>
+        <w:rPr>
+          <w:rFonts w:ascii="Consolas" w:eastAsia="Times New Roman" w:hAnsi="Consolas" w:cs="Times New Roman"/>
+          <w:color w:val="F29E74"/>
+          <w:sz w:val="24"/>
+          <w:szCs w:val="24"/>
+        </w:rPr>
+        <w:t>.</w:t>
+      </w:r>
+      <w:r>
+        <w:rPr>
+          <w:rFonts w:ascii="Consolas" w:eastAsia="Times New Roman" w:hAnsi="Consolas" w:cs="Times New Roman"/>
+          <w:color w:val="CBCCC6"/>
+          <w:sz w:val="24"/>
+          <w:szCs w:val="24"/>
+        </w:rPr>
+        <w:t>length</w:t>
+      </w:r>
+      <w:proofErr w:type="spellEnd"/>
+      <w:proofErr w:type="gramEnd"/>
+      <w:r>
+        <w:rPr>
+          <w:rFonts w:ascii="Consolas" w:eastAsia="Times New Roman" w:hAnsi="Consolas" w:cs="Times New Roman"/>
+          <w:color w:val="CBCCC6"/>
+          <w:sz w:val="24"/>
+          <w:szCs w:val="24"/>
+        </w:rPr>
+        <w:t xml:space="preserve"> </w:t>
+      </w:r>
+      <w:r>
+        <w:rPr>
+          <w:rFonts w:ascii="Consolas" w:eastAsia="Times New Roman" w:hAnsi="Consolas" w:cs="Times New Roman"/>
+          <w:color w:val="F29E74"/>
+          <w:sz w:val="24"/>
+          <w:szCs w:val="24"/>
+        </w:rPr>
+        <w:t>+</w:t>
+      </w:r>
+      <w:r>
+        <w:rPr>
+          <w:rFonts w:ascii="Consolas" w:eastAsia="Times New Roman" w:hAnsi="Consolas" w:cs="Times New Roman"/>
+          <w:color w:val="CBCCC6"/>
+          <w:sz w:val="24"/>
+          <w:szCs w:val="24"/>
+        </w:rPr>
+        <w:t xml:space="preserve"> </w:t>
+      </w:r>
+      <w:r>
+        <w:rPr>
+          <w:rFonts w:ascii="Consolas" w:eastAsia="Times New Roman" w:hAnsi="Consolas" w:cs="Times New Roman"/>
+          <w:color w:val="FFCC66"/>
+          <w:sz w:val="24"/>
+          <w:szCs w:val="24"/>
+        </w:rPr>
+        <w:t>1</w:t>
+      </w:r>
+      <w:r>
+        <w:rPr>
+          <w:rFonts w:ascii="Consolas" w:eastAsia="Times New Roman" w:hAnsi="Consolas" w:cs="Times New Roman"/>
+          <w:color w:val="CBCCC6"/>
+          <w:sz w:val="24"/>
+          <w:szCs w:val="24"/>
+        </w:rPr>
+        <w:t>,</w:t>
+      </w:r>
+    </w:p>
+    <w:p>
+      <w:pPr>
+        <w:shd w:val="clear" w:color="auto" w:fill="1F2430"/>
+        <w:spacing w:after="0" w:line="330" w:lineRule="atLeast"/>
+        <w:rPr>
+          <w:rFonts w:ascii="Consolas" w:eastAsia="Times New Roman" w:hAnsi="Consolas" w:cs="Times New Roman"/>
+          <w:color w:val="CBCCC6"/>
+          <w:sz w:val="24"/>
+          <w:szCs w:val="24"/>
+        </w:rPr>
+      </w:pPr>
+      <w:r>
+        <w:rPr>
+          <w:rFonts w:ascii="Consolas" w:eastAsia="Times New Roman" w:hAnsi="Consolas" w:cs="Times New Roman"/>
+          <w:color w:val="CBCCC6"/>
+          <w:sz w:val="24"/>
+          <w:szCs w:val="24"/>
+        </w:rPr>
+        <w:t xml:space="preserve">    name: req</w:t>
+      </w:r>
+      <w:r>
+        <w:rPr>
+          <w:rFonts w:ascii="Consolas" w:eastAsia="Times New Roman" w:hAnsi="Consolas" w:cs="Times New Roman"/>
+          <w:color w:val="F29E74"/>
+          <w:sz w:val="24"/>
+          <w:szCs w:val="24"/>
+        </w:rPr>
+        <w:t>.</w:t>
+      </w:r>
+      <w:r>
+        <w:rPr>
+          <w:rFonts w:ascii="Consolas" w:eastAsia="Times New Roman" w:hAnsi="Consolas" w:cs="Times New Roman"/>
+          <w:color w:val="CBCCC6"/>
+          <w:sz w:val="24"/>
+          <w:szCs w:val="24"/>
+        </w:rPr>
+        <w:t>body</w:t>
+      </w:r>
+      <w:r>
+        <w:rPr>
+          <w:rFonts w:ascii="Consolas" w:eastAsia="Times New Roman" w:hAnsi="Consolas" w:cs="Times New Roman"/>
+          <w:color w:val="F29E74"/>
+          <w:sz w:val="24"/>
+          <w:szCs w:val="24"/>
+        </w:rPr>
+        <w:t>.</w:t>
+      </w:r>
+      <w:r>
+        <w:rPr>
+          <w:rFonts w:ascii="Consolas" w:eastAsia="Times New Roman" w:hAnsi="Consolas" w:cs="Times New Roman"/>
+          <w:color w:val="CBCCC6"/>
+          <w:sz w:val="24"/>
+          <w:szCs w:val="24"/>
+        </w:rPr>
+        <w:t>name</w:t>
+      </w:r>
+    </w:p>
+    <w:p>
+      <w:pPr>
+        <w:shd w:val="clear" w:color="auto" w:fill="1F2430"/>
+        <w:spacing w:after="0" w:line="330" w:lineRule="atLeast"/>
+        <w:rPr>
+          <w:rFonts w:ascii="Consolas" w:eastAsia="Times New Roman" w:hAnsi="Consolas" w:cs="Times New Roman"/>
+          <w:color w:val="CBCCC6"/>
+          <w:sz w:val="24"/>
+          <w:szCs w:val="24"/>
+        </w:rPr>
+      </w:pPr>
+      <w:r>
+        <w:rPr>
+          <w:rFonts w:ascii="Consolas" w:eastAsia="Times New Roman" w:hAnsi="Consolas" w:cs="Times New Roman"/>
+          <w:color w:val="CBCCC6"/>
+          <w:sz w:val="24"/>
+          <w:szCs w:val="24"/>
+        </w:rPr>
+        <w:t xml:space="preserve">  };</w:t>
+      </w:r>
+    </w:p>
+    <w:p>
+      <w:pPr>
+        <w:shd w:val="clear" w:color="auto" w:fill="1F2430"/>
+        <w:spacing w:after="0" w:line="330" w:lineRule="atLeast"/>
+        <w:rPr>
+          <w:rFonts w:ascii="Consolas" w:eastAsia="Times New Roman" w:hAnsi="Consolas" w:cs="Times New Roman"/>
+          <w:color w:val="CBCCC6"/>
+          <w:sz w:val="24"/>
+          <w:szCs w:val="24"/>
+        </w:rPr>
+      </w:pPr>
+      <w:r>
+        <w:rPr>
+          <w:rFonts w:ascii="Consolas" w:eastAsia="Times New Roman" w:hAnsi="Consolas" w:cs="Times New Roman"/>
+          <w:color w:val="CBCCC6"/>
+          <w:sz w:val="24"/>
+          <w:szCs w:val="24"/>
+        </w:rPr>
+        <w:t xml:space="preserve">  </w:t>
+      </w:r>
+      <w:proofErr w:type="spellStart"/>
+      <w:proofErr w:type="gramStart"/>
+      <w:r>
+        <w:rPr>
+          <w:rFonts w:ascii="Consolas" w:eastAsia="Times New Roman" w:hAnsi="Consolas" w:cs="Times New Roman"/>
+          <w:color w:val="CBCCC6"/>
+          <w:sz w:val="24"/>
+          <w:szCs w:val="24"/>
+        </w:rPr>
+        <w:t>courses</w:t>
+      </w:r>
+      <w:r>
+        <w:rPr>
+          <w:rFonts w:ascii="Consolas" w:eastAsia="Times New Roman" w:hAnsi="Consolas" w:cs="Times New Roman"/>
+          <w:color w:val="F29E74"/>
+          <w:sz w:val="24"/>
+          <w:szCs w:val="24"/>
+        </w:rPr>
+        <w:t>.</w:t>
+      </w:r>
+      <w:r>
+        <w:rPr>
+          <w:rFonts w:ascii="Consolas" w:eastAsia="Times New Roman" w:hAnsi="Consolas" w:cs="Times New Roman"/>
+          <w:color w:val="F28779"/>
+          <w:sz w:val="24"/>
+          <w:szCs w:val="24"/>
+        </w:rPr>
+        <w:t>push</w:t>
+      </w:r>
+      <w:proofErr w:type="spellEnd"/>
+      <w:proofErr w:type="gramEnd"/>
+      <w:r>
+        <w:rPr>
+          <w:rFonts w:ascii="Consolas" w:eastAsia="Times New Roman" w:hAnsi="Consolas" w:cs="Times New Roman"/>
+          <w:color w:val="CBCCC6"/>
+          <w:sz w:val="24"/>
+          <w:szCs w:val="24"/>
+        </w:rPr>
+        <w:t>(course);</w:t>
+      </w:r>
+    </w:p>
+    <w:p>
+      <w:pPr>
+        <w:shd w:val="clear" w:color="auto" w:fill="1F2430"/>
+        <w:spacing w:after="0" w:line="330" w:lineRule="atLeast"/>
+        <w:rPr>
+          <w:rFonts w:ascii="Consolas" w:eastAsia="Times New Roman" w:hAnsi="Consolas" w:cs="Times New Roman"/>
+          <w:color w:val="CBCCC6"/>
+          <w:sz w:val="24"/>
+          <w:szCs w:val="24"/>
+        </w:rPr>
+      </w:pPr>
+      <w:r>
+        <w:rPr>
+          <w:rFonts w:ascii="Consolas" w:eastAsia="Times New Roman" w:hAnsi="Consolas" w:cs="Times New Roman"/>
+          <w:color w:val="CBCCC6"/>
+          <w:sz w:val="24"/>
+          <w:szCs w:val="24"/>
+        </w:rPr>
+        <w:t xml:space="preserve">  </w:t>
+      </w:r>
+      <w:proofErr w:type="spellStart"/>
+      <w:proofErr w:type="gramStart"/>
+      <w:r>
+        <w:rPr>
+          <w:rFonts w:ascii="Consolas" w:eastAsia="Times New Roman" w:hAnsi="Consolas" w:cs="Times New Roman"/>
+          <w:color w:val="CBCCC6"/>
+          <w:sz w:val="24"/>
+          <w:szCs w:val="24"/>
+        </w:rPr>
+        <w:t>res</w:t>
+      </w:r>
+      <w:r>
+        <w:rPr>
+          <w:rFonts w:ascii="Consolas" w:eastAsia="Times New Roman" w:hAnsi="Consolas" w:cs="Times New Roman"/>
+          <w:color w:val="F29E74"/>
+          <w:sz w:val="24"/>
+          <w:szCs w:val="24"/>
+        </w:rPr>
+        <w:t>.</w:t>
+      </w:r>
+      <w:r>
+        <w:rPr>
+          <w:rFonts w:ascii="Consolas" w:eastAsia="Times New Roman" w:hAnsi="Consolas" w:cs="Times New Roman"/>
+          <w:color w:val="F28779"/>
+          <w:sz w:val="24"/>
+          <w:szCs w:val="24"/>
+        </w:rPr>
+        <w:t>send</w:t>
+      </w:r>
+      <w:proofErr w:type="spellEnd"/>
+      <w:proofErr w:type="gramEnd"/>
+      <w:r>
+        <w:rPr>
+          <w:rFonts w:ascii="Consolas" w:eastAsia="Times New Roman" w:hAnsi="Consolas" w:cs="Times New Roman"/>
+          <w:color w:val="CBCCC6"/>
+          <w:sz w:val="24"/>
+          <w:szCs w:val="24"/>
+        </w:rPr>
+        <w:t>(course);</w:t>
+      </w:r>
+    </w:p>
+    <w:p>
+      <w:pPr>
+        <w:shd w:val="clear" w:color="auto" w:fill="1F2430"/>
+        <w:spacing w:after="0" w:line="330" w:lineRule="atLeast"/>
+        <w:rPr>
+          <w:rFonts w:ascii="Consolas" w:eastAsia="Times New Roman" w:hAnsi="Consolas" w:cs="Times New Roman"/>
+          <w:color w:val="CBCCC6"/>
+          <w:sz w:val="24"/>
+          <w:szCs w:val="24"/>
+        </w:rPr>
+      </w:pPr>
+      <w:r>
+        <w:rPr>
+          <w:rFonts w:ascii="Consolas" w:eastAsia="Times New Roman" w:hAnsi="Consolas" w:cs="Times New Roman"/>
+          <w:color w:val="CBCCC6"/>
+          <w:sz w:val="24"/>
+          <w:szCs w:val="24"/>
+        </w:rPr>
+        <w:t>});</w:t>
+      </w:r>
+    </w:p>
+    <w:p>
+      <w:pPr>
+        <w:spacing w:after="0" w:line="0" w:lineRule="atLeast"/>
+      </w:pPr>
+    </w:p>
+    <w:p>
+      <w:pPr>
+        <w:spacing w:after="0" w:line="0" w:lineRule="atLeast"/>
+      </w:pPr>
     </w:p>
     <w:p>
       <w:pPr>
@@ -11467,10 +13324,37 @@
           <w:color w:val="FF0000"/>
           <w:u w:val="single"/>
         </w:rPr>
-        <w:t>10) Calling Endpoints Using Postman</w:t>
-      </w:r>
+        <w:t xml:space="preserve">10) </w:t>
+      </w:r>
+      <w:bookmarkStart w:id="0" w:name="_GoBack"/>
+      <w:r>
+        <w:rPr>
+          <w:b/>
+          <w:color w:val="FF0000"/>
+          <w:u w:val="single"/>
+        </w:rPr>
+        <w:t>Calling Endpoints Using Postman</w:t>
+      </w:r>
+      <w:bookmarkEnd w:id="0"/>
       <w:r>
         <w:t>:</w:t>
+      </w:r>
+    </w:p>
+    <w:p>
+      <w:pPr>
+        <w:spacing w:after="0" w:line="0" w:lineRule="atLeast"/>
+      </w:pPr>
+      <w:r>
+        <w:t>To call http services we use a chrome extension call</w:t>
+      </w:r>
+      <w:r>
+        <w:t xml:space="preserve"> </w:t>
+      </w:r>
+      <w:r>
+        <w:t>"postman"</w:t>
+      </w:r>
+      <w:r>
+        <w:t xml:space="preserve">. </w:t>
       </w:r>
     </w:p>
     <w:p>

</xml_diff>

<commit_message>
Rest API with Express upto => (12) Handling HTTP Request
</commit_message>
<xml_diff>
--- a/Programming with Mosh/Node.js The Complete Guide to Build RESTful API/04 Building RESTful APIs Using Express/04 Building RESTful APIs Using Express.docx
+++ b/Programming with Mosh/Node.js The Complete Guide to Build RESTful API/04 Building RESTful APIs Using Express/04 Building RESTful APIs Using Express.docx
@@ -13704,18 +13704,8 @@
           <w:color w:val="FF0000"/>
           <w:u w:val="single"/>
         </w:rPr>
-        <w:t>11</w:t>
-      </w:r>
-      <w:bookmarkStart w:id="0" w:name="_GoBack"/>
-      <w:r>
-        <w:rPr>
-          <w:b/>
-          <w:color w:val="FF0000"/>
-          <w:u w:val="single"/>
-        </w:rPr>
-        <w:t>) Input Validation</w:t>
-      </w:r>
-      <w:bookmarkEnd w:id="0"/>
+        <w:t>11) Input Validation</w:t>
+      </w:r>
       <w:r>
         <w:t>:</w:t>
       </w:r>
@@ -17548,10 +17538,7 @@
         <w:spacing w:after="0" w:line="0" w:lineRule="atLeast"/>
       </w:pPr>
       <w:r>
-        <w:t xml:space="preserve">Now load the module. </w:t>
-      </w:r>
-      <w:r>
-        <w:t xml:space="preserve">The return of the module is a class. </w:t>
+        <w:t xml:space="preserve">Now load the module. The return of the module is a class. </w:t>
       </w:r>
       <w:r>
         <w:t xml:space="preserve">As a best practice put all of </w:t>
@@ -21175,13 +21162,23 @@
     <w:p>
       <w:pPr>
         <w:spacing w:after="0" w:line="0" w:lineRule="atLeast"/>
-      </w:pPr>
-      <w:r>
         <w:rPr>
           <w:b/>
           <w:color w:val="FF0000"/>
           <w:u w:val="single"/>
         </w:rPr>
+      </w:pPr>
+    </w:p>
+    <w:p>
+      <w:pPr>
+        <w:spacing w:after="0" w:line="0" w:lineRule="atLeast"/>
+      </w:pPr>
+      <w:r>
+        <w:rPr>
+          <w:b/>
+          <w:color w:val="FF0000"/>
+          <w:u w:val="single"/>
+        </w:rPr>
         <w:t>12) Handling HTTP PUT Requests</w:t>
       </w:r>
       <w:r>
@@ -21192,6 +21189,4253 @@
       <w:pPr>
         <w:spacing w:after="0" w:line="0" w:lineRule="atLeast"/>
       </w:pPr>
+      <w:r>
+        <w:t>For update a cours</w:t>
+      </w:r>
+      <w:r>
+        <w:t>e we have to do the following things.</w:t>
+      </w:r>
+    </w:p>
+    <w:p>
+      <w:pPr>
+        <w:pStyle w:val="ListParagraph"/>
+        <w:numPr>
+          <w:ilvl w:val="0"/>
+          <w:numId w:val="4"/>
+        </w:numPr>
+        <w:spacing w:after="0" w:line="0" w:lineRule="atLeast"/>
+      </w:pPr>
+      <w:r>
+        <w:t>Look up the course</w:t>
+      </w:r>
+    </w:p>
+    <w:p>
+      <w:pPr>
+        <w:pStyle w:val="ListParagraph"/>
+        <w:numPr>
+          <w:ilvl w:val="0"/>
+          <w:numId w:val="4"/>
+        </w:numPr>
+        <w:spacing w:after="0" w:line="0" w:lineRule="atLeast"/>
+      </w:pPr>
+      <w:r>
+        <w:t>If not exist, return 404 (404 =&gt; resource not found)</w:t>
+      </w:r>
+    </w:p>
+    <w:p>
+      <w:pPr>
+        <w:pStyle w:val="ListParagraph"/>
+        <w:numPr>
+          <w:ilvl w:val="0"/>
+          <w:numId w:val="4"/>
+        </w:numPr>
+        <w:spacing w:after="0" w:line="0" w:lineRule="atLeast"/>
+      </w:pPr>
+      <w:r>
+        <w:t>Validate the course</w:t>
+      </w:r>
+    </w:p>
+    <w:p>
+      <w:pPr>
+        <w:pStyle w:val="ListParagraph"/>
+        <w:numPr>
+          <w:ilvl w:val="0"/>
+          <w:numId w:val="4"/>
+        </w:numPr>
+        <w:spacing w:after="0" w:line="0" w:lineRule="atLeast"/>
+      </w:pPr>
+      <w:r>
+        <w:t xml:space="preserve">If not valid return 400 (400 =&gt; </w:t>
+      </w:r>
+      <w:r>
+        <w:t xml:space="preserve">bad </w:t>
+      </w:r>
+      <w:r>
+        <w:t>re</w:t>
+      </w:r>
+      <w:r>
+        <w:t>quest</w:t>
+      </w:r>
+      <w:r>
+        <w:t>)</w:t>
+      </w:r>
+    </w:p>
+    <w:p>
+      <w:pPr>
+        <w:pStyle w:val="ListParagraph"/>
+        <w:numPr>
+          <w:ilvl w:val="0"/>
+          <w:numId w:val="4"/>
+        </w:numPr>
+        <w:spacing w:after="0" w:line="0" w:lineRule="atLeast"/>
+      </w:pPr>
+      <w:r>
+        <w:t>Update course</w:t>
+      </w:r>
+    </w:p>
+    <w:p>
+      <w:pPr>
+        <w:pStyle w:val="ListParagraph"/>
+        <w:numPr>
+          <w:ilvl w:val="0"/>
+          <w:numId w:val="4"/>
+        </w:numPr>
+        <w:spacing w:after="0" w:line="0" w:lineRule="atLeast"/>
+      </w:pPr>
+      <w:r>
+        <w:t>Return the update course</w:t>
+      </w:r>
+    </w:p>
+    <w:p>
+      <w:pPr>
+        <w:spacing w:after="0" w:line="0" w:lineRule="atLeast"/>
+      </w:pPr>
+    </w:p>
+    <w:p>
+      <w:pPr>
+        <w:spacing w:after="0" w:line="0" w:lineRule="atLeast"/>
+      </w:pPr>
+      <w:r>
+        <w:rPr>
+          <w:b/>
+          <w:u w:val="single"/>
+        </w:rPr>
+        <w:t>First part (1 and 2)</w:t>
+      </w:r>
+      <w:r>
+        <w:t>:</w:t>
+      </w:r>
+    </w:p>
+    <w:p>
+      <w:pPr>
+        <w:spacing w:after="0" w:line="0" w:lineRule="atLeast"/>
+      </w:pPr>
+      <w:r>
+        <w:t>Now we look up a course and if the course not exist return a 404 (resource not found) error.</w:t>
+      </w:r>
+    </w:p>
+    <w:p>
+      <w:pPr>
+        <w:spacing w:after="0" w:line="0" w:lineRule="atLeast"/>
+      </w:pPr>
+    </w:p>
+    <w:p>
+      <w:pPr>
+        <w:shd w:val="clear" w:color="auto" w:fill="1F2430"/>
+        <w:spacing w:after="0" w:line="330" w:lineRule="atLeast"/>
+        <w:rPr>
+          <w:rFonts w:ascii="Consolas" w:eastAsia="Times New Roman" w:hAnsi="Consolas" w:cs="Times New Roman"/>
+          <w:color w:val="CBCCC6"/>
+          <w:sz w:val="23"/>
+          <w:szCs w:val="23"/>
+        </w:rPr>
+      </w:pPr>
+      <w:r>
+        <w:rPr>
+          <w:rFonts w:ascii="Consolas" w:eastAsia="Times New Roman" w:hAnsi="Consolas" w:cs="Times New Roman"/>
+          <w:color w:val="CBCCC6"/>
+          <w:sz w:val="23"/>
+          <w:szCs w:val="23"/>
+        </w:rPr>
+        <w:t xml:space="preserve">  </w:t>
+      </w:r>
+      <w:r>
+        <w:rPr>
+          <w:rFonts w:ascii="Consolas" w:eastAsia="Times New Roman" w:hAnsi="Consolas" w:cs="Times New Roman"/>
+          <w:color w:val="FFA759"/>
+          <w:sz w:val="23"/>
+          <w:szCs w:val="23"/>
+        </w:rPr>
+        <w:t>const</w:t>
+      </w:r>
+      <w:r>
+        <w:rPr>
+          <w:rFonts w:ascii="Consolas" w:eastAsia="Times New Roman" w:hAnsi="Consolas" w:cs="Times New Roman"/>
+          <w:color w:val="CBCCC6"/>
+          <w:sz w:val="23"/>
+          <w:szCs w:val="23"/>
+        </w:rPr>
+        <w:t xml:space="preserve"> course </w:t>
+      </w:r>
+      <w:r>
+        <w:rPr>
+          <w:rFonts w:ascii="Consolas" w:eastAsia="Times New Roman" w:hAnsi="Consolas" w:cs="Times New Roman"/>
+          <w:color w:val="F29E74"/>
+          <w:sz w:val="23"/>
+          <w:szCs w:val="23"/>
+        </w:rPr>
+        <w:t>=</w:t>
+      </w:r>
+      <w:r>
+        <w:rPr>
+          <w:rFonts w:ascii="Consolas" w:eastAsia="Times New Roman" w:hAnsi="Consolas" w:cs="Times New Roman"/>
+          <w:color w:val="CBCCC6"/>
+          <w:sz w:val="23"/>
+          <w:szCs w:val="23"/>
+        </w:rPr>
+        <w:t xml:space="preserve"> </w:t>
+      </w:r>
+      <w:proofErr w:type="spellStart"/>
+      <w:proofErr w:type="gramStart"/>
+      <w:r>
+        <w:rPr>
+          <w:rFonts w:ascii="Consolas" w:eastAsia="Times New Roman" w:hAnsi="Consolas" w:cs="Times New Roman"/>
+          <w:color w:val="CBCCC6"/>
+          <w:sz w:val="23"/>
+          <w:szCs w:val="23"/>
+        </w:rPr>
+        <w:t>courses</w:t>
+      </w:r>
+      <w:r>
+        <w:rPr>
+          <w:rFonts w:ascii="Consolas" w:eastAsia="Times New Roman" w:hAnsi="Consolas" w:cs="Times New Roman"/>
+          <w:color w:val="F29E74"/>
+          <w:sz w:val="23"/>
+          <w:szCs w:val="23"/>
+        </w:rPr>
+        <w:t>.</w:t>
+      </w:r>
+      <w:r>
+        <w:rPr>
+          <w:rFonts w:ascii="Consolas" w:eastAsia="Times New Roman" w:hAnsi="Consolas" w:cs="Times New Roman"/>
+          <w:color w:val="F28779"/>
+          <w:sz w:val="23"/>
+          <w:szCs w:val="23"/>
+        </w:rPr>
+        <w:t>find</w:t>
+      </w:r>
+      <w:proofErr w:type="spellEnd"/>
+      <w:proofErr w:type="gramEnd"/>
+      <w:r>
+        <w:rPr>
+          <w:rFonts w:ascii="Consolas" w:eastAsia="Times New Roman" w:hAnsi="Consolas" w:cs="Times New Roman"/>
+          <w:color w:val="CBCCC6"/>
+          <w:sz w:val="23"/>
+          <w:szCs w:val="23"/>
+        </w:rPr>
+        <w:t>(</w:t>
+      </w:r>
+      <w:r>
+        <w:rPr>
+          <w:rFonts w:ascii="Consolas" w:eastAsia="Times New Roman" w:hAnsi="Consolas" w:cs="Times New Roman"/>
+          <w:color w:val="D4BFFF"/>
+          <w:sz w:val="23"/>
+          <w:szCs w:val="23"/>
+        </w:rPr>
+        <w:t>c</w:t>
+      </w:r>
+      <w:r>
+        <w:rPr>
+          <w:rFonts w:ascii="Consolas" w:eastAsia="Times New Roman" w:hAnsi="Consolas" w:cs="Times New Roman"/>
+          <w:color w:val="CBCCC6"/>
+          <w:sz w:val="23"/>
+          <w:szCs w:val="23"/>
+        </w:rPr>
+        <w:t xml:space="preserve"> </w:t>
+      </w:r>
+      <w:r>
+        <w:rPr>
+          <w:rFonts w:ascii="Consolas" w:eastAsia="Times New Roman" w:hAnsi="Consolas" w:cs="Times New Roman"/>
+          <w:color w:val="FFA759"/>
+          <w:sz w:val="23"/>
+          <w:szCs w:val="23"/>
+        </w:rPr>
+        <w:t>=&gt;</w:t>
+      </w:r>
+      <w:r>
+        <w:rPr>
+          <w:rFonts w:ascii="Consolas" w:eastAsia="Times New Roman" w:hAnsi="Consolas" w:cs="Times New Roman"/>
+          <w:color w:val="CBCCC6"/>
+          <w:sz w:val="23"/>
+          <w:szCs w:val="23"/>
+        </w:rPr>
+        <w:t xml:space="preserve"> c</w:t>
+      </w:r>
+      <w:r>
+        <w:rPr>
+          <w:rFonts w:ascii="Consolas" w:eastAsia="Times New Roman" w:hAnsi="Consolas" w:cs="Times New Roman"/>
+          <w:color w:val="F29E74"/>
+          <w:sz w:val="23"/>
+          <w:szCs w:val="23"/>
+        </w:rPr>
+        <w:t>.</w:t>
+      </w:r>
+      <w:r>
+        <w:rPr>
+          <w:rFonts w:ascii="Consolas" w:eastAsia="Times New Roman" w:hAnsi="Consolas" w:cs="Times New Roman"/>
+          <w:color w:val="CBCCC6"/>
+          <w:sz w:val="23"/>
+          <w:szCs w:val="23"/>
+        </w:rPr>
+        <w:t xml:space="preserve">id </w:t>
+      </w:r>
+      <w:r>
+        <w:rPr>
+          <w:rFonts w:ascii="Consolas" w:eastAsia="Times New Roman" w:hAnsi="Consolas" w:cs="Times New Roman"/>
+          <w:color w:val="F29E74"/>
+          <w:sz w:val="23"/>
+          <w:szCs w:val="23"/>
+        </w:rPr>
+        <w:t>===</w:t>
+      </w:r>
+      <w:r>
+        <w:rPr>
+          <w:rFonts w:ascii="Consolas" w:eastAsia="Times New Roman" w:hAnsi="Consolas" w:cs="Times New Roman"/>
+          <w:color w:val="CBCCC6"/>
+          <w:sz w:val="23"/>
+          <w:szCs w:val="23"/>
+        </w:rPr>
+        <w:t xml:space="preserve"> </w:t>
+      </w:r>
+      <w:proofErr w:type="spellStart"/>
+      <w:r>
+        <w:rPr>
+          <w:rFonts w:ascii="Consolas" w:eastAsia="Times New Roman" w:hAnsi="Consolas" w:cs="Times New Roman"/>
+          <w:color w:val="F28779"/>
+          <w:sz w:val="23"/>
+          <w:szCs w:val="23"/>
+        </w:rPr>
+        <w:t>parseFloat</w:t>
+      </w:r>
+      <w:proofErr w:type="spellEnd"/>
+      <w:r>
+        <w:rPr>
+          <w:rFonts w:ascii="Consolas" w:eastAsia="Times New Roman" w:hAnsi="Consolas" w:cs="Times New Roman"/>
+          <w:color w:val="CBCCC6"/>
+          <w:sz w:val="23"/>
+          <w:szCs w:val="23"/>
+        </w:rPr>
+        <w:t>(req</w:t>
+      </w:r>
+      <w:r>
+        <w:rPr>
+          <w:rFonts w:ascii="Consolas" w:eastAsia="Times New Roman" w:hAnsi="Consolas" w:cs="Times New Roman"/>
+          <w:color w:val="F29E74"/>
+          <w:sz w:val="23"/>
+          <w:szCs w:val="23"/>
+        </w:rPr>
+        <w:t>.</w:t>
+      </w:r>
+      <w:r>
+        <w:rPr>
+          <w:rFonts w:ascii="Consolas" w:eastAsia="Times New Roman" w:hAnsi="Consolas" w:cs="Times New Roman"/>
+          <w:color w:val="CBCCC6"/>
+          <w:sz w:val="23"/>
+          <w:szCs w:val="23"/>
+        </w:rPr>
+        <w:t>params</w:t>
+      </w:r>
+      <w:r>
+        <w:rPr>
+          <w:rFonts w:ascii="Consolas" w:eastAsia="Times New Roman" w:hAnsi="Consolas" w:cs="Times New Roman"/>
+          <w:color w:val="F29E74"/>
+          <w:sz w:val="23"/>
+          <w:szCs w:val="23"/>
+        </w:rPr>
+        <w:t>.</w:t>
+      </w:r>
+      <w:r>
+        <w:rPr>
+          <w:rFonts w:ascii="Consolas" w:eastAsia="Times New Roman" w:hAnsi="Consolas" w:cs="Times New Roman"/>
+          <w:color w:val="CBCCC6"/>
+          <w:sz w:val="23"/>
+          <w:szCs w:val="23"/>
+        </w:rPr>
+        <w:t>id));</w:t>
+      </w:r>
+    </w:p>
+    <w:p>
+      <w:pPr>
+        <w:shd w:val="clear" w:color="auto" w:fill="1F2430"/>
+        <w:spacing w:after="0" w:line="330" w:lineRule="atLeast"/>
+        <w:rPr>
+          <w:rFonts w:ascii="Consolas" w:eastAsia="Times New Roman" w:hAnsi="Consolas" w:cs="Times New Roman"/>
+          <w:color w:val="CBCCC6"/>
+          <w:sz w:val="23"/>
+          <w:szCs w:val="23"/>
+        </w:rPr>
+      </w:pPr>
+      <w:r>
+        <w:rPr>
+          <w:rFonts w:ascii="Consolas" w:eastAsia="Times New Roman" w:hAnsi="Consolas" w:cs="Times New Roman"/>
+          <w:color w:val="CBCCC6"/>
+          <w:sz w:val="23"/>
+          <w:szCs w:val="23"/>
+        </w:rPr>
+        <w:t xml:space="preserve">  </w:t>
+      </w:r>
+      <w:r>
+        <w:rPr>
+          <w:rFonts w:ascii="Consolas" w:eastAsia="Times New Roman" w:hAnsi="Consolas" w:cs="Times New Roman"/>
+          <w:color w:val="FFA759"/>
+          <w:sz w:val="23"/>
+          <w:szCs w:val="23"/>
+        </w:rPr>
+        <w:t>if</w:t>
+      </w:r>
+      <w:r>
+        <w:rPr>
+          <w:rFonts w:ascii="Consolas" w:eastAsia="Times New Roman" w:hAnsi="Consolas" w:cs="Times New Roman"/>
+          <w:color w:val="CBCCC6"/>
+          <w:sz w:val="23"/>
+          <w:szCs w:val="23"/>
+        </w:rPr>
+        <w:t xml:space="preserve"> </w:t>
+      </w:r>
+      <w:proofErr w:type="gramStart"/>
+      <w:r>
+        <w:rPr>
+          <w:rFonts w:ascii="Consolas" w:eastAsia="Times New Roman" w:hAnsi="Consolas" w:cs="Times New Roman"/>
+          <w:color w:val="CBCCC6"/>
+          <w:sz w:val="23"/>
+          <w:szCs w:val="23"/>
+        </w:rPr>
+        <w:t>(</w:t>
+      </w:r>
+      <w:r>
+        <w:rPr>
+          <w:rFonts w:ascii="Consolas" w:eastAsia="Times New Roman" w:hAnsi="Consolas" w:cs="Times New Roman"/>
+          <w:color w:val="F29E74"/>
+          <w:sz w:val="23"/>
+          <w:szCs w:val="23"/>
+        </w:rPr>
+        <w:t>!</w:t>
+      </w:r>
+      <w:r>
+        <w:rPr>
+          <w:rFonts w:ascii="Consolas" w:eastAsia="Times New Roman" w:hAnsi="Consolas" w:cs="Times New Roman"/>
+          <w:color w:val="CBCCC6"/>
+          <w:sz w:val="23"/>
+          <w:szCs w:val="23"/>
+        </w:rPr>
+        <w:t>course</w:t>
+      </w:r>
+      <w:proofErr w:type="gramEnd"/>
+      <w:r>
+        <w:rPr>
+          <w:rFonts w:ascii="Consolas" w:eastAsia="Times New Roman" w:hAnsi="Consolas" w:cs="Times New Roman"/>
+          <w:color w:val="CBCCC6"/>
+          <w:sz w:val="23"/>
+          <w:szCs w:val="23"/>
+        </w:rPr>
+        <w:t>) {</w:t>
+      </w:r>
+    </w:p>
+    <w:p>
+      <w:pPr>
+        <w:shd w:val="clear" w:color="auto" w:fill="1F2430"/>
+        <w:spacing w:after="0" w:line="330" w:lineRule="atLeast"/>
+        <w:rPr>
+          <w:rFonts w:ascii="Consolas" w:eastAsia="Times New Roman" w:hAnsi="Consolas" w:cs="Times New Roman"/>
+          <w:color w:val="CBCCC6"/>
+          <w:sz w:val="23"/>
+          <w:szCs w:val="23"/>
+        </w:rPr>
+      </w:pPr>
+      <w:r>
+        <w:rPr>
+          <w:rFonts w:ascii="Consolas" w:eastAsia="Times New Roman" w:hAnsi="Consolas" w:cs="Times New Roman"/>
+          <w:color w:val="CBCCC6"/>
+          <w:sz w:val="23"/>
+          <w:szCs w:val="23"/>
+        </w:rPr>
+        <w:t xml:space="preserve">    </w:t>
+      </w:r>
+      <w:proofErr w:type="spellStart"/>
+      <w:proofErr w:type="gramStart"/>
+      <w:r>
+        <w:rPr>
+          <w:rFonts w:ascii="Consolas" w:eastAsia="Times New Roman" w:hAnsi="Consolas" w:cs="Times New Roman"/>
+          <w:color w:val="CBCCC6"/>
+          <w:sz w:val="23"/>
+          <w:szCs w:val="23"/>
+        </w:rPr>
+        <w:t>res</w:t>
+      </w:r>
+      <w:r>
+        <w:rPr>
+          <w:rFonts w:ascii="Consolas" w:eastAsia="Times New Roman" w:hAnsi="Consolas" w:cs="Times New Roman"/>
+          <w:color w:val="F29E74"/>
+          <w:sz w:val="23"/>
+          <w:szCs w:val="23"/>
+        </w:rPr>
+        <w:t>.</w:t>
+      </w:r>
+      <w:r>
+        <w:rPr>
+          <w:rFonts w:ascii="Consolas" w:eastAsia="Times New Roman" w:hAnsi="Consolas" w:cs="Times New Roman"/>
+          <w:color w:val="FFD580"/>
+          <w:sz w:val="23"/>
+          <w:szCs w:val="23"/>
+        </w:rPr>
+        <w:t>status</w:t>
+      </w:r>
+      <w:proofErr w:type="spellEnd"/>
+      <w:proofErr w:type="gramEnd"/>
+      <w:r>
+        <w:rPr>
+          <w:rFonts w:ascii="Consolas" w:eastAsia="Times New Roman" w:hAnsi="Consolas" w:cs="Times New Roman"/>
+          <w:color w:val="CBCCC6"/>
+          <w:sz w:val="23"/>
+          <w:szCs w:val="23"/>
+        </w:rPr>
+        <w:t>(</w:t>
+      </w:r>
+      <w:r>
+        <w:rPr>
+          <w:rFonts w:ascii="Consolas" w:eastAsia="Times New Roman" w:hAnsi="Consolas" w:cs="Times New Roman"/>
+          <w:color w:val="FFCC66"/>
+          <w:sz w:val="23"/>
+          <w:szCs w:val="23"/>
+        </w:rPr>
+        <w:t>404</w:t>
+      </w:r>
+      <w:r>
+        <w:rPr>
+          <w:rFonts w:ascii="Consolas" w:eastAsia="Times New Roman" w:hAnsi="Consolas" w:cs="Times New Roman"/>
+          <w:color w:val="CBCCC6"/>
+          <w:sz w:val="23"/>
+          <w:szCs w:val="23"/>
+        </w:rPr>
+        <w:t>)</w:t>
+      </w:r>
+      <w:r>
+        <w:rPr>
+          <w:rFonts w:ascii="Consolas" w:eastAsia="Times New Roman" w:hAnsi="Consolas" w:cs="Times New Roman"/>
+          <w:color w:val="F29E74"/>
+          <w:sz w:val="23"/>
+          <w:szCs w:val="23"/>
+        </w:rPr>
+        <w:t>.</w:t>
+      </w:r>
+      <w:r>
+        <w:rPr>
+          <w:rFonts w:ascii="Consolas" w:eastAsia="Times New Roman" w:hAnsi="Consolas" w:cs="Times New Roman"/>
+          <w:color w:val="F28779"/>
+          <w:sz w:val="23"/>
+          <w:szCs w:val="23"/>
+        </w:rPr>
+        <w:t>send</w:t>
+      </w:r>
+      <w:r>
+        <w:rPr>
+          <w:rFonts w:ascii="Consolas" w:eastAsia="Times New Roman" w:hAnsi="Consolas" w:cs="Times New Roman"/>
+          <w:color w:val="CBCCC6"/>
+          <w:sz w:val="23"/>
+          <w:szCs w:val="23"/>
+        </w:rPr>
+        <w:t>(</w:t>
+      </w:r>
+      <w:r>
+        <w:rPr>
+          <w:rFonts w:ascii="Consolas" w:eastAsia="Times New Roman" w:hAnsi="Consolas" w:cs="Times New Roman"/>
+          <w:color w:val="BAE67E"/>
+          <w:sz w:val="23"/>
+          <w:szCs w:val="23"/>
+        </w:rPr>
+        <w:t>"The course with the given ID was not</w:t>
+      </w:r>
+      <w:r>
+        <w:rPr>
+          <w:rFonts w:ascii="Consolas" w:eastAsia="Times New Roman" w:hAnsi="Consolas" w:cs="Times New Roman"/>
+          <w:color w:val="BAE67E"/>
+          <w:sz w:val="23"/>
+          <w:szCs w:val="23"/>
+        </w:rPr>
+        <w:t xml:space="preserve"> f</w:t>
+      </w:r>
+      <w:r>
+        <w:rPr>
+          <w:rFonts w:ascii="Consolas" w:eastAsia="Times New Roman" w:hAnsi="Consolas" w:cs="Times New Roman"/>
+          <w:color w:val="BAE67E"/>
+          <w:sz w:val="23"/>
+          <w:szCs w:val="23"/>
+        </w:rPr>
+        <w:t>ound"</w:t>
+      </w:r>
+      <w:r>
+        <w:rPr>
+          <w:rFonts w:ascii="Consolas" w:eastAsia="Times New Roman" w:hAnsi="Consolas" w:cs="Times New Roman"/>
+          <w:color w:val="BAE67E"/>
+          <w:sz w:val="23"/>
+          <w:szCs w:val="23"/>
+        </w:rPr>
+        <w:t xml:space="preserve"> </w:t>
+      </w:r>
+      <w:r>
+        <w:rPr>
+          <w:rFonts w:ascii="Consolas" w:eastAsia="Times New Roman" w:hAnsi="Consolas" w:cs="Times New Roman"/>
+          <w:color w:val="CBCCC6"/>
+          <w:sz w:val="23"/>
+          <w:szCs w:val="23"/>
+        </w:rPr>
+        <w:t>);</w:t>
+      </w:r>
+    </w:p>
+    <w:p>
+      <w:pPr>
+        <w:shd w:val="clear" w:color="auto" w:fill="1F2430"/>
+        <w:spacing w:after="0" w:line="330" w:lineRule="atLeast"/>
+        <w:rPr>
+          <w:rFonts w:ascii="Consolas" w:eastAsia="Times New Roman" w:hAnsi="Consolas" w:cs="Times New Roman"/>
+          <w:color w:val="CBCCC6"/>
+          <w:sz w:val="23"/>
+          <w:szCs w:val="23"/>
+        </w:rPr>
+      </w:pPr>
+      <w:r>
+        <w:rPr>
+          <w:rFonts w:ascii="Consolas" w:eastAsia="Times New Roman" w:hAnsi="Consolas" w:cs="Times New Roman"/>
+          <w:color w:val="CBCCC6"/>
+          <w:sz w:val="23"/>
+          <w:szCs w:val="23"/>
+        </w:rPr>
+        <w:t xml:space="preserve">    </w:t>
+      </w:r>
+      <w:r>
+        <w:rPr>
+          <w:rFonts w:ascii="Consolas" w:eastAsia="Times New Roman" w:hAnsi="Consolas" w:cs="Times New Roman"/>
+          <w:color w:val="FFA759"/>
+          <w:sz w:val="23"/>
+          <w:szCs w:val="23"/>
+        </w:rPr>
+        <w:t>return</w:t>
+      </w:r>
+      <w:r>
+        <w:rPr>
+          <w:rFonts w:ascii="Consolas" w:eastAsia="Times New Roman" w:hAnsi="Consolas" w:cs="Times New Roman"/>
+          <w:color w:val="CBCCC6"/>
+          <w:sz w:val="23"/>
+          <w:szCs w:val="23"/>
+        </w:rPr>
+        <w:t>;</w:t>
+      </w:r>
+    </w:p>
+    <w:p>
+      <w:pPr>
+        <w:shd w:val="clear" w:color="auto" w:fill="1F2430"/>
+        <w:spacing w:after="0" w:line="330" w:lineRule="atLeast"/>
+        <w:rPr>
+          <w:rFonts w:ascii="Consolas" w:eastAsia="Times New Roman" w:hAnsi="Consolas" w:cs="Times New Roman"/>
+          <w:color w:val="CBCCC6"/>
+          <w:sz w:val="23"/>
+          <w:szCs w:val="23"/>
+        </w:rPr>
+      </w:pPr>
+      <w:r>
+        <w:rPr>
+          <w:rFonts w:ascii="Consolas" w:eastAsia="Times New Roman" w:hAnsi="Consolas" w:cs="Times New Roman"/>
+          <w:color w:val="CBCCC6"/>
+          <w:sz w:val="23"/>
+          <w:szCs w:val="23"/>
+        </w:rPr>
+        <w:t xml:space="preserve">  }</w:t>
+      </w:r>
+    </w:p>
+    <w:p>
+      <w:pPr>
+        <w:shd w:val="clear" w:color="auto" w:fill="1F2430"/>
+        <w:spacing w:after="0" w:line="330" w:lineRule="atLeast"/>
+        <w:rPr>
+          <w:rFonts w:ascii="Consolas" w:eastAsia="Times New Roman" w:hAnsi="Consolas" w:cs="Times New Roman"/>
+          <w:color w:val="CBCCC6"/>
+          <w:sz w:val="23"/>
+          <w:szCs w:val="23"/>
+        </w:rPr>
+      </w:pPr>
+      <w:r>
+        <w:rPr>
+          <w:rFonts w:ascii="Consolas" w:eastAsia="Times New Roman" w:hAnsi="Consolas" w:cs="Times New Roman"/>
+          <w:color w:val="CBCCC6"/>
+          <w:sz w:val="23"/>
+          <w:szCs w:val="23"/>
+        </w:rPr>
+        <w:t>});</w:t>
+      </w:r>
+    </w:p>
+    <w:p>
+      <w:pPr>
+        <w:spacing w:after="0" w:line="0" w:lineRule="atLeast"/>
+      </w:pPr>
+    </w:p>
+    <w:p>
+      <w:pPr>
+        <w:spacing w:after="0" w:line="0" w:lineRule="atLeast"/>
+      </w:pPr>
+      <w:r>
+        <w:rPr>
+          <w:b/>
+          <w:u w:val="single"/>
+        </w:rPr>
+        <w:t>Second part (3 and 4)</w:t>
+      </w:r>
+      <w:r>
+        <w:t>:</w:t>
+      </w:r>
+    </w:p>
+    <w:p>
+      <w:pPr>
+        <w:spacing w:after="0" w:line="0" w:lineRule="atLeast"/>
+      </w:pPr>
+      <w:r>
+        <w:t>The second part is validation.</w:t>
+      </w:r>
+      <w:r>
+        <w:t xml:space="preserve"> For working with </w:t>
+      </w:r>
+      <w:r>
+        <w:t>validation,</w:t>
+      </w:r>
+      <w:r>
+        <w:t xml:space="preserve"> we need the schema. But </w:t>
+      </w:r>
+      <w:r>
+        <w:t xml:space="preserve">there is a problem here. In this case we have a very simple schema, but when we are working a complex object with many properties? Then our validation logic </w:t>
+      </w:r>
+      <w:r>
+        <w:t>would be</w:t>
+      </w:r>
+      <w:r>
+        <w:t xml:space="preserve"> duplicated </w:t>
+      </w:r>
+      <w:r>
+        <w:t xml:space="preserve">in two different handlers. </w:t>
+      </w:r>
+    </w:p>
+    <w:p>
+      <w:pPr>
+        <w:spacing w:after="0" w:line="0" w:lineRule="atLeast"/>
+      </w:pPr>
+    </w:p>
+    <w:p>
+      <w:pPr>
+        <w:shd w:val="clear" w:color="auto" w:fill="1F2430"/>
+        <w:spacing w:after="0" w:line="330" w:lineRule="atLeast"/>
+        <w:rPr>
+          <w:rFonts w:ascii="Consolas" w:eastAsia="Times New Roman" w:hAnsi="Consolas" w:cs="Times New Roman"/>
+          <w:color w:val="CBCCC6"/>
+          <w:sz w:val="24"/>
+          <w:szCs w:val="24"/>
+        </w:rPr>
+      </w:pPr>
+      <w:r>
+        <w:rPr>
+          <w:rFonts w:ascii="Consolas" w:eastAsia="Times New Roman" w:hAnsi="Consolas" w:cs="Times New Roman"/>
+          <w:color w:val="FFA759"/>
+          <w:sz w:val="24"/>
+          <w:szCs w:val="24"/>
+        </w:rPr>
+        <w:t>const</w:t>
+      </w:r>
+      <w:r>
+        <w:rPr>
+          <w:rFonts w:ascii="Consolas" w:eastAsia="Times New Roman" w:hAnsi="Consolas" w:cs="Times New Roman"/>
+          <w:color w:val="CBCCC6"/>
+          <w:sz w:val="24"/>
+          <w:szCs w:val="24"/>
+        </w:rPr>
+        <w:t xml:space="preserve"> schema </w:t>
+      </w:r>
+      <w:r>
+        <w:rPr>
+          <w:rFonts w:ascii="Consolas" w:eastAsia="Times New Roman" w:hAnsi="Consolas" w:cs="Times New Roman"/>
+          <w:color w:val="F29E74"/>
+          <w:sz w:val="24"/>
+          <w:szCs w:val="24"/>
+        </w:rPr>
+        <w:t>=</w:t>
+      </w:r>
+      <w:r>
+        <w:rPr>
+          <w:rFonts w:ascii="Consolas" w:eastAsia="Times New Roman" w:hAnsi="Consolas" w:cs="Times New Roman"/>
+          <w:color w:val="CBCCC6"/>
+          <w:sz w:val="24"/>
+          <w:szCs w:val="24"/>
+        </w:rPr>
+        <w:t xml:space="preserve"> {</w:t>
+      </w:r>
+    </w:p>
+    <w:p>
+      <w:pPr>
+        <w:shd w:val="clear" w:color="auto" w:fill="1F2430"/>
+        <w:spacing w:after="0" w:line="330" w:lineRule="atLeast"/>
+        <w:rPr>
+          <w:rFonts w:ascii="Consolas" w:eastAsia="Times New Roman" w:hAnsi="Consolas" w:cs="Times New Roman"/>
+          <w:color w:val="CBCCC6"/>
+          <w:sz w:val="24"/>
+          <w:szCs w:val="24"/>
+        </w:rPr>
+      </w:pPr>
+      <w:r>
+        <w:rPr>
+          <w:rFonts w:ascii="Consolas" w:eastAsia="Times New Roman" w:hAnsi="Consolas" w:cs="Times New Roman"/>
+          <w:color w:val="CBCCC6"/>
+          <w:sz w:val="24"/>
+          <w:szCs w:val="24"/>
+        </w:rPr>
+        <w:t xml:space="preserve">    name: </w:t>
+      </w:r>
+      <w:proofErr w:type="spellStart"/>
+      <w:r>
+        <w:rPr>
+          <w:rFonts w:ascii="Consolas" w:eastAsia="Times New Roman" w:hAnsi="Consolas" w:cs="Times New Roman"/>
+          <w:color w:val="CBCCC6"/>
+          <w:sz w:val="24"/>
+          <w:szCs w:val="24"/>
+        </w:rPr>
+        <w:t>Joi</w:t>
+      </w:r>
+      <w:r>
+        <w:rPr>
+          <w:rFonts w:ascii="Consolas" w:eastAsia="Times New Roman" w:hAnsi="Consolas" w:cs="Times New Roman"/>
+          <w:color w:val="F29E74"/>
+          <w:sz w:val="24"/>
+          <w:szCs w:val="24"/>
+        </w:rPr>
+        <w:t>.</w:t>
+      </w:r>
+      <w:r>
+        <w:rPr>
+          <w:rFonts w:ascii="Consolas" w:eastAsia="Times New Roman" w:hAnsi="Consolas" w:cs="Times New Roman"/>
+          <w:color w:val="FFD580"/>
+          <w:sz w:val="24"/>
+          <w:szCs w:val="24"/>
+        </w:rPr>
+        <w:t>string</w:t>
+      </w:r>
+      <w:proofErr w:type="spellEnd"/>
+      <w:r>
+        <w:rPr>
+          <w:rFonts w:ascii="Consolas" w:eastAsia="Times New Roman" w:hAnsi="Consolas" w:cs="Times New Roman"/>
+          <w:color w:val="CBCCC6"/>
+          <w:sz w:val="24"/>
+          <w:szCs w:val="24"/>
+        </w:rPr>
+        <w:t>()</w:t>
+      </w:r>
+    </w:p>
+    <w:p>
+      <w:pPr>
+        <w:shd w:val="clear" w:color="auto" w:fill="1F2430"/>
+        <w:spacing w:after="0" w:line="330" w:lineRule="atLeast"/>
+        <w:rPr>
+          <w:rFonts w:ascii="Consolas" w:eastAsia="Times New Roman" w:hAnsi="Consolas" w:cs="Times New Roman"/>
+          <w:color w:val="CBCCC6"/>
+          <w:sz w:val="24"/>
+          <w:szCs w:val="24"/>
+        </w:rPr>
+      </w:pPr>
+      <w:r>
+        <w:rPr>
+          <w:rFonts w:ascii="Consolas" w:eastAsia="Times New Roman" w:hAnsi="Consolas" w:cs="Times New Roman"/>
+          <w:color w:val="CBCCC6"/>
+          <w:sz w:val="24"/>
+          <w:szCs w:val="24"/>
+        </w:rPr>
+        <w:t xml:space="preserve">      </w:t>
+      </w:r>
+      <w:proofErr w:type="gramStart"/>
+      <w:r>
+        <w:rPr>
+          <w:rFonts w:ascii="Consolas" w:eastAsia="Times New Roman" w:hAnsi="Consolas" w:cs="Times New Roman"/>
+          <w:color w:val="F29E74"/>
+          <w:sz w:val="24"/>
+          <w:szCs w:val="24"/>
+        </w:rPr>
+        <w:t>.</w:t>
+      </w:r>
+      <w:r>
+        <w:rPr>
+          <w:rFonts w:ascii="Consolas" w:eastAsia="Times New Roman" w:hAnsi="Consolas" w:cs="Times New Roman"/>
+          <w:color w:val="FFD580"/>
+          <w:sz w:val="24"/>
+          <w:szCs w:val="24"/>
+        </w:rPr>
+        <w:t>min</w:t>
+      </w:r>
+      <w:proofErr w:type="gramEnd"/>
+      <w:r>
+        <w:rPr>
+          <w:rFonts w:ascii="Consolas" w:eastAsia="Times New Roman" w:hAnsi="Consolas" w:cs="Times New Roman"/>
+          <w:color w:val="CBCCC6"/>
+          <w:sz w:val="24"/>
+          <w:szCs w:val="24"/>
+        </w:rPr>
+        <w:t>(</w:t>
+      </w:r>
+      <w:r>
+        <w:rPr>
+          <w:rFonts w:ascii="Consolas" w:eastAsia="Times New Roman" w:hAnsi="Consolas" w:cs="Times New Roman"/>
+          <w:color w:val="FFCC66"/>
+          <w:sz w:val="24"/>
+          <w:szCs w:val="24"/>
+        </w:rPr>
+        <w:t>3</w:t>
+      </w:r>
+      <w:r>
+        <w:rPr>
+          <w:rFonts w:ascii="Consolas" w:eastAsia="Times New Roman" w:hAnsi="Consolas" w:cs="Times New Roman"/>
+          <w:color w:val="CBCCC6"/>
+          <w:sz w:val="24"/>
+          <w:szCs w:val="24"/>
+        </w:rPr>
+        <w:t>)</w:t>
+      </w:r>
+    </w:p>
+    <w:p>
+      <w:pPr>
+        <w:shd w:val="clear" w:color="auto" w:fill="1F2430"/>
+        <w:spacing w:after="0" w:line="330" w:lineRule="atLeast"/>
+        <w:rPr>
+          <w:rFonts w:ascii="Consolas" w:eastAsia="Times New Roman" w:hAnsi="Consolas" w:cs="Times New Roman"/>
+          <w:color w:val="CBCCC6"/>
+          <w:sz w:val="24"/>
+          <w:szCs w:val="24"/>
+        </w:rPr>
+      </w:pPr>
+      <w:r>
+        <w:rPr>
+          <w:rFonts w:ascii="Consolas" w:eastAsia="Times New Roman" w:hAnsi="Consolas" w:cs="Times New Roman"/>
+          <w:color w:val="CBCCC6"/>
+          <w:sz w:val="24"/>
+          <w:szCs w:val="24"/>
+        </w:rPr>
+        <w:t xml:space="preserve">      </w:t>
+      </w:r>
+      <w:proofErr w:type="gramStart"/>
+      <w:r>
+        <w:rPr>
+          <w:rFonts w:ascii="Consolas" w:eastAsia="Times New Roman" w:hAnsi="Consolas" w:cs="Times New Roman"/>
+          <w:color w:val="F29E74"/>
+          <w:sz w:val="24"/>
+          <w:szCs w:val="24"/>
+        </w:rPr>
+        <w:t>.</w:t>
+      </w:r>
+      <w:r>
+        <w:rPr>
+          <w:rFonts w:ascii="Consolas" w:eastAsia="Times New Roman" w:hAnsi="Consolas" w:cs="Times New Roman"/>
+          <w:color w:val="FFD580"/>
+          <w:sz w:val="24"/>
+          <w:szCs w:val="24"/>
+        </w:rPr>
+        <w:t>required</w:t>
+      </w:r>
+      <w:proofErr w:type="gramEnd"/>
+      <w:r>
+        <w:rPr>
+          <w:rFonts w:ascii="Consolas" w:eastAsia="Times New Roman" w:hAnsi="Consolas" w:cs="Times New Roman"/>
+          <w:color w:val="CBCCC6"/>
+          <w:sz w:val="24"/>
+          <w:szCs w:val="24"/>
+        </w:rPr>
+        <w:t>()</w:t>
+      </w:r>
+    </w:p>
+    <w:p>
+      <w:pPr>
+        <w:shd w:val="clear" w:color="auto" w:fill="1F2430"/>
+        <w:spacing w:after="0" w:line="330" w:lineRule="atLeast"/>
+        <w:rPr>
+          <w:rFonts w:ascii="Consolas" w:eastAsia="Times New Roman" w:hAnsi="Consolas" w:cs="Times New Roman"/>
+          <w:color w:val="CBCCC6"/>
+          <w:sz w:val="24"/>
+          <w:szCs w:val="24"/>
+        </w:rPr>
+      </w:pPr>
+      <w:r>
+        <w:rPr>
+          <w:rFonts w:ascii="Consolas" w:eastAsia="Times New Roman" w:hAnsi="Consolas" w:cs="Times New Roman"/>
+          <w:color w:val="CBCCC6"/>
+          <w:sz w:val="24"/>
+          <w:szCs w:val="24"/>
+        </w:rPr>
+        <w:t xml:space="preserve">  };</w:t>
+      </w:r>
+    </w:p>
+    <w:p>
+      <w:pPr>
+        <w:shd w:val="clear" w:color="auto" w:fill="1F2430"/>
+        <w:spacing w:after="0" w:line="330" w:lineRule="atLeast"/>
+        <w:rPr>
+          <w:rFonts w:ascii="Consolas" w:eastAsia="Times New Roman" w:hAnsi="Consolas" w:cs="Times New Roman"/>
+          <w:color w:val="CBCCC6"/>
+          <w:sz w:val="24"/>
+          <w:szCs w:val="24"/>
+        </w:rPr>
+      </w:pPr>
+    </w:p>
+    <w:p>
+      <w:pPr>
+        <w:shd w:val="clear" w:color="auto" w:fill="1F2430"/>
+        <w:spacing w:after="0" w:line="330" w:lineRule="atLeast"/>
+        <w:rPr>
+          <w:rFonts w:ascii="Consolas" w:eastAsia="Times New Roman" w:hAnsi="Consolas" w:cs="Times New Roman"/>
+          <w:color w:val="CBCCC6"/>
+          <w:sz w:val="24"/>
+          <w:szCs w:val="24"/>
+        </w:rPr>
+      </w:pPr>
+      <w:r>
+        <w:rPr>
+          <w:rFonts w:ascii="Consolas" w:eastAsia="Times New Roman" w:hAnsi="Consolas" w:cs="Times New Roman"/>
+          <w:color w:val="FFA759"/>
+          <w:sz w:val="24"/>
+          <w:szCs w:val="24"/>
+        </w:rPr>
+        <w:t>const</w:t>
+      </w:r>
+      <w:r>
+        <w:rPr>
+          <w:rFonts w:ascii="Consolas" w:eastAsia="Times New Roman" w:hAnsi="Consolas" w:cs="Times New Roman"/>
+          <w:color w:val="CBCCC6"/>
+          <w:sz w:val="24"/>
+          <w:szCs w:val="24"/>
+        </w:rPr>
+        <w:t xml:space="preserve"> result </w:t>
+      </w:r>
+      <w:r>
+        <w:rPr>
+          <w:rFonts w:ascii="Consolas" w:eastAsia="Times New Roman" w:hAnsi="Consolas" w:cs="Times New Roman"/>
+          <w:color w:val="F29E74"/>
+          <w:sz w:val="24"/>
+          <w:szCs w:val="24"/>
+        </w:rPr>
+        <w:t>=</w:t>
+      </w:r>
+      <w:r>
+        <w:rPr>
+          <w:rFonts w:ascii="Consolas" w:eastAsia="Times New Roman" w:hAnsi="Consolas" w:cs="Times New Roman"/>
+          <w:color w:val="CBCCC6"/>
+          <w:sz w:val="24"/>
+          <w:szCs w:val="24"/>
+        </w:rPr>
+        <w:t xml:space="preserve"> </w:t>
+      </w:r>
+      <w:proofErr w:type="spellStart"/>
+      <w:r>
+        <w:rPr>
+          <w:rFonts w:ascii="Consolas" w:eastAsia="Times New Roman" w:hAnsi="Consolas" w:cs="Times New Roman"/>
+          <w:color w:val="CBCCC6"/>
+          <w:sz w:val="24"/>
+          <w:szCs w:val="24"/>
+        </w:rPr>
+        <w:t>Joi</w:t>
+      </w:r>
+      <w:r>
+        <w:rPr>
+          <w:rFonts w:ascii="Consolas" w:eastAsia="Times New Roman" w:hAnsi="Consolas" w:cs="Times New Roman"/>
+          <w:color w:val="F29E74"/>
+          <w:sz w:val="24"/>
+          <w:szCs w:val="24"/>
+        </w:rPr>
+        <w:t>.</w:t>
+      </w:r>
+      <w:r>
+        <w:rPr>
+          <w:rFonts w:ascii="Consolas" w:eastAsia="Times New Roman" w:hAnsi="Consolas" w:cs="Times New Roman"/>
+          <w:color w:val="FFD580"/>
+          <w:sz w:val="24"/>
+          <w:szCs w:val="24"/>
+        </w:rPr>
+        <w:t>validate</w:t>
+      </w:r>
+      <w:proofErr w:type="spellEnd"/>
+      <w:r>
+        <w:rPr>
+          <w:rFonts w:ascii="Consolas" w:eastAsia="Times New Roman" w:hAnsi="Consolas" w:cs="Times New Roman"/>
+          <w:color w:val="CBCCC6"/>
+          <w:sz w:val="24"/>
+          <w:szCs w:val="24"/>
+        </w:rPr>
+        <w:t>(</w:t>
+      </w:r>
+      <w:proofErr w:type="spellStart"/>
+      <w:proofErr w:type="gramStart"/>
+      <w:r>
+        <w:rPr>
+          <w:rFonts w:ascii="Consolas" w:eastAsia="Times New Roman" w:hAnsi="Consolas" w:cs="Times New Roman"/>
+          <w:color w:val="CBCCC6"/>
+          <w:sz w:val="24"/>
+          <w:szCs w:val="24"/>
+        </w:rPr>
+        <w:t>req</w:t>
+      </w:r>
+      <w:r>
+        <w:rPr>
+          <w:rFonts w:ascii="Consolas" w:eastAsia="Times New Roman" w:hAnsi="Consolas" w:cs="Times New Roman"/>
+          <w:color w:val="F29E74"/>
+          <w:sz w:val="24"/>
+          <w:szCs w:val="24"/>
+        </w:rPr>
+        <w:t>.</w:t>
+      </w:r>
+      <w:r>
+        <w:rPr>
+          <w:rFonts w:ascii="Consolas" w:eastAsia="Times New Roman" w:hAnsi="Consolas" w:cs="Times New Roman"/>
+          <w:color w:val="CBCCC6"/>
+          <w:sz w:val="24"/>
+          <w:szCs w:val="24"/>
+        </w:rPr>
+        <w:t>body</w:t>
+      </w:r>
+      <w:proofErr w:type="spellEnd"/>
+      <w:proofErr w:type="gramEnd"/>
+      <w:r>
+        <w:rPr>
+          <w:rFonts w:ascii="Consolas" w:eastAsia="Times New Roman" w:hAnsi="Consolas" w:cs="Times New Roman"/>
+          <w:color w:val="CBCCC6"/>
+          <w:sz w:val="24"/>
+          <w:szCs w:val="24"/>
+        </w:rPr>
+        <w:t>, schema);</w:t>
+      </w:r>
+    </w:p>
+    <w:p>
+      <w:pPr>
+        <w:shd w:val="clear" w:color="auto" w:fill="1F2430"/>
+        <w:spacing w:after="0" w:line="330" w:lineRule="atLeast"/>
+        <w:rPr>
+          <w:rFonts w:ascii="Consolas" w:eastAsia="Times New Roman" w:hAnsi="Consolas" w:cs="Times New Roman"/>
+          <w:color w:val="CBCCC6"/>
+          <w:sz w:val="24"/>
+          <w:szCs w:val="24"/>
+        </w:rPr>
+      </w:pPr>
+      <w:r>
+        <w:rPr>
+          <w:rFonts w:ascii="Consolas" w:eastAsia="Times New Roman" w:hAnsi="Consolas" w:cs="Times New Roman"/>
+          <w:color w:val="FFA759"/>
+          <w:sz w:val="24"/>
+          <w:szCs w:val="24"/>
+        </w:rPr>
+        <w:t>if</w:t>
+      </w:r>
+      <w:r>
+        <w:rPr>
+          <w:rFonts w:ascii="Consolas" w:eastAsia="Times New Roman" w:hAnsi="Consolas" w:cs="Times New Roman"/>
+          <w:color w:val="CBCCC6"/>
+          <w:sz w:val="24"/>
+          <w:szCs w:val="24"/>
+        </w:rPr>
+        <w:t xml:space="preserve"> (</w:t>
+      </w:r>
+      <w:proofErr w:type="spellStart"/>
+      <w:proofErr w:type="gramStart"/>
+      <w:r>
+        <w:rPr>
+          <w:rFonts w:ascii="Consolas" w:eastAsia="Times New Roman" w:hAnsi="Consolas" w:cs="Times New Roman"/>
+          <w:color w:val="CBCCC6"/>
+          <w:sz w:val="24"/>
+          <w:szCs w:val="24"/>
+        </w:rPr>
+        <w:t>result</w:t>
+      </w:r>
+      <w:r>
+        <w:rPr>
+          <w:rFonts w:ascii="Consolas" w:eastAsia="Times New Roman" w:hAnsi="Consolas" w:cs="Times New Roman"/>
+          <w:color w:val="F29E74"/>
+          <w:sz w:val="24"/>
+          <w:szCs w:val="24"/>
+        </w:rPr>
+        <w:t>.</w:t>
+      </w:r>
+      <w:r>
+        <w:rPr>
+          <w:rFonts w:ascii="Consolas" w:eastAsia="Times New Roman" w:hAnsi="Consolas" w:cs="Times New Roman"/>
+          <w:color w:val="CBCCC6"/>
+          <w:sz w:val="24"/>
+          <w:szCs w:val="24"/>
+        </w:rPr>
+        <w:t>error</w:t>
+      </w:r>
+      <w:proofErr w:type="spellEnd"/>
+      <w:proofErr w:type="gramEnd"/>
+      <w:r>
+        <w:rPr>
+          <w:rFonts w:ascii="Consolas" w:eastAsia="Times New Roman" w:hAnsi="Consolas" w:cs="Times New Roman"/>
+          <w:color w:val="CBCCC6"/>
+          <w:sz w:val="24"/>
+          <w:szCs w:val="24"/>
+        </w:rPr>
+        <w:t>) {</w:t>
+      </w:r>
+    </w:p>
+    <w:p>
+      <w:pPr>
+        <w:shd w:val="clear" w:color="auto" w:fill="1F2430"/>
+        <w:spacing w:after="0" w:line="330" w:lineRule="atLeast"/>
+        <w:rPr>
+          <w:rFonts w:ascii="Consolas" w:eastAsia="Times New Roman" w:hAnsi="Consolas" w:cs="Times New Roman"/>
+          <w:color w:val="CBCCC6"/>
+          <w:sz w:val="24"/>
+          <w:szCs w:val="24"/>
+        </w:rPr>
+      </w:pPr>
+      <w:r>
+        <w:rPr>
+          <w:rFonts w:ascii="Consolas" w:eastAsia="Times New Roman" w:hAnsi="Consolas" w:cs="Times New Roman"/>
+          <w:color w:val="CBCCC6"/>
+          <w:sz w:val="24"/>
+          <w:szCs w:val="24"/>
+        </w:rPr>
+        <w:t xml:space="preserve">   </w:t>
+      </w:r>
+      <w:proofErr w:type="spellStart"/>
+      <w:proofErr w:type="gramStart"/>
+      <w:r>
+        <w:rPr>
+          <w:rFonts w:ascii="Consolas" w:eastAsia="Times New Roman" w:hAnsi="Consolas" w:cs="Times New Roman"/>
+          <w:color w:val="CBCCC6"/>
+          <w:sz w:val="24"/>
+          <w:szCs w:val="24"/>
+        </w:rPr>
+        <w:t>res</w:t>
+      </w:r>
+      <w:r>
+        <w:rPr>
+          <w:rFonts w:ascii="Consolas" w:eastAsia="Times New Roman" w:hAnsi="Consolas" w:cs="Times New Roman"/>
+          <w:color w:val="F29E74"/>
+          <w:sz w:val="24"/>
+          <w:szCs w:val="24"/>
+        </w:rPr>
+        <w:t>.</w:t>
+      </w:r>
+      <w:r>
+        <w:rPr>
+          <w:rFonts w:ascii="Consolas" w:eastAsia="Times New Roman" w:hAnsi="Consolas" w:cs="Times New Roman"/>
+          <w:color w:val="FFD580"/>
+          <w:sz w:val="24"/>
+          <w:szCs w:val="24"/>
+        </w:rPr>
+        <w:t>status</w:t>
+      </w:r>
+      <w:proofErr w:type="spellEnd"/>
+      <w:proofErr w:type="gramEnd"/>
+      <w:r>
+        <w:rPr>
+          <w:rFonts w:ascii="Consolas" w:eastAsia="Times New Roman" w:hAnsi="Consolas" w:cs="Times New Roman"/>
+          <w:color w:val="CBCCC6"/>
+          <w:sz w:val="24"/>
+          <w:szCs w:val="24"/>
+        </w:rPr>
+        <w:t>(</w:t>
+      </w:r>
+      <w:r>
+        <w:rPr>
+          <w:rFonts w:ascii="Consolas" w:eastAsia="Times New Roman" w:hAnsi="Consolas" w:cs="Times New Roman"/>
+          <w:color w:val="FFCC66"/>
+          <w:sz w:val="24"/>
+          <w:szCs w:val="24"/>
+        </w:rPr>
+        <w:t>400</w:t>
+      </w:r>
+      <w:r>
+        <w:rPr>
+          <w:rFonts w:ascii="Consolas" w:eastAsia="Times New Roman" w:hAnsi="Consolas" w:cs="Times New Roman"/>
+          <w:color w:val="CBCCC6"/>
+          <w:sz w:val="24"/>
+          <w:szCs w:val="24"/>
+        </w:rPr>
+        <w:t>)</w:t>
+      </w:r>
+      <w:r>
+        <w:rPr>
+          <w:rFonts w:ascii="Consolas" w:eastAsia="Times New Roman" w:hAnsi="Consolas" w:cs="Times New Roman"/>
+          <w:color w:val="F29E74"/>
+          <w:sz w:val="24"/>
+          <w:szCs w:val="24"/>
+        </w:rPr>
+        <w:t>.</w:t>
+      </w:r>
+      <w:r>
+        <w:rPr>
+          <w:rFonts w:ascii="Consolas" w:eastAsia="Times New Roman" w:hAnsi="Consolas" w:cs="Times New Roman"/>
+          <w:color w:val="F28779"/>
+          <w:sz w:val="24"/>
+          <w:szCs w:val="24"/>
+        </w:rPr>
+        <w:t>send</w:t>
+      </w:r>
+      <w:r>
+        <w:rPr>
+          <w:rFonts w:ascii="Consolas" w:eastAsia="Times New Roman" w:hAnsi="Consolas" w:cs="Times New Roman"/>
+          <w:color w:val="CBCCC6"/>
+          <w:sz w:val="24"/>
+          <w:szCs w:val="24"/>
+        </w:rPr>
+        <w:t>(</w:t>
+      </w:r>
+      <w:proofErr w:type="spellStart"/>
+      <w:r>
+        <w:rPr>
+          <w:rFonts w:ascii="Consolas" w:eastAsia="Times New Roman" w:hAnsi="Consolas" w:cs="Times New Roman"/>
+          <w:color w:val="CBCCC6"/>
+          <w:sz w:val="24"/>
+          <w:szCs w:val="24"/>
+        </w:rPr>
+        <w:t>result</w:t>
+      </w:r>
+      <w:r>
+        <w:rPr>
+          <w:rFonts w:ascii="Consolas" w:eastAsia="Times New Roman" w:hAnsi="Consolas" w:cs="Times New Roman"/>
+          <w:color w:val="F29E74"/>
+          <w:sz w:val="24"/>
+          <w:szCs w:val="24"/>
+        </w:rPr>
+        <w:t>.</w:t>
+      </w:r>
+      <w:r>
+        <w:rPr>
+          <w:rFonts w:ascii="Consolas" w:eastAsia="Times New Roman" w:hAnsi="Consolas" w:cs="Times New Roman"/>
+          <w:color w:val="CBCCC6"/>
+          <w:sz w:val="24"/>
+          <w:szCs w:val="24"/>
+        </w:rPr>
+        <w:t>error</w:t>
+      </w:r>
+      <w:r>
+        <w:rPr>
+          <w:rFonts w:ascii="Consolas" w:eastAsia="Times New Roman" w:hAnsi="Consolas" w:cs="Times New Roman"/>
+          <w:color w:val="F29E74"/>
+          <w:sz w:val="24"/>
+          <w:szCs w:val="24"/>
+        </w:rPr>
+        <w:t>.</w:t>
+      </w:r>
+      <w:r>
+        <w:rPr>
+          <w:rFonts w:ascii="Consolas" w:eastAsia="Times New Roman" w:hAnsi="Consolas" w:cs="Times New Roman"/>
+          <w:color w:val="CBCCC6"/>
+          <w:sz w:val="24"/>
+          <w:szCs w:val="24"/>
+        </w:rPr>
+        <w:t>details</w:t>
+      </w:r>
+      <w:proofErr w:type="spellEnd"/>
+      <w:r>
+        <w:rPr>
+          <w:rFonts w:ascii="Consolas" w:eastAsia="Times New Roman" w:hAnsi="Consolas" w:cs="Times New Roman"/>
+          <w:color w:val="CBCCC6"/>
+          <w:sz w:val="24"/>
+          <w:szCs w:val="24"/>
+        </w:rPr>
+        <w:t>[</w:t>
+      </w:r>
+      <w:r>
+        <w:rPr>
+          <w:rFonts w:ascii="Consolas" w:eastAsia="Times New Roman" w:hAnsi="Consolas" w:cs="Times New Roman"/>
+          <w:color w:val="FFCC66"/>
+          <w:sz w:val="24"/>
+          <w:szCs w:val="24"/>
+        </w:rPr>
+        <w:t>0</w:t>
+      </w:r>
+      <w:r>
+        <w:rPr>
+          <w:rFonts w:ascii="Consolas" w:eastAsia="Times New Roman" w:hAnsi="Consolas" w:cs="Times New Roman"/>
+          <w:color w:val="CBCCC6"/>
+          <w:sz w:val="24"/>
+          <w:szCs w:val="24"/>
+        </w:rPr>
+        <w:t>]</w:t>
+      </w:r>
+      <w:r>
+        <w:rPr>
+          <w:rFonts w:ascii="Consolas" w:eastAsia="Times New Roman" w:hAnsi="Consolas" w:cs="Times New Roman"/>
+          <w:color w:val="F29E74"/>
+          <w:sz w:val="24"/>
+          <w:szCs w:val="24"/>
+        </w:rPr>
+        <w:t>.</w:t>
+      </w:r>
+      <w:r>
+        <w:rPr>
+          <w:rFonts w:ascii="Consolas" w:eastAsia="Times New Roman" w:hAnsi="Consolas" w:cs="Times New Roman"/>
+          <w:color w:val="CBCCC6"/>
+          <w:sz w:val="24"/>
+          <w:szCs w:val="24"/>
+        </w:rPr>
+        <w:t>message);</w:t>
+      </w:r>
+    </w:p>
+    <w:p>
+      <w:pPr>
+        <w:shd w:val="clear" w:color="auto" w:fill="1F2430"/>
+        <w:spacing w:after="0" w:line="330" w:lineRule="atLeast"/>
+        <w:rPr>
+          <w:rFonts w:ascii="Consolas" w:eastAsia="Times New Roman" w:hAnsi="Consolas" w:cs="Times New Roman"/>
+          <w:color w:val="CBCCC6"/>
+          <w:sz w:val="24"/>
+          <w:szCs w:val="24"/>
+        </w:rPr>
+      </w:pPr>
+      <w:r>
+        <w:rPr>
+          <w:rFonts w:ascii="Consolas" w:eastAsia="Times New Roman" w:hAnsi="Consolas" w:cs="Times New Roman"/>
+          <w:color w:val="CBCCC6"/>
+          <w:sz w:val="24"/>
+          <w:szCs w:val="24"/>
+        </w:rPr>
+        <w:t xml:space="preserve">   </w:t>
+      </w:r>
+      <w:r>
+        <w:rPr>
+          <w:rFonts w:ascii="Consolas" w:eastAsia="Times New Roman" w:hAnsi="Consolas" w:cs="Times New Roman"/>
+          <w:color w:val="FFA759"/>
+          <w:sz w:val="24"/>
+          <w:szCs w:val="24"/>
+        </w:rPr>
+        <w:t>return</w:t>
+      </w:r>
+      <w:r>
+        <w:rPr>
+          <w:rFonts w:ascii="Consolas" w:eastAsia="Times New Roman" w:hAnsi="Consolas" w:cs="Times New Roman"/>
+          <w:color w:val="CBCCC6"/>
+          <w:sz w:val="24"/>
+          <w:szCs w:val="24"/>
+        </w:rPr>
+        <w:t>;</w:t>
+      </w:r>
+    </w:p>
+    <w:p>
+      <w:pPr>
+        <w:shd w:val="clear" w:color="auto" w:fill="1F2430"/>
+        <w:spacing w:after="0" w:line="330" w:lineRule="atLeast"/>
+        <w:rPr>
+          <w:rFonts w:ascii="Consolas" w:eastAsia="Times New Roman" w:hAnsi="Consolas" w:cs="Times New Roman"/>
+          <w:color w:val="CBCCC6"/>
+          <w:sz w:val="24"/>
+          <w:szCs w:val="24"/>
+        </w:rPr>
+      </w:pPr>
+      <w:r>
+        <w:rPr>
+          <w:rFonts w:ascii="Consolas" w:eastAsia="Times New Roman" w:hAnsi="Consolas" w:cs="Times New Roman"/>
+          <w:color w:val="CBCCC6"/>
+          <w:sz w:val="24"/>
+          <w:szCs w:val="24"/>
+        </w:rPr>
+        <w:t>}</w:t>
+      </w:r>
+    </w:p>
+    <w:p>
+      <w:pPr>
+        <w:spacing w:after="0" w:line="0" w:lineRule="atLeast"/>
+      </w:pPr>
+    </w:p>
+    <w:p>
+      <w:pPr>
+        <w:spacing w:after="0" w:line="0" w:lineRule="atLeast"/>
+      </w:pPr>
+      <w:r>
+        <w:rPr>
+          <w:b/>
+          <w:u w:val="single"/>
+        </w:rPr>
+        <w:t>Third part (5, 6 and 7)</w:t>
+      </w:r>
+      <w:r>
+        <w:t>:</w:t>
+      </w:r>
+    </w:p>
+    <w:p>
+      <w:pPr>
+        <w:spacing w:after="0" w:line="0" w:lineRule="atLeast"/>
+      </w:pPr>
+      <w:r>
+        <w:lastRenderedPageBreak/>
+        <w:t xml:space="preserve">Now we have a course object and we want to update its property. </w:t>
+      </w:r>
+    </w:p>
+    <w:p>
+      <w:pPr>
+        <w:spacing w:after="0" w:line="0" w:lineRule="atLeast"/>
+      </w:pPr>
+    </w:p>
+    <w:p>
+      <w:pPr>
+        <w:shd w:val="clear" w:color="auto" w:fill="1F2430"/>
+        <w:spacing w:after="0" w:line="330" w:lineRule="atLeast"/>
+        <w:rPr>
+          <w:rFonts w:ascii="Consolas" w:eastAsia="Times New Roman" w:hAnsi="Consolas" w:cs="Times New Roman"/>
+          <w:color w:val="CBCCC6"/>
+          <w:sz w:val="24"/>
+          <w:szCs w:val="24"/>
+        </w:rPr>
+      </w:pPr>
+      <w:r>
+        <w:rPr>
+          <w:rFonts w:ascii="Consolas" w:eastAsia="Times New Roman" w:hAnsi="Consolas" w:cs="Times New Roman"/>
+          <w:color w:val="CBCCC6"/>
+          <w:sz w:val="24"/>
+          <w:szCs w:val="24"/>
+        </w:rPr>
+        <w:t>course</w:t>
+      </w:r>
+      <w:r>
+        <w:rPr>
+          <w:rFonts w:ascii="Consolas" w:eastAsia="Times New Roman" w:hAnsi="Consolas" w:cs="Times New Roman"/>
+          <w:color w:val="F29E74"/>
+          <w:sz w:val="24"/>
+          <w:szCs w:val="24"/>
+        </w:rPr>
+        <w:t>.</w:t>
+      </w:r>
+      <w:r>
+        <w:rPr>
+          <w:rFonts w:ascii="Consolas" w:eastAsia="Times New Roman" w:hAnsi="Consolas" w:cs="Times New Roman"/>
+          <w:color w:val="CBCCC6"/>
+          <w:sz w:val="24"/>
+          <w:szCs w:val="24"/>
+        </w:rPr>
+        <w:t xml:space="preserve">name </w:t>
+      </w:r>
+      <w:r>
+        <w:rPr>
+          <w:rFonts w:ascii="Consolas" w:eastAsia="Times New Roman" w:hAnsi="Consolas" w:cs="Times New Roman"/>
+          <w:color w:val="F29E74"/>
+          <w:sz w:val="24"/>
+          <w:szCs w:val="24"/>
+        </w:rPr>
+        <w:t>=</w:t>
+      </w:r>
+      <w:r>
+        <w:rPr>
+          <w:rFonts w:ascii="Consolas" w:eastAsia="Times New Roman" w:hAnsi="Consolas" w:cs="Times New Roman"/>
+          <w:color w:val="CBCCC6"/>
+          <w:sz w:val="24"/>
+          <w:szCs w:val="24"/>
+        </w:rPr>
+        <w:t xml:space="preserve"> req</w:t>
+      </w:r>
+      <w:r>
+        <w:rPr>
+          <w:rFonts w:ascii="Consolas" w:eastAsia="Times New Roman" w:hAnsi="Consolas" w:cs="Times New Roman"/>
+          <w:color w:val="F29E74"/>
+          <w:sz w:val="24"/>
+          <w:szCs w:val="24"/>
+        </w:rPr>
+        <w:t>.</w:t>
+      </w:r>
+      <w:r>
+        <w:rPr>
+          <w:rFonts w:ascii="Consolas" w:eastAsia="Times New Roman" w:hAnsi="Consolas" w:cs="Times New Roman"/>
+          <w:color w:val="CBCCC6"/>
+          <w:sz w:val="24"/>
+          <w:szCs w:val="24"/>
+        </w:rPr>
+        <w:t>body</w:t>
+      </w:r>
+      <w:r>
+        <w:rPr>
+          <w:rFonts w:ascii="Consolas" w:eastAsia="Times New Roman" w:hAnsi="Consolas" w:cs="Times New Roman"/>
+          <w:color w:val="F29E74"/>
+          <w:sz w:val="24"/>
+          <w:szCs w:val="24"/>
+        </w:rPr>
+        <w:t>.</w:t>
+      </w:r>
+      <w:r>
+        <w:rPr>
+          <w:rFonts w:ascii="Consolas" w:eastAsia="Times New Roman" w:hAnsi="Consolas" w:cs="Times New Roman"/>
+          <w:color w:val="CBCCC6"/>
+          <w:sz w:val="24"/>
+          <w:szCs w:val="24"/>
+        </w:rPr>
+        <w:t>name;</w:t>
+      </w:r>
+    </w:p>
+    <w:p>
+      <w:pPr>
+        <w:shd w:val="clear" w:color="auto" w:fill="1F2430"/>
+        <w:spacing w:after="0" w:line="330" w:lineRule="atLeast"/>
+        <w:rPr>
+          <w:rFonts w:ascii="Consolas" w:eastAsia="Times New Roman" w:hAnsi="Consolas" w:cs="Times New Roman"/>
+          <w:color w:val="CBCCC6"/>
+          <w:sz w:val="24"/>
+          <w:szCs w:val="24"/>
+        </w:rPr>
+      </w:pPr>
+      <w:r>
+        <w:rPr>
+          <w:rFonts w:ascii="Consolas" w:eastAsia="Times New Roman" w:hAnsi="Consolas" w:cs="Times New Roman"/>
+          <w:color w:val="CBCCC6"/>
+          <w:sz w:val="24"/>
+          <w:szCs w:val="24"/>
+        </w:rPr>
+        <w:t xml:space="preserve">  </w:t>
+      </w:r>
+      <w:proofErr w:type="spellStart"/>
+      <w:proofErr w:type="gramStart"/>
+      <w:r>
+        <w:rPr>
+          <w:rFonts w:ascii="Consolas" w:eastAsia="Times New Roman" w:hAnsi="Consolas" w:cs="Times New Roman"/>
+          <w:color w:val="CBCCC6"/>
+          <w:sz w:val="24"/>
+          <w:szCs w:val="24"/>
+        </w:rPr>
+        <w:t>res</w:t>
+      </w:r>
+      <w:r>
+        <w:rPr>
+          <w:rFonts w:ascii="Consolas" w:eastAsia="Times New Roman" w:hAnsi="Consolas" w:cs="Times New Roman"/>
+          <w:color w:val="F29E74"/>
+          <w:sz w:val="24"/>
+          <w:szCs w:val="24"/>
+        </w:rPr>
+        <w:t>.</w:t>
+      </w:r>
+      <w:r>
+        <w:rPr>
+          <w:rFonts w:ascii="Consolas" w:eastAsia="Times New Roman" w:hAnsi="Consolas" w:cs="Times New Roman"/>
+          <w:color w:val="F28779"/>
+          <w:sz w:val="24"/>
+          <w:szCs w:val="24"/>
+        </w:rPr>
+        <w:t>send</w:t>
+      </w:r>
+      <w:proofErr w:type="spellEnd"/>
+      <w:proofErr w:type="gramEnd"/>
+      <w:r>
+        <w:rPr>
+          <w:rFonts w:ascii="Consolas" w:eastAsia="Times New Roman" w:hAnsi="Consolas" w:cs="Times New Roman"/>
+          <w:color w:val="CBCCC6"/>
+          <w:sz w:val="24"/>
+          <w:szCs w:val="24"/>
+        </w:rPr>
+        <w:t>(course);</w:t>
+      </w:r>
+    </w:p>
+    <w:p>
+      <w:pPr>
+        <w:spacing w:after="0" w:line="0" w:lineRule="atLeast"/>
+      </w:pPr>
+    </w:p>
+    <w:p>
+      <w:pPr>
+        <w:spacing w:after="0" w:line="0" w:lineRule="atLeast"/>
+      </w:pPr>
+      <w:r>
+        <w:t xml:space="preserve">Now this is the process how we handle a http put request. </w:t>
+      </w:r>
+    </w:p>
+    <w:p>
+      <w:pPr>
+        <w:spacing w:after="0" w:line="0" w:lineRule="atLeast"/>
+      </w:pPr>
+    </w:p>
+    <w:p>
+      <w:pPr>
+        <w:spacing w:after="0" w:line="0" w:lineRule="atLeast"/>
+      </w:pPr>
+      <w:r>
+        <w:t xml:space="preserve">Now we </w:t>
+      </w:r>
+      <w:r>
+        <w:t xml:space="preserve">here </w:t>
+      </w:r>
+      <w:r>
+        <w:t>the validation is duplicated. For make the validation is more simplify separate this.</w:t>
+      </w:r>
+    </w:p>
+    <w:p>
+      <w:pPr>
+        <w:spacing w:after="0" w:line="0" w:lineRule="atLeast"/>
+      </w:pPr>
+      <w:r>
+        <w:rPr>
+          <w:b/>
+          <w:u w:val="single"/>
+        </w:rPr>
+        <w:t>Separate v</w:t>
+      </w:r>
+      <w:r>
+        <w:rPr>
+          <w:b/>
+          <w:u w:val="single"/>
+        </w:rPr>
+        <w:t>alidation logic</w:t>
+      </w:r>
+      <w:r>
+        <w:t>:</w:t>
+      </w:r>
+    </w:p>
+    <w:p>
+      <w:pPr>
+        <w:shd w:val="clear" w:color="auto" w:fill="1F2430"/>
+        <w:spacing w:after="0" w:line="330" w:lineRule="atLeast"/>
+        <w:rPr>
+          <w:rFonts w:ascii="Consolas" w:eastAsia="Times New Roman" w:hAnsi="Consolas" w:cs="Times New Roman"/>
+          <w:color w:val="CBCCC6"/>
+          <w:sz w:val="24"/>
+          <w:szCs w:val="24"/>
+        </w:rPr>
+      </w:pPr>
+      <w:r>
+        <w:rPr>
+          <w:rFonts w:ascii="Consolas" w:eastAsia="Times New Roman" w:hAnsi="Consolas" w:cs="Times New Roman"/>
+          <w:color w:val="FFA759"/>
+          <w:sz w:val="24"/>
+          <w:szCs w:val="24"/>
+        </w:rPr>
+        <w:t>function</w:t>
+      </w:r>
+      <w:r>
+        <w:rPr>
+          <w:rFonts w:ascii="Consolas" w:eastAsia="Times New Roman" w:hAnsi="Consolas" w:cs="Times New Roman"/>
+          <w:color w:val="CBCCC6"/>
+          <w:sz w:val="24"/>
+          <w:szCs w:val="24"/>
+        </w:rPr>
+        <w:t xml:space="preserve"> </w:t>
+      </w:r>
+      <w:proofErr w:type="spellStart"/>
+      <w:r>
+        <w:rPr>
+          <w:rFonts w:ascii="Consolas" w:eastAsia="Times New Roman" w:hAnsi="Consolas" w:cs="Times New Roman"/>
+          <w:color w:val="FFD580"/>
+          <w:sz w:val="24"/>
+          <w:szCs w:val="24"/>
+        </w:rPr>
+        <w:t>validateCourse</w:t>
+      </w:r>
+      <w:proofErr w:type="spellEnd"/>
+      <w:r>
+        <w:rPr>
+          <w:rFonts w:ascii="Consolas" w:eastAsia="Times New Roman" w:hAnsi="Consolas" w:cs="Times New Roman"/>
+          <w:color w:val="CBCCC6"/>
+          <w:sz w:val="24"/>
+          <w:szCs w:val="24"/>
+        </w:rPr>
+        <w:t>(</w:t>
+      </w:r>
+      <w:r>
+        <w:rPr>
+          <w:rFonts w:ascii="Consolas" w:eastAsia="Times New Roman" w:hAnsi="Consolas" w:cs="Times New Roman"/>
+          <w:color w:val="D4BFFF"/>
+          <w:sz w:val="24"/>
+          <w:szCs w:val="24"/>
+        </w:rPr>
+        <w:t>course</w:t>
+      </w:r>
+      <w:r>
+        <w:rPr>
+          <w:rFonts w:ascii="Consolas" w:eastAsia="Times New Roman" w:hAnsi="Consolas" w:cs="Times New Roman"/>
+          <w:color w:val="CBCCC6"/>
+          <w:sz w:val="24"/>
+          <w:szCs w:val="24"/>
+        </w:rPr>
+        <w:t>) {</w:t>
+      </w:r>
+    </w:p>
+    <w:p>
+      <w:pPr>
+        <w:shd w:val="clear" w:color="auto" w:fill="1F2430"/>
+        <w:spacing w:after="0" w:line="330" w:lineRule="atLeast"/>
+        <w:rPr>
+          <w:rFonts w:ascii="Consolas" w:eastAsia="Times New Roman" w:hAnsi="Consolas" w:cs="Times New Roman"/>
+          <w:color w:val="CBCCC6"/>
+          <w:sz w:val="24"/>
+          <w:szCs w:val="24"/>
+        </w:rPr>
+      </w:pPr>
+      <w:r>
+        <w:rPr>
+          <w:rFonts w:ascii="Consolas" w:eastAsia="Times New Roman" w:hAnsi="Consolas" w:cs="Times New Roman"/>
+          <w:color w:val="CBCCC6"/>
+          <w:sz w:val="24"/>
+          <w:szCs w:val="24"/>
+        </w:rPr>
+        <w:t xml:space="preserve">  </w:t>
+      </w:r>
+      <w:r>
+        <w:rPr>
+          <w:rFonts w:ascii="Consolas" w:eastAsia="Times New Roman" w:hAnsi="Consolas" w:cs="Times New Roman"/>
+          <w:color w:val="FFA759"/>
+          <w:sz w:val="24"/>
+          <w:szCs w:val="24"/>
+        </w:rPr>
+        <w:t>const</w:t>
+      </w:r>
+      <w:r>
+        <w:rPr>
+          <w:rFonts w:ascii="Consolas" w:eastAsia="Times New Roman" w:hAnsi="Consolas" w:cs="Times New Roman"/>
+          <w:color w:val="CBCCC6"/>
+          <w:sz w:val="24"/>
+          <w:szCs w:val="24"/>
+        </w:rPr>
+        <w:t xml:space="preserve"> schema </w:t>
+      </w:r>
+      <w:r>
+        <w:rPr>
+          <w:rFonts w:ascii="Consolas" w:eastAsia="Times New Roman" w:hAnsi="Consolas" w:cs="Times New Roman"/>
+          <w:color w:val="F29E74"/>
+          <w:sz w:val="24"/>
+          <w:szCs w:val="24"/>
+        </w:rPr>
+        <w:t>=</w:t>
+      </w:r>
+      <w:r>
+        <w:rPr>
+          <w:rFonts w:ascii="Consolas" w:eastAsia="Times New Roman" w:hAnsi="Consolas" w:cs="Times New Roman"/>
+          <w:color w:val="CBCCC6"/>
+          <w:sz w:val="24"/>
+          <w:szCs w:val="24"/>
+        </w:rPr>
+        <w:t xml:space="preserve"> {</w:t>
+      </w:r>
+    </w:p>
+    <w:p>
+      <w:pPr>
+        <w:shd w:val="clear" w:color="auto" w:fill="1F2430"/>
+        <w:spacing w:after="0" w:line="330" w:lineRule="atLeast"/>
+        <w:rPr>
+          <w:rFonts w:ascii="Consolas" w:eastAsia="Times New Roman" w:hAnsi="Consolas" w:cs="Times New Roman"/>
+          <w:color w:val="CBCCC6"/>
+          <w:sz w:val="24"/>
+          <w:szCs w:val="24"/>
+        </w:rPr>
+      </w:pPr>
+      <w:r>
+        <w:rPr>
+          <w:rFonts w:ascii="Consolas" w:eastAsia="Times New Roman" w:hAnsi="Consolas" w:cs="Times New Roman"/>
+          <w:color w:val="CBCCC6"/>
+          <w:sz w:val="24"/>
+          <w:szCs w:val="24"/>
+        </w:rPr>
+        <w:t xml:space="preserve">    name: </w:t>
+      </w:r>
+      <w:proofErr w:type="spellStart"/>
+      <w:r>
+        <w:rPr>
+          <w:rFonts w:ascii="Consolas" w:eastAsia="Times New Roman" w:hAnsi="Consolas" w:cs="Times New Roman"/>
+          <w:color w:val="CBCCC6"/>
+          <w:sz w:val="24"/>
+          <w:szCs w:val="24"/>
+        </w:rPr>
+        <w:t>Joi</w:t>
+      </w:r>
+      <w:r>
+        <w:rPr>
+          <w:rFonts w:ascii="Consolas" w:eastAsia="Times New Roman" w:hAnsi="Consolas" w:cs="Times New Roman"/>
+          <w:color w:val="F29E74"/>
+          <w:sz w:val="24"/>
+          <w:szCs w:val="24"/>
+        </w:rPr>
+        <w:t>.</w:t>
+      </w:r>
+      <w:r>
+        <w:rPr>
+          <w:rFonts w:ascii="Consolas" w:eastAsia="Times New Roman" w:hAnsi="Consolas" w:cs="Times New Roman"/>
+          <w:color w:val="FFD580"/>
+          <w:sz w:val="24"/>
+          <w:szCs w:val="24"/>
+        </w:rPr>
+        <w:t>string</w:t>
+      </w:r>
+      <w:proofErr w:type="spellEnd"/>
+      <w:r>
+        <w:rPr>
+          <w:rFonts w:ascii="Consolas" w:eastAsia="Times New Roman" w:hAnsi="Consolas" w:cs="Times New Roman"/>
+          <w:color w:val="CBCCC6"/>
+          <w:sz w:val="24"/>
+          <w:szCs w:val="24"/>
+        </w:rPr>
+        <w:t>()</w:t>
+      </w:r>
+    </w:p>
+    <w:p>
+      <w:pPr>
+        <w:shd w:val="clear" w:color="auto" w:fill="1F2430"/>
+        <w:spacing w:after="0" w:line="330" w:lineRule="atLeast"/>
+        <w:rPr>
+          <w:rFonts w:ascii="Consolas" w:eastAsia="Times New Roman" w:hAnsi="Consolas" w:cs="Times New Roman"/>
+          <w:color w:val="CBCCC6"/>
+          <w:sz w:val="24"/>
+          <w:szCs w:val="24"/>
+        </w:rPr>
+      </w:pPr>
+      <w:r>
+        <w:rPr>
+          <w:rFonts w:ascii="Consolas" w:eastAsia="Times New Roman" w:hAnsi="Consolas" w:cs="Times New Roman"/>
+          <w:color w:val="CBCCC6"/>
+          <w:sz w:val="24"/>
+          <w:szCs w:val="24"/>
+        </w:rPr>
+        <w:t xml:space="preserve">      </w:t>
+      </w:r>
+      <w:proofErr w:type="gramStart"/>
+      <w:r>
+        <w:rPr>
+          <w:rFonts w:ascii="Consolas" w:eastAsia="Times New Roman" w:hAnsi="Consolas" w:cs="Times New Roman"/>
+          <w:color w:val="F29E74"/>
+          <w:sz w:val="24"/>
+          <w:szCs w:val="24"/>
+        </w:rPr>
+        <w:t>.</w:t>
+      </w:r>
+      <w:r>
+        <w:rPr>
+          <w:rFonts w:ascii="Consolas" w:eastAsia="Times New Roman" w:hAnsi="Consolas" w:cs="Times New Roman"/>
+          <w:color w:val="FFD580"/>
+          <w:sz w:val="24"/>
+          <w:szCs w:val="24"/>
+        </w:rPr>
+        <w:t>min</w:t>
+      </w:r>
+      <w:proofErr w:type="gramEnd"/>
+      <w:r>
+        <w:rPr>
+          <w:rFonts w:ascii="Consolas" w:eastAsia="Times New Roman" w:hAnsi="Consolas" w:cs="Times New Roman"/>
+          <w:color w:val="CBCCC6"/>
+          <w:sz w:val="24"/>
+          <w:szCs w:val="24"/>
+        </w:rPr>
+        <w:t>(</w:t>
+      </w:r>
+      <w:r>
+        <w:rPr>
+          <w:rFonts w:ascii="Consolas" w:eastAsia="Times New Roman" w:hAnsi="Consolas" w:cs="Times New Roman"/>
+          <w:color w:val="FFCC66"/>
+          <w:sz w:val="24"/>
+          <w:szCs w:val="24"/>
+        </w:rPr>
+        <w:t>3</w:t>
+      </w:r>
+      <w:r>
+        <w:rPr>
+          <w:rFonts w:ascii="Consolas" w:eastAsia="Times New Roman" w:hAnsi="Consolas" w:cs="Times New Roman"/>
+          <w:color w:val="CBCCC6"/>
+          <w:sz w:val="24"/>
+          <w:szCs w:val="24"/>
+        </w:rPr>
+        <w:t>)</w:t>
+      </w:r>
+    </w:p>
+    <w:p>
+      <w:pPr>
+        <w:shd w:val="clear" w:color="auto" w:fill="1F2430"/>
+        <w:spacing w:after="0" w:line="330" w:lineRule="atLeast"/>
+        <w:rPr>
+          <w:rFonts w:ascii="Consolas" w:eastAsia="Times New Roman" w:hAnsi="Consolas" w:cs="Times New Roman"/>
+          <w:color w:val="CBCCC6"/>
+          <w:sz w:val="24"/>
+          <w:szCs w:val="24"/>
+        </w:rPr>
+      </w:pPr>
+      <w:r>
+        <w:rPr>
+          <w:rFonts w:ascii="Consolas" w:eastAsia="Times New Roman" w:hAnsi="Consolas" w:cs="Times New Roman"/>
+          <w:color w:val="CBCCC6"/>
+          <w:sz w:val="24"/>
+          <w:szCs w:val="24"/>
+        </w:rPr>
+        <w:t xml:space="preserve">      </w:t>
+      </w:r>
+      <w:proofErr w:type="gramStart"/>
+      <w:r>
+        <w:rPr>
+          <w:rFonts w:ascii="Consolas" w:eastAsia="Times New Roman" w:hAnsi="Consolas" w:cs="Times New Roman"/>
+          <w:color w:val="F29E74"/>
+          <w:sz w:val="24"/>
+          <w:szCs w:val="24"/>
+        </w:rPr>
+        <w:t>.</w:t>
+      </w:r>
+      <w:r>
+        <w:rPr>
+          <w:rFonts w:ascii="Consolas" w:eastAsia="Times New Roman" w:hAnsi="Consolas" w:cs="Times New Roman"/>
+          <w:color w:val="FFD580"/>
+          <w:sz w:val="24"/>
+          <w:szCs w:val="24"/>
+        </w:rPr>
+        <w:t>required</w:t>
+      </w:r>
+      <w:proofErr w:type="gramEnd"/>
+      <w:r>
+        <w:rPr>
+          <w:rFonts w:ascii="Consolas" w:eastAsia="Times New Roman" w:hAnsi="Consolas" w:cs="Times New Roman"/>
+          <w:color w:val="CBCCC6"/>
+          <w:sz w:val="24"/>
+          <w:szCs w:val="24"/>
+        </w:rPr>
+        <w:t>()</w:t>
+      </w:r>
+    </w:p>
+    <w:p>
+      <w:pPr>
+        <w:shd w:val="clear" w:color="auto" w:fill="1F2430"/>
+        <w:spacing w:after="0" w:line="330" w:lineRule="atLeast"/>
+        <w:rPr>
+          <w:rFonts w:ascii="Consolas" w:eastAsia="Times New Roman" w:hAnsi="Consolas" w:cs="Times New Roman"/>
+          <w:color w:val="CBCCC6"/>
+          <w:sz w:val="24"/>
+          <w:szCs w:val="24"/>
+        </w:rPr>
+      </w:pPr>
+      <w:r>
+        <w:rPr>
+          <w:rFonts w:ascii="Consolas" w:eastAsia="Times New Roman" w:hAnsi="Consolas" w:cs="Times New Roman"/>
+          <w:color w:val="CBCCC6"/>
+          <w:sz w:val="24"/>
+          <w:szCs w:val="24"/>
+        </w:rPr>
+        <w:t xml:space="preserve">  };</w:t>
+      </w:r>
+    </w:p>
+    <w:p>
+      <w:pPr>
+        <w:shd w:val="clear" w:color="auto" w:fill="1F2430"/>
+        <w:spacing w:after="0" w:line="330" w:lineRule="atLeast"/>
+        <w:rPr>
+          <w:rFonts w:ascii="Consolas" w:eastAsia="Times New Roman" w:hAnsi="Consolas" w:cs="Times New Roman"/>
+          <w:color w:val="CBCCC6"/>
+          <w:sz w:val="24"/>
+          <w:szCs w:val="24"/>
+        </w:rPr>
+      </w:pPr>
+      <w:r>
+        <w:rPr>
+          <w:rFonts w:ascii="Consolas" w:eastAsia="Times New Roman" w:hAnsi="Consolas" w:cs="Times New Roman"/>
+          <w:color w:val="CBCCC6"/>
+          <w:sz w:val="24"/>
+          <w:szCs w:val="24"/>
+        </w:rPr>
+        <w:t xml:space="preserve">  </w:t>
+      </w:r>
+      <w:r>
+        <w:rPr>
+          <w:rFonts w:ascii="Consolas" w:eastAsia="Times New Roman" w:hAnsi="Consolas" w:cs="Times New Roman"/>
+          <w:color w:val="FFA759"/>
+          <w:sz w:val="24"/>
+          <w:szCs w:val="24"/>
+        </w:rPr>
+        <w:t>return</w:t>
+      </w:r>
+      <w:r>
+        <w:rPr>
+          <w:rFonts w:ascii="Consolas" w:eastAsia="Times New Roman" w:hAnsi="Consolas" w:cs="Times New Roman"/>
+          <w:color w:val="CBCCC6"/>
+          <w:sz w:val="24"/>
+          <w:szCs w:val="24"/>
+        </w:rPr>
+        <w:t xml:space="preserve"> </w:t>
+      </w:r>
+      <w:proofErr w:type="spellStart"/>
+      <w:r>
+        <w:rPr>
+          <w:rFonts w:ascii="Consolas" w:eastAsia="Times New Roman" w:hAnsi="Consolas" w:cs="Times New Roman"/>
+          <w:color w:val="CBCCC6"/>
+          <w:sz w:val="24"/>
+          <w:szCs w:val="24"/>
+        </w:rPr>
+        <w:t>Joi</w:t>
+      </w:r>
+      <w:r>
+        <w:rPr>
+          <w:rFonts w:ascii="Consolas" w:eastAsia="Times New Roman" w:hAnsi="Consolas" w:cs="Times New Roman"/>
+          <w:color w:val="F29E74"/>
+          <w:sz w:val="24"/>
+          <w:szCs w:val="24"/>
+        </w:rPr>
+        <w:t>.</w:t>
+      </w:r>
+      <w:r>
+        <w:rPr>
+          <w:rFonts w:ascii="Consolas" w:eastAsia="Times New Roman" w:hAnsi="Consolas" w:cs="Times New Roman"/>
+          <w:color w:val="FFD580"/>
+          <w:sz w:val="24"/>
+          <w:szCs w:val="24"/>
+        </w:rPr>
+        <w:t>validate</w:t>
+      </w:r>
+      <w:proofErr w:type="spellEnd"/>
+      <w:r>
+        <w:rPr>
+          <w:rFonts w:ascii="Consolas" w:eastAsia="Times New Roman" w:hAnsi="Consolas" w:cs="Times New Roman"/>
+          <w:color w:val="CBCCC6"/>
+          <w:sz w:val="24"/>
+          <w:szCs w:val="24"/>
+        </w:rPr>
+        <w:t>(course, schema);</w:t>
+      </w:r>
+    </w:p>
+    <w:p>
+      <w:pPr>
+        <w:shd w:val="clear" w:color="auto" w:fill="1F2430"/>
+        <w:spacing w:after="0" w:line="330" w:lineRule="atLeast"/>
+        <w:rPr>
+          <w:rFonts w:ascii="Consolas" w:eastAsia="Times New Roman" w:hAnsi="Consolas" w:cs="Times New Roman"/>
+          <w:color w:val="CBCCC6"/>
+          <w:sz w:val="24"/>
+          <w:szCs w:val="24"/>
+        </w:rPr>
+      </w:pPr>
+      <w:r>
+        <w:rPr>
+          <w:rFonts w:ascii="Consolas" w:eastAsia="Times New Roman" w:hAnsi="Consolas" w:cs="Times New Roman"/>
+          <w:color w:val="CBCCC6"/>
+          <w:sz w:val="24"/>
+          <w:szCs w:val="24"/>
+        </w:rPr>
+        <w:t>}</w:t>
+      </w:r>
+    </w:p>
+    <w:p>
+      <w:pPr>
+        <w:spacing w:after="0" w:line="0" w:lineRule="atLeast"/>
+      </w:pPr>
+    </w:p>
+    <w:p>
+      <w:pPr>
+        <w:spacing w:after="0" w:line="0" w:lineRule="atLeast"/>
+      </w:pPr>
+      <w:r>
+        <w:rPr>
+          <w:b/>
+          <w:u w:val="single"/>
+        </w:rPr>
+        <w:t xml:space="preserve">Object </w:t>
+      </w:r>
+      <w:proofErr w:type="spellStart"/>
+      <w:r>
+        <w:rPr>
+          <w:b/>
+          <w:u w:val="single"/>
+        </w:rPr>
+        <w:t>D</w:t>
+      </w:r>
+      <w:r>
+        <w:rPr>
+          <w:b/>
+          <w:u w:val="single"/>
+        </w:rPr>
+        <w:t>estruct</w:t>
+      </w:r>
+      <w:r>
+        <w:rPr>
+          <w:b/>
+          <w:u w:val="single"/>
+        </w:rPr>
+        <w:t>u</w:t>
+      </w:r>
+      <w:r>
+        <w:rPr>
+          <w:b/>
+          <w:u w:val="single"/>
+        </w:rPr>
+        <w:t>r</w:t>
+      </w:r>
+      <w:proofErr w:type="spellEnd"/>
+      <w:r>
+        <w:t>:</w:t>
+      </w:r>
+    </w:p>
+    <w:p>
+      <w:pPr>
+        <w:spacing w:after="0" w:line="0" w:lineRule="atLeast"/>
+      </w:pPr>
+      <w:r>
+        <w:t>The two most used data structures in JavaScript are Object and Array.</w:t>
+      </w:r>
+    </w:p>
+    <w:p>
+      <w:pPr>
+        <w:spacing w:after="0" w:line="0" w:lineRule="atLeast"/>
+      </w:pPr>
+    </w:p>
+    <w:p>
+      <w:pPr>
+        <w:spacing w:after="0" w:line="0" w:lineRule="atLeast"/>
+      </w:pPr>
+      <w:r>
+        <w:t xml:space="preserve">Objects allow us to pack many pieces of information into a single entity and arrays allow us to store ordered collections. </w:t>
+      </w:r>
+      <w:r>
+        <w:t>So,</w:t>
+      </w:r>
+      <w:r>
+        <w:t xml:space="preserve"> we can make an object or an array and handle it as a single entity, or maybe pass it to a function call.</w:t>
+      </w:r>
+    </w:p>
+    <w:p>
+      <w:pPr>
+        <w:spacing w:after="0" w:line="0" w:lineRule="atLeast"/>
+      </w:pPr>
+    </w:p>
+    <w:p>
+      <w:pPr>
+        <w:spacing w:after="0" w:line="0" w:lineRule="atLeast"/>
+      </w:pPr>
+      <w:proofErr w:type="spellStart"/>
+      <w:r>
+        <w:t>Destructuring</w:t>
+      </w:r>
+      <w:proofErr w:type="spellEnd"/>
+      <w:r>
+        <w:t xml:space="preserve"> assignment is a special syntax that allows us to “unpack” arrays or objects into a bunch of variables, as sometimes they are more convenient. </w:t>
+      </w:r>
+      <w:proofErr w:type="spellStart"/>
+      <w:r>
+        <w:t>Destructuring</w:t>
+      </w:r>
+      <w:proofErr w:type="spellEnd"/>
+      <w:r>
+        <w:t xml:space="preserve"> also works great with complex functions that have a lot of parameters, default values, and soon we’ll see how these are handled too.</w:t>
+      </w:r>
+    </w:p>
+    <w:p>
+      <w:pPr>
+        <w:spacing w:after="0" w:line="0" w:lineRule="atLeast"/>
+      </w:pPr>
+      <w:r>
+        <w:t>Now by using object d</w:t>
+      </w:r>
+      <w:r>
+        <w:t>estructor</w:t>
+      </w:r>
+      <w:r>
+        <w:t>.</w:t>
+      </w:r>
+    </w:p>
+    <w:p>
+      <w:pPr>
+        <w:spacing w:after="0" w:line="0" w:lineRule="atLeast"/>
+      </w:pPr>
+    </w:p>
+    <w:p>
+      <w:pPr>
+        <w:spacing w:after="0" w:line="0" w:lineRule="atLeast"/>
+      </w:pPr>
+      <w:r>
+        <w:t xml:space="preserve">We can make this code a little bit </w:t>
+      </w:r>
+      <w:r>
+        <w:t xml:space="preserve">cleaner and shorter by using Object </w:t>
+      </w:r>
+      <w:proofErr w:type="spellStart"/>
+      <w:r>
+        <w:t>Destructur</w:t>
+      </w:r>
+      <w:r>
+        <w:t>ing</w:t>
+      </w:r>
+      <w:proofErr w:type="spellEnd"/>
+      <w:r>
+        <w:t xml:space="preserve"> feature in modern JavaScript. </w:t>
+      </w:r>
+    </w:p>
+    <w:p>
+      <w:pPr>
+        <w:spacing w:after="0" w:line="0" w:lineRule="atLeast"/>
+      </w:pPr>
+    </w:p>
+    <w:p>
+      <w:pPr>
+        <w:shd w:val="clear" w:color="auto" w:fill="1F2430"/>
+        <w:spacing w:after="0" w:line="330" w:lineRule="atLeast"/>
+        <w:rPr>
+          <w:rFonts w:ascii="Consolas" w:eastAsia="Times New Roman" w:hAnsi="Consolas" w:cs="Times New Roman"/>
+          <w:color w:val="CBCCC6"/>
+          <w:sz w:val="24"/>
+          <w:szCs w:val="24"/>
+        </w:rPr>
+      </w:pPr>
+      <w:r>
+        <w:rPr>
+          <w:rFonts w:ascii="Consolas" w:eastAsia="Times New Roman" w:hAnsi="Consolas" w:cs="Times New Roman"/>
+          <w:color w:val="FFA759"/>
+          <w:sz w:val="24"/>
+          <w:szCs w:val="24"/>
+        </w:rPr>
+        <w:t>const</w:t>
+      </w:r>
+      <w:r>
+        <w:rPr>
+          <w:rFonts w:ascii="Consolas" w:eastAsia="Times New Roman" w:hAnsi="Consolas" w:cs="Times New Roman"/>
+          <w:color w:val="CBCCC6"/>
+          <w:sz w:val="24"/>
+          <w:szCs w:val="24"/>
+        </w:rPr>
+        <w:t xml:space="preserve"> </w:t>
+      </w:r>
+      <w:proofErr w:type="gramStart"/>
+      <w:r>
+        <w:rPr>
+          <w:rFonts w:ascii="Consolas" w:eastAsia="Times New Roman" w:hAnsi="Consolas" w:cs="Times New Roman"/>
+          <w:color w:val="CBCCC6"/>
+          <w:sz w:val="24"/>
+          <w:szCs w:val="24"/>
+        </w:rPr>
+        <w:t>{ error</w:t>
+      </w:r>
+      <w:proofErr w:type="gramEnd"/>
+      <w:r>
+        <w:rPr>
+          <w:rFonts w:ascii="Consolas" w:eastAsia="Times New Roman" w:hAnsi="Consolas" w:cs="Times New Roman"/>
+          <w:color w:val="CBCCC6"/>
+          <w:sz w:val="24"/>
+          <w:szCs w:val="24"/>
+        </w:rPr>
+        <w:t xml:space="preserve"> } </w:t>
+      </w:r>
+      <w:r>
+        <w:rPr>
+          <w:rFonts w:ascii="Consolas" w:eastAsia="Times New Roman" w:hAnsi="Consolas" w:cs="Times New Roman"/>
+          <w:color w:val="F29E74"/>
+          <w:sz w:val="24"/>
+          <w:szCs w:val="24"/>
+        </w:rPr>
+        <w:t>=</w:t>
+      </w:r>
+      <w:r>
+        <w:rPr>
+          <w:rFonts w:ascii="Consolas" w:eastAsia="Times New Roman" w:hAnsi="Consolas" w:cs="Times New Roman"/>
+          <w:color w:val="CBCCC6"/>
+          <w:sz w:val="24"/>
+          <w:szCs w:val="24"/>
+        </w:rPr>
+        <w:t xml:space="preserve"> </w:t>
+      </w:r>
+      <w:proofErr w:type="spellStart"/>
+      <w:r>
+        <w:rPr>
+          <w:rFonts w:ascii="Consolas" w:eastAsia="Times New Roman" w:hAnsi="Consolas" w:cs="Times New Roman"/>
+          <w:color w:val="FFD580"/>
+          <w:sz w:val="24"/>
+          <w:szCs w:val="24"/>
+        </w:rPr>
+        <w:t>validateCourse</w:t>
+      </w:r>
+      <w:proofErr w:type="spellEnd"/>
+      <w:r>
+        <w:rPr>
+          <w:rFonts w:ascii="Consolas" w:eastAsia="Times New Roman" w:hAnsi="Consolas" w:cs="Times New Roman"/>
+          <w:color w:val="CBCCC6"/>
+          <w:sz w:val="24"/>
+          <w:szCs w:val="24"/>
+        </w:rPr>
+        <w:t>(</w:t>
+      </w:r>
+      <w:proofErr w:type="spellStart"/>
+      <w:r>
+        <w:rPr>
+          <w:rFonts w:ascii="Consolas" w:eastAsia="Times New Roman" w:hAnsi="Consolas" w:cs="Times New Roman"/>
+          <w:color w:val="CBCCC6"/>
+          <w:sz w:val="24"/>
+          <w:szCs w:val="24"/>
+        </w:rPr>
+        <w:t>req</w:t>
+      </w:r>
+      <w:r>
+        <w:rPr>
+          <w:rFonts w:ascii="Consolas" w:eastAsia="Times New Roman" w:hAnsi="Consolas" w:cs="Times New Roman"/>
+          <w:color w:val="F29E74"/>
+          <w:sz w:val="24"/>
+          <w:szCs w:val="24"/>
+        </w:rPr>
+        <w:t>.</w:t>
+      </w:r>
+      <w:r>
+        <w:rPr>
+          <w:rFonts w:ascii="Consolas" w:eastAsia="Times New Roman" w:hAnsi="Consolas" w:cs="Times New Roman"/>
+          <w:color w:val="CBCCC6"/>
+          <w:sz w:val="24"/>
+          <w:szCs w:val="24"/>
+        </w:rPr>
+        <w:t>body</w:t>
+      </w:r>
+      <w:proofErr w:type="spellEnd"/>
+      <w:r>
+        <w:rPr>
+          <w:rFonts w:ascii="Consolas" w:eastAsia="Times New Roman" w:hAnsi="Consolas" w:cs="Times New Roman"/>
+          <w:color w:val="CBCCC6"/>
+          <w:sz w:val="24"/>
+          <w:szCs w:val="24"/>
+        </w:rPr>
+        <w:t>);</w:t>
+      </w:r>
+    </w:p>
+    <w:p>
+      <w:pPr>
+        <w:spacing w:after="0" w:line="0" w:lineRule="atLeast"/>
+      </w:pPr>
+    </w:p>
+    <w:p>
+      <w:pPr>
+        <w:spacing w:after="0" w:line="0" w:lineRule="atLeast"/>
+      </w:pPr>
+      <w:r>
+        <w:t xml:space="preserve">Now move all the validate logic </w:t>
+      </w:r>
+      <w:r>
+        <w:t>into a separate method.</w:t>
+      </w:r>
+    </w:p>
+    <w:p>
+      <w:pPr>
+        <w:spacing w:after="0" w:line="0" w:lineRule="atLeast"/>
+      </w:pPr>
+    </w:p>
+    <w:p>
+      <w:pPr>
+        <w:shd w:val="clear" w:color="auto" w:fill="1F2430"/>
+        <w:spacing w:after="0" w:line="330" w:lineRule="atLeast"/>
+        <w:rPr>
+          <w:rFonts w:ascii="Consolas" w:eastAsia="Times New Roman" w:hAnsi="Consolas" w:cs="Times New Roman"/>
+          <w:color w:val="CBCCC6"/>
+          <w:sz w:val="24"/>
+          <w:szCs w:val="24"/>
+        </w:rPr>
+      </w:pPr>
+      <w:r>
+        <w:rPr>
+          <w:rFonts w:ascii="Consolas" w:eastAsia="Times New Roman" w:hAnsi="Consolas" w:cs="Times New Roman"/>
+          <w:i/>
+          <w:iCs/>
+          <w:color w:val="5C6773"/>
+          <w:sz w:val="24"/>
+          <w:szCs w:val="24"/>
+        </w:rPr>
+        <w:t>//validate course</w:t>
+      </w:r>
+    </w:p>
+    <w:p>
+      <w:pPr>
+        <w:shd w:val="clear" w:color="auto" w:fill="1F2430"/>
+        <w:spacing w:after="0" w:line="330" w:lineRule="atLeast"/>
+        <w:rPr>
+          <w:rFonts w:ascii="Consolas" w:eastAsia="Times New Roman" w:hAnsi="Consolas" w:cs="Times New Roman"/>
+          <w:color w:val="CBCCC6"/>
+          <w:sz w:val="24"/>
+          <w:szCs w:val="24"/>
+        </w:rPr>
+      </w:pPr>
+      <w:r>
+        <w:rPr>
+          <w:rFonts w:ascii="Consolas" w:eastAsia="Times New Roman" w:hAnsi="Consolas" w:cs="Times New Roman"/>
+          <w:color w:val="FFA759"/>
+          <w:sz w:val="24"/>
+          <w:szCs w:val="24"/>
+        </w:rPr>
+        <w:t>function</w:t>
+      </w:r>
+      <w:r>
+        <w:rPr>
+          <w:rFonts w:ascii="Consolas" w:eastAsia="Times New Roman" w:hAnsi="Consolas" w:cs="Times New Roman"/>
+          <w:color w:val="CBCCC6"/>
+          <w:sz w:val="24"/>
+          <w:szCs w:val="24"/>
+        </w:rPr>
+        <w:t xml:space="preserve"> </w:t>
+      </w:r>
+      <w:proofErr w:type="spellStart"/>
+      <w:r>
+        <w:rPr>
+          <w:rFonts w:ascii="Consolas" w:eastAsia="Times New Roman" w:hAnsi="Consolas" w:cs="Times New Roman"/>
+          <w:color w:val="FFD580"/>
+          <w:sz w:val="24"/>
+          <w:szCs w:val="24"/>
+        </w:rPr>
+        <w:t>validateCourse</w:t>
+      </w:r>
+      <w:proofErr w:type="spellEnd"/>
+      <w:r>
+        <w:rPr>
+          <w:rFonts w:ascii="Consolas" w:eastAsia="Times New Roman" w:hAnsi="Consolas" w:cs="Times New Roman"/>
+          <w:color w:val="CBCCC6"/>
+          <w:sz w:val="24"/>
+          <w:szCs w:val="24"/>
+        </w:rPr>
+        <w:t>(</w:t>
+      </w:r>
+      <w:r>
+        <w:rPr>
+          <w:rFonts w:ascii="Consolas" w:eastAsia="Times New Roman" w:hAnsi="Consolas" w:cs="Times New Roman"/>
+          <w:color w:val="D4BFFF"/>
+          <w:sz w:val="24"/>
+          <w:szCs w:val="24"/>
+        </w:rPr>
+        <w:t>course</w:t>
+      </w:r>
+      <w:r>
+        <w:rPr>
+          <w:rFonts w:ascii="Consolas" w:eastAsia="Times New Roman" w:hAnsi="Consolas" w:cs="Times New Roman"/>
+          <w:color w:val="CBCCC6"/>
+          <w:sz w:val="24"/>
+          <w:szCs w:val="24"/>
+        </w:rPr>
+        <w:t>) {</w:t>
+      </w:r>
+    </w:p>
+    <w:p>
+      <w:pPr>
+        <w:shd w:val="clear" w:color="auto" w:fill="1F2430"/>
+        <w:spacing w:after="0" w:line="330" w:lineRule="atLeast"/>
+        <w:rPr>
+          <w:rFonts w:ascii="Consolas" w:eastAsia="Times New Roman" w:hAnsi="Consolas" w:cs="Times New Roman"/>
+          <w:color w:val="CBCCC6"/>
+          <w:sz w:val="24"/>
+          <w:szCs w:val="24"/>
+        </w:rPr>
+      </w:pPr>
+      <w:r>
+        <w:rPr>
+          <w:rFonts w:ascii="Consolas" w:eastAsia="Times New Roman" w:hAnsi="Consolas" w:cs="Times New Roman"/>
+          <w:color w:val="CBCCC6"/>
+          <w:sz w:val="24"/>
+          <w:szCs w:val="24"/>
+        </w:rPr>
+        <w:t xml:space="preserve">  </w:t>
+      </w:r>
+      <w:r>
+        <w:rPr>
+          <w:rFonts w:ascii="Consolas" w:eastAsia="Times New Roman" w:hAnsi="Consolas" w:cs="Times New Roman"/>
+          <w:color w:val="FFA759"/>
+          <w:sz w:val="24"/>
+          <w:szCs w:val="24"/>
+        </w:rPr>
+        <w:t>const</w:t>
+      </w:r>
+      <w:r>
+        <w:rPr>
+          <w:rFonts w:ascii="Consolas" w:eastAsia="Times New Roman" w:hAnsi="Consolas" w:cs="Times New Roman"/>
+          <w:color w:val="CBCCC6"/>
+          <w:sz w:val="24"/>
+          <w:szCs w:val="24"/>
+        </w:rPr>
+        <w:t xml:space="preserve"> schema </w:t>
+      </w:r>
+      <w:r>
+        <w:rPr>
+          <w:rFonts w:ascii="Consolas" w:eastAsia="Times New Roman" w:hAnsi="Consolas" w:cs="Times New Roman"/>
+          <w:color w:val="F29E74"/>
+          <w:sz w:val="24"/>
+          <w:szCs w:val="24"/>
+        </w:rPr>
+        <w:t>=</w:t>
+      </w:r>
+      <w:r>
+        <w:rPr>
+          <w:rFonts w:ascii="Consolas" w:eastAsia="Times New Roman" w:hAnsi="Consolas" w:cs="Times New Roman"/>
+          <w:color w:val="CBCCC6"/>
+          <w:sz w:val="24"/>
+          <w:szCs w:val="24"/>
+        </w:rPr>
+        <w:t xml:space="preserve"> {</w:t>
+      </w:r>
+    </w:p>
+    <w:p>
+      <w:pPr>
+        <w:shd w:val="clear" w:color="auto" w:fill="1F2430"/>
+        <w:spacing w:after="0" w:line="330" w:lineRule="atLeast"/>
+        <w:rPr>
+          <w:rFonts w:ascii="Consolas" w:eastAsia="Times New Roman" w:hAnsi="Consolas" w:cs="Times New Roman"/>
+          <w:color w:val="CBCCC6"/>
+          <w:sz w:val="24"/>
+          <w:szCs w:val="24"/>
+        </w:rPr>
+      </w:pPr>
+      <w:r>
+        <w:rPr>
+          <w:rFonts w:ascii="Consolas" w:eastAsia="Times New Roman" w:hAnsi="Consolas" w:cs="Times New Roman"/>
+          <w:color w:val="CBCCC6"/>
+          <w:sz w:val="24"/>
+          <w:szCs w:val="24"/>
+        </w:rPr>
+        <w:t xml:space="preserve">    name: </w:t>
+      </w:r>
+      <w:proofErr w:type="spellStart"/>
+      <w:r>
+        <w:rPr>
+          <w:rFonts w:ascii="Consolas" w:eastAsia="Times New Roman" w:hAnsi="Consolas" w:cs="Times New Roman"/>
+          <w:color w:val="CBCCC6"/>
+          <w:sz w:val="24"/>
+          <w:szCs w:val="24"/>
+        </w:rPr>
+        <w:t>Joi</w:t>
+      </w:r>
+      <w:r>
+        <w:rPr>
+          <w:rFonts w:ascii="Consolas" w:eastAsia="Times New Roman" w:hAnsi="Consolas" w:cs="Times New Roman"/>
+          <w:color w:val="F29E74"/>
+          <w:sz w:val="24"/>
+          <w:szCs w:val="24"/>
+        </w:rPr>
+        <w:t>.</w:t>
+      </w:r>
+      <w:r>
+        <w:rPr>
+          <w:rFonts w:ascii="Consolas" w:eastAsia="Times New Roman" w:hAnsi="Consolas" w:cs="Times New Roman"/>
+          <w:color w:val="FFD580"/>
+          <w:sz w:val="24"/>
+          <w:szCs w:val="24"/>
+        </w:rPr>
+        <w:t>string</w:t>
+      </w:r>
+      <w:proofErr w:type="spellEnd"/>
+      <w:r>
+        <w:rPr>
+          <w:rFonts w:ascii="Consolas" w:eastAsia="Times New Roman" w:hAnsi="Consolas" w:cs="Times New Roman"/>
+          <w:color w:val="CBCCC6"/>
+          <w:sz w:val="24"/>
+          <w:szCs w:val="24"/>
+        </w:rPr>
+        <w:t>()</w:t>
+      </w:r>
+    </w:p>
+    <w:p>
+      <w:pPr>
+        <w:shd w:val="clear" w:color="auto" w:fill="1F2430"/>
+        <w:spacing w:after="0" w:line="330" w:lineRule="atLeast"/>
+        <w:rPr>
+          <w:rFonts w:ascii="Consolas" w:eastAsia="Times New Roman" w:hAnsi="Consolas" w:cs="Times New Roman"/>
+          <w:color w:val="CBCCC6"/>
+          <w:sz w:val="24"/>
+          <w:szCs w:val="24"/>
+        </w:rPr>
+      </w:pPr>
+      <w:r>
+        <w:rPr>
+          <w:rFonts w:ascii="Consolas" w:eastAsia="Times New Roman" w:hAnsi="Consolas" w:cs="Times New Roman"/>
+          <w:color w:val="CBCCC6"/>
+          <w:sz w:val="24"/>
+          <w:szCs w:val="24"/>
+        </w:rPr>
+        <w:t xml:space="preserve">      </w:t>
+      </w:r>
+      <w:proofErr w:type="gramStart"/>
+      <w:r>
+        <w:rPr>
+          <w:rFonts w:ascii="Consolas" w:eastAsia="Times New Roman" w:hAnsi="Consolas" w:cs="Times New Roman"/>
+          <w:color w:val="F29E74"/>
+          <w:sz w:val="24"/>
+          <w:szCs w:val="24"/>
+        </w:rPr>
+        <w:t>.</w:t>
+      </w:r>
+      <w:r>
+        <w:rPr>
+          <w:rFonts w:ascii="Consolas" w:eastAsia="Times New Roman" w:hAnsi="Consolas" w:cs="Times New Roman"/>
+          <w:color w:val="FFD580"/>
+          <w:sz w:val="24"/>
+          <w:szCs w:val="24"/>
+        </w:rPr>
+        <w:t>min</w:t>
+      </w:r>
+      <w:proofErr w:type="gramEnd"/>
+      <w:r>
+        <w:rPr>
+          <w:rFonts w:ascii="Consolas" w:eastAsia="Times New Roman" w:hAnsi="Consolas" w:cs="Times New Roman"/>
+          <w:color w:val="CBCCC6"/>
+          <w:sz w:val="24"/>
+          <w:szCs w:val="24"/>
+        </w:rPr>
+        <w:t>(</w:t>
+      </w:r>
+      <w:r>
+        <w:rPr>
+          <w:rFonts w:ascii="Consolas" w:eastAsia="Times New Roman" w:hAnsi="Consolas" w:cs="Times New Roman"/>
+          <w:color w:val="FFCC66"/>
+          <w:sz w:val="24"/>
+          <w:szCs w:val="24"/>
+        </w:rPr>
+        <w:t>3</w:t>
+      </w:r>
+      <w:r>
+        <w:rPr>
+          <w:rFonts w:ascii="Consolas" w:eastAsia="Times New Roman" w:hAnsi="Consolas" w:cs="Times New Roman"/>
+          <w:color w:val="CBCCC6"/>
+          <w:sz w:val="24"/>
+          <w:szCs w:val="24"/>
+        </w:rPr>
+        <w:t>)</w:t>
+      </w:r>
+    </w:p>
+    <w:p>
+      <w:pPr>
+        <w:shd w:val="clear" w:color="auto" w:fill="1F2430"/>
+        <w:spacing w:after="0" w:line="330" w:lineRule="atLeast"/>
+        <w:rPr>
+          <w:rFonts w:ascii="Consolas" w:eastAsia="Times New Roman" w:hAnsi="Consolas" w:cs="Times New Roman"/>
+          <w:color w:val="CBCCC6"/>
+          <w:sz w:val="24"/>
+          <w:szCs w:val="24"/>
+        </w:rPr>
+      </w:pPr>
+      <w:r>
+        <w:rPr>
+          <w:rFonts w:ascii="Consolas" w:eastAsia="Times New Roman" w:hAnsi="Consolas" w:cs="Times New Roman"/>
+          <w:color w:val="CBCCC6"/>
+          <w:sz w:val="24"/>
+          <w:szCs w:val="24"/>
+        </w:rPr>
+        <w:t xml:space="preserve">      </w:t>
+      </w:r>
+      <w:proofErr w:type="gramStart"/>
+      <w:r>
+        <w:rPr>
+          <w:rFonts w:ascii="Consolas" w:eastAsia="Times New Roman" w:hAnsi="Consolas" w:cs="Times New Roman"/>
+          <w:color w:val="F29E74"/>
+          <w:sz w:val="24"/>
+          <w:szCs w:val="24"/>
+        </w:rPr>
+        <w:t>.</w:t>
+      </w:r>
+      <w:r>
+        <w:rPr>
+          <w:rFonts w:ascii="Consolas" w:eastAsia="Times New Roman" w:hAnsi="Consolas" w:cs="Times New Roman"/>
+          <w:color w:val="FFD580"/>
+          <w:sz w:val="24"/>
+          <w:szCs w:val="24"/>
+        </w:rPr>
+        <w:t>required</w:t>
+      </w:r>
+      <w:proofErr w:type="gramEnd"/>
+      <w:r>
+        <w:rPr>
+          <w:rFonts w:ascii="Consolas" w:eastAsia="Times New Roman" w:hAnsi="Consolas" w:cs="Times New Roman"/>
+          <w:color w:val="CBCCC6"/>
+          <w:sz w:val="24"/>
+          <w:szCs w:val="24"/>
+        </w:rPr>
+        <w:t>()</w:t>
+      </w:r>
+    </w:p>
+    <w:p>
+      <w:pPr>
+        <w:shd w:val="clear" w:color="auto" w:fill="1F2430"/>
+        <w:spacing w:after="0" w:line="330" w:lineRule="atLeast"/>
+        <w:rPr>
+          <w:rFonts w:ascii="Consolas" w:eastAsia="Times New Roman" w:hAnsi="Consolas" w:cs="Times New Roman"/>
+          <w:color w:val="CBCCC6"/>
+          <w:sz w:val="24"/>
+          <w:szCs w:val="24"/>
+        </w:rPr>
+      </w:pPr>
+      <w:r>
+        <w:rPr>
+          <w:rFonts w:ascii="Consolas" w:eastAsia="Times New Roman" w:hAnsi="Consolas" w:cs="Times New Roman"/>
+          <w:color w:val="CBCCC6"/>
+          <w:sz w:val="24"/>
+          <w:szCs w:val="24"/>
+        </w:rPr>
+        <w:t xml:space="preserve">  };</w:t>
+      </w:r>
+    </w:p>
+    <w:p>
+      <w:pPr>
+        <w:shd w:val="clear" w:color="auto" w:fill="1F2430"/>
+        <w:spacing w:after="0" w:line="330" w:lineRule="atLeast"/>
+        <w:rPr>
+          <w:rFonts w:ascii="Consolas" w:eastAsia="Times New Roman" w:hAnsi="Consolas" w:cs="Times New Roman"/>
+          <w:color w:val="CBCCC6"/>
+          <w:sz w:val="24"/>
+          <w:szCs w:val="24"/>
+        </w:rPr>
+      </w:pPr>
+      <w:r>
+        <w:rPr>
+          <w:rFonts w:ascii="Consolas" w:eastAsia="Times New Roman" w:hAnsi="Consolas" w:cs="Times New Roman"/>
+          <w:color w:val="CBCCC6"/>
+          <w:sz w:val="24"/>
+          <w:szCs w:val="24"/>
+        </w:rPr>
+        <w:lastRenderedPageBreak/>
+        <w:t xml:space="preserve">  </w:t>
+      </w:r>
+      <w:r>
+        <w:rPr>
+          <w:rFonts w:ascii="Consolas" w:eastAsia="Times New Roman" w:hAnsi="Consolas" w:cs="Times New Roman"/>
+          <w:color w:val="FFA759"/>
+          <w:sz w:val="24"/>
+          <w:szCs w:val="24"/>
+        </w:rPr>
+        <w:t>return</w:t>
+      </w:r>
+      <w:r>
+        <w:rPr>
+          <w:rFonts w:ascii="Consolas" w:eastAsia="Times New Roman" w:hAnsi="Consolas" w:cs="Times New Roman"/>
+          <w:color w:val="CBCCC6"/>
+          <w:sz w:val="24"/>
+          <w:szCs w:val="24"/>
+        </w:rPr>
+        <w:t xml:space="preserve"> </w:t>
+      </w:r>
+      <w:proofErr w:type="spellStart"/>
+      <w:r>
+        <w:rPr>
+          <w:rFonts w:ascii="Consolas" w:eastAsia="Times New Roman" w:hAnsi="Consolas" w:cs="Times New Roman"/>
+          <w:color w:val="CBCCC6"/>
+          <w:sz w:val="24"/>
+          <w:szCs w:val="24"/>
+        </w:rPr>
+        <w:t>Joi</w:t>
+      </w:r>
+      <w:r>
+        <w:rPr>
+          <w:rFonts w:ascii="Consolas" w:eastAsia="Times New Roman" w:hAnsi="Consolas" w:cs="Times New Roman"/>
+          <w:color w:val="F29E74"/>
+          <w:sz w:val="24"/>
+          <w:szCs w:val="24"/>
+        </w:rPr>
+        <w:t>.</w:t>
+      </w:r>
+      <w:r>
+        <w:rPr>
+          <w:rFonts w:ascii="Consolas" w:eastAsia="Times New Roman" w:hAnsi="Consolas" w:cs="Times New Roman"/>
+          <w:color w:val="FFD580"/>
+          <w:sz w:val="24"/>
+          <w:szCs w:val="24"/>
+        </w:rPr>
+        <w:t>validate</w:t>
+      </w:r>
+      <w:proofErr w:type="spellEnd"/>
+      <w:r>
+        <w:rPr>
+          <w:rFonts w:ascii="Consolas" w:eastAsia="Times New Roman" w:hAnsi="Consolas" w:cs="Times New Roman"/>
+          <w:color w:val="CBCCC6"/>
+          <w:sz w:val="24"/>
+          <w:szCs w:val="24"/>
+        </w:rPr>
+        <w:t>(course, schema);</w:t>
+      </w:r>
+    </w:p>
+    <w:p>
+      <w:pPr>
+        <w:shd w:val="clear" w:color="auto" w:fill="1F2430"/>
+        <w:spacing w:after="0" w:line="330" w:lineRule="atLeast"/>
+        <w:rPr>
+          <w:rFonts w:ascii="Consolas" w:eastAsia="Times New Roman" w:hAnsi="Consolas" w:cs="Times New Roman"/>
+          <w:color w:val="CBCCC6"/>
+          <w:sz w:val="24"/>
+          <w:szCs w:val="24"/>
+        </w:rPr>
+      </w:pPr>
+      <w:r>
+        <w:rPr>
+          <w:rFonts w:ascii="Consolas" w:eastAsia="Times New Roman" w:hAnsi="Consolas" w:cs="Times New Roman"/>
+          <w:color w:val="CBCCC6"/>
+          <w:sz w:val="24"/>
+          <w:szCs w:val="24"/>
+        </w:rPr>
+        <w:t>}</w:t>
+      </w:r>
+    </w:p>
+    <w:p>
+      <w:pPr>
+        <w:spacing w:after="0" w:line="0" w:lineRule="atLeast"/>
+      </w:pPr>
+    </w:p>
+    <w:p>
+      <w:pPr>
+        <w:spacing w:after="0" w:line="0" w:lineRule="atLeast"/>
+      </w:pPr>
+      <w:r>
+        <w:rPr>
+          <w:b/>
+          <w:u w:val="single"/>
+        </w:rPr>
+        <w:t>Update route</w:t>
+      </w:r>
+      <w:r>
+        <w:t>:</w:t>
+      </w:r>
+    </w:p>
+    <w:p>
+      <w:pPr>
+        <w:shd w:val="clear" w:color="auto" w:fill="1F2430"/>
+        <w:spacing w:after="0" w:line="330" w:lineRule="atLeast"/>
+        <w:rPr>
+          <w:rFonts w:ascii="Consolas" w:eastAsia="Times New Roman" w:hAnsi="Consolas" w:cs="Times New Roman"/>
+          <w:color w:val="CBCCC6"/>
+          <w:sz w:val="24"/>
+          <w:szCs w:val="24"/>
+        </w:rPr>
+      </w:pPr>
+      <w:r>
+        <w:rPr>
+          <w:rFonts w:ascii="Consolas" w:eastAsia="Times New Roman" w:hAnsi="Consolas" w:cs="Times New Roman"/>
+          <w:i/>
+          <w:iCs/>
+          <w:color w:val="5C6773"/>
+          <w:sz w:val="24"/>
+          <w:szCs w:val="24"/>
+        </w:rPr>
+        <w:t>//update course</w:t>
+      </w:r>
+    </w:p>
+    <w:p>
+      <w:pPr>
+        <w:shd w:val="clear" w:color="auto" w:fill="1F2430"/>
+        <w:spacing w:after="0" w:line="330" w:lineRule="atLeast"/>
+        <w:rPr>
+          <w:rFonts w:ascii="Consolas" w:eastAsia="Times New Roman" w:hAnsi="Consolas" w:cs="Times New Roman"/>
+          <w:color w:val="CBCCC6"/>
+          <w:sz w:val="24"/>
+          <w:szCs w:val="24"/>
+        </w:rPr>
+      </w:pPr>
+      <w:proofErr w:type="spellStart"/>
+      <w:proofErr w:type="gramStart"/>
+      <w:r>
+        <w:rPr>
+          <w:rFonts w:ascii="Consolas" w:eastAsia="Times New Roman" w:hAnsi="Consolas" w:cs="Times New Roman"/>
+          <w:color w:val="CBCCC6"/>
+          <w:sz w:val="24"/>
+          <w:szCs w:val="24"/>
+        </w:rPr>
+        <w:t>app</w:t>
+      </w:r>
+      <w:r>
+        <w:rPr>
+          <w:rFonts w:ascii="Consolas" w:eastAsia="Times New Roman" w:hAnsi="Consolas" w:cs="Times New Roman"/>
+          <w:color w:val="F29E74"/>
+          <w:sz w:val="24"/>
+          <w:szCs w:val="24"/>
+        </w:rPr>
+        <w:t>.</w:t>
+      </w:r>
+      <w:r>
+        <w:rPr>
+          <w:rFonts w:ascii="Consolas" w:eastAsia="Times New Roman" w:hAnsi="Consolas" w:cs="Times New Roman"/>
+          <w:color w:val="FFD580"/>
+          <w:sz w:val="24"/>
+          <w:szCs w:val="24"/>
+        </w:rPr>
+        <w:t>put</w:t>
+      </w:r>
+      <w:proofErr w:type="spellEnd"/>
+      <w:r>
+        <w:rPr>
+          <w:rFonts w:ascii="Consolas" w:eastAsia="Times New Roman" w:hAnsi="Consolas" w:cs="Times New Roman"/>
+          <w:color w:val="CBCCC6"/>
+          <w:sz w:val="24"/>
+          <w:szCs w:val="24"/>
+        </w:rPr>
+        <w:t>(</w:t>
+      </w:r>
+      <w:proofErr w:type="gramEnd"/>
+      <w:r>
+        <w:rPr>
+          <w:rFonts w:ascii="Consolas" w:eastAsia="Times New Roman" w:hAnsi="Consolas" w:cs="Times New Roman"/>
+          <w:color w:val="BAE67E"/>
+          <w:sz w:val="24"/>
+          <w:szCs w:val="24"/>
+        </w:rPr>
+        <w:t>"/</w:t>
+      </w:r>
+      <w:proofErr w:type="spellStart"/>
+      <w:r>
+        <w:rPr>
+          <w:rFonts w:ascii="Consolas" w:eastAsia="Times New Roman" w:hAnsi="Consolas" w:cs="Times New Roman"/>
+          <w:color w:val="BAE67E"/>
+          <w:sz w:val="24"/>
+          <w:szCs w:val="24"/>
+        </w:rPr>
+        <w:t>api</w:t>
+      </w:r>
+      <w:proofErr w:type="spellEnd"/>
+      <w:r>
+        <w:rPr>
+          <w:rFonts w:ascii="Consolas" w:eastAsia="Times New Roman" w:hAnsi="Consolas" w:cs="Times New Roman"/>
+          <w:color w:val="BAE67E"/>
+          <w:sz w:val="24"/>
+          <w:szCs w:val="24"/>
+        </w:rPr>
+        <w:t>/courses/:id"</w:t>
+      </w:r>
+      <w:r>
+        <w:rPr>
+          <w:rFonts w:ascii="Consolas" w:eastAsia="Times New Roman" w:hAnsi="Consolas" w:cs="Times New Roman"/>
+          <w:color w:val="CBCCC6"/>
+          <w:sz w:val="24"/>
+          <w:szCs w:val="24"/>
+        </w:rPr>
+        <w:t>, (</w:t>
+      </w:r>
+      <w:r>
+        <w:rPr>
+          <w:rFonts w:ascii="Consolas" w:eastAsia="Times New Roman" w:hAnsi="Consolas" w:cs="Times New Roman"/>
+          <w:color w:val="D4BFFF"/>
+          <w:sz w:val="24"/>
+          <w:szCs w:val="24"/>
+        </w:rPr>
+        <w:t>req</w:t>
+      </w:r>
+      <w:r>
+        <w:rPr>
+          <w:rFonts w:ascii="Consolas" w:eastAsia="Times New Roman" w:hAnsi="Consolas" w:cs="Times New Roman"/>
+          <w:color w:val="CBCCC6"/>
+          <w:sz w:val="24"/>
+          <w:szCs w:val="24"/>
+        </w:rPr>
+        <w:t xml:space="preserve">, </w:t>
+      </w:r>
+      <w:r>
+        <w:rPr>
+          <w:rFonts w:ascii="Consolas" w:eastAsia="Times New Roman" w:hAnsi="Consolas" w:cs="Times New Roman"/>
+          <w:color w:val="D4BFFF"/>
+          <w:sz w:val="24"/>
+          <w:szCs w:val="24"/>
+        </w:rPr>
+        <w:t>res</w:t>
+      </w:r>
+      <w:r>
+        <w:rPr>
+          <w:rFonts w:ascii="Consolas" w:eastAsia="Times New Roman" w:hAnsi="Consolas" w:cs="Times New Roman"/>
+          <w:color w:val="CBCCC6"/>
+          <w:sz w:val="24"/>
+          <w:szCs w:val="24"/>
+        </w:rPr>
+        <w:t xml:space="preserve">) </w:t>
+      </w:r>
+      <w:r>
+        <w:rPr>
+          <w:rFonts w:ascii="Consolas" w:eastAsia="Times New Roman" w:hAnsi="Consolas" w:cs="Times New Roman"/>
+          <w:color w:val="FFA759"/>
+          <w:sz w:val="24"/>
+          <w:szCs w:val="24"/>
+        </w:rPr>
+        <w:t>=&gt;</w:t>
+      </w:r>
+      <w:r>
+        <w:rPr>
+          <w:rFonts w:ascii="Consolas" w:eastAsia="Times New Roman" w:hAnsi="Consolas" w:cs="Times New Roman"/>
+          <w:color w:val="CBCCC6"/>
+          <w:sz w:val="24"/>
+          <w:szCs w:val="24"/>
+        </w:rPr>
+        <w:t xml:space="preserve"> {</w:t>
+      </w:r>
+    </w:p>
+    <w:p>
+      <w:pPr>
+        <w:shd w:val="clear" w:color="auto" w:fill="1F2430"/>
+        <w:spacing w:after="0" w:line="330" w:lineRule="atLeast"/>
+        <w:rPr>
+          <w:rFonts w:ascii="Consolas" w:eastAsia="Times New Roman" w:hAnsi="Consolas" w:cs="Times New Roman"/>
+          <w:color w:val="CBCCC6"/>
+          <w:sz w:val="24"/>
+          <w:szCs w:val="24"/>
+        </w:rPr>
+      </w:pPr>
+      <w:r>
+        <w:rPr>
+          <w:rFonts w:ascii="Consolas" w:eastAsia="Times New Roman" w:hAnsi="Consolas" w:cs="Times New Roman"/>
+          <w:color w:val="CBCCC6"/>
+          <w:sz w:val="24"/>
+          <w:szCs w:val="24"/>
+        </w:rPr>
+        <w:t xml:space="preserve">  </w:t>
+      </w:r>
+      <w:r>
+        <w:rPr>
+          <w:rFonts w:ascii="Consolas" w:eastAsia="Times New Roman" w:hAnsi="Consolas" w:cs="Times New Roman"/>
+          <w:color w:val="FFA759"/>
+          <w:sz w:val="24"/>
+          <w:szCs w:val="24"/>
+        </w:rPr>
+        <w:t>const</w:t>
+      </w:r>
+      <w:r>
+        <w:rPr>
+          <w:rFonts w:ascii="Consolas" w:eastAsia="Times New Roman" w:hAnsi="Consolas" w:cs="Times New Roman"/>
+          <w:color w:val="CBCCC6"/>
+          <w:sz w:val="24"/>
+          <w:szCs w:val="24"/>
+        </w:rPr>
+        <w:t xml:space="preserve"> course </w:t>
+      </w:r>
+      <w:r>
+        <w:rPr>
+          <w:rFonts w:ascii="Consolas" w:eastAsia="Times New Roman" w:hAnsi="Consolas" w:cs="Times New Roman"/>
+          <w:color w:val="F29E74"/>
+          <w:sz w:val="24"/>
+          <w:szCs w:val="24"/>
+        </w:rPr>
+        <w:t>=</w:t>
+      </w:r>
+      <w:r>
+        <w:rPr>
+          <w:rFonts w:ascii="Consolas" w:eastAsia="Times New Roman" w:hAnsi="Consolas" w:cs="Times New Roman"/>
+          <w:color w:val="CBCCC6"/>
+          <w:sz w:val="24"/>
+          <w:szCs w:val="24"/>
+        </w:rPr>
+        <w:t xml:space="preserve"> </w:t>
+      </w:r>
+      <w:proofErr w:type="spellStart"/>
+      <w:proofErr w:type="gramStart"/>
+      <w:r>
+        <w:rPr>
+          <w:rFonts w:ascii="Consolas" w:eastAsia="Times New Roman" w:hAnsi="Consolas" w:cs="Times New Roman"/>
+          <w:color w:val="CBCCC6"/>
+          <w:sz w:val="24"/>
+          <w:szCs w:val="24"/>
+        </w:rPr>
+        <w:t>courses</w:t>
+      </w:r>
+      <w:r>
+        <w:rPr>
+          <w:rFonts w:ascii="Consolas" w:eastAsia="Times New Roman" w:hAnsi="Consolas" w:cs="Times New Roman"/>
+          <w:color w:val="F29E74"/>
+          <w:sz w:val="24"/>
+          <w:szCs w:val="24"/>
+        </w:rPr>
+        <w:t>.</w:t>
+      </w:r>
+      <w:r>
+        <w:rPr>
+          <w:rFonts w:ascii="Consolas" w:eastAsia="Times New Roman" w:hAnsi="Consolas" w:cs="Times New Roman"/>
+          <w:color w:val="F28779"/>
+          <w:sz w:val="24"/>
+          <w:szCs w:val="24"/>
+        </w:rPr>
+        <w:t>find</w:t>
+      </w:r>
+      <w:proofErr w:type="spellEnd"/>
+      <w:proofErr w:type="gramEnd"/>
+      <w:r>
+        <w:rPr>
+          <w:rFonts w:ascii="Consolas" w:eastAsia="Times New Roman" w:hAnsi="Consolas" w:cs="Times New Roman"/>
+          <w:color w:val="CBCCC6"/>
+          <w:sz w:val="24"/>
+          <w:szCs w:val="24"/>
+        </w:rPr>
+        <w:t>(</w:t>
+      </w:r>
+      <w:r>
+        <w:rPr>
+          <w:rFonts w:ascii="Consolas" w:eastAsia="Times New Roman" w:hAnsi="Consolas" w:cs="Times New Roman"/>
+          <w:color w:val="D4BFFF"/>
+          <w:sz w:val="24"/>
+          <w:szCs w:val="24"/>
+        </w:rPr>
+        <w:t>c</w:t>
+      </w:r>
+      <w:r>
+        <w:rPr>
+          <w:rFonts w:ascii="Consolas" w:eastAsia="Times New Roman" w:hAnsi="Consolas" w:cs="Times New Roman"/>
+          <w:color w:val="CBCCC6"/>
+          <w:sz w:val="24"/>
+          <w:szCs w:val="24"/>
+        </w:rPr>
+        <w:t xml:space="preserve"> </w:t>
+      </w:r>
+      <w:r>
+        <w:rPr>
+          <w:rFonts w:ascii="Consolas" w:eastAsia="Times New Roman" w:hAnsi="Consolas" w:cs="Times New Roman"/>
+          <w:color w:val="FFA759"/>
+          <w:sz w:val="24"/>
+          <w:szCs w:val="24"/>
+        </w:rPr>
+        <w:t>=&gt;</w:t>
+      </w:r>
+      <w:r>
+        <w:rPr>
+          <w:rFonts w:ascii="Consolas" w:eastAsia="Times New Roman" w:hAnsi="Consolas" w:cs="Times New Roman"/>
+          <w:color w:val="CBCCC6"/>
+          <w:sz w:val="24"/>
+          <w:szCs w:val="24"/>
+        </w:rPr>
+        <w:t xml:space="preserve"> c</w:t>
+      </w:r>
+      <w:r>
+        <w:rPr>
+          <w:rFonts w:ascii="Consolas" w:eastAsia="Times New Roman" w:hAnsi="Consolas" w:cs="Times New Roman"/>
+          <w:color w:val="F29E74"/>
+          <w:sz w:val="24"/>
+          <w:szCs w:val="24"/>
+        </w:rPr>
+        <w:t>.</w:t>
+      </w:r>
+      <w:r>
+        <w:rPr>
+          <w:rFonts w:ascii="Consolas" w:eastAsia="Times New Roman" w:hAnsi="Consolas" w:cs="Times New Roman"/>
+          <w:color w:val="CBCCC6"/>
+          <w:sz w:val="24"/>
+          <w:szCs w:val="24"/>
+        </w:rPr>
+        <w:t xml:space="preserve">id </w:t>
+      </w:r>
+      <w:r>
+        <w:rPr>
+          <w:rFonts w:ascii="Consolas" w:eastAsia="Times New Roman" w:hAnsi="Consolas" w:cs="Times New Roman"/>
+          <w:color w:val="F29E74"/>
+          <w:sz w:val="24"/>
+          <w:szCs w:val="24"/>
+        </w:rPr>
+        <w:t>===</w:t>
+      </w:r>
+      <w:r>
+        <w:rPr>
+          <w:rFonts w:ascii="Consolas" w:eastAsia="Times New Roman" w:hAnsi="Consolas" w:cs="Times New Roman"/>
+          <w:color w:val="CBCCC6"/>
+          <w:sz w:val="24"/>
+          <w:szCs w:val="24"/>
+        </w:rPr>
+        <w:t xml:space="preserve"> </w:t>
+      </w:r>
+      <w:proofErr w:type="spellStart"/>
+      <w:r>
+        <w:rPr>
+          <w:rFonts w:ascii="Consolas" w:eastAsia="Times New Roman" w:hAnsi="Consolas" w:cs="Times New Roman"/>
+          <w:color w:val="F28779"/>
+          <w:sz w:val="24"/>
+          <w:szCs w:val="24"/>
+        </w:rPr>
+        <w:t>parseInt</w:t>
+      </w:r>
+      <w:proofErr w:type="spellEnd"/>
+      <w:r>
+        <w:rPr>
+          <w:rFonts w:ascii="Consolas" w:eastAsia="Times New Roman" w:hAnsi="Consolas" w:cs="Times New Roman"/>
+          <w:color w:val="CBCCC6"/>
+          <w:sz w:val="24"/>
+          <w:szCs w:val="24"/>
+        </w:rPr>
+        <w:t>(req</w:t>
+      </w:r>
+      <w:r>
+        <w:rPr>
+          <w:rFonts w:ascii="Consolas" w:eastAsia="Times New Roman" w:hAnsi="Consolas" w:cs="Times New Roman"/>
+          <w:color w:val="F29E74"/>
+          <w:sz w:val="24"/>
+          <w:szCs w:val="24"/>
+        </w:rPr>
+        <w:t>.</w:t>
+      </w:r>
+      <w:r>
+        <w:rPr>
+          <w:rFonts w:ascii="Consolas" w:eastAsia="Times New Roman" w:hAnsi="Consolas" w:cs="Times New Roman"/>
+          <w:color w:val="CBCCC6"/>
+          <w:sz w:val="24"/>
+          <w:szCs w:val="24"/>
+        </w:rPr>
+        <w:t>params</w:t>
+      </w:r>
+      <w:r>
+        <w:rPr>
+          <w:rFonts w:ascii="Consolas" w:eastAsia="Times New Roman" w:hAnsi="Consolas" w:cs="Times New Roman"/>
+          <w:color w:val="F29E74"/>
+          <w:sz w:val="24"/>
+          <w:szCs w:val="24"/>
+        </w:rPr>
+        <w:t>.</w:t>
+      </w:r>
+      <w:r>
+        <w:rPr>
+          <w:rFonts w:ascii="Consolas" w:eastAsia="Times New Roman" w:hAnsi="Consolas" w:cs="Times New Roman"/>
+          <w:color w:val="CBCCC6"/>
+          <w:sz w:val="24"/>
+          <w:szCs w:val="24"/>
+        </w:rPr>
+        <w:t>id));</w:t>
+      </w:r>
+    </w:p>
+    <w:p>
+      <w:pPr>
+        <w:shd w:val="clear" w:color="auto" w:fill="1F2430"/>
+        <w:spacing w:after="0" w:line="330" w:lineRule="atLeast"/>
+        <w:rPr>
+          <w:rFonts w:ascii="Consolas" w:eastAsia="Times New Roman" w:hAnsi="Consolas" w:cs="Times New Roman"/>
+          <w:color w:val="CBCCC6"/>
+          <w:sz w:val="24"/>
+          <w:szCs w:val="24"/>
+        </w:rPr>
+      </w:pPr>
+      <w:r>
+        <w:rPr>
+          <w:rFonts w:ascii="Consolas" w:eastAsia="Times New Roman" w:hAnsi="Consolas" w:cs="Times New Roman"/>
+          <w:color w:val="CBCCC6"/>
+          <w:sz w:val="24"/>
+          <w:szCs w:val="24"/>
+        </w:rPr>
+        <w:t xml:space="preserve">  </w:t>
+      </w:r>
+      <w:r>
+        <w:rPr>
+          <w:rFonts w:ascii="Consolas" w:eastAsia="Times New Roman" w:hAnsi="Consolas" w:cs="Times New Roman"/>
+          <w:color w:val="FFA759"/>
+          <w:sz w:val="24"/>
+          <w:szCs w:val="24"/>
+        </w:rPr>
+        <w:t>if</w:t>
+      </w:r>
+      <w:r>
+        <w:rPr>
+          <w:rFonts w:ascii="Consolas" w:eastAsia="Times New Roman" w:hAnsi="Consolas" w:cs="Times New Roman"/>
+          <w:color w:val="CBCCC6"/>
+          <w:sz w:val="24"/>
+          <w:szCs w:val="24"/>
+        </w:rPr>
+        <w:t xml:space="preserve"> </w:t>
+      </w:r>
+      <w:proofErr w:type="gramStart"/>
+      <w:r>
+        <w:rPr>
+          <w:rFonts w:ascii="Consolas" w:eastAsia="Times New Roman" w:hAnsi="Consolas" w:cs="Times New Roman"/>
+          <w:color w:val="CBCCC6"/>
+          <w:sz w:val="24"/>
+          <w:szCs w:val="24"/>
+        </w:rPr>
+        <w:t>(</w:t>
+      </w:r>
+      <w:r>
+        <w:rPr>
+          <w:rFonts w:ascii="Consolas" w:eastAsia="Times New Roman" w:hAnsi="Consolas" w:cs="Times New Roman"/>
+          <w:color w:val="F29E74"/>
+          <w:sz w:val="24"/>
+          <w:szCs w:val="24"/>
+        </w:rPr>
+        <w:t>!</w:t>
+      </w:r>
+      <w:r>
+        <w:rPr>
+          <w:rFonts w:ascii="Consolas" w:eastAsia="Times New Roman" w:hAnsi="Consolas" w:cs="Times New Roman"/>
+          <w:color w:val="CBCCC6"/>
+          <w:sz w:val="24"/>
+          <w:szCs w:val="24"/>
+        </w:rPr>
+        <w:t>course</w:t>
+      </w:r>
+      <w:proofErr w:type="gramEnd"/>
+      <w:r>
+        <w:rPr>
+          <w:rFonts w:ascii="Consolas" w:eastAsia="Times New Roman" w:hAnsi="Consolas" w:cs="Times New Roman"/>
+          <w:color w:val="CBCCC6"/>
+          <w:sz w:val="24"/>
+          <w:szCs w:val="24"/>
+        </w:rPr>
+        <w:t>) {</w:t>
+      </w:r>
+    </w:p>
+    <w:p>
+      <w:pPr>
+        <w:shd w:val="clear" w:color="auto" w:fill="1F2430"/>
+        <w:spacing w:after="0" w:line="330" w:lineRule="atLeast"/>
+        <w:rPr>
+          <w:rFonts w:eastAsia="Times New Roman" w:cstheme="minorHAnsi"/>
+          <w:color w:val="CBCCC6"/>
+          <w:sz w:val="24"/>
+          <w:szCs w:val="24"/>
+        </w:rPr>
+      </w:pPr>
+      <w:r>
+        <w:rPr>
+          <w:rFonts w:ascii="Consolas" w:eastAsia="Times New Roman" w:hAnsi="Consolas" w:cs="Times New Roman"/>
+          <w:color w:val="CBCCC6"/>
+          <w:sz w:val="24"/>
+          <w:szCs w:val="24"/>
+        </w:rPr>
+        <w:t xml:space="preserve">    </w:t>
+      </w:r>
+      <w:proofErr w:type="spellStart"/>
+      <w:proofErr w:type="gramStart"/>
+      <w:r>
+        <w:rPr>
+          <w:rFonts w:eastAsia="Times New Roman" w:cstheme="minorHAnsi"/>
+          <w:color w:val="CBCCC6"/>
+          <w:sz w:val="24"/>
+          <w:szCs w:val="24"/>
+        </w:rPr>
+        <w:t>res</w:t>
+      </w:r>
+      <w:r>
+        <w:rPr>
+          <w:rFonts w:eastAsia="Times New Roman" w:cstheme="minorHAnsi"/>
+          <w:color w:val="F29E74"/>
+          <w:sz w:val="24"/>
+          <w:szCs w:val="24"/>
+        </w:rPr>
+        <w:t>.</w:t>
+      </w:r>
+      <w:r>
+        <w:rPr>
+          <w:rFonts w:eastAsia="Times New Roman" w:cstheme="minorHAnsi"/>
+          <w:color w:val="FFD580"/>
+          <w:sz w:val="24"/>
+          <w:szCs w:val="24"/>
+        </w:rPr>
+        <w:t>status</w:t>
+      </w:r>
+      <w:proofErr w:type="spellEnd"/>
+      <w:proofErr w:type="gramEnd"/>
+      <w:r>
+        <w:rPr>
+          <w:rFonts w:eastAsia="Times New Roman" w:cstheme="minorHAnsi"/>
+          <w:color w:val="CBCCC6"/>
+          <w:sz w:val="24"/>
+          <w:szCs w:val="24"/>
+        </w:rPr>
+        <w:t>(</w:t>
+      </w:r>
+      <w:r>
+        <w:rPr>
+          <w:rFonts w:eastAsia="Times New Roman" w:cstheme="minorHAnsi"/>
+          <w:color w:val="FFCC66"/>
+          <w:sz w:val="24"/>
+          <w:szCs w:val="24"/>
+        </w:rPr>
+        <w:t>404</w:t>
+      </w:r>
+      <w:r>
+        <w:rPr>
+          <w:rFonts w:eastAsia="Times New Roman" w:cstheme="minorHAnsi"/>
+          <w:color w:val="CBCCC6"/>
+          <w:sz w:val="24"/>
+          <w:szCs w:val="24"/>
+        </w:rPr>
+        <w:t>)</w:t>
+      </w:r>
+      <w:r>
+        <w:rPr>
+          <w:rFonts w:eastAsia="Times New Roman" w:cstheme="minorHAnsi"/>
+          <w:color w:val="F29E74"/>
+          <w:sz w:val="24"/>
+          <w:szCs w:val="24"/>
+        </w:rPr>
+        <w:t>.</w:t>
+      </w:r>
+      <w:r>
+        <w:rPr>
+          <w:rFonts w:eastAsia="Times New Roman" w:cstheme="minorHAnsi"/>
+          <w:color w:val="F28779"/>
+          <w:sz w:val="24"/>
+          <w:szCs w:val="24"/>
+        </w:rPr>
+        <w:t>send</w:t>
+      </w:r>
+      <w:r>
+        <w:rPr>
+          <w:rFonts w:eastAsia="Times New Roman" w:cstheme="minorHAnsi"/>
+          <w:color w:val="CBCCC6"/>
+          <w:sz w:val="24"/>
+          <w:szCs w:val="24"/>
+        </w:rPr>
+        <w:t>(</w:t>
+      </w:r>
+      <w:r>
+        <w:rPr>
+          <w:rFonts w:eastAsia="Times New Roman" w:cstheme="minorHAnsi"/>
+          <w:color w:val="BAE67E"/>
+          <w:sz w:val="24"/>
+          <w:szCs w:val="24"/>
+        </w:rPr>
+        <w:t>"The course with the given ID was not found"</w:t>
+      </w:r>
+      <w:r>
+        <w:rPr>
+          <w:rFonts w:eastAsia="Times New Roman" w:cstheme="minorHAnsi"/>
+          <w:color w:val="CBCCC6"/>
+          <w:sz w:val="24"/>
+          <w:szCs w:val="24"/>
+        </w:rPr>
+        <w:t>);</w:t>
+      </w:r>
+    </w:p>
+    <w:p>
+      <w:pPr>
+        <w:shd w:val="clear" w:color="auto" w:fill="1F2430"/>
+        <w:spacing w:after="0" w:line="330" w:lineRule="atLeast"/>
+        <w:rPr>
+          <w:rFonts w:ascii="Consolas" w:eastAsia="Times New Roman" w:hAnsi="Consolas" w:cs="Times New Roman"/>
+          <w:color w:val="CBCCC6"/>
+          <w:sz w:val="24"/>
+          <w:szCs w:val="24"/>
+        </w:rPr>
+      </w:pPr>
+      <w:r>
+        <w:rPr>
+          <w:rFonts w:ascii="Consolas" w:eastAsia="Times New Roman" w:hAnsi="Consolas" w:cs="Times New Roman"/>
+          <w:color w:val="CBCCC6"/>
+          <w:sz w:val="24"/>
+          <w:szCs w:val="24"/>
+        </w:rPr>
+        <w:t xml:space="preserve">  }</w:t>
+      </w:r>
+    </w:p>
+    <w:p>
+      <w:pPr>
+        <w:shd w:val="clear" w:color="auto" w:fill="1F2430"/>
+        <w:spacing w:after="0" w:line="330" w:lineRule="atLeast"/>
+        <w:rPr>
+          <w:rFonts w:ascii="Consolas" w:eastAsia="Times New Roman" w:hAnsi="Consolas" w:cs="Times New Roman"/>
+          <w:color w:val="CBCCC6"/>
+          <w:sz w:val="24"/>
+          <w:szCs w:val="24"/>
+        </w:rPr>
+      </w:pPr>
+    </w:p>
+    <w:p>
+      <w:pPr>
+        <w:shd w:val="clear" w:color="auto" w:fill="1F2430"/>
+        <w:spacing w:after="0" w:line="330" w:lineRule="atLeast"/>
+        <w:rPr>
+          <w:rFonts w:ascii="Consolas" w:eastAsia="Times New Roman" w:hAnsi="Consolas" w:cs="Times New Roman"/>
+          <w:color w:val="CBCCC6"/>
+          <w:sz w:val="24"/>
+          <w:szCs w:val="24"/>
+        </w:rPr>
+      </w:pPr>
+      <w:r>
+        <w:rPr>
+          <w:rFonts w:ascii="Consolas" w:eastAsia="Times New Roman" w:hAnsi="Consolas" w:cs="Times New Roman"/>
+          <w:color w:val="CBCCC6"/>
+          <w:sz w:val="24"/>
+          <w:szCs w:val="24"/>
+        </w:rPr>
+        <w:t xml:space="preserve">  </w:t>
+      </w:r>
+      <w:r>
+        <w:rPr>
+          <w:rFonts w:ascii="Consolas" w:eastAsia="Times New Roman" w:hAnsi="Consolas" w:cs="Times New Roman"/>
+          <w:color w:val="FFA759"/>
+          <w:sz w:val="24"/>
+          <w:szCs w:val="24"/>
+        </w:rPr>
+        <w:t>const</w:t>
+      </w:r>
+      <w:r>
+        <w:rPr>
+          <w:rFonts w:ascii="Consolas" w:eastAsia="Times New Roman" w:hAnsi="Consolas" w:cs="Times New Roman"/>
+          <w:color w:val="CBCCC6"/>
+          <w:sz w:val="24"/>
+          <w:szCs w:val="24"/>
+        </w:rPr>
+        <w:t xml:space="preserve"> </w:t>
+      </w:r>
+      <w:proofErr w:type="gramStart"/>
+      <w:r>
+        <w:rPr>
+          <w:rFonts w:ascii="Consolas" w:eastAsia="Times New Roman" w:hAnsi="Consolas" w:cs="Times New Roman"/>
+          <w:color w:val="CBCCC6"/>
+          <w:sz w:val="24"/>
+          <w:szCs w:val="24"/>
+        </w:rPr>
+        <w:t>{ error</w:t>
+      </w:r>
+      <w:proofErr w:type="gramEnd"/>
+      <w:r>
+        <w:rPr>
+          <w:rFonts w:ascii="Consolas" w:eastAsia="Times New Roman" w:hAnsi="Consolas" w:cs="Times New Roman"/>
+          <w:color w:val="CBCCC6"/>
+          <w:sz w:val="24"/>
+          <w:szCs w:val="24"/>
+        </w:rPr>
+        <w:t xml:space="preserve"> } </w:t>
+      </w:r>
+      <w:r>
+        <w:rPr>
+          <w:rFonts w:ascii="Consolas" w:eastAsia="Times New Roman" w:hAnsi="Consolas" w:cs="Times New Roman"/>
+          <w:color w:val="F29E74"/>
+          <w:sz w:val="24"/>
+          <w:szCs w:val="24"/>
+        </w:rPr>
+        <w:t>=</w:t>
+      </w:r>
+      <w:r>
+        <w:rPr>
+          <w:rFonts w:ascii="Consolas" w:eastAsia="Times New Roman" w:hAnsi="Consolas" w:cs="Times New Roman"/>
+          <w:color w:val="CBCCC6"/>
+          <w:sz w:val="24"/>
+          <w:szCs w:val="24"/>
+        </w:rPr>
+        <w:t xml:space="preserve"> </w:t>
+      </w:r>
+      <w:proofErr w:type="spellStart"/>
+      <w:r>
+        <w:rPr>
+          <w:rFonts w:ascii="Consolas" w:eastAsia="Times New Roman" w:hAnsi="Consolas" w:cs="Times New Roman"/>
+          <w:color w:val="FFD580"/>
+          <w:sz w:val="24"/>
+          <w:szCs w:val="24"/>
+        </w:rPr>
+        <w:t>validateCourse</w:t>
+      </w:r>
+      <w:proofErr w:type="spellEnd"/>
+      <w:r>
+        <w:rPr>
+          <w:rFonts w:ascii="Consolas" w:eastAsia="Times New Roman" w:hAnsi="Consolas" w:cs="Times New Roman"/>
+          <w:color w:val="CBCCC6"/>
+          <w:sz w:val="24"/>
+          <w:szCs w:val="24"/>
+        </w:rPr>
+        <w:t>(</w:t>
+      </w:r>
+      <w:proofErr w:type="spellStart"/>
+      <w:r>
+        <w:rPr>
+          <w:rFonts w:ascii="Consolas" w:eastAsia="Times New Roman" w:hAnsi="Consolas" w:cs="Times New Roman"/>
+          <w:color w:val="CBCCC6"/>
+          <w:sz w:val="24"/>
+          <w:szCs w:val="24"/>
+        </w:rPr>
+        <w:t>req</w:t>
+      </w:r>
+      <w:r>
+        <w:rPr>
+          <w:rFonts w:ascii="Consolas" w:eastAsia="Times New Roman" w:hAnsi="Consolas" w:cs="Times New Roman"/>
+          <w:color w:val="F29E74"/>
+          <w:sz w:val="24"/>
+          <w:szCs w:val="24"/>
+        </w:rPr>
+        <w:t>.</w:t>
+      </w:r>
+      <w:r>
+        <w:rPr>
+          <w:rFonts w:ascii="Consolas" w:eastAsia="Times New Roman" w:hAnsi="Consolas" w:cs="Times New Roman"/>
+          <w:color w:val="CBCCC6"/>
+          <w:sz w:val="24"/>
+          <w:szCs w:val="24"/>
+        </w:rPr>
+        <w:t>body</w:t>
+      </w:r>
+      <w:proofErr w:type="spellEnd"/>
+      <w:r>
+        <w:rPr>
+          <w:rFonts w:ascii="Consolas" w:eastAsia="Times New Roman" w:hAnsi="Consolas" w:cs="Times New Roman"/>
+          <w:color w:val="CBCCC6"/>
+          <w:sz w:val="24"/>
+          <w:szCs w:val="24"/>
+        </w:rPr>
+        <w:t xml:space="preserve">); </w:t>
+      </w:r>
+    </w:p>
+    <w:p>
+      <w:pPr>
+        <w:shd w:val="clear" w:color="auto" w:fill="1F2430"/>
+        <w:spacing w:after="0" w:line="330" w:lineRule="atLeast"/>
+        <w:rPr>
+          <w:rFonts w:ascii="Consolas" w:eastAsia="Times New Roman" w:hAnsi="Consolas" w:cs="Times New Roman"/>
+          <w:color w:val="CBCCC6"/>
+          <w:sz w:val="24"/>
+          <w:szCs w:val="24"/>
+        </w:rPr>
+      </w:pPr>
+      <w:r>
+        <w:rPr>
+          <w:rFonts w:ascii="Consolas" w:eastAsia="Times New Roman" w:hAnsi="Consolas" w:cs="Times New Roman"/>
+          <w:color w:val="CBCCC6"/>
+          <w:sz w:val="24"/>
+          <w:szCs w:val="24"/>
+        </w:rPr>
+        <w:t xml:space="preserve">  </w:t>
+      </w:r>
+      <w:r>
+        <w:rPr>
+          <w:rFonts w:ascii="Consolas" w:eastAsia="Times New Roman" w:hAnsi="Consolas" w:cs="Times New Roman"/>
+          <w:color w:val="FFA759"/>
+          <w:sz w:val="24"/>
+          <w:szCs w:val="24"/>
+        </w:rPr>
+        <w:t>if</w:t>
+      </w:r>
+      <w:r>
+        <w:rPr>
+          <w:rFonts w:ascii="Consolas" w:eastAsia="Times New Roman" w:hAnsi="Consolas" w:cs="Times New Roman"/>
+          <w:color w:val="CBCCC6"/>
+          <w:sz w:val="24"/>
+          <w:szCs w:val="24"/>
+        </w:rPr>
+        <w:t xml:space="preserve"> (error) {</w:t>
+      </w:r>
+    </w:p>
+    <w:p>
+      <w:pPr>
+        <w:shd w:val="clear" w:color="auto" w:fill="1F2430"/>
+        <w:spacing w:after="0" w:line="330" w:lineRule="atLeast"/>
+        <w:rPr>
+          <w:rFonts w:ascii="Consolas" w:eastAsia="Times New Roman" w:hAnsi="Consolas" w:cs="Times New Roman"/>
+          <w:color w:val="CBCCC6"/>
+          <w:sz w:val="24"/>
+          <w:szCs w:val="24"/>
+        </w:rPr>
+      </w:pPr>
+      <w:r>
+        <w:rPr>
+          <w:rFonts w:ascii="Consolas" w:eastAsia="Times New Roman" w:hAnsi="Consolas" w:cs="Times New Roman"/>
+          <w:color w:val="CBCCC6"/>
+          <w:sz w:val="24"/>
+          <w:szCs w:val="24"/>
+        </w:rPr>
+        <w:t xml:space="preserve">    </w:t>
+      </w:r>
+      <w:proofErr w:type="spellStart"/>
+      <w:proofErr w:type="gramStart"/>
+      <w:r>
+        <w:rPr>
+          <w:rFonts w:ascii="Consolas" w:eastAsia="Times New Roman" w:hAnsi="Consolas" w:cs="Times New Roman"/>
+          <w:color w:val="CBCCC6"/>
+          <w:sz w:val="24"/>
+          <w:szCs w:val="24"/>
+        </w:rPr>
+        <w:t>res</w:t>
+      </w:r>
+      <w:r>
+        <w:rPr>
+          <w:rFonts w:ascii="Consolas" w:eastAsia="Times New Roman" w:hAnsi="Consolas" w:cs="Times New Roman"/>
+          <w:color w:val="F29E74"/>
+          <w:sz w:val="24"/>
+          <w:szCs w:val="24"/>
+        </w:rPr>
+        <w:t>.</w:t>
+      </w:r>
+      <w:r>
+        <w:rPr>
+          <w:rFonts w:ascii="Consolas" w:eastAsia="Times New Roman" w:hAnsi="Consolas" w:cs="Times New Roman"/>
+          <w:color w:val="FFD580"/>
+          <w:sz w:val="24"/>
+          <w:szCs w:val="24"/>
+        </w:rPr>
+        <w:t>status</w:t>
+      </w:r>
+      <w:proofErr w:type="spellEnd"/>
+      <w:proofErr w:type="gramEnd"/>
+      <w:r>
+        <w:rPr>
+          <w:rFonts w:ascii="Consolas" w:eastAsia="Times New Roman" w:hAnsi="Consolas" w:cs="Times New Roman"/>
+          <w:color w:val="CBCCC6"/>
+          <w:sz w:val="24"/>
+          <w:szCs w:val="24"/>
+        </w:rPr>
+        <w:t>(</w:t>
+      </w:r>
+      <w:r>
+        <w:rPr>
+          <w:rFonts w:ascii="Consolas" w:eastAsia="Times New Roman" w:hAnsi="Consolas" w:cs="Times New Roman"/>
+          <w:color w:val="FFCC66"/>
+          <w:sz w:val="24"/>
+          <w:szCs w:val="24"/>
+        </w:rPr>
+        <w:t>400</w:t>
+      </w:r>
+      <w:r>
+        <w:rPr>
+          <w:rFonts w:ascii="Consolas" w:eastAsia="Times New Roman" w:hAnsi="Consolas" w:cs="Times New Roman"/>
+          <w:color w:val="CBCCC6"/>
+          <w:sz w:val="24"/>
+          <w:szCs w:val="24"/>
+        </w:rPr>
+        <w:t>)</w:t>
+      </w:r>
+      <w:r>
+        <w:rPr>
+          <w:rFonts w:ascii="Consolas" w:eastAsia="Times New Roman" w:hAnsi="Consolas" w:cs="Times New Roman"/>
+          <w:color w:val="F29E74"/>
+          <w:sz w:val="24"/>
+          <w:szCs w:val="24"/>
+        </w:rPr>
+        <w:t>.</w:t>
+      </w:r>
+      <w:r>
+        <w:rPr>
+          <w:rFonts w:ascii="Consolas" w:eastAsia="Times New Roman" w:hAnsi="Consolas" w:cs="Times New Roman"/>
+          <w:color w:val="F28779"/>
+          <w:sz w:val="24"/>
+          <w:szCs w:val="24"/>
+        </w:rPr>
+        <w:t>send</w:t>
+      </w:r>
+      <w:r>
+        <w:rPr>
+          <w:rFonts w:ascii="Consolas" w:eastAsia="Times New Roman" w:hAnsi="Consolas" w:cs="Times New Roman"/>
+          <w:color w:val="CBCCC6"/>
+          <w:sz w:val="24"/>
+          <w:szCs w:val="24"/>
+        </w:rPr>
+        <w:t>(</w:t>
+      </w:r>
+      <w:proofErr w:type="spellStart"/>
+      <w:r>
+        <w:rPr>
+          <w:rFonts w:ascii="Consolas" w:eastAsia="Times New Roman" w:hAnsi="Consolas" w:cs="Times New Roman"/>
+          <w:color w:val="CBCCC6"/>
+          <w:sz w:val="24"/>
+          <w:szCs w:val="24"/>
+        </w:rPr>
+        <w:t>result</w:t>
+      </w:r>
+      <w:r>
+        <w:rPr>
+          <w:rFonts w:ascii="Consolas" w:eastAsia="Times New Roman" w:hAnsi="Consolas" w:cs="Times New Roman"/>
+          <w:color w:val="F29E74"/>
+          <w:sz w:val="24"/>
+          <w:szCs w:val="24"/>
+        </w:rPr>
+        <w:t>.</w:t>
+      </w:r>
+      <w:r>
+        <w:rPr>
+          <w:rFonts w:ascii="Consolas" w:eastAsia="Times New Roman" w:hAnsi="Consolas" w:cs="Times New Roman"/>
+          <w:color w:val="CBCCC6"/>
+          <w:sz w:val="24"/>
+          <w:szCs w:val="24"/>
+        </w:rPr>
+        <w:t>error</w:t>
+      </w:r>
+      <w:r>
+        <w:rPr>
+          <w:rFonts w:ascii="Consolas" w:eastAsia="Times New Roman" w:hAnsi="Consolas" w:cs="Times New Roman"/>
+          <w:color w:val="F29E74"/>
+          <w:sz w:val="24"/>
+          <w:szCs w:val="24"/>
+        </w:rPr>
+        <w:t>.</w:t>
+      </w:r>
+      <w:r>
+        <w:rPr>
+          <w:rFonts w:ascii="Consolas" w:eastAsia="Times New Roman" w:hAnsi="Consolas" w:cs="Times New Roman"/>
+          <w:color w:val="CBCCC6"/>
+          <w:sz w:val="24"/>
+          <w:szCs w:val="24"/>
+        </w:rPr>
+        <w:t>details</w:t>
+      </w:r>
+      <w:proofErr w:type="spellEnd"/>
+      <w:r>
+        <w:rPr>
+          <w:rFonts w:ascii="Consolas" w:eastAsia="Times New Roman" w:hAnsi="Consolas" w:cs="Times New Roman"/>
+          <w:color w:val="CBCCC6"/>
+          <w:sz w:val="24"/>
+          <w:szCs w:val="24"/>
+        </w:rPr>
+        <w:t>[</w:t>
+      </w:r>
+      <w:r>
+        <w:rPr>
+          <w:rFonts w:ascii="Consolas" w:eastAsia="Times New Roman" w:hAnsi="Consolas" w:cs="Times New Roman"/>
+          <w:color w:val="FFCC66"/>
+          <w:sz w:val="24"/>
+          <w:szCs w:val="24"/>
+        </w:rPr>
+        <w:t>0</w:t>
+      </w:r>
+      <w:r>
+        <w:rPr>
+          <w:rFonts w:ascii="Consolas" w:eastAsia="Times New Roman" w:hAnsi="Consolas" w:cs="Times New Roman"/>
+          <w:color w:val="CBCCC6"/>
+          <w:sz w:val="24"/>
+          <w:szCs w:val="24"/>
+        </w:rPr>
+        <w:t>]</w:t>
+      </w:r>
+      <w:r>
+        <w:rPr>
+          <w:rFonts w:ascii="Consolas" w:eastAsia="Times New Roman" w:hAnsi="Consolas" w:cs="Times New Roman"/>
+          <w:color w:val="F29E74"/>
+          <w:sz w:val="24"/>
+          <w:szCs w:val="24"/>
+        </w:rPr>
+        <w:t>.</w:t>
+      </w:r>
+      <w:r>
+        <w:rPr>
+          <w:rFonts w:ascii="Consolas" w:eastAsia="Times New Roman" w:hAnsi="Consolas" w:cs="Times New Roman"/>
+          <w:color w:val="CBCCC6"/>
+          <w:sz w:val="24"/>
+          <w:szCs w:val="24"/>
+        </w:rPr>
+        <w:t>message);</w:t>
+      </w:r>
+    </w:p>
+    <w:p>
+      <w:pPr>
+        <w:shd w:val="clear" w:color="auto" w:fill="1F2430"/>
+        <w:spacing w:after="0" w:line="330" w:lineRule="atLeast"/>
+        <w:rPr>
+          <w:rFonts w:ascii="Consolas" w:eastAsia="Times New Roman" w:hAnsi="Consolas" w:cs="Times New Roman"/>
+          <w:color w:val="CBCCC6"/>
+          <w:sz w:val="24"/>
+          <w:szCs w:val="24"/>
+        </w:rPr>
+      </w:pPr>
+      <w:r>
+        <w:rPr>
+          <w:rFonts w:ascii="Consolas" w:eastAsia="Times New Roman" w:hAnsi="Consolas" w:cs="Times New Roman"/>
+          <w:color w:val="CBCCC6"/>
+          <w:sz w:val="24"/>
+          <w:szCs w:val="24"/>
+        </w:rPr>
+        <w:t xml:space="preserve">    </w:t>
+      </w:r>
+      <w:r>
+        <w:rPr>
+          <w:rFonts w:ascii="Consolas" w:eastAsia="Times New Roman" w:hAnsi="Consolas" w:cs="Times New Roman"/>
+          <w:color w:val="FFA759"/>
+          <w:sz w:val="24"/>
+          <w:szCs w:val="24"/>
+        </w:rPr>
+        <w:t>return</w:t>
+      </w:r>
+      <w:r>
+        <w:rPr>
+          <w:rFonts w:ascii="Consolas" w:eastAsia="Times New Roman" w:hAnsi="Consolas" w:cs="Times New Roman"/>
+          <w:color w:val="CBCCC6"/>
+          <w:sz w:val="24"/>
+          <w:szCs w:val="24"/>
+        </w:rPr>
+        <w:t>;</w:t>
+      </w:r>
+    </w:p>
+    <w:p>
+      <w:pPr>
+        <w:shd w:val="clear" w:color="auto" w:fill="1F2430"/>
+        <w:spacing w:after="0" w:line="330" w:lineRule="atLeast"/>
+        <w:rPr>
+          <w:rFonts w:ascii="Consolas" w:eastAsia="Times New Roman" w:hAnsi="Consolas" w:cs="Times New Roman"/>
+          <w:color w:val="CBCCC6"/>
+          <w:sz w:val="24"/>
+          <w:szCs w:val="24"/>
+        </w:rPr>
+      </w:pPr>
+      <w:r>
+        <w:rPr>
+          <w:rFonts w:ascii="Consolas" w:eastAsia="Times New Roman" w:hAnsi="Consolas" w:cs="Times New Roman"/>
+          <w:color w:val="CBCCC6"/>
+          <w:sz w:val="24"/>
+          <w:szCs w:val="24"/>
+        </w:rPr>
+        <w:t xml:space="preserve">  }</w:t>
+      </w:r>
+    </w:p>
+    <w:p>
+      <w:pPr>
+        <w:shd w:val="clear" w:color="auto" w:fill="1F2430"/>
+        <w:spacing w:after="0" w:line="330" w:lineRule="atLeast"/>
+        <w:rPr>
+          <w:rFonts w:ascii="Consolas" w:eastAsia="Times New Roman" w:hAnsi="Consolas" w:cs="Times New Roman"/>
+          <w:color w:val="CBCCC6"/>
+          <w:sz w:val="24"/>
+          <w:szCs w:val="24"/>
+        </w:rPr>
+      </w:pPr>
+    </w:p>
+    <w:p>
+      <w:pPr>
+        <w:shd w:val="clear" w:color="auto" w:fill="1F2430"/>
+        <w:spacing w:after="0" w:line="330" w:lineRule="atLeast"/>
+        <w:rPr>
+          <w:rFonts w:ascii="Consolas" w:eastAsia="Times New Roman" w:hAnsi="Consolas" w:cs="Times New Roman"/>
+          <w:color w:val="CBCCC6"/>
+          <w:sz w:val="24"/>
+          <w:szCs w:val="24"/>
+        </w:rPr>
+      </w:pPr>
+      <w:r>
+        <w:rPr>
+          <w:rFonts w:ascii="Consolas" w:eastAsia="Times New Roman" w:hAnsi="Consolas" w:cs="Times New Roman"/>
+          <w:color w:val="CBCCC6"/>
+          <w:sz w:val="24"/>
+          <w:szCs w:val="24"/>
+        </w:rPr>
+        <w:t xml:space="preserve">  course</w:t>
+      </w:r>
+      <w:r>
+        <w:rPr>
+          <w:rFonts w:ascii="Consolas" w:eastAsia="Times New Roman" w:hAnsi="Consolas" w:cs="Times New Roman"/>
+          <w:color w:val="F29E74"/>
+          <w:sz w:val="24"/>
+          <w:szCs w:val="24"/>
+        </w:rPr>
+        <w:t>.</w:t>
+      </w:r>
+      <w:r>
+        <w:rPr>
+          <w:rFonts w:ascii="Consolas" w:eastAsia="Times New Roman" w:hAnsi="Consolas" w:cs="Times New Roman"/>
+          <w:color w:val="CBCCC6"/>
+          <w:sz w:val="24"/>
+          <w:szCs w:val="24"/>
+        </w:rPr>
+        <w:t xml:space="preserve">name </w:t>
+      </w:r>
+      <w:r>
+        <w:rPr>
+          <w:rFonts w:ascii="Consolas" w:eastAsia="Times New Roman" w:hAnsi="Consolas" w:cs="Times New Roman"/>
+          <w:color w:val="F29E74"/>
+          <w:sz w:val="24"/>
+          <w:szCs w:val="24"/>
+        </w:rPr>
+        <w:t>=</w:t>
+      </w:r>
+      <w:r>
+        <w:rPr>
+          <w:rFonts w:ascii="Consolas" w:eastAsia="Times New Roman" w:hAnsi="Consolas" w:cs="Times New Roman"/>
+          <w:color w:val="CBCCC6"/>
+          <w:sz w:val="24"/>
+          <w:szCs w:val="24"/>
+        </w:rPr>
+        <w:t xml:space="preserve"> req</w:t>
+      </w:r>
+      <w:r>
+        <w:rPr>
+          <w:rFonts w:ascii="Consolas" w:eastAsia="Times New Roman" w:hAnsi="Consolas" w:cs="Times New Roman"/>
+          <w:color w:val="F29E74"/>
+          <w:sz w:val="24"/>
+          <w:szCs w:val="24"/>
+        </w:rPr>
+        <w:t>.</w:t>
+      </w:r>
+      <w:r>
+        <w:rPr>
+          <w:rFonts w:ascii="Consolas" w:eastAsia="Times New Roman" w:hAnsi="Consolas" w:cs="Times New Roman"/>
+          <w:color w:val="CBCCC6"/>
+          <w:sz w:val="24"/>
+          <w:szCs w:val="24"/>
+        </w:rPr>
+        <w:t>body</w:t>
+      </w:r>
+      <w:r>
+        <w:rPr>
+          <w:rFonts w:ascii="Consolas" w:eastAsia="Times New Roman" w:hAnsi="Consolas" w:cs="Times New Roman"/>
+          <w:color w:val="F29E74"/>
+          <w:sz w:val="24"/>
+          <w:szCs w:val="24"/>
+        </w:rPr>
+        <w:t>.</w:t>
+      </w:r>
+      <w:r>
+        <w:rPr>
+          <w:rFonts w:ascii="Consolas" w:eastAsia="Times New Roman" w:hAnsi="Consolas" w:cs="Times New Roman"/>
+          <w:color w:val="CBCCC6"/>
+          <w:sz w:val="24"/>
+          <w:szCs w:val="24"/>
+        </w:rPr>
+        <w:t>name;</w:t>
+      </w:r>
+    </w:p>
+    <w:p>
+      <w:pPr>
+        <w:shd w:val="clear" w:color="auto" w:fill="1F2430"/>
+        <w:spacing w:after="0" w:line="330" w:lineRule="atLeast"/>
+        <w:rPr>
+          <w:rFonts w:ascii="Consolas" w:eastAsia="Times New Roman" w:hAnsi="Consolas" w:cs="Times New Roman"/>
+          <w:color w:val="CBCCC6"/>
+          <w:sz w:val="24"/>
+          <w:szCs w:val="24"/>
+        </w:rPr>
+      </w:pPr>
+      <w:r>
+        <w:rPr>
+          <w:rFonts w:ascii="Consolas" w:eastAsia="Times New Roman" w:hAnsi="Consolas" w:cs="Times New Roman"/>
+          <w:color w:val="CBCCC6"/>
+          <w:sz w:val="24"/>
+          <w:szCs w:val="24"/>
+        </w:rPr>
+        <w:t xml:space="preserve">  </w:t>
+      </w:r>
+      <w:proofErr w:type="spellStart"/>
+      <w:proofErr w:type="gramStart"/>
+      <w:r>
+        <w:rPr>
+          <w:rFonts w:ascii="Consolas" w:eastAsia="Times New Roman" w:hAnsi="Consolas" w:cs="Times New Roman"/>
+          <w:color w:val="CBCCC6"/>
+          <w:sz w:val="24"/>
+          <w:szCs w:val="24"/>
+        </w:rPr>
+        <w:t>res</w:t>
+      </w:r>
+      <w:r>
+        <w:rPr>
+          <w:rFonts w:ascii="Consolas" w:eastAsia="Times New Roman" w:hAnsi="Consolas" w:cs="Times New Roman"/>
+          <w:color w:val="F29E74"/>
+          <w:sz w:val="24"/>
+          <w:szCs w:val="24"/>
+        </w:rPr>
+        <w:t>.</w:t>
+      </w:r>
+      <w:r>
+        <w:rPr>
+          <w:rFonts w:ascii="Consolas" w:eastAsia="Times New Roman" w:hAnsi="Consolas" w:cs="Times New Roman"/>
+          <w:color w:val="F28779"/>
+          <w:sz w:val="24"/>
+          <w:szCs w:val="24"/>
+        </w:rPr>
+        <w:t>send</w:t>
+      </w:r>
+      <w:proofErr w:type="spellEnd"/>
+      <w:proofErr w:type="gramEnd"/>
+      <w:r>
+        <w:rPr>
+          <w:rFonts w:ascii="Consolas" w:eastAsia="Times New Roman" w:hAnsi="Consolas" w:cs="Times New Roman"/>
+          <w:color w:val="CBCCC6"/>
+          <w:sz w:val="24"/>
+          <w:szCs w:val="24"/>
+        </w:rPr>
+        <w:t>(course);</w:t>
+      </w:r>
+    </w:p>
+    <w:p>
+      <w:pPr>
+        <w:shd w:val="clear" w:color="auto" w:fill="1F2430"/>
+        <w:spacing w:after="0" w:line="330" w:lineRule="atLeast"/>
+        <w:rPr>
+          <w:rFonts w:ascii="Consolas" w:eastAsia="Times New Roman" w:hAnsi="Consolas" w:cs="Times New Roman"/>
+          <w:color w:val="CBCCC6"/>
+          <w:sz w:val="24"/>
+          <w:szCs w:val="24"/>
+        </w:rPr>
+      </w:pPr>
+      <w:r>
+        <w:rPr>
+          <w:rFonts w:ascii="Consolas" w:eastAsia="Times New Roman" w:hAnsi="Consolas" w:cs="Times New Roman"/>
+          <w:color w:val="CBCCC6"/>
+          <w:sz w:val="24"/>
+          <w:szCs w:val="24"/>
+        </w:rPr>
+        <w:t>});</w:t>
+      </w:r>
+    </w:p>
+    <w:p>
+      <w:pPr>
+        <w:spacing w:after="0" w:line="0" w:lineRule="atLeast"/>
+      </w:pPr>
+    </w:p>
+    <w:p>
+      <w:pPr>
+        <w:spacing w:after="0" w:line="0" w:lineRule="atLeast"/>
+      </w:pPr>
+      <w:r>
+        <w:t xml:space="preserve">Now we can update an object. </w:t>
+      </w:r>
+      <w:r>
+        <w:t>For update an object do the following thing</w:t>
+      </w:r>
+    </w:p>
+    <w:p>
+      <w:pPr>
+        <w:pStyle w:val="ListParagraph"/>
+        <w:numPr>
+          <w:ilvl w:val="0"/>
+          <w:numId w:val="5"/>
+        </w:numPr>
+        <w:spacing w:after="0" w:line="0" w:lineRule="atLeast"/>
+      </w:pPr>
+      <w:r>
+        <w:t xml:space="preserve">Go </w:t>
+      </w:r>
+      <w:bookmarkStart w:id="0" w:name="_Hlk2782676"/>
+      <w:r>
+        <w:t xml:space="preserve">to </w:t>
+      </w:r>
+      <w:bookmarkEnd w:id="0"/>
+      <w:r>
+        <w:t>postman</w:t>
+      </w:r>
+    </w:p>
+    <w:p>
+      <w:pPr>
+        <w:pStyle w:val="ListParagraph"/>
+        <w:numPr>
+          <w:ilvl w:val="0"/>
+          <w:numId w:val="5"/>
+        </w:numPr>
+        <w:spacing w:after="0" w:line="0" w:lineRule="atLeast"/>
+      </w:pPr>
+      <w:r>
+        <w:t>Select put method</w:t>
+      </w:r>
+    </w:p>
+    <w:p>
+      <w:pPr>
+        <w:pStyle w:val="ListParagraph"/>
+        <w:numPr>
+          <w:ilvl w:val="0"/>
+          <w:numId w:val="5"/>
+        </w:numPr>
+        <w:spacing w:after="0" w:line="0" w:lineRule="atLeast"/>
+      </w:pPr>
+      <w:r>
+        <w:t xml:space="preserve">In the </w:t>
+      </w:r>
+      <w:proofErr w:type="spellStart"/>
+      <w:r>
+        <w:t>url</w:t>
+      </w:r>
+      <w:proofErr w:type="spellEnd"/>
+      <w:r>
+        <w:t xml:space="preserve"> box select an id </w:t>
+      </w:r>
+      <w:hyperlink r:id="rId13" w:history="1">
+        <w:r>
+          <w:rPr>
+            <w:rStyle w:val="Hyperlink"/>
+            <w:rFonts w:ascii="Courier New" w:hAnsi="Courier New" w:cs="Courier New"/>
+            <w:shd w:val="clear" w:color="auto" w:fill="FAFAFA"/>
+          </w:rPr>
+          <w:t>http://localhost:3000/api/courses/1</w:t>
+        </w:r>
+      </w:hyperlink>
+    </w:p>
+    <w:p>
+      <w:pPr>
+        <w:pStyle w:val="ListParagraph"/>
+        <w:numPr>
+          <w:ilvl w:val="0"/>
+          <w:numId w:val="5"/>
+        </w:numPr>
+        <w:spacing w:after="0" w:line="0" w:lineRule="atLeast"/>
+      </w:pPr>
+      <w:r>
+        <w:t>Now put a valid name on the body and press Send button</w:t>
+      </w:r>
+    </w:p>
+    <w:p>
+      <w:pPr>
+        <w:pStyle w:val="ListParagraph"/>
+        <w:numPr>
+          <w:ilvl w:val="0"/>
+          <w:numId w:val="5"/>
+        </w:numPr>
+        <w:spacing w:after="0" w:line="0" w:lineRule="atLeast"/>
+      </w:pPr>
+      <w:r>
+        <w:t>For see the change, open new tab and</w:t>
+      </w:r>
+      <w:r>
+        <w:t xml:space="preserve"> hit the link</w:t>
+      </w:r>
+      <w:r>
+        <w:t xml:space="preserve"> </w:t>
+      </w:r>
+      <w:hyperlink r:id="rId14" w:history="1">
+        <w:r>
+          <w:rPr>
+            <w:rStyle w:val="Hyperlink"/>
+            <w:rFonts w:ascii="Courier New" w:hAnsi="Courier New" w:cs="Courier New"/>
+          </w:rPr>
+          <w:t>http://localhost:3000/api/courses</w:t>
+        </w:r>
+      </w:hyperlink>
+    </w:p>
+    <w:p>
+      <w:pPr>
+        <w:pStyle w:val="ListParagraph"/>
+        <w:numPr>
+          <w:ilvl w:val="0"/>
+          <w:numId w:val="5"/>
+        </w:numPr>
+        <w:spacing w:after="0" w:line="0" w:lineRule="atLeast"/>
+      </w:pPr>
+      <w:r>
+        <w:t>We will see all the object list include our changes.</w:t>
+      </w:r>
+    </w:p>
+    <w:p>
+      <w:pPr>
+        <w:pStyle w:val="ListParagraph"/>
+        <w:spacing w:after="0" w:line="0" w:lineRule="atLeast"/>
+      </w:pPr>
+    </w:p>
+    <w:p>
+      <w:pPr>
+        <w:pStyle w:val="ListParagraph"/>
+        <w:spacing w:after="0" w:line="0" w:lineRule="atLeast"/>
+      </w:pPr>
+      <w:bookmarkStart w:id="1" w:name="_GoBack"/>
+      <w:bookmarkEnd w:id="1"/>
     </w:p>
     <w:p>
       <w:pPr>
@@ -21345,6 +25589,92 @@
     </w:lvl>
   </w:abstractNum>
   <w:abstractNum w:abstractNumId="1" w15:restartNumberingAfterBreak="0">
+    <w:nsid w:val="0D743BD4"/>
+    <w:multiLevelType w:val="hybridMultilevel"/>
+    <w:tmpl w:val="0964A498"/>
+    <w:lvl w:ilvl="0" w:tplc="0409000F">
+      <w:start w:val="1"/>
+      <w:numFmt w:val="decimal"/>
+      <w:lvlText w:val="%1."/>
+      <w:lvlJc w:val="left"/>
+      <w:pPr>
+        <w:ind w:left="720" w:hanging="360"/>
+      </w:pPr>
+    </w:lvl>
+    <w:lvl w:ilvl="1" w:tplc="04090019" w:tentative="1">
+      <w:start w:val="1"/>
+      <w:numFmt w:val="lowerLetter"/>
+      <w:lvlText w:val="%2."/>
+      <w:lvlJc w:val="left"/>
+      <w:pPr>
+        <w:ind w:left="1440" w:hanging="360"/>
+      </w:pPr>
+    </w:lvl>
+    <w:lvl w:ilvl="2" w:tplc="0409001B" w:tentative="1">
+      <w:start w:val="1"/>
+      <w:numFmt w:val="lowerRoman"/>
+      <w:lvlText w:val="%3."/>
+      <w:lvlJc w:val="right"/>
+      <w:pPr>
+        <w:ind w:left="2160" w:hanging="180"/>
+      </w:pPr>
+    </w:lvl>
+    <w:lvl w:ilvl="3" w:tplc="0409000F" w:tentative="1">
+      <w:start w:val="1"/>
+      <w:numFmt w:val="decimal"/>
+      <w:lvlText w:val="%4."/>
+      <w:lvlJc w:val="left"/>
+      <w:pPr>
+        <w:ind w:left="2880" w:hanging="360"/>
+      </w:pPr>
+    </w:lvl>
+    <w:lvl w:ilvl="4" w:tplc="04090019" w:tentative="1">
+      <w:start w:val="1"/>
+      <w:numFmt w:val="lowerLetter"/>
+      <w:lvlText w:val="%5."/>
+      <w:lvlJc w:val="left"/>
+      <w:pPr>
+        <w:ind w:left="3600" w:hanging="360"/>
+      </w:pPr>
+    </w:lvl>
+    <w:lvl w:ilvl="5" w:tplc="0409001B" w:tentative="1">
+      <w:start w:val="1"/>
+      <w:numFmt w:val="lowerRoman"/>
+      <w:lvlText w:val="%6."/>
+      <w:lvlJc w:val="right"/>
+      <w:pPr>
+        <w:ind w:left="4320" w:hanging="180"/>
+      </w:pPr>
+    </w:lvl>
+    <w:lvl w:ilvl="6" w:tplc="0409000F" w:tentative="1">
+      <w:start w:val="1"/>
+      <w:numFmt w:val="decimal"/>
+      <w:lvlText w:val="%7."/>
+      <w:lvlJc w:val="left"/>
+      <w:pPr>
+        <w:ind w:left="5040" w:hanging="360"/>
+      </w:pPr>
+    </w:lvl>
+    <w:lvl w:ilvl="7" w:tplc="04090019" w:tentative="1">
+      <w:start w:val="1"/>
+      <w:numFmt w:val="lowerLetter"/>
+      <w:lvlText w:val="%8."/>
+      <w:lvlJc w:val="left"/>
+      <w:pPr>
+        <w:ind w:left="5760" w:hanging="360"/>
+      </w:pPr>
+    </w:lvl>
+    <w:lvl w:ilvl="8" w:tplc="0409001B" w:tentative="1">
+      <w:start w:val="1"/>
+      <w:numFmt w:val="lowerRoman"/>
+      <w:lvlText w:val="%9."/>
+      <w:lvlJc w:val="right"/>
+      <w:pPr>
+        <w:ind w:left="6480" w:hanging="180"/>
+      </w:pPr>
+    </w:lvl>
+  </w:abstractNum>
+  <w:abstractNum w:abstractNumId="2" w15:restartNumberingAfterBreak="0">
     <w:nsid w:val="1B617C12"/>
     <w:multiLevelType w:val="hybridMultilevel"/>
     <w:tmpl w:val="00F2A632"/>
@@ -21457,7 +25787,96 @@
       </w:rPr>
     </w:lvl>
   </w:abstractNum>
-  <w:abstractNum w:abstractNumId="2" w15:restartNumberingAfterBreak="0">
+  <w:abstractNum w:abstractNumId="3" w15:restartNumberingAfterBreak="0">
+    <w:nsid w:val="1D016515"/>
+    <w:multiLevelType w:val="hybridMultilevel"/>
+    <w:tmpl w:val="005E7F70"/>
+    <w:lvl w:ilvl="0" w:tplc="0409000F">
+      <w:start w:val="1"/>
+      <w:numFmt w:val="decimal"/>
+      <w:lvlText w:val="%1."/>
+      <w:lvlJc w:val="left"/>
+      <w:pPr>
+        <w:ind w:left="720" w:hanging="360"/>
+      </w:pPr>
+      <w:rPr>
+        <w:rFonts w:hint="default"/>
+      </w:rPr>
+    </w:lvl>
+    <w:lvl w:ilvl="1" w:tplc="04090019" w:tentative="1">
+      <w:start w:val="1"/>
+      <w:numFmt w:val="lowerLetter"/>
+      <w:lvlText w:val="%2."/>
+      <w:lvlJc w:val="left"/>
+      <w:pPr>
+        <w:ind w:left="1440" w:hanging="360"/>
+      </w:pPr>
+    </w:lvl>
+    <w:lvl w:ilvl="2" w:tplc="0409001B" w:tentative="1">
+      <w:start w:val="1"/>
+      <w:numFmt w:val="lowerRoman"/>
+      <w:lvlText w:val="%3."/>
+      <w:lvlJc w:val="right"/>
+      <w:pPr>
+        <w:ind w:left="2160" w:hanging="180"/>
+      </w:pPr>
+    </w:lvl>
+    <w:lvl w:ilvl="3" w:tplc="0409000F" w:tentative="1">
+      <w:start w:val="1"/>
+      <w:numFmt w:val="decimal"/>
+      <w:lvlText w:val="%4."/>
+      <w:lvlJc w:val="left"/>
+      <w:pPr>
+        <w:ind w:left="2880" w:hanging="360"/>
+      </w:pPr>
+    </w:lvl>
+    <w:lvl w:ilvl="4" w:tplc="04090019" w:tentative="1">
+      <w:start w:val="1"/>
+      <w:numFmt w:val="lowerLetter"/>
+      <w:lvlText w:val="%5."/>
+      <w:lvlJc w:val="left"/>
+      <w:pPr>
+        <w:ind w:left="3600" w:hanging="360"/>
+      </w:pPr>
+    </w:lvl>
+    <w:lvl w:ilvl="5" w:tplc="0409001B" w:tentative="1">
+      <w:start w:val="1"/>
+      <w:numFmt w:val="lowerRoman"/>
+      <w:lvlText w:val="%6."/>
+      <w:lvlJc w:val="right"/>
+      <w:pPr>
+        <w:ind w:left="4320" w:hanging="180"/>
+      </w:pPr>
+    </w:lvl>
+    <w:lvl w:ilvl="6" w:tplc="0409000F" w:tentative="1">
+      <w:start w:val="1"/>
+      <w:numFmt w:val="decimal"/>
+      <w:lvlText w:val="%7."/>
+      <w:lvlJc w:val="left"/>
+      <w:pPr>
+        <w:ind w:left="5040" w:hanging="360"/>
+      </w:pPr>
+    </w:lvl>
+    <w:lvl w:ilvl="7" w:tplc="04090019" w:tentative="1">
+      <w:start w:val="1"/>
+      <w:numFmt w:val="lowerLetter"/>
+      <w:lvlText w:val="%8."/>
+      <w:lvlJc w:val="left"/>
+      <w:pPr>
+        <w:ind w:left="5760" w:hanging="360"/>
+      </w:pPr>
+    </w:lvl>
+    <w:lvl w:ilvl="8" w:tplc="0409001B" w:tentative="1">
+      <w:start w:val="1"/>
+      <w:numFmt w:val="lowerRoman"/>
+      <w:lvlText w:val="%9."/>
+      <w:lvlJc w:val="right"/>
+      <w:pPr>
+        <w:ind w:left="6480" w:hanging="180"/>
+      </w:pPr>
+    </w:lvl>
+  </w:abstractNum>
+  <w:abstractNum w:abstractNumId="4" w15:restartNumberingAfterBreak="0">
     <w:nsid w:val="7AF27AEB"/>
     <w:multiLevelType w:val="hybridMultilevel"/>
     <w:tmpl w:val="AE06ABEA"/>
@@ -21544,13 +25963,19 @@
     </w:lvl>
   </w:abstractNum>
   <w:num w:numId="1">
-    <w:abstractNumId w:val="2"/>
+    <w:abstractNumId w:val="4"/>
   </w:num>
   <w:num w:numId="2">
-    <w:abstractNumId w:val="1"/>
+    <w:abstractNumId w:val="2"/>
   </w:num>
   <w:num w:numId="3">
     <w:abstractNumId w:val="0"/>
+  </w:num>
+  <w:num w:numId="4">
+    <w:abstractNumId w:val="3"/>
+  </w:num>
+  <w:num w:numId="5">
+    <w:abstractNumId w:val="1"/>
   </w:num>
 </w:numbering>
 </file>
@@ -22283,7 +26708,7 @@
 </file>
 
 <file path=customXml/itemProps1.xml><?xml version="1.0" encoding="utf-8"?>
-<ds:datastoreItem xmlns:ds="http://schemas.openxmlformats.org/officeDocument/2006/customXml" ds:itemID="{DE84F374-6014-4105-A24C-9CF33BA9F1D9}">
+<ds:datastoreItem xmlns:ds="http://schemas.openxmlformats.org/officeDocument/2006/customXml" ds:itemID="{BDFA8011-B14F-4E88-8358-F1DE386ECEEF}">
   <ds:schemaRefs>
     <ds:schemaRef ds:uri="http://schemas.openxmlformats.org/officeDocument/2006/bibliography"/>
   </ds:schemaRefs>

</xml_diff>

<commit_message>
04 Building RESTful APIs Using Express => complete
</commit_message>
<xml_diff>
--- a/Programming with Mosh/Node.js The Complete Guide to Build RESTful API/04 Building RESTful APIs Using Express/04 Building RESTful APIs Using Express.docx
+++ b/Programming with Mosh/Node.js The Complete Guide to Build RESTful API/04 Building RESTful APIs Using Express/04 Building RESTful APIs Using Express.docx
@@ -11490,7 +11490,6 @@
         </w:rPr>
       </w:pPr>
       <w:proofErr w:type="spellStart"/>
-      <w:proofErr w:type="gramStart"/>
       <w:r>
         <w:rPr>
           <w:rFonts w:ascii="Consolas" w:eastAsia="Times New Roman" w:hAnsi="Consolas" w:cs="Times New Roman"/>
@@ -11528,7 +11527,6 @@
         </w:rPr>
         <w:t>(</w:t>
       </w:r>
-      <w:proofErr w:type="gramEnd"/>
       <w:r>
         <w:rPr>
           <w:rFonts w:ascii="Consolas" w:eastAsia="Times New Roman" w:hAnsi="Consolas" w:cs="Times New Roman"/>
@@ -11556,7 +11554,18 @@
           <w:sz w:val="24"/>
           <w:szCs w:val="24"/>
         </w:rPr>
-        <w:t>/courses/:id"</w:t>
+        <w:t>/courses/</w:t>
+      </w:r>
+      <w:bookmarkStart w:id="0" w:name="_GoBack"/>
+      <w:bookmarkEnd w:id="0"/>
+      <w:r>
+        <w:rPr>
+          <w:rFonts w:ascii="Consolas" w:eastAsia="Times New Roman" w:hAnsi="Consolas" w:cs="Times New Roman"/>
+          <w:color w:val="BAE67E"/>
+          <w:sz w:val="24"/>
+          <w:szCs w:val="24"/>
+        </w:rPr>
+        <w:t>"</w:t>
       </w:r>
       <w:r>
         <w:rPr>
@@ -23350,13 +23359,7 @@
         <w:spacing w:after="0" w:line="0" w:lineRule="atLeast"/>
       </w:pPr>
       <w:r>
-        <w:t xml:space="preserve">Objects allow us to pack many pieces of information into a single entity and arrays allow us to store ordered collections. </w:t>
-      </w:r>
-      <w:r>
-        <w:t>So,</w:t>
-      </w:r>
-      <w:r>
-        <w:t xml:space="preserve"> we can make an object or an array and handle it as a single entity, or maybe pass it to a function call.</w:t>
+        <w:t>Objects allow us to pack many pieces of information into a single entity and arrays allow us to store ordered collections. So, we can make an object or an array and handle it as a single entity, or maybe pass it to a function call.</w:t>
       </w:r>
     </w:p>
     <w:p>
@@ -25316,11 +25319,11 @@
       <w:r>
         <w:t xml:space="preserve">Go </w:t>
       </w:r>
-      <w:bookmarkStart w:id="0" w:name="_Hlk2782676"/>
+      <w:bookmarkStart w:id="1" w:name="_Hlk2782676"/>
       <w:r>
         <w:t xml:space="preserve">to </w:t>
       </w:r>
-      <w:bookmarkEnd w:id="0"/>
+      <w:bookmarkEnd w:id="1"/>
       <w:r>
         <w:t>postman</w:t>
       </w:r>
@@ -25431,14 +25434,6 @@
     </w:p>
     <w:p>
       <w:pPr>
-        <w:pStyle w:val="ListParagraph"/>
-        <w:spacing w:after="0" w:line="0" w:lineRule="atLeast"/>
-      </w:pPr>
-      <w:bookmarkStart w:id="1" w:name="_GoBack"/>
-      <w:bookmarkEnd w:id="1"/>
-    </w:p>
-    <w:p>
-      <w:pPr>
         <w:spacing w:after="0" w:line="0" w:lineRule="atLeast"/>
       </w:pPr>
       <w:r>
@@ -25457,6 +25452,3885 @@
       <w:pPr>
         <w:spacing w:after="0" w:line="0" w:lineRule="atLeast"/>
       </w:pPr>
+      <w:r>
+        <w:t xml:space="preserve">Now we handle http delete request. </w:t>
+      </w:r>
+      <w:r>
+        <w:t>The HTTP DELETE request method deletes the specified resource.</w:t>
+      </w:r>
+      <w:r>
+        <w:t xml:space="preserve"> For delete a course we have to do the following thing.</w:t>
+      </w:r>
+    </w:p>
+    <w:p>
+      <w:pPr>
+        <w:spacing w:after="0" w:line="0" w:lineRule="atLeast"/>
+      </w:pPr>
+    </w:p>
+    <w:p>
+      <w:pPr>
+        <w:pStyle w:val="ListParagraph"/>
+        <w:numPr>
+          <w:ilvl w:val="0"/>
+          <w:numId w:val="6"/>
+        </w:numPr>
+        <w:spacing w:after="0" w:line="0" w:lineRule="atLeast"/>
+      </w:pPr>
+      <w:r>
+        <w:t>Look up the course</w:t>
+      </w:r>
+    </w:p>
+    <w:p>
+      <w:pPr>
+        <w:pStyle w:val="ListParagraph"/>
+        <w:numPr>
+          <w:ilvl w:val="0"/>
+          <w:numId w:val="6"/>
+        </w:numPr>
+        <w:spacing w:after="0" w:line="0" w:lineRule="atLeast"/>
+      </w:pPr>
+      <w:r>
+        <w:t>Not existing, return 404</w:t>
+      </w:r>
+    </w:p>
+    <w:p>
+      <w:pPr>
+        <w:pStyle w:val="ListParagraph"/>
+        <w:numPr>
+          <w:ilvl w:val="0"/>
+          <w:numId w:val="6"/>
+        </w:numPr>
+        <w:spacing w:after="0" w:line="0" w:lineRule="atLeast"/>
+      </w:pPr>
+      <w:r>
+        <w:t>D</w:t>
+      </w:r>
+      <w:r>
+        <w:t>elete course</w:t>
+      </w:r>
+    </w:p>
+    <w:p>
+      <w:pPr>
+        <w:pStyle w:val="ListParagraph"/>
+        <w:numPr>
+          <w:ilvl w:val="0"/>
+          <w:numId w:val="6"/>
+        </w:numPr>
+        <w:spacing w:after="0" w:line="0" w:lineRule="atLeast"/>
+      </w:pPr>
+      <w:r>
+        <w:t>Return the same course</w:t>
+      </w:r>
+      <w:r>
+        <w:t xml:space="preserve"> (Response to the client)</w:t>
+      </w:r>
+    </w:p>
+    <w:p>
+      <w:pPr>
+        <w:spacing w:after="0" w:line="0" w:lineRule="atLeast"/>
+      </w:pPr>
+    </w:p>
+    <w:p>
+      <w:pPr>
+        <w:spacing w:after="0" w:line="0" w:lineRule="atLeast"/>
+      </w:pPr>
+      <w:r>
+        <w:rPr>
+          <w:b/>
+          <w:u w:val="single"/>
+        </w:rPr>
+        <w:t>Step</w:t>
+      </w:r>
+      <w:r>
+        <w:rPr>
+          <w:b/>
+          <w:u w:val="single"/>
+        </w:rPr>
+        <w:t>-1: Look up the course and if not exist return 404</w:t>
+      </w:r>
+      <w:r>
+        <w:t>:</w:t>
+      </w:r>
+    </w:p>
+    <w:p>
+      <w:pPr>
+        <w:shd w:val="clear" w:color="auto" w:fill="1F2430"/>
+        <w:spacing w:after="0" w:line="330" w:lineRule="atLeast"/>
+        <w:rPr>
+          <w:rFonts w:ascii="Consolas" w:eastAsia="Times New Roman" w:hAnsi="Consolas" w:cs="Times New Roman"/>
+          <w:color w:val="CBCCC6"/>
+          <w:sz w:val="24"/>
+          <w:szCs w:val="24"/>
+        </w:rPr>
+      </w:pPr>
+      <w:r>
+        <w:rPr>
+          <w:rFonts w:ascii="Consolas" w:eastAsia="Times New Roman" w:hAnsi="Consolas" w:cs="Times New Roman"/>
+          <w:i/>
+          <w:iCs/>
+          <w:color w:val="5C6773"/>
+          <w:sz w:val="24"/>
+          <w:szCs w:val="24"/>
+        </w:rPr>
+        <w:t>//Look up the course</w:t>
+      </w:r>
+    </w:p>
+    <w:p>
+      <w:pPr>
+        <w:shd w:val="clear" w:color="auto" w:fill="1F2430"/>
+        <w:spacing w:after="0" w:line="330" w:lineRule="atLeast"/>
+        <w:rPr>
+          <w:rFonts w:ascii="Consolas" w:eastAsia="Times New Roman" w:hAnsi="Consolas" w:cs="Times New Roman"/>
+          <w:color w:val="CBCCC6"/>
+          <w:sz w:val="24"/>
+          <w:szCs w:val="24"/>
+        </w:rPr>
+      </w:pPr>
+      <w:r>
+        <w:rPr>
+          <w:rFonts w:ascii="Consolas" w:eastAsia="Times New Roman" w:hAnsi="Consolas" w:cs="Times New Roman"/>
+          <w:i/>
+          <w:iCs/>
+          <w:color w:val="5C6773"/>
+          <w:sz w:val="24"/>
+          <w:szCs w:val="24"/>
+        </w:rPr>
+        <w:t>//Not existing, return 404</w:t>
+      </w:r>
+    </w:p>
+    <w:p>
+      <w:pPr>
+        <w:shd w:val="clear" w:color="auto" w:fill="1F2430"/>
+        <w:spacing w:after="0" w:line="330" w:lineRule="atLeast"/>
+        <w:rPr>
+          <w:rFonts w:ascii="Consolas" w:eastAsia="Times New Roman" w:hAnsi="Consolas" w:cs="Times New Roman"/>
+          <w:color w:val="CBCCC6"/>
+          <w:sz w:val="24"/>
+          <w:szCs w:val="24"/>
+        </w:rPr>
+      </w:pPr>
+      <w:r>
+        <w:rPr>
+          <w:rFonts w:ascii="Consolas" w:eastAsia="Times New Roman" w:hAnsi="Consolas" w:cs="Times New Roman"/>
+          <w:color w:val="FFA759"/>
+          <w:sz w:val="24"/>
+          <w:szCs w:val="24"/>
+        </w:rPr>
+        <w:t>const</w:t>
+      </w:r>
+      <w:r>
+        <w:rPr>
+          <w:rFonts w:ascii="Consolas" w:eastAsia="Times New Roman" w:hAnsi="Consolas" w:cs="Times New Roman"/>
+          <w:color w:val="CBCCC6"/>
+          <w:sz w:val="24"/>
+          <w:szCs w:val="24"/>
+        </w:rPr>
+        <w:t xml:space="preserve"> course </w:t>
+      </w:r>
+      <w:r>
+        <w:rPr>
+          <w:rFonts w:ascii="Consolas" w:eastAsia="Times New Roman" w:hAnsi="Consolas" w:cs="Times New Roman"/>
+          <w:color w:val="F29E74"/>
+          <w:sz w:val="24"/>
+          <w:szCs w:val="24"/>
+        </w:rPr>
+        <w:t>=</w:t>
+      </w:r>
+      <w:r>
+        <w:rPr>
+          <w:rFonts w:ascii="Consolas" w:eastAsia="Times New Roman" w:hAnsi="Consolas" w:cs="Times New Roman"/>
+          <w:color w:val="CBCCC6"/>
+          <w:sz w:val="24"/>
+          <w:szCs w:val="24"/>
+        </w:rPr>
+        <w:t xml:space="preserve"> </w:t>
+      </w:r>
+      <w:proofErr w:type="spellStart"/>
+      <w:proofErr w:type="gramStart"/>
+      <w:r>
+        <w:rPr>
+          <w:rFonts w:ascii="Consolas" w:eastAsia="Times New Roman" w:hAnsi="Consolas" w:cs="Times New Roman"/>
+          <w:color w:val="CBCCC6"/>
+          <w:sz w:val="24"/>
+          <w:szCs w:val="24"/>
+        </w:rPr>
+        <w:t>courses</w:t>
+      </w:r>
+      <w:r>
+        <w:rPr>
+          <w:rFonts w:ascii="Consolas" w:eastAsia="Times New Roman" w:hAnsi="Consolas" w:cs="Times New Roman"/>
+          <w:color w:val="F29E74"/>
+          <w:sz w:val="24"/>
+          <w:szCs w:val="24"/>
+        </w:rPr>
+        <w:t>.</w:t>
+      </w:r>
+      <w:r>
+        <w:rPr>
+          <w:rFonts w:ascii="Consolas" w:eastAsia="Times New Roman" w:hAnsi="Consolas" w:cs="Times New Roman"/>
+          <w:color w:val="F28779"/>
+          <w:sz w:val="24"/>
+          <w:szCs w:val="24"/>
+        </w:rPr>
+        <w:t>find</w:t>
+      </w:r>
+      <w:proofErr w:type="spellEnd"/>
+      <w:proofErr w:type="gramEnd"/>
+      <w:r>
+        <w:rPr>
+          <w:rFonts w:ascii="Consolas" w:eastAsia="Times New Roman" w:hAnsi="Consolas" w:cs="Times New Roman"/>
+          <w:color w:val="CBCCC6"/>
+          <w:sz w:val="24"/>
+          <w:szCs w:val="24"/>
+        </w:rPr>
+        <w:t>(</w:t>
+      </w:r>
+      <w:r>
+        <w:rPr>
+          <w:rFonts w:ascii="Consolas" w:eastAsia="Times New Roman" w:hAnsi="Consolas" w:cs="Times New Roman"/>
+          <w:color w:val="D4BFFF"/>
+          <w:sz w:val="24"/>
+          <w:szCs w:val="24"/>
+        </w:rPr>
+        <w:t>c</w:t>
+      </w:r>
+      <w:r>
+        <w:rPr>
+          <w:rFonts w:ascii="Consolas" w:eastAsia="Times New Roman" w:hAnsi="Consolas" w:cs="Times New Roman"/>
+          <w:color w:val="CBCCC6"/>
+          <w:sz w:val="24"/>
+          <w:szCs w:val="24"/>
+        </w:rPr>
+        <w:t xml:space="preserve"> </w:t>
+      </w:r>
+      <w:r>
+        <w:rPr>
+          <w:rFonts w:ascii="Consolas" w:eastAsia="Times New Roman" w:hAnsi="Consolas" w:cs="Times New Roman"/>
+          <w:color w:val="FFA759"/>
+          <w:sz w:val="24"/>
+          <w:szCs w:val="24"/>
+        </w:rPr>
+        <w:t>=&gt;</w:t>
+      </w:r>
+      <w:r>
+        <w:rPr>
+          <w:rFonts w:ascii="Consolas" w:eastAsia="Times New Roman" w:hAnsi="Consolas" w:cs="Times New Roman"/>
+          <w:color w:val="CBCCC6"/>
+          <w:sz w:val="24"/>
+          <w:szCs w:val="24"/>
+        </w:rPr>
+        <w:t xml:space="preserve"> c</w:t>
+      </w:r>
+      <w:r>
+        <w:rPr>
+          <w:rFonts w:ascii="Consolas" w:eastAsia="Times New Roman" w:hAnsi="Consolas" w:cs="Times New Roman"/>
+          <w:color w:val="F29E74"/>
+          <w:sz w:val="24"/>
+          <w:szCs w:val="24"/>
+        </w:rPr>
+        <w:t>.</w:t>
+      </w:r>
+      <w:r>
+        <w:rPr>
+          <w:rFonts w:ascii="Consolas" w:eastAsia="Times New Roman" w:hAnsi="Consolas" w:cs="Times New Roman"/>
+          <w:color w:val="CBCCC6"/>
+          <w:sz w:val="24"/>
+          <w:szCs w:val="24"/>
+        </w:rPr>
+        <w:t xml:space="preserve">id </w:t>
+      </w:r>
+      <w:r>
+        <w:rPr>
+          <w:rFonts w:ascii="Consolas" w:eastAsia="Times New Roman" w:hAnsi="Consolas" w:cs="Times New Roman"/>
+          <w:color w:val="F29E74"/>
+          <w:sz w:val="24"/>
+          <w:szCs w:val="24"/>
+        </w:rPr>
+        <w:t>===</w:t>
+      </w:r>
+      <w:r>
+        <w:rPr>
+          <w:rFonts w:ascii="Consolas" w:eastAsia="Times New Roman" w:hAnsi="Consolas" w:cs="Times New Roman"/>
+          <w:color w:val="CBCCC6"/>
+          <w:sz w:val="24"/>
+          <w:szCs w:val="24"/>
+        </w:rPr>
+        <w:t xml:space="preserve"> </w:t>
+      </w:r>
+      <w:proofErr w:type="spellStart"/>
+      <w:r>
+        <w:rPr>
+          <w:rFonts w:ascii="Consolas" w:eastAsia="Times New Roman" w:hAnsi="Consolas" w:cs="Times New Roman"/>
+          <w:color w:val="F28779"/>
+          <w:sz w:val="24"/>
+          <w:szCs w:val="24"/>
+        </w:rPr>
+        <w:t>parseInt</w:t>
+      </w:r>
+      <w:proofErr w:type="spellEnd"/>
+      <w:r>
+        <w:rPr>
+          <w:rFonts w:ascii="Consolas" w:eastAsia="Times New Roman" w:hAnsi="Consolas" w:cs="Times New Roman"/>
+          <w:color w:val="CBCCC6"/>
+          <w:sz w:val="24"/>
+          <w:szCs w:val="24"/>
+        </w:rPr>
+        <w:t>(req</w:t>
+      </w:r>
+      <w:r>
+        <w:rPr>
+          <w:rFonts w:ascii="Consolas" w:eastAsia="Times New Roman" w:hAnsi="Consolas" w:cs="Times New Roman"/>
+          <w:color w:val="F29E74"/>
+          <w:sz w:val="24"/>
+          <w:szCs w:val="24"/>
+        </w:rPr>
+        <w:t>.</w:t>
+      </w:r>
+      <w:r>
+        <w:rPr>
+          <w:rFonts w:ascii="Consolas" w:eastAsia="Times New Roman" w:hAnsi="Consolas" w:cs="Times New Roman"/>
+          <w:color w:val="CBCCC6"/>
+          <w:sz w:val="24"/>
+          <w:szCs w:val="24"/>
+        </w:rPr>
+        <w:t>params</w:t>
+      </w:r>
+      <w:r>
+        <w:rPr>
+          <w:rFonts w:ascii="Consolas" w:eastAsia="Times New Roman" w:hAnsi="Consolas" w:cs="Times New Roman"/>
+          <w:color w:val="F29E74"/>
+          <w:sz w:val="24"/>
+          <w:szCs w:val="24"/>
+        </w:rPr>
+        <w:t>.</w:t>
+      </w:r>
+      <w:r>
+        <w:rPr>
+          <w:rFonts w:ascii="Consolas" w:eastAsia="Times New Roman" w:hAnsi="Consolas" w:cs="Times New Roman"/>
+          <w:color w:val="CBCCC6"/>
+          <w:sz w:val="24"/>
+          <w:szCs w:val="24"/>
+        </w:rPr>
+        <w:t>id));</w:t>
+      </w:r>
+    </w:p>
+    <w:p>
+      <w:pPr>
+        <w:shd w:val="clear" w:color="auto" w:fill="1F2430"/>
+        <w:spacing w:after="0" w:line="330" w:lineRule="atLeast"/>
+        <w:rPr>
+          <w:rFonts w:ascii="Consolas" w:eastAsia="Times New Roman" w:hAnsi="Consolas" w:cs="Times New Roman"/>
+          <w:color w:val="CBCCC6"/>
+          <w:sz w:val="24"/>
+          <w:szCs w:val="24"/>
+        </w:rPr>
+      </w:pPr>
+      <w:r>
+        <w:rPr>
+          <w:rFonts w:ascii="Consolas" w:eastAsia="Times New Roman" w:hAnsi="Consolas" w:cs="Times New Roman"/>
+          <w:color w:val="FFA759"/>
+          <w:sz w:val="24"/>
+          <w:szCs w:val="24"/>
+        </w:rPr>
+        <w:lastRenderedPageBreak/>
+        <w:t>if</w:t>
+      </w:r>
+      <w:r>
+        <w:rPr>
+          <w:rFonts w:ascii="Consolas" w:eastAsia="Times New Roman" w:hAnsi="Consolas" w:cs="Times New Roman"/>
+          <w:color w:val="CBCCC6"/>
+          <w:sz w:val="24"/>
+          <w:szCs w:val="24"/>
+        </w:rPr>
+        <w:t xml:space="preserve"> </w:t>
+      </w:r>
+      <w:proofErr w:type="gramStart"/>
+      <w:r>
+        <w:rPr>
+          <w:rFonts w:ascii="Consolas" w:eastAsia="Times New Roman" w:hAnsi="Consolas" w:cs="Times New Roman"/>
+          <w:color w:val="CBCCC6"/>
+          <w:sz w:val="24"/>
+          <w:szCs w:val="24"/>
+        </w:rPr>
+        <w:t>(</w:t>
+      </w:r>
+      <w:r>
+        <w:rPr>
+          <w:rFonts w:ascii="Consolas" w:eastAsia="Times New Roman" w:hAnsi="Consolas" w:cs="Times New Roman"/>
+          <w:color w:val="F29E74"/>
+          <w:sz w:val="24"/>
+          <w:szCs w:val="24"/>
+        </w:rPr>
+        <w:t>!</w:t>
+      </w:r>
+      <w:r>
+        <w:rPr>
+          <w:rFonts w:ascii="Consolas" w:eastAsia="Times New Roman" w:hAnsi="Consolas" w:cs="Times New Roman"/>
+          <w:color w:val="CBCCC6"/>
+          <w:sz w:val="24"/>
+          <w:szCs w:val="24"/>
+        </w:rPr>
+        <w:t>course</w:t>
+      </w:r>
+      <w:proofErr w:type="gramEnd"/>
+      <w:r>
+        <w:rPr>
+          <w:rFonts w:ascii="Consolas" w:eastAsia="Times New Roman" w:hAnsi="Consolas" w:cs="Times New Roman"/>
+          <w:color w:val="CBCCC6"/>
+          <w:sz w:val="24"/>
+          <w:szCs w:val="24"/>
+        </w:rPr>
+        <w:t>) {</w:t>
+      </w:r>
+    </w:p>
+    <w:p>
+      <w:pPr>
+        <w:shd w:val="clear" w:color="auto" w:fill="1F2430"/>
+        <w:spacing w:after="0" w:line="330" w:lineRule="atLeast"/>
+        <w:rPr>
+          <w:rFonts w:ascii="Consolas" w:eastAsia="Times New Roman" w:hAnsi="Consolas" w:cs="Times New Roman"/>
+          <w:color w:val="CBCCC6"/>
+          <w:sz w:val="24"/>
+          <w:szCs w:val="24"/>
+        </w:rPr>
+      </w:pPr>
+      <w:r>
+        <w:rPr>
+          <w:rFonts w:ascii="Consolas" w:eastAsia="Times New Roman" w:hAnsi="Consolas" w:cs="Times New Roman"/>
+          <w:color w:val="CBCCC6"/>
+          <w:sz w:val="24"/>
+          <w:szCs w:val="24"/>
+        </w:rPr>
+        <w:t xml:space="preserve">  </w:t>
+      </w:r>
+      <w:proofErr w:type="spellStart"/>
+      <w:proofErr w:type="gramStart"/>
+      <w:r>
+        <w:rPr>
+          <w:rFonts w:ascii="Consolas" w:eastAsia="Times New Roman" w:hAnsi="Consolas" w:cs="Times New Roman"/>
+          <w:color w:val="CBCCC6"/>
+          <w:sz w:val="24"/>
+          <w:szCs w:val="24"/>
+        </w:rPr>
+        <w:t>res</w:t>
+      </w:r>
+      <w:r>
+        <w:rPr>
+          <w:rFonts w:ascii="Consolas" w:eastAsia="Times New Roman" w:hAnsi="Consolas" w:cs="Times New Roman"/>
+          <w:color w:val="F29E74"/>
+          <w:sz w:val="24"/>
+          <w:szCs w:val="24"/>
+        </w:rPr>
+        <w:t>.</w:t>
+      </w:r>
+      <w:r>
+        <w:rPr>
+          <w:rFonts w:ascii="Consolas" w:eastAsia="Times New Roman" w:hAnsi="Consolas" w:cs="Times New Roman"/>
+          <w:color w:val="FFD580"/>
+          <w:sz w:val="24"/>
+          <w:szCs w:val="24"/>
+        </w:rPr>
+        <w:t>status</w:t>
+      </w:r>
+      <w:proofErr w:type="spellEnd"/>
+      <w:proofErr w:type="gramEnd"/>
+      <w:r>
+        <w:rPr>
+          <w:rFonts w:ascii="Consolas" w:eastAsia="Times New Roman" w:hAnsi="Consolas" w:cs="Times New Roman"/>
+          <w:color w:val="CBCCC6"/>
+          <w:sz w:val="24"/>
+          <w:szCs w:val="24"/>
+        </w:rPr>
+        <w:t>(</w:t>
+      </w:r>
+      <w:r>
+        <w:rPr>
+          <w:rFonts w:ascii="Consolas" w:eastAsia="Times New Roman" w:hAnsi="Consolas" w:cs="Times New Roman"/>
+          <w:color w:val="FFCC66"/>
+          <w:sz w:val="24"/>
+          <w:szCs w:val="24"/>
+        </w:rPr>
+        <w:t>404</w:t>
+      </w:r>
+      <w:r>
+        <w:rPr>
+          <w:rFonts w:ascii="Consolas" w:eastAsia="Times New Roman" w:hAnsi="Consolas" w:cs="Times New Roman"/>
+          <w:color w:val="CBCCC6"/>
+          <w:sz w:val="24"/>
+          <w:szCs w:val="24"/>
+        </w:rPr>
+        <w:t>)</w:t>
+      </w:r>
+      <w:r>
+        <w:rPr>
+          <w:rFonts w:ascii="Consolas" w:eastAsia="Times New Roman" w:hAnsi="Consolas" w:cs="Times New Roman"/>
+          <w:color w:val="F29E74"/>
+          <w:sz w:val="24"/>
+          <w:szCs w:val="24"/>
+        </w:rPr>
+        <w:t>.</w:t>
+      </w:r>
+      <w:r>
+        <w:rPr>
+          <w:rFonts w:ascii="Consolas" w:eastAsia="Times New Roman" w:hAnsi="Consolas" w:cs="Times New Roman"/>
+          <w:color w:val="F28779"/>
+          <w:sz w:val="24"/>
+          <w:szCs w:val="24"/>
+        </w:rPr>
+        <w:t>send</w:t>
+      </w:r>
+      <w:r>
+        <w:rPr>
+          <w:rFonts w:ascii="Consolas" w:eastAsia="Times New Roman" w:hAnsi="Consolas" w:cs="Times New Roman"/>
+          <w:color w:val="CBCCC6"/>
+          <w:sz w:val="24"/>
+          <w:szCs w:val="24"/>
+        </w:rPr>
+        <w:t>(</w:t>
+      </w:r>
+      <w:r>
+        <w:rPr>
+          <w:rFonts w:ascii="Consolas" w:eastAsia="Times New Roman" w:hAnsi="Consolas" w:cs="Times New Roman"/>
+          <w:color w:val="BAE67E"/>
+          <w:sz w:val="24"/>
+          <w:szCs w:val="24"/>
+        </w:rPr>
+        <w:t>"The course with the given ID was not found"</w:t>
+      </w:r>
+      <w:r>
+        <w:rPr>
+          <w:rFonts w:ascii="Consolas" w:eastAsia="Times New Roman" w:hAnsi="Consolas" w:cs="Times New Roman"/>
+          <w:color w:val="CBCCC6"/>
+          <w:sz w:val="24"/>
+          <w:szCs w:val="24"/>
+        </w:rPr>
+        <w:t>);</w:t>
+      </w:r>
+    </w:p>
+    <w:p>
+      <w:pPr>
+        <w:shd w:val="clear" w:color="auto" w:fill="1F2430"/>
+        <w:spacing w:after="0" w:line="330" w:lineRule="atLeast"/>
+        <w:rPr>
+          <w:rFonts w:ascii="Consolas" w:eastAsia="Times New Roman" w:hAnsi="Consolas" w:cs="Times New Roman"/>
+          <w:color w:val="CBCCC6"/>
+          <w:sz w:val="24"/>
+          <w:szCs w:val="24"/>
+        </w:rPr>
+      </w:pPr>
+      <w:r>
+        <w:rPr>
+          <w:rFonts w:ascii="Consolas" w:eastAsia="Times New Roman" w:hAnsi="Consolas" w:cs="Times New Roman"/>
+          <w:color w:val="CBCCC6"/>
+          <w:sz w:val="24"/>
+          <w:szCs w:val="24"/>
+        </w:rPr>
+        <w:t>}</w:t>
+      </w:r>
+    </w:p>
+    <w:p>
+      <w:pPr>
+        <w:spacing w:after="0" w:line="0" w:lineRule="atLeast"/>
+      </w:pPr>
+    </w:p>
+    <w:p>
+      <w:pPr>
+        <w:spacing w:after="0" w:line="0" w:lineRule="atLeast"/>
+      </w:pPr>
+      <w:r>
+        <w:rPr>
+          <w:b/>
+          <w:u w:val="single"/>
+        </w:rPr>
+        <w:t>Step-2: Delete course</w:t>
+      </w:r>
+      <w:r>
+        <w:t>:</w:t>
+      </w:r>
+    </w:p>
+    <w:p>
+      <w:pPr>
+        <w:spacing w:after="0" w:line="0" w:lineRule="atLeast"/>
+      </w:pPr>
+      <w:r>
+        <w:t xml:space="preserve">Now for delete a course, first we have to find the index of the course in our courses array. </w:t>
+      </w:r>
+    </w:p>
+    <w:p>
+      <w:pPr>
+        <w:shd w:val="clear" w:color="auto" w:fill="1F2430"/>
+        <w:spacing w:after="0" w:line="330" w:lineRule="atLeast"/>
+        <w:rPr>
+          <w:rFonts w:ascii="Consolas" w:eastAsia="Times New Roman" w:hAnsi="Consolas" w:cs="Times New Roman"/>
+          <w:color w:val="CBCCC6"/>
+          <w:sz w:val="24"/>
+          <w:szCs w:val="24"/>
+        </w:rPr>
+      </w:pPr>
+      <w:r>
+        <w:rPr>
+          <w:rFonts w:ascii="Consolas" w:eastAsia="Times New Roman" w:hAnsi="Consolas" w:cs="Times New Roman"/>
+          <w:i/>
+          <w:iCs/>
+          <w:color w:val="5C6773"/>
+          <w:sz w:val="24"/>
+          <w:szCs w:val="24"/>
+        </w:rPr>
+        <w:t>//Delete course</w:t>
+      </w:r>
+    </w:p>
+    <w:p>
+      <w:pPr>
+        <w:shd w:val="clear" w:color="auto" w:fill="1F2430"/>
+        <w:spacing w:after="0" w:line="330" w:lineRule="atLeast"/>
+        <w:rPr>
+          <w:rFonts w:ascii="Consolas" w:eastAsia="Times New Roman" w:hAnsi="Consolas" w:cs="Times New Roman"/>
+          <w:color w:val="CBCCC6"/>
+          <w:sz w:val="24"/>
+          <w:szCs w:val="24"/>
+        </w:rPr>
+      </w:pPr>
+      <w:r>
+        <w:rPr>
+          <w:rFonts w:ascii="Consolas" w:eastAsia="Times New Roman" w:hAnsi="Consolas" w:cs="Times New Roman"/>
+          <w:color w:val="FFA759"/>
+          <w:sz w:val="24"/>
+          <w:szCs w:val="24"/>
+        </w:rPr>
+        <w:t>const</w:t>
+      </w:r>
+      <w:r>
+        <w:rPr>
+          <w:rFonts w:ascii="Consolas" w:eastAsia="Times New Roman" w:hAnsi="Consolas" w:cs="Times New Roman"/>
+          <w:color w:val="CBCCC6"/>
+          <w:sz w:val="24"/>
+          <w:szCs w:val="24"/>
+        </w:rPr>
+        <w:t xml:space="preserve"> index </w:t>
+      </w:r>
+      <w:r>
+        <w:rPr>
+          <w:rFonts w:ascii="Consolas" w:eastAsia="Times New Roman" w:hAnsi="Consolas" w:cs="Times New Roman"/>
+          <w:color w:val="F29E74"/>
+          <w:sz w:val="24"/>
+          <w:szCs w:val="24"/>
+        </w:rPr>
+        <w:t>=</w:t>
+      </w:r>
+      <w:r>
+        <w:rPr>
+          <w:rFonts w:ascii="Consolas" w:eastAsia="Times New Roman" w:hAnsi="Consolas" w:cs="Times New Roman"/>
+          <w:color w:val="CBCCC6"/>
+          <w:sz w:val="24"/>
+          <w:szCs w:val="24"/>
+        </w:rPr>
+        <w:t xml:space="preserve"> </w:t>
+      </w:r>
+      <w:proofErr w:type="spellStart"/>
+      <w:proofErr w:type="gramStart"/>
+      <w:r>
+        <w:rPr>
+          <w:rFonts w:ascii="Consolas" w:eastAsia="Times New Roman" w:hAnsi="Consolas" w:cs="Times New Roman"/>
+          <w:color w:val="CBCCC6"/>
+          <w:sz w:val="24"/>
+          <w:szCs w:val="24"/>
+        </w:rPr>
+        <w:t>courses</w:t>
+      </w:r>
+      <w:r>
+        <w:rPr>
+          <w:rFonts w:ascii="Consolas" w:eastAsia="Times New Roman" w:hAnsi="Consolas" w:cs="Times New Roman"/>
+          <w:color w:val="F29E74"/>
+          <w:sz w:val="24"/>
+          <w:szCs w:val="24"/>
+        </w:rPr>
+        <w:t>.</w:t>
+      </w:r>
+      <w:r>
+        <w:rPr>
+          <w:rFonts w:ascii="Consolas" w:eastAsia="Times New Roman" w:hAnsi="Consolas" w:cs="Times New Roman"/>
+          <w:color w:val="F28779"/>
+          <w:sz w:val="24"/>
+          <w:szCs w:val="24"/>
+        </w:rPr>
+        <w:t>lastIndexOf</w:t>
+      </w:r>
+      <w:proofErr w:type="spellEnd"/>
+      <w:proofErr w:type="gramEnd"/>
+      <w:r>
+        <w:rPr>
+          <w:rFonts w:ascii="Consolas" w:eastAsia="Times New Roman" w:hAnsi="Consolas" w:cs="Times New Roman"/>
+          <w:color w:val="CBCCC6"/>
+          <w:sz w:val="24"/>
+          <w:szCs w:val="24"/>
+        </w:rPr>
+        <w:t>(course);</w:t>
+      </w:r>
+    </w:p>
+    <w:p>
+      <w:pPr>
+        <w:shd w:val="clear" w:color="auto" w:fill="1F2430"/>
+        <w:spacing w:after="0" w:line="330" w:lineRule="atLeast"/>
+        <w:rPr>
+          <w:rFonts w:ascii="Consolas" w:eastAsia="Times New Roman" w:hAnsi="Consolas" w:cs="Times New Roman"/>
+          <w:color w:val="CBCCC6"/>
+          <w:sz w:val="24"/>
+          <w:szCs w:val="24"/>
+        </w:rPr>
+      </w:pPr>
+      <w:proofErr w:type="spellStart"/>
+      <w:proofErr w:type="gramStart"/>
+      <w:r>
+        <w:rPr>
+          <w:rFonts w:ascii="Consolas" w:eastAsia="Times New Roman" w:hAnsi="Consolas" w:cs="Times New Roman"/>
+          <w:color w:val="CBCCC6"/>
+          <w:sz w:val="24"/>
+          <w:szCs w:val="24"/>
+        </w:rPr>
+        <w:t>courses</w:t>
+      </w:r>
+      <w:r>
+        <w:rPr>
+          <w:rFonts w:ascii="Consolas" w:eastAsia="Times New Roman" w:hAnsi="Consolas" w:cs="Times New Roman"/>
+          <w:color w:val="F29E74"/>
+          <w:sz w:val="24"/>
+          <w:szCs w:val="24"/>
+        </w:rPr>
+        <w:t>.</w:t>
+      </w:r>
+      <w:r>
+        <w:rPr>
+          <w:rFonts w:ascii="Consolas" w:eastAsia="Times New Roman" w:hAnsi="Consolas" w:cs="Times New Roman"/>
+          <w:color w:val="F28779"/>
+          <w:sz w:val="24"/>
+          <w:szCs w:val="24"/>
+        </w:rPr>
+        <w:t>splice</w:t>
+      </w:r>
+      <w:proofErr w:type="spellEnd"/>
+      <w:proofErr w:type="gramEnd"/>
+      <w:r>
+        <w:rPr>
+          <w:rFonts w:ascii="Consolas" w:eastAsia="Times New Roman" w:hAnsi="Consolas" w:cs="Times New Roman"/>
+          <w:color w:val="CBCCC6"/>
+          <w:sz w:val="24"/>
+          <w:szCs w:val="24"/>
+        </w:rPr>
+        <w:t xml:space="preserve">(index, </w:t>
+      </w:r>
+      <w:r>
+        <w:rPr>
+          <w:rFonts w:ascii="Consolas" w:eastAsia="Times New Roman" w:hAnsi="Consolas" w:cs="Times New Roman"/>
+          <w:color w:val="FFCC66"/>
+          <w:sz w:val="24"/>
+          <w:szCs w:val="24"/>
+        </w:rPr>
+        <w:t>1</w:t>
+      </w:r>
+      <w:r>
+        <w:rPr>
+          <w:rFonts w:ascii="Consolas" w:eastAsia="Times New Roman" w:hAnsi="Consolas" w:cs="Times New Roman"/>
+          <w:color w:val="CBCCC6"/>
+          <w:sz w:val="24"/>
+          <w:szCs w:val="24"/>
+        </w:rPr>
+        <w:t>);</w:t>
+      </w:r>
+    </w:p>
+    <w:p>
+      <w:pPr>
+        <w:spacing w:after="0" w:line="0" w:lineRule="atLeast"/>
+      </w:pPr>
+    </w:p>
+    <w:p>
+      <w:pPr>
+        <w:spacing w:after="0" w:line="0" w:lineRule="atLeast"/>
+      </w:pPr>
+      <w:r>
+        <w:rPr>
+          <w:b/>
+          <w:u w:val="single"/>
+        </w:rPr>
+        <w:t xml:space="preserve">Step-3: </w:t>
+      </w:r>
+      <w:r>
+        <w:rPr>
+          <w:b/>
+          <w:u w:val="single"/>
+        </w:rPr>
+        <w:t>Return the same course (Response to the client)</w:t>
+      </w:r>
+      <w:r>
+        <w:t>:</w:t>
+      </w:r>
+    </w:p>
+    <w:p>
+      <w:pPr>
+        <w:spacing w:after="0" w:line="0" w:lineRule="atLeast"/>
+      </w:pPr>
+      <w:r>
+        <w:t xml:space="preserve">Now we the course is deleted and we have to display the course to the client that we are deleted. </w:t>
+      </w:r>
+    </w:p>
+    <w:p>
+      <w:pPr>
+        <w:shd w:val="clear" w:color="auto" w:fill="1F2430"/>
+        <w:spacing w:after="0" w:line="330" w:lineRule="atLeast"/>
+        <w:rPr>
+          <w:rFonts w:ascii="Consolas" w:eastAsia="Times New Roman" w:hAnsi="Consolas" w:cs="Times New Roman"/>
+          <w:color w:val="CBCCC6"/>
+          <w:sz w:val="24"/>
+          <w:szCs w:val="24"/>
+        </w:rPr>
+      </w:pPr>
+      <w:r>
+        <w:rPr>
+          <w:rFonts w:ascii="Consolas" w:eastAsia="Times New Roman" w:hAnsi="Consolas" w:cs="Times New Roman"/>
+          <w:i/>
+          <w:iCs/>
+          <w:color w:val="5C6773"/>
+          <w:sz w:val="24"/>
+          <w:szCs w:val="24"/>
+        </w:rPr>
+        <w:t>//Return the same course</w:t>
+      </w:r>
+    </w:p>
+    <w:p>
+      <w:pPr>
+        <w:shd w:val="clear" w:color="auto" w:fill="1F2430"/>
+        <w:spacing w:after="0" w:line="330" w:lineRule="atLeast"/>
+        <w:rPr>
+          <w:rFonts w:ascii="Consolas" w:eastAsia="Times New Roman" w:hAnsi="Consolas" w:cs="Times New Roman"/>
+          <w:color w:val="CBCCC6"/>
+          <w:sz w:val="24"/>
+          <w:szCs w:val="24"/>
+        </w:rPr>
+      </w:pPr>
+      <w:r>
+        <w:rPr>
+          <w:rFonts w:ascii="Consolas" w:eastAsia="Times New Roman" w:hAnsi="Consolas" w:cs="Times New Roman"/>
+          <w:color w:val="CBCCC6"/>
+          <w:sz w:val="24"/>
+          <w:szCs w:val="24"/>
+        </w:rPr>
+        <w:t xml:space="preserve">  </w:t>
+      </w:r>
+      <w:proofErr w:type="spellStart"/>
+      <w:proofErr w:type="gramStart"/>
+      <w:r>
+        <w:rPr>
+          <w:rFonts w:ascii="Consolas" w:eastAsia="Times New Roman" w:hAnsi="Consolas" w:cs="Times New Roman"/>
+          <w:color w:val="CBCCC6"/>
+          <w:sz w:val="24"/>
+          <w:szCs w:val="24"/>
+        </w:rPr>
+        <w:t>res</w:t>
+      </w:r>
+      <w:r>
+        <w:rPr>
+          <w:rFonts w:ascii="Consolas" w:eastAsia="Times New Roman" w:hAnsi="Consolas" w:cs="Times New Roman"/>
+          <w:color w:val="F29E74"/>
+          <w:sz w:val="24"/>
+          <w:szCs w:val="24"/>
+        </w:rPr>
+        <w:t>.</w:t>
+      </w:r>
+      <w:r>
+        <w:rPr>
+          <w:rFonts w:ascii="Consolas" w:eastAsia="Times New Roman" w:hAnsi="Consolas" w:cs="Times New Roman"/>
+          <w:color w:val="F28779"/>
+          <w:sz w:val="24"/>
+          <w:szCs w:val="24"/>
+        </w:rPr>
+        <w:t>send</w:t>
+      </w:r>
+      <w:proofErr w:type="spellEnd"/>
+      <w:proofErr w:type="gramEnd"/>
+      <w:r>
+        <w:rPr>
+          <w:rFonts w:ascii="Consolas" w:eastAsia="Times New Roman" w:hAnsi="Consolas" w:cs="Times New Roman"/>
+          <w:color w:val="CBCCC6"/>
+          <w:sz w:val="24"/>
+          <w:szCs w:val="24"/>
+        </w:rPr>
+        <w:t>(course);</w:t>
+      </w:r>
+    </w:p>
+    <w:p>
+      <w:pPr>
+        <w:spacing w:after="0" w:line="0" w:lineRule="atLeast"/>
+      </w:pPr>
+    </w:p>
+    <w:p>
+      <w:pPr>
+        <w:spacing w:after="0" w:line="0" w:lineRule="atLeast"/>
+      </w:pPr>
+      <w:r>
+        <w:t>Now go to postman and do the following thing to delete a course.</w:t>
+      </w:r>
+    </w:p>
+    <w:p>
+      <w:pPr>
+        <w:pStyle w:val="ListParagraph"/>
+        <w:numPr>
+          <w:ilvl w:val="0"/>
+          <w:numId w:val="7"/>
+        </w:numPr>
+        <w:spacing w:after="0" w:line="0" w:lineRule="atLeast"/>
+      </w:pPr>
+      <w:r>
+        <w:t>Open postman</w:t>
+      </w:r>
+    </w:p>
+    <w:p>
+      <w:pPr>
+        <w:pStyle w:val="ListParagraph"/>
+        <w:numPr>
+          <w:ilvl w:val="0"/>
+          <w:numId w:val="7"/>
+        </w:numPr>
+        <w:spacing w:after="0" w:line="0" w:lineRule="atLeast"/>
+      </w:pPr>
+      <w:r>
+        <w:t xml:space="preserve">Select </w:t>
+      </w:r>
+      <w:r>
+        <w:t>"DELETE"</w:t>
+      </w:r>
+    </w:p>
+    <w:p>
+      <w:pPr>
+        <w:pStyle w:val="ListParagraph"/>
+        <w:numPr>
+          <w:ilvl w:val="0"/>
+          <w:numId w:val="7"/>
+        </w:numPr>
+        <w:spacing w:after="0" w:line="0" w:lineRule="atLeast"/>
+      </w:pPr>
+      <w:r>
+        <w:t xml:space="preserve">In URL write </w:t>
+      </w:r>
+      <w:r>
+        <w:t>"</w:t>
+      </w:r>
+      <w:r>
+        <w:rPr>
+          <w:rFonts w:ascii="Courier New" w:hAnsi="Courier New" w:cs="Courier New"/>
+          <w:color w:val="00B0F0"/>
+        </w:rPr>
+        <w:t>http://localhost:3000/</w:t>
+      </w:r>
+      <w:proofErr w:type="spellStart"/>
+      <w:r>
+        <w:rPr>
+          <w:rFonts w:ascii="Courier New" w:hAnsi="Courier New" w:cs="Courier New"/>
+          <w:color w:val="00B0F0"/>
+        </w:rPr>
+        <w:t>api</w:t>
+      </w:r>
+      <w:proofErr w:type="spellEnd"/>
+      <w:r>
+        <w:rPr>
+          <w:rFonts w:ascii="Courier New" w:hAnsi="Courier New" w:cs="Courier New"/>
+          <w:color w:val="00B0F0"/>
+        </w:rPr>
+        <w:t>/courses/1</w:t>
+      </w:r>
+      <w:r>
+        <w:t>"</w:t>
+      </w:r>
+      <w:r>
+        <w:t xml:space="preserve"> </w:t>
+      </w:r>
+      <w:r>
+        <w:t>"DELETE"</w:t>
+      </w:r>
+      <w:r>
+        <w:t xml:space="preserve"> and press send</w:t>
+      </w:r>
+    </w:p>
+    <w:p>
+      <w:pPr>
+        <w:pStyle w:val="ListParagraph"/>
+        <w:numPr>
+          <w:ilvl w:val="0"/>
+          <w:numId w:val="7"/>
+        </w:numPr>
+        <w:spacing w:after="0" w:line="0" w:lineRule="atLeast"/>
+      </w:pPr>
+      <w:r>
+        <w:t>Course 1 is deleted and it display in body section.</w:t>
+      </w:r>
+    </w:p>
+    <w:p>
+      <w:pPr>
+        <w:spacing w:after="0" w:line="0" w:lineRule="atLeast"/>
+      </w:pPr>
+    </w:p>
+    <w:p>
+      <w:pPr>
+        <w:spacing w:after="0" w:line="0" w:lineRule="atLeast"/>
+      </w:pPr>
+      <w:r>
+        <w:rPr>
+          <w:noProof/>
+        </w:rPr>
+        <w:drawing>
+          <wp:inline distT="0" distB="0" distL="0" distR="0" wp14:anchorId="6D7D59E5" wp14:editId="4ED63271">
+            <wp:extent cx="5943600" cy="3934460"/>
+            <wp:effectExtent l="19050" t="19050" r="19050" b="27940"/>
+            <wp:docPr id="3" name="Picture 3"/>
+            <wp:cNvGraphicFramePr>
+              <a:graphicFrameLocks xmlns:a="http://schemas.openxmlformats.org/drawingml/2006/main" noChangeAspect="1"/>
+            </wp:cNvGraphicFramePr>
+            <a:graphic xmlns:a="http://schemas.openxmlformats.org/drawingml/2006/main">
+              <a:graphicData uri="http://schemas.openxmlformats.org/drawingml/2006/picture">
+                <pic:pic xmlns:pic="http://schemas.openxmlformats.org/drawingml/2006/picture">
+                  <pic:nvPicPr>
+                    <pic:cNvPr id="3" name="delete_course.PNG"/>
+                    <pic:cNvPicPr/>
+                  </pic:nvPicPr>
+                  <pic:blipFill>
+                    <a:blip r:embed="rId15">
+                      <a:extLst>
+                        <a:ext uri="{28A0092B-C50C-407E-A947-70E740481C1C}">
+                          <a14:useLocalDpi xmlns:a14="http://schemas.microsoft.com/office/drawing/2010/main" val="0"/>
+                        </a:ext>
+                      </a:extLst>
+                    </a:blip>
+                    <a:stretch>
+                      <a:fillRect/>
+                    </a:stretch>
+                  </pic:blipFill>
+                  <pic:spPr>
+                    <a:xfrm>
+                      <a:off x="0" y="0"/>
+                      <a:ext cx="5943600" cy="3934460"/>
+                    </a:xfrm>
+                    <a:prstGeom prst="rect">
+                      <a:avLst/>
+                    </a:prstGeom>
+                    <a:ln w="12700">
+                      <a:solidFill>
+                        <a:srgbClr val="FF0000"/>
+                      </a:solidFill>
+                    </a:ln>
+                  </pic:spPr>
+                </pic:pic>
+              </a:graphicData>
+            </a:graphic>
+          </wp:inline>
+        </w:drawing>
+      </w:r>
+    </w:p>
+    <w:p>
+      <w:pPr>
+        <w:spacing w:after="0" w:line="0" w:lineRule="atLeast"/>
+        <w:rPr>
+          <w:b/>
+          <w:color w:val="FF0000"/>
+          <w:u w:val="single"/>
+        </w:rPr>
+      </w:pPr>
+    </w:p>
+    <w:p>
+      <w:pPr>
+        <w:spacing w:after="0" w:line="0" w:lineRule="atLeast"/>
+      </w:pPr>
+      <w:r>
+        <w:rPr>
+          <w:b/>
+          <w:u w:val="single"/>
+        </w:rPr>
+        <w:t>Delete Request</w:t>
+      </w:r>
+      <w:r>
+        <w:t>:</w:t>
+      </w:r>
+    </w:p>
+    <w:p>
+      <w:pPr>
+        <w:shd w:val="clear" w:color="auto" w:fill="1F2430"/>
+        <w:spacing w:after="0" w:line="330" w:lineRule="atLeast"/>
+        <w:rPr>
+          <w:rFonts w:ascii="Consolas" w:eastAsia="Times New Roman" w:hAnsi="Consolas" w:cs="Times New Roman"/>
+          <w:color w:val="CBCCC6"/>
+          <w:sz w:val="24"/>
+          <w:szCs w:val="24"/>
+        </w:rPr>
+      </w:pPr>
+      <w:r>
+        <w:rPr>
+          <w:rFonts w:ascii="Consolas" w:eastAsia="Times New Roman" w:hAnsi="Consolas" w:cs="Times New Roman"/>
+          <w:i/>
+          <w:iCs/>
+          <w:color w:val="5C6773"/>
+          <w:sz w:val="24"/>
+          <w:szCs w:val="24"/>
+        </w:rPr>
+        <w:lastRenderedPageBreak/>
+        <w:t>//DELETE request</w:t>
+      </w:r>
+    </w:p>
+    <w:p>
+      <w:pPr>
+        <w:shd w:val="clear" w:color="auto" w:fill="1F2430"/>
+        <w:spacing w:after="0" w:line="330" w:lineRule="atLeast"/>
+        <w:rPr>
+          <w:rFonts w:ascii="Consolas" w:eastAsia="Times New Roman" w:hAnsi="Consolas" w:cs="Times New Roman"/>
+          <w:color w:val="CBCCC6"/>
+          <w:sz w:val="24"/>
+          <w:szCs w:val="24"/>
+        </w:rPr>
+      </w:pPr>
+      <w:proofErr w:type="spellStart"/>
+      <w:proofErr w:type="gramStart"/>
+      <w:r>
+        <w:rPr>
+          <w:rFonts w:ascii="Consolas" w:eastAsia="Times New Roman" w:hAnsi="Consolas" w:cs="Times New Roman"/>
+          <w:color w:val="CBCCC6"/>
+          <w:sz w:val="24"/>
+          <w:szCs w:val="24"/>
+        </w:rPr>
+        <w:t>app</w:t>
+      </w:r>
+      <w:r>
+        <w:rPr>
+          <w:rFonts w:ascii="Consolas" w:eastAsia="Times New Roman" w:hAnsi="Consolas" w:cs="Times New Roman"/>
+          <w:color w:val="F29E74"/>
+          <w:sz w:val="24"/>
+          <w:szCs w:val="24"/>
+        </w:rPr>
+        <w:t>.</w:t>
+      </w:r>
+      <w:r>
+        <w:rPr>
+          <w:rFonts w:ascii="Consolas" w:eastAsia="Times New Roman" w:hAnsi="Consolas" w:cs="Times New Roman"/>
+          <w:color w:val="F28779"/>
+          <w:sz w:val="24"/>
+          <w:szCs w:val="24"/>
+        </w:rPr>
+        <w:t>delete</w:t>
+      </w:r>
+      <w:proofErr w:type="spellEnd"/>
+      <w:proofErr w:type="gramEnd"/>
+      <w:r>
+        <w:rPr>
+          <w:rFonts w:ascii="Consolas" w:eastAsia="Times New Roman" w:hAnsi="Consolas" w:cs="Times New Roman"/>
+          <w:color w:val="CBCCC6"/>
+          <w:sz w:val="24"/>
+          <w:szCs w:val="24"/>
+        </w:rPr>
+        <w:t>(</w:t>
+      </w:r>
+      <w:r>
+        <w:rPr>
+          <w:rFonts w:ascii="Consolas" w:eastAsia="Times New Roman" w:hAnsi="Consolas" w:cs="Times New Roman"/>
+          <w:color w:val="BAE67E"/>
+          <w:sz w:val="24"/>
+          <w:szCs w:val="24"/>
+        </w:rPr>
+        <w:t>"/</w:t>
+      </w:r>
+      <w:proofErr w:type="spellStart"/>
+      <w:r>
+        <w:rPr>
+          <w:rFonts w:ascii="Consolas" w:eastAsia="Times New Roman" w:hAnsi="Consolas" w:cs="Times New Roman"/>
+          <w:color w:val="BAE67E"/>
+          <w:sz w:val="24"/>
+          <w:szCs w:val="24"/>
+        </w:rPr>
+        <w:t>api</w:t>
+      </w:r>
+      <w:proofErr w:type="spellEnd"/>
+      <w:r>
+        <w:rPr>
+          <w:rFonts w:ascii="Consolas" w:eastAsia="Times New Roman" w:hAnsi="Consolas" w:cs="Times New Roman"/>
+          <w:color w:val="BAE67E"/>
+          <w:sz w:val="24"/>
+          <w:szCs w:val="24"/>
+        </w:rPr>
+        <w:t>/courses/:id"</w:t>
+      </w:r>
+      <w:r>
+        <w:rPr>
+          <w:rFonts w:ascii="Consolas" w:eastAsia="Times New Roman" w:hAnsi="Consolas" w:cs="Times New Roman"/>
+          <w:color w:val="CBCCC6"/>
+          <w:sz w:val="24"/>
+          <w:szCs w:val="24"/>
+        </w:rPr>
+        <w:t>, (</w:t>
+      </w:r>
+      <w:r>
+        <w:rPr>
+          <w:rFonts w:ascii="Consolas" w:eastAsia="Times New Roman" w:hAnsi="Consolas" w:cs="Times New Roman"/>
+          <w:color w:val="D4BFFF"/>
+          <w:sz w:val="24"/>
+          <w:szCs w:val="24"/>
+        </w:rPr>
+        <w:t>req</w:t>
+      </w:r>
+      <w:r>
+        <w:rPr>
+          <w:rFonts w:ascii="Consolas" w:eastAsia="Times New Roman" w:hAnsi="Consolas" w:cs="Times New Roman"/>
+          <w:color w:val="CBCCC6"/>
+          <w:sz w:val="24"/>
+          <w:szCs w:val="24"/>
+        </w:rPr>
+        <w:t xml:space="preserve">, </w:t>
+      </w:r>
+      <w:r>
+        <w:rPr>
+          <w:rFonts w:ascii="Consolas" w:eastAsia="Times New Roman" w:hAnsi="Consolas" w:cs="Times New Roman"/>
+          <w:color w:val="D4BFFF"/>
+          <w:sz w:val="24"/>
+          <w:szCs w:val="24"/>
+        </w:rPr>
+        <w:t>res</w:t>
+      </w:r>
+      <w:r>
+        <w:rPr>
+          <w:rFonts w:ascii="Consolas" w:eastAsia="Times New Roman" w:hAnsi="Consolas" w:cs="Times New Roman"/>
+          <w:color w:val="CBCCC6"/>
+          <w:sz w:val="24"/>
+          <w:szCs w:val="24"/>
+        </w:rPr>
+        <w:t xml:space="preserve">) </w:t>
+      </w:r>
+      <w:r>
+        <w:rPr>
+          <w:rFonts w:ascii="Consolas" w:eastAsia="Times New Roman" w:hAnsi="Consolas" w:cs="Times New Roman"/>
+          <w:color w:val="FFA759"/>
+          <w:sz w:val="24"/>
+          <w:szCs w:val="24"/>
+        </w:rPr>
+        <w:t>=&gt;</w:t>
+      </w:r>
+      <w:r>
+        <w:rPr>
+          <w:rFonts w:ascii="Consolas" w:eastAsia="Times New Roman" w:hAnsi="Consolas" w:cs="Times New Roman"/>
+          <w:color w:val="CBCCC6"/>
+          <w:sz w:val="24"/>
+          <w:szCs w:val="24"/>
+        </w:rPr>
+        <w:t xml:space="preserve"> {</w:t>
+      </w:r>
+    </w:p>
+    <w:p>
+      <w:pPr>
+        <w:shd w:val="clear" w:color="auto" w:fill="1F2430"/>
+        <w:spacing w:after="0" w:line="330" w:lineRule="atLeast"/>
+        <w:rPr>
+          <w:rFonts w:ascii="Consolas" w:eastAsia="Times New Roman" w:hAnsi="Consolas" w:cs="Times New Roman"/>
+          <w:color w:val="CBCCC6"/>
+          <w:sz w:val="24"/>
+          <w:szCs w:val="24"/>
+        </w:rPr>
+      </w:pPr>
+      <w:r>
+        <w:rPr>
+          <w:rFonts w:ascii="Consolas" w:eastAsia="Times New Roman" w:hAnsi="Consolas" w:cs="Times New Roman"/>
+          <w:color w:val="CBCCC6"/>
+          <w:sz w:val="24"/>
+          <w:szCs w:val="24"/>
+        </w:rPr>
+        <w:t xml:space="preserve">  </w:t>
+      </w:r>
+      <w:r>
+        <w:rPr>
+          <w:rFonts w:ascii="Consolas" w:eastAsia="Times New Roman" w:hAnsi="Consolas" w:cs="Times New Roman"/>
+          <w:i/>
+          <w:iCs/>
+          <w:color w:val="5C6773"/>
+          <w:sz w:val="24"/>
+          <w:szCs w:val="24"/>
+        </w:rPr>
+        <w:t>//Look up the course</w:t>
+      </w:r>
+    </w:p>
+    <w:p>
+      <w:pPr>
+        <w:shd w:val="clear" w:color="auto" w:fill="1F2430"/>
+        <w:spacing w:after="0" w:line="330" w:lineRule="atLeast"/>
+        <w:rPr>
+          <w:rFonts w:ascii="Consolas" w:eastAsia="Times New Roman" w:hAnsi="Consolas" w:cs="Times New Roman"/>
+          <w:color w:val="CBCCC6"/>
+          <w:sz w:val="24"/>
+          <w:szCs w:val="24"/>
+        </w:rPr>
+      </w:pPr>
+      <w:r>
+        <w:rPr>
+          <w:rFonts w:ascii="Consolas" w:eastAsia="Times New Roman" w:hAnsi="Consolas" w:cs="Times New Roman"/>
+          <w:color w:val="CBCCC6"/>
+          <w:sz w:val="24"/>
+          <w:szCs w:val="24"/>
+        </w:rPr>
+        <w:t xml:space="preserve">  </w:t>
+      </w:r>
+      <w:r>
+        <w:rPr>
+          <w:rFonts w:ascii="Consolas" w:eastAsia="Times New Roman" w:hAnsi="Consolas" w:cs="Times New Roman"/>
+          <w:i/>
+          <w:iCs/>
+          <w:color w:val="5C6773"/>
+          <w:sz w:val="24"/>
+          <w:szCs w:val="24"/>
+        </w:rPr>
+        <w:t>//Not existing, return 404</w:t>
+      </w:r>
+    </w:p>
+    <w:p>
+      <w:pPr>
+        <w:shd w:val="clear" w:color="auto" w:fill="1F2430"/>
+        <w:spacing w:after="0" w:line="330" w:lineRule="atLeast"/>
+        <w:rPr>
+          <w:rFonts w:ascii="Consolas" w:eastAsia="Times New Roman" w:hAnsi="Consolas" w:cs="Times New Roman"/>
+          <w:color w:val="CBCCC6"/>
+          <w:sz w:val="24"/>
+          <w:szCs w:val="24"/>
+        </w:rPr>
+      </w:pPr>
+      <w:r>
+        <w:rPr>
+          <w:rFonts w:ascii="Consolas" w:eastAsia="Times New Roman" w:hAnsi="Consolas" w:cs="Times New Roman"/>
+          <w:color w:val="CBCCC6"/>
+          <w:sz w:val="24"/>
+          <w:szCs w:val="24"/>
+        </w:rPr>
+        <w:t xml:space="preserve">  </w:t>
+      </w:r>
+      <w:r>
+        <w:rPr>
+          <w:rFonts w:ascii="Consolas" w:eastAsia="Times New Roman" w:hAnsi="Consolas" w:cs="Times New Roman"/>
+          <w:color w:val="FFA759"/>
+          <w:sz w:val="24"/>
+          <w:szCs w:val="24"/>
+        </w:rPr>
+        <w:t>const</w:t>
+      </w:r>
+      <w:r>
+        <w:rPr>
+          <w:rFonts w:ascii="Consolas" w:eastAsia="Times New Roman" w:hAnsi="Consolas" w:cs="Times New Roman"/>
+          <w:color w:val="CBCCC6"/>
+          <w:sz w:val="24"/>
+          <w:szCs w:val="24"/>
+        </w:rPr>
+        <w:t xml:space="preserve"> course </w:t>
+      </w:r>
+      <w:r>
+        <w:rPr>
+          <w:rFonts w:ascii="Consolas" w:eastAsia="Times New Roman" w:hAnsi="Consolas" w:cs="Times New Roman"/>
+          <w:color w:val="F29E74"/>
+          <w:sz w:val="24"/>
+          <w:szCs w:val="24"/>
+        </w:rPr>
+        <w:t>=</w:t>
+      </w:r>
+      <w:r>
+        <w:rPr>
+          <w:rFonts w:ascii="Consolas" w:eastAsia="Times New Roman" w:hAnsi="Consolas" w:cs="Times New Roman"/>
+          <w:color w:val="CBCCC6"/>
+          <w:sz w:val="24"/>
+          <w:szCs w:val="24"/>
+        </w:rPr>
+        <w:t xml:space="preserve"> </w:t>
+      </w:r>
+      <w:proofErr w:type="spellStart"/>
+      <w:proofErr w:type="gramStart"/>
+      <w:r>
+        <w:rPr>
+          <w:rFonts w:ascii="Consolas" w:eastAsia="Times New Roman" w:hAnsi="Consolas" w:cs="Times New Roman"/>
+          <w:color w:val="CBCCC6"/>
+          <w:sz w:val="24"/>
+          <w:szCs w:val="24"/>
+        </w:rPr>
+        <w:t>courses</w:t>
+      </w:r>
+      <w:r>
+        <w:rPr>
+          <w:rFonts w:ascii="Consolas" w:eastAsia="Times New Roman" w:hAnsi="Consolas" w:cs="Times New Roman"/>
+          <w:color w:val="F29E74"/>
+          <w:sz w:val="24"/>
+          <w:szCs w:val="24"/>
+        </w:rPr>
+        <w:t>.</w:t>
+      </w:r>
+      <w:r>
+        <w:rPr>
+          <w:rFonts w:ascii="Consolas" w:eastAsia="Times New Roman" w:hAnsi="Consolas" w:cs="Times New Roman"/>
+          <w:color w:val="F28779"/>
+          <w:sz w:val="24"/>
+          <w:szCs w:val="24"/>
+        </w:rPr>
+        <w:t>find</w:t>
+      </w:r>
+      <w:proofErr w:type="spellEnd"/>
+      <w:proofErr w:type="gramEnd"/>
+      <w:r>
+        <w:rPr>
+          <w:rFonts w:ascii="Consolas" w:eastAsia="Times New Roman" w:hAnsi="Consolas" w:cs="Times New Roman"/>
+          <w:color w:val="CBCCC6"/>
+          <w:sz w:val="24"/>
+          <w:szCs w:val="24"/>
+        </w:rPr>
+        <w:t>(</w:t>
+      </w:r>
+      <w:r>
+        <w:rPr>
+          <w:rFonts w:ascii="Consolas" w:eastAsia="Times New Roman" w:hAnsi="Consolas" w:cs="Times New Roman"/>
+          <w:color w:val="D4BFFF"/>
+          <w:sz w:val="24"/>
+          <w:szCs w:val="24"/>
+        </w:rPr>
+        <w:t>c</w:t>
+      </w:r>
+      <w:r>
+        <w:rPr>
+          <w:rFonts w:ascii="Consolas" w:eastAsia="Times New Roman" w:hAnsi="Consolas" w:cs="Times New Roman"/>
+          <w:color w:val="CBCCC6"/>
+          <w:sz w:val="24"/>
+          <w:szCs w:val="24"/>
+        </w:rPr>
+        <w:t xml:space="preserve"> </w:t>
+      </w:r>
+      <w:r>
+        <w:rPr>
+          <w:rFonts w:ascii="Consolas" w:eastAsia="Times New Roman" w:hAnsi="Consolas" w:cs="Times New Roman"/>
+          <w:color w:val="FFA759"/>
+          <w:sz w:val="24"/>
+          <w:szCs w:val="24"/>
+        </w:rPr>
+        <w:t>=&gt;</w:t>
+      </w:r>
+      <w:r>
+        <w:rPr>
+          <w:rFonts w:ascii="Consolas" w:eastAsia="Times New Roman" w:hAnsi="Consolas" w:cs="Times New Roman"/>
+          <w:color w:val="CBCCC6"/>
+          <w:sz w:val="24"/>
+          <w:szCs w:val="24"/>
+        </w:rPr>
+        <w:t xml:space="preserve"> c</w:t>
+      </w:r>
+      <w:r>
+        <w:rPr>
+          <w:rFonts w:ascii="Consolas" w:eastAsia="Times New Roman" w:hAnsi="Consolas" w:cs="Times New Roman"/>
+          <w:color w:val="F29E74"/>
+          <w:sz w:val="24"/>
+          <w:szCs w:val="24"/>
+        </w:rPr>
+        <w:t>.</w:t>
+      </w:r>
+      <w:r>
+        <w:rPr>
+          <w:rFonts w:ascii="Consolas" w:eastAsia="Times New Roman" w:hAnsi="Consolas" w:cs="Times New Roman"/>
+          <w:color w:val="CBCCC6"/>
+          <w:sz w:val="24"/>
+          <w:szCs w:val="24"/>
+        </w:rPr>
+        <w:t xml:space="preserve">id </w:t>
+      </w:r>
+      <w:r>
+        <w:rPr>
+          <w:rFonts w:ascii="Consolas" w:eastAsia="Times New Roman" w:hAnsi="Consolas" w:cs="Times New Roman"/>
+          <w:color w:val="F29E74"/>
+          <w:sz w:val="24"/>
+          <w:szCs w:val="24"/>
+        </w:rPr>
+        <w:t>===</w:t>
+      </w:r>
+      <w:r>
+        <w:rPr>
+          <w:rFonts w:ascii="Consolas" w:eastAsia="Times New Roman" w:hAnsi="Consolas" w:cs="Times New Roman"/>
+          <w:color w:val="CBCCC6"/>
+          <w:sz w:val="24"/>
+          <w:szCs w:val="24"/>
+        </w:rPr>
+        <w:t xml:space="preserve"> </w:t>
+      </w:r>
+      <w:proofErr w:type="spellStart"/>
+      <w:r>
+        <w:rPr>
+          <w:rFonts w:ascii="Consolas" w:eastAsia="Times New Roman" w:hAnsi="Consolas" w:cs="Times New Roman"/>
+          <w:color w:val="F28779"/>
+          <w:sz w:val="24"/>
+          <w:szCs w:val="24"/>
+        </w:rPr>
+        <w:t>parseInt</w:t>
+      </w:r>
+      <w:proofErr w:type="spellEnd"/>
+      <w:r>
+        <w:rPr>
+          <w:rFonts w:ascii="Consolas" w:eastAsia="Times New Roman" w:hAnsi="Consolas" w:cs="Times New Roman"/>
+          <w:color w:val="CBCCC6"/>
+          <w:sz w:val="24"/>
+          <w:szCs w:val="24"/>
+        </w:rPr>
+        <w:t>(req</w:t>
+      </w:r>
+      <w:r>
+        <w:rPr>
+          <w:rFonts w:ascii="Consolas" w:eastAsia="Times New Roman" w:hAnsi="Consolas" w:cs="Times New Roman"/>
+          <w:color w:val="F29E74"/>
+          <w:sz w:val="24"/>
+          <w:szCs w:val="24"/>
+        </w:rPr>
+        <w:t>.</w:t>
+      </w:r>
+      <w:r>
+        <w:rPr>
+          <w:rFonts w:ascii="Consolas" w:eastAsia="Times New Roman" w:hAnsi="Consolas" w:cs="Times New Roman"/>
+          <w:color w:val="CBCCC6"/>
+          <w:sz w:val="24"/>
+          <w:szCs w:val="24"/>
+        </w:rPr>
+        <w:t>params</w:t>
+      </w:r>
+      <w:r>
+        <w:rPr>
+          <w:rFonts w:ascii="Consolas" w:eastAsia="Times New Roman" w:hAnsi="Consolas" w:cs="Times New Roman"/>
+          <w:color w:val="F29E74"/>
+          <w:sz w:val="24"/>
+          <w:szCs w:val="24"/>
+        </w:rPr>
+        <w:t>.</w:t>
+      </w:r>
+      <w:r>
+        <w:rPr>
+          <w:rFonts w:ascii="Consolas" w:eastAsia="Times New Roman" w:hAnsi="Consolas" w:cs="Times New Roman"/>
+          <w:color w:val="CBCCC6"/>
+          <w:sz w:val="24"/>
+          <w:szCs w:val="24"/>
+        </w:rPr>
+        <w:t>id));</w:t>
+      </w:r>
+    </w:p>
+    <w:p>
+      <w:pPr>
+        <w:shd w:val="clear" w:color="auto" w:fill="1F2430"/>
+        <w:spacing w:after="0" w:line="330" w:lineRule="atLeast"/>
+        <w:rPr>
+          <w:rFonts w:ascii="Consolas" w:eastAsia="Times New Roman" w:hAnsi="Consolas" w:cs="Times New Roman"/>
+          <w:color w:val="CBCCC6"/>
+          <w:sz w:val="24"/>
+          <w:szCs w:val="24"/>
+        </w:rPr>
+      </w:pPr>
+      <w:r>
+        <w:rPr>
+          <w:rFonts w:ascii="Consolas" w:eastAsia="Times New Roman" w:hAnsi="Consolas" w:cs="Times New Roman"/>
+          <w:color w:val="CBCCC6"/>
+          <w:sz w:val="24"/>
+          <w:szCs w:val="24"/>
+        </w:rPr>
+        <w:t xml:space="preserve">  </w:t>
+      </w:r>
+      <w:r>
+        <w:rPr>
+          <w:rFonts w:ascii="Consolas" w:eastAsia="Times New Roman" w:hAnsi="Consolas" w:cs="Times New Roman"/>
+          <w:color w:val="FFA759"/>
+          <w:sz w:val="24"/>
+          <w:szCs w:val="24"/>
+        </w:rPr>
+        <w:t>if</w:t>
+      </w:r>
+      <w:r>
+        <w:rPr>
+          <w:rFonts w:ascii="Consolas" w:eastAsia="Times New Roman" w:hAnsi="Consolas" w:cs="Times New Roman"/>
+          <w:color w:val="CBCCC6"/>
+          <w:sz w:val="24"/>
+          <w:szCs w:val="24"/>
+        </w:rPr>
+        <w:t xml:space="preserve"> </w:t>
+      </w:r>
+      <w:proofErr w:type="gramStart"/>
+      <w:r>
+        <w:rPr>
+          <w:rFonts w:ascii="Consolas" w:eastAsia="Times New Roman" w:hAnsi="Consolas" w:cs="Times New Roman"/>
+          <w:color w:val="CBCCC6"/>
+          <w:sz w:val="24"/>
+          <w:szCs w:val="24"/>
+        </w:rPr>
+        <w:t>(</w:t>
+      </w:r>
+      <w:r>
+        <w:rPr>
+          <w:rFonts w:ascii="Consolas" w:eastAsia="Times New Roman" w:hAnsi="Consolas" w:cs="Times New Roman"/>
+          <w:color w:val="F29E74"/>
+          <w:sz w:val="24"/>
+          <w:szCs w:val="24"/>
+        </w:rPr>
+        <w:t>!</w:t>
+      </w:r>
+      <w:r>
+        <w:rPr>
+          <w:rFonts w:ascii="Consolas" w:eastAsia="Times New Roman" w:hAnsi="Consolas" w:cs="Times New Roman"/>
+          <w:color w:val="CBCCC6"/>
+          <w:sz w:val="24"/>
+          <w:szCs w:val="24"/>
+        </w:rPr>
+        <w:t>course</w:t>
+      </w:r>
+      <w:proofErr w:type="gramEnd"/>
+      <w:r>
+        <w:rPr>
+          <w:rFonts w:ascii="Consolas" w:eastAsia="Times New Roman" w:hAnsi="Consolas" w:cs="Times New Roman"/>
+          <w:color w:val="CBCCC6"/>
+          <w:sz w:val="24"/>
+          <w:szCs w:val="24"/>
+        </w:rPr>
+        <w:t>) {</w:t>
+      </w:r>
+    </w:p>
+    <w:p>
+      <w:pPr>
+        <w:shd w:val="clear" w:color="auto" w:fill="1F2430"/>
+        <w:spacing w:after="0" w:line="330" w:lineRule="atLeast"/>
+        <w:rPr>
+          <w:rFonts w:ascii="Consolas" w:eastAsia="Times New Roman" w:hAnsi="Consolas" w:cs="Times New Roman"/>
+          <w:color w:val="CBCCC6"/>
+          <w:sz w:val="24"/>
+          <w:szCs w:val="24"/>
+        </w:rPr>
+      </w:pPr>
+      <w:r>
+        <w:rPr>
+          <w:rFonts w:ascii="Consolas" w:eastAsia="Times New Roman" w:hAnsi="Consolas" w:cs="Times New Roman"/>
+          <w:color w:val="CBCCC6"/>
+          <w:sz w:val="24"/>
+          <w:szCs w:val="24"/>
+        </w:rPr>
+        <w:t xml:space="preserve">    </w:t>
+      </w:r>
+      <w:proofErr w:type="spellStart"/>
+      <w:proofErr w:type="gramStart"/>
+      <w:r>
+        <w:rPr>
+          <w:rFonts w:ascii="Consolas" w:eastAsia="Times New Roman" w:hAnsi="Consolas" w:cs="Times New Roman"/>
+          <w:color w:val="CBCCC6"/>
+          <w:sz w:val="24"/>
+          <w:szCs w:val="24"/>
+        </w:rPr>
+        <w:t>res</w:t>
+      </w:r>
+      <w:r>
+        <w:rPr>
+          <w:rFonts w:ascii="Consolas" w:eastAsia="Times New Roman" w:hAnsi="Consolas" w:cs="Times New Roman"/>
+          <w:color w:val="F29E74"/>
+          <w:sz w:val="24"/>
+          <w:szCs w:val="24"/>
+        </w:rPr>
+        <w:t>.</w:t>
+      </w:r>
+      <w:r>
+        <w:rPr>
+          <w:rFonts w:ascii="Consolas" w:eastAsia="Times New Roman" w:hAnsi="Consolas" w:cs="Times New Roman"/>
+          <w:color w:val="FFD580"/>
+          <w:sz w:val="24"/>
+          <w:szCs w:val="24"/>
+        </w:rPr>
+        <w:t>status</w:t>
+      </w:r>
+      <w:proofErr w:type="spellEnd"/>
+      <w:proofErr w:type="gramEnd"/>
+      <w:r>
+        <w:rPr>
+          <w:rFonts w:ascii="Consolas" w:eastAsia="Times New Roman" w:hAnsi="Consolas" w:cs="Times New Roman"/>
+          <w:color w:val="CBCCC6"/>
+          <w:sz w:val="24"/>
+          <w:szCs w:val="24"/>
+        </w:rPr>
+        <w:t>(</w:t>
+      </w:r>
+      <w:r>
+        <w:rPr>
+          <w:rFonts w:ascii="Consolas" w:eastAsia="Times New Roman" w:hAnsi="Consolas" w:cs="Times New Roman"/>
+          <w:color w:val="FFCC66"/>
+          <w:sz w:val="24"/>
+          <w:szCs w:val="24"/>
+        </w:rPr>
+        <w:t>404</w:t>
+      </w:r>
+      <w:r>
+        <w:rPr>
+          <w:rFonts w:ascii="Consolas" w:eastAsia="Times New Roman" w:hAnsi="Consolas" w:cs="Times New Roman"/>
+          <w:color w:val="CBCCC6"/>
+          <w:sz w:val="24"/>
+          <w:szCs w:val="24"/>
+        </w:rPr>
+        <w:t>)</w:t>
+      </w:r>
+      <w:r>
+        <w:rPr>
+          <w:rFonts w:ascii="Consolas" w:eastAsia="Times New Roman" w:hAnsi="Consolas" w:cs="Times New Roman"/>
+          <w:color w:val="F29E74"/>
+          <w:sz w:val="24"/>
+          <w:szCs w:val="24"/>
+        </w:rPr>
+        <w:t>.</w:t>
+      </w:r>
+      <w:r>
+        <w:rPr>
+          <w:rFonts w:ascii="Consolas" w:eastAsia="Times New Roman" w:hAnsi="Consolas" w:cs="Times New Roman"/>
+          <w:color w:val="F28779"/>
+          <w:sz w:val="24"/>
+          <w:szCs w:val="24"/>
+        </w:rPr>
+        <w:t>send</w:t>
+      </w:r>
+      <w:r>
+        <w:rPr>
+          <w:rFonts w:ascii="Consolas" w:eastAsia="Times New Roman" w:hAnsi="Consolas" w:cs="Times New Roman"/>
+          <w:color w:val="CBCCC6"/>
+          <w:sz w:val="24"/>
+          <w:szCs w:val="24"/>
+        </w:rPr>
+        <w:t>(</w:t>
+      </w:r>
+      <w:r>
+        <w:rPr>
+          <w:rFonts w:ascii="Consolas" w:eastAsia="Times New Roman" w:hAnsi="Consolas" w:cs="Times New Roman"/>
+          <w:color w:val="BAE67E"/>
+          <w:sz w:val="24"/>
+          <w:szCs w:val="24"/>
+        </w:rPr>
+        <w:t>"The course with the given ID not</w:t>
+      </w:r>
+      <w:r>
+        <w:rPr>
+          <w:rFonts w:ascii="Consolas" w:eastAsia="Times New Roman" w:hAnsi="Consolas" w:cs="Times New Roman"/>
+          <w:color w:val="BAE67E"/>
+          <w:sz w:val="24"/>
+          <w:szCs w:val="24"/>
+        </w:rPr>
+        <w:t xml:space="preserve"> </w:t>
+      </w:r>
+      <w:r>
+        <w:rPr>
+          <w:rFonts w:ascii="Consolas" w:eastAsia="Times New Roman" w:hAnsi="Consolas" w:cs="Times New Roman"/>
+          <w:color w:val="BAE67E"/>
+          <w:sz w:val="24"/>
+          <w:szCs w:val="24"/>
+        </w:rPr>
+        <w:t>found"</w:t>
+      </w:r>
+      <w:r>
+        <w:rPr>
+          <w:rFonts w:ascii="Consolas" w:eastAsia="Times New Roman" w:hAnsi="Consolas" w:cs="Times New Roman"/>
+          <w:color w:val="CBCCC6"/>
+          <w:sz w:val="24"/>
+          <w:szCs w:val="24"/>
+        </w:rPr>
+        <w:t>);</w:t>
+      </w:r>
+    </w:p>
+    <w:p>
+      <w:pPr>
+        <w:shd w:val="clear" w:color="auto" w:fill="1F2430"/>
+        <w:spacing w:after="0" w:line="330" w:lineRule="atLeast"/>
+        <w:rPr>
+          <w:rFonts w:ascii="Consolas" w:eastAsia="Times New Roman" w:hAnsi="Consolas" w:cs="Times New Roman"/>
+          <w:color w:val="CBCCC6"/>
+          <w:sz w:val="24"/>
+          <w:szCs w:val="24"/>
+        </w:rPr>
+      </w:pPr>
+      <w:r>
+        <w:rPr>
+          <w:rFonts w:ascii="Consolas" w:eastAsia="Times New Roman" w:hAnsi="Consolas" w:cs="Times New Roman"/>
+          <w:color w:val="CBCCC6"/>
+          <w:sz w:val="24"/>
+          <w:szCs w:val="24"/>
+        </w:rPr>
+        <w:t xml:space="preserve">  }</w:t>
+      </w:r>
+    </w:p>
+    <w:p>
+      <w:pPr>
+        <w:shd w:val="clear" w:color="auto" w:fill="1F2430"/>
+        <w:spacing w:after="0" w:line="330" w:lineRule="atLeast"/>
+        <w:rPr>
+          <w:rFonts w:ascii="Consolas" w:eastAsia="Times New Roman" w:hAnsi="Consolas" w:cs="Times New Roman"/>
+          <w:color w:val="CBCCC6"/>
+          <w:sz w:val="24"/>
+          <w:szCs w:val="24"/>
+        </w:rPr>
+      </w:pPr>
+    </w:p>
+    <w:p>
+      <w:pPr>
+        <w:shd w:val="clear" w:color="auto" w:fill="1F2430"/>
+        <w:spacing w:after="0" w:line="330" w:lineRule="atLeast"/>
+        <w:rPr>
+          <w:rFonts w:ascii="Consolas" w:eastAsia="Times New Roman" w:hAnsi="Consolas" w:cs="Times New Roman"/>
+          <w:color w:val="CBCCC6"/>
+          <w:sz w:val="24"/>
+          <w:szCs w:val="24"/>
+        </w:rPr>
+      </w:pPr>
+      <w:r>
+        <w:rPr>
+          <w:rFonts w:ascii="Consolas" w:eastAsia="Times New Roman" w:hAnsi="Consolas" w:cs="Times New Roman"/>
+          <w:color w:val="CBCCC6"/>
+          <w:sz w:val="24"/>
+          <w:szCs w:val="24"/>
+        </w:rPr>
+        <w:t xml:space="preserve">  </w:t>
+      </w:r>
+      <w:r>
+        <w:rPr>
+          <w:rFonts w:ascii="Consolas" w:eastAsia="Times New Roman" w:hAnsi="Consolas" w:cs="Times New Roman"/>
+          <w:i/>
+          <w:iCs/>
+          <w:color w:val="5C6773"/>
+          <w:sz w:val="24"/>
+          <w:szCs w:val="24"/>
+        </w:rPr>
+        <w:t>//Delete course</w:t>
+      </w:r>
+    </w:p>
+    <w:p>
+      <w:pPr>
+        <w:shd w:val="clear" w:color="auto" w:fill="1F2430"/>
+        <w:spacing w:after="0" w:line="330" w:lineRule="atLeast"/>
+        <w:rPr>
+          <w:rFonts w:ascii="Consolas" w:eastAsia="Times New Roman" w:hAnsi="Consolas" w:cs="Times New Roman"/>
+          <w:color w:val="CBCCC6"/>
+          <w:sz w:val="24"/>
+          <w:szCs w:val="24"/>
+        </w:rPr>
+      </w:pPr>
+      <w:r>
+        <w:rPr>
+          <w:rFonts w:ascii="Consolas" w:eastAsia="Times New Roman" w:hAnsi="Consolas" w:cs="Times New Roman"/>
+          <w:color w:val="CBCCC6"/>
+          <w:sz w:val="24"/>
+          <w:szCs w:val="24"/>
+        </w:rPr>
+        <w:t xml:space="preserve">  </w:t>
+      </w:r>
+      <w:r>
+        <w:rPr>
+          <w:rFonts w:ascii="Consolas" w:eastAsia="Times New Roman" w:hAnsi="Consolas" w:cs="Times New Roman"/>
+          <w:color w:val="FFA759"/>
+          <w:sz w:val="24"/>
+          <w:szCs w:val="24"/>
+        </w:rPr>
+        <w:t>const</w:t>
+      </w:r>
+      <w:r>
+        <w:rPr>
+          <w:rFonts w:ascii="Consolas" w:eastAsia="Times New Roman" w:hAnsi="Consolas" w:cs="Times New Roman"/>
+          <w:color w:val="CBCCC6"/>
+          <w:sz w:val="24"/>
+          <w:szCs w:val="24"/>
+        </w:rPr>
+        <w:t xml:space="preserve"> index </w:t>
+      </w:r>
+      <w:r>
+        <w:rPr>
+          <w:rFonts w:ascii="Consolas" w:eastAsia="Times New Roman" w:hAnsi="Consolas" w:cs="Times New Roman"/>
+          <w:color w:val="F29E74"/>
+          <w:sz w:val="24"/>
+          <w:szCs w:val="24"/>
+        </w:rPr>
+        <w:t>=</w:t>
+      </w:r>
+      <w:r>
+        <w:rPr>
+          <w:rFonts w:ascii="Consolas" w:eastAsia="Times New Roman" w:hAnsi="Consolas" w:cs="Times New Roman"/>
+          <w:color w:val="CBCCC6"/>
+          <w:sz w:val="24"/>
+          <w:szCs w:val="24"/>
+        </w:rPr>
+        <w:t xml:space="preserve"> </w:t>
+      </w:r>
+      <w:proofErr w:type="spellStart"/>
+      <w:proofErr w:type="gramStart"/>
+      <w:r>
+        <w:rPr>
+          <w:rFonts w:ascii="Consolas" w:eastAsia="Times New Roman" w:hAnsi="Consolas" w:cs="Times New Roman"/>
+          <w:color w:val="CBCCC6"/>
+          <w:sz w:val="24"/>
+          <w:szCs w:val="24"/>
+        </w:rPr>
+        <w:t>courses</w:t>
+      </w:r>
+      <w:r>
+        <w:rPr>
+          <w:rFonts w:ascii="Consolas" w:eastAsia="Times New Roman" w:hAnsi="Consolas" w:cs="Times New Roman"/>
+          <w:color w:val="F29E74"/>
+          <w:sz w:val="24"/>
+          <w:szCs w:val="24"/>
+        </w:rPr>
+        <w:t>.</w:t>
+      </w:r>
+      <w:r>
+        <w:rPr>
+          <w:rFonts w:ascii="Consolas" w:eastAsia="Times New Roman" w:hAnsi="Consolas" w:cs="Times New Roman"/>
+          <w:color w:val="F28779"/>
+          <w:sz w:val="24"/>
+          <w:szCs w:val="24"/>
+        </w:rPr>
+        <w:t>lastIndexOf</w:t>
+      </w:r>
+      <w:proofErr w:type="spellEnd"/>
+      <w:proofErr w:type="gramEnd"/>
+      <w:r>
+        <w:rPr>
+          <w:rFonts w:ascii="Consolas" w:eastAsia="Times New Roman" w:hAnsi="Consolas" w:cs="Times New Roman"/>
+          <w:color w:val="CBCCC6"/>
+          <w:sz w:val="24"/>
+          <w:szCs w:val="24"/>
+        </w:rPr>
+        <w:t>(course);</w:t>
+      </w:r>
+    </w:p>
+    <w:p>
+      <w:pPr>
+        <w:shd w:val="clear" w:color="auto" w:fill="1F2430"/>
+        <w:spacing w:after="0" w:line="330" w:lineRule="atLeast"/>
+        <w:rPr>
+          <w:rFonts w:ascii="Consolas" w:eastAsia="Times New Roman" w:hAnsi="Consolas" w:cs="Times New Roman"/>
+          <w:color w:val="CBCCC6"/>
+          <w:sz w:val="24"/>
+          <w:szCs w:val="24"/>
+        </w:rPr>
+      </w:pPr>
+      <w:r>
+        <w:rPr>
+          <w:rFonts w:ascii="Consolas" w:eastAsia="Times New Roman" w:hAnsi="Consolas" w:cs="Times New Roman"/>
+          <w:color w:val="CBCCC6"/>
+          <w:sz w:val="24"/>
+          <w:szCs w:val="24"/>
+        </w:rPr>
+        <w:t xml:space="preserve">  </w:t>
+      </w:r>
+      <w:proofErr w:type="spellStart"/>
+      <w:proofErr w:type="gramStart"/>
+      <w:r>
+        <w:rPr>
+          <w:rFonts w:ascii="Consolas" w:eastAsia="Times New Roman" w:hAnsi="Consolas" w:cs="Times New Roman"/>
+          <w:color w:val="CBCCC6"/>
+          <w:sz w:val="24"/>
+          <w:szCs w:val="24"/>
+        </w:rPr>
+        <w:t>courses</w:t>
+      </w:r>
+      <w:r>
+        <w:rPr>
+          <w:rFonts w:ascii="Consolas" w:eastAsia="Times New Roman" w:hAnsi="Consolas" w:cs="Times New Roman"/>
+          <w:color w:val="F29E74"/>
+          <w:sz w:val="24"/>
+          <w:szCs w:val="24"/>
+        </w:rPr>
+        <w:t>.</w:t>
+      </w:r>
+      <w:r>
+        <w:rPr>
+          <w:rFonts w:ascii="Consolas" w:eastAsia="Times New Roman" w:hAnsi="Consolas" w:cs="Times New Roman"/>
+          <w:color w:val="F28779"/>
+          <w:sz w:val="24"/>
+          <w:szCs w:val="24"/>
+        </w:rPr>
+        <w:t>splice</w:t>
+      </w:r>
+      <w:proofErr w:type="spellEnd"/>
+      <w:proofErr w:type="gramEnd"/>
+      <w:r>
+        <w:rPr>
+          <w:rFonts w:ascii="Consolas" w:eastAsia="Times New Roman" w:hAnsi="Consolas" w:cs="Times New Roman"/>
+          <w:color w:val="CBCCC6"/>
+          <w:sz w:val="24"/>
+          <w:szCs w:val="24"/>
+        </w:rPr>
+        <w:t xml:space="preserve">(index, </w:t>
+      </w:r>
+      <w:r>
+        <w:rPr>
+          <w:rFonts w:ascii="Consolas" w:eastAsia="Times New Roman" w:hAnsi="Consolas" w:cs="Times New Roman"/>
+          <w:color w:val="FFCC66"/>
+          <w:sz w:val="24"/>
+          <w:szCs w:val="24"/>
+        </w:rPr>
+        <w:t>1</w:t>
+      </w:r>
+      <w:r>
+        <w:rPr>
+          <w:rFonts w:ascii="Consolas" w:eastAsia="Times New Roman" w:hAnsi="Consolas" w:cs="Times New Roman"/>
+          <w:color w:val="CBCCC6"/>
+          <w:sz w:val="24"/>
+          <w:szCs w:val="24"/>
+        </w:rPr>
+        <w:t>);</w:t>
+      </w:r>
+    </w:p>
+    <w:p>
+      <w:pPr>
+        <w:shd w:val="clear" w:color="auto" w:fill="1F2430"/>
+        <w:spacing w:after="0" w:line="330" w:lineRule="atLeast"/>
+        <w:rPr>
+          <w:rFonts w:ascii="Consolas" w:eastAsia="Times New Roman" w:hAnsi="Consolas" w:cs="Times New Roman"/>
+          <w:color w:val="CBCCC6"/>
+          <w:sz w:val="24"/>
+          <w:szCs w:val="24"/>
+        </w:rPr>
+      </w:pPr>
+    </w:p>
+    <w:p>
+      <w:pPr>
+        <w:shd w:val="clear" w:color="auto" w:fill="1F2430"/>
+        <w:spacing w:after="0" w:line="330" w:lineRule="atLeast"/>
+        <w:rPr>
+          <w:rFonts w:ascii="Consolas" w:eastAsia="Times New Roman" w:hAnsi="Consolas" w:cs="Times New Roman"/>
+          <w:color w:val="CBCCC6"/>
+          <w:sz w:val="24"/>
+          <w:szCs w:val="24"/>
+        </w:rPr>
+      </w:pPr>
+      <w:r>
+        <w:rPr>
+          <w:rFonts w:ascii="Consolas" w:eastAsia="Times New Roman" w:hAnsi="Consolas" w:cs="Times New Roman"/>
+          <w:color w:val="CBCCC6"/>
+          <w:sz w:val="24"/>
+          <w:szCs w:val="24"/>
+        </w:rPr>
+        <w:t xml:space="preserve">  </w:t>
+      </w:r>
+      <w:r>
+        <w:rPr>
+          <w:rFonts w:ascii="Consolas" w:eastAsia="Times New Roman" w:hAnsi="Consolas" w:cs="Times New Roman"/>
+          <w:i/>
+          <w:iCs/>
+          <w:color w:val="5C6773"/>
+          <w:sz w:val="24"/>
+          <w:szCs w:val="24"/>
+        </w:rPr>
+        <w:t>//Return the same course</w:t>
+      </w:r>
+    </w:p>
+    <w:p>
+      <w:pPr>
+        <w:shd w:val="clear" w:color="auto" w:fill="1F2430"/>
+        <w:spacing w:after="0" w:line="330" w:lineRule="atLeast"/>
+        <w:rPr>
+          <w:rFonts w:ascii="Consolas" w:eastAsia="Times New Roman" w:hAnsi="Consolas" w:cs="Times New Roman"/>
+          <w:color w:val="CBCCC6"/>
+          <w:sz w:val="24"/>
+          <w:szCs w:val="24"/>
+        </w:rPr>
+      </w:pPr>
+      <w:r>
+        <w:rPr>
+          <w:rFonts w:ascii="Consolas" w:eastAsia="Times New Roman" w:hAnsi="Consolas" w:cs="Times New Roman"/>
+          <w:color w:val="CBCCC6"/>
+          <w:sz w:val="24"/>
+          <w:szCs w:val="24"/>
+        </w:rPr>
+        <w:t xml:space="preserve">  </w:t>
+      </w:r>
+      <w:proofErr w:type="spellStart"/>
+      <w:proofErr w:type="gramStart"/>
+      <w:r>
+        <w:rPr>
+          <w:rFonts w:ascii="Consolas" w:eastAsia="Times New Roman" w:hAnsi="Consolas" w:cs="Times New Roman"/>
+          <w:color w:val="CBCCC6"/>
+          <w:sz w:val="24"/>
+          <w:szCs w:val="24"/>
+        </w:rPr>
+        <w:t>res</w:t>
+      </w:r>
+      <w:r>
+        <w:rPr>
+          <w:rFonts w:ascii="Consolas" w:eastAsia="Times New Roman" w:hAnsi="Consolas" w:cs="Times New Roman"/>
+          <w:color w:val="F29E74"/>
+          <w:sz w:val="24"/>
+          <w:szCs w:val="24"/>
+        </w:rPr>
+        <w:t>.</w:t>
+      </w:r>
+      <w:r>
+        <w:rPr>
+          <w:rFonts w:ascii="Consolas" w:eastAsia="Times New Roman" w:hAnsi="Consolas" w:cs="Times New Roman"/>
+          <w:color w:val="F28779"/>
+          <w:sz w:val="24"/>
+          <w:szCs w:val="24"/>
+        </w:rPr>
+        <w:t>send</w:t>
+      </w:r>
+      <w:proofErr w:type="spellEnd"/>
+      <w:proofErr w:type="gramEnd"/>
+      <w:r>
+        <w:rPr>
+          <w:rFonts w:ascii="Consolas" w:eastAsia="Times New Roman" w:hAnsi="Consolas" w:cs="Times New Roman"/>
+          <w:color w:val="CBCCC6"/>
+          <w:sz w:val="24"/>
+          <w:szCs w:val="24"/>
+        </w:rPr>
+        <w:t>(course);</w:t>
+      </w:r>
+    </w:p>
+    <w:p>
+      <w:pPr>
+        <w:shd w:val="clear" w:color="auto" w:fill="1F2430"/>
+        <w:spacing w:after="0" w:line="330" w:lineRule="atLeast"/>
+        <w:rPr>
+          <w:rFonts w:ascii="Consolas" w:eastAsia="Times New Roman" w:hAnsi="Consolas" w:cs="Times New Roman"/>
+          <w:color w:val="CBCCC6"/>
+          <w:sz w:val="24"/>
+          <w:szCs w:val="24"/>
+        </w:rPr>
+      </w:pPr>
+      <w:r>
+        <w:rPr>
+          <w:rFonts w:ascii="Consolas" w:eastAsia="Times New Roman" w:hAnsi="Consolas" w:cs="Times New Roman"/>
+          <w:color w:val="CBCCC6"/>
+          <w:sz w:val="24"/>
+          <w:szCs w:val="24"/>
+        </w:rPr>
+        <w:t>});</w:t>
+      </w:r>
+    </w:p>
+    <w:p>
+      <w:pPr>
+        <w:spacing w:after="0" w:line="0" w:lineRule="atLeast"/>
+        <w:rPr>
+          <w:b/>
+          <w:color w:val="FF0000"/>
+          <w:u w:val="single"/>
+        </w:rPr>
+      </w:pPr>
+    </w:p>
+    <w:p>
+      <w:pPr>
+        <w:spacing w:after="0" w:line="0" w:lineRule="atLeast"/>
+      </w:pPr>
+      <w:r>
+        <w:rPr>
+          <w:b/>
+          <w:u w:val="single"/>
+        </w:rPr>
+        <w:t>Fix Bug</w:t>
+      </w:r>
+      <w:r>
+        <w:t>:</w:t>
+      </w:r>
+    </w:p>
+    <w:p>
+      <w:pPr>
+        <w:spacing w:after="0" w:line="0" w:lineRule="atLeast"/>
+      </w:pPr>
+      <w:r>
+        <w:t xml:space="preserve">Here we have three bugs in our code. If we don’t have a course in the given id then we return a 404 message to the client. But this point we should exist this rout </w:t>
+      </w:r>
+      <w:r>
+        <w:t>handler otherwise the rest of the code will be executed</w:t>
+      </w:r>
+      <w:r>
+        <w:t xml:space="preserve">. </w:t>
+      </w:r>
+      <w:r>
+        <w:t xml:space="preserve">So, lets implement the route handler </w:t>
+      </w:r>
+    </w:p>
+    <w:p>
+      <w:pPr>
+        <w:spacing w:after="0" w:line="0" w:lineRule="atLeast"/>
+      </w:pPr>
+    </w:p>
+    <w:p>
+      <w:pPr>
+        <w:shd w:val="clear" w:color="auto" w:fill="1F2430"/>
+        <w:spacing w:after="0" w:line="330" w:lineRule="atLeast"/>
+        <w:rPr>
+          <w:rFonts w:ascii="Consolas" w:eastAsia="Times New Roman" w:hAnsi="Consolas" w:cs="Times New Roman"/>
+          <w:color w:val="CBCCC6"/>
+          <w:sz w:val="24"/>
+          <w:szCs w:val="24"/>
+        </w:rPr>
+      </w:pPr>
+      <w:r>
+        <w:rPr>
+          <w:rFonts w:ascii="Consolas" w:eastAsia="Times New Roman" w:hAnsi="Consolas" w:cs="Times New Roman"/>
+          <w:color w:val="FFA759"/>
+          <w:sz w:val="24"/>
+          <w:szCs w:val="24"/>
+        </w:rPr>
+        <w:t>if</w:t>
+      </w:r>
+      <w:r>
+        <w:rPr>
+          <w:rFonts w:ascii="Consolas" w:eastAsia="Times New Roman" w:hAnsi="Consolas" w:cs="Times New Roman"/>
+          <w:color w:val="CBCCC6"/>
+          <w:sz w:val="24"/>
+          <w:szCs w:val="24"/>
+        </w:rPr>
+        <w:t xml:space="preserve"> </w:t>
+      </w:r>
+      <w:proofErr w:type="gramStart"/>
+      <w:r>
+        <w:rPr>
+          <w:rFonts w:ascii="Consolas" w:eastAsia="Times New Roman" w:hAnsi="Consolas" w:cs="Times New Roman"/>
+          <w:color w:val="CBCCC6"/>
+          <w:sz w:val="24"/>
+          <w:szCs w:val="24"/>
+        </w:rPr>
+        <w:t>(</w:t>
+      </w:r>
+      <w:r>
+        <w:rPr>
+          <w:rFonts w:ascii="Consolas" w:eastAsia="Times New Roman" w:hAnsi="Consolas" w:cs="Times New Roman"/>
+          <w:color w:val="F29E74"/>
+          <w:sz w:val="24"/>
+          <w:szCs w:val="24"/>
+        </w:rPr>
+        <w:t>!</w:t>
+      </w:r>
+      <w:r>
+        <w:rPr>
+          <w:rFonts w:ascii="Consolas" w:eastAsia="Times New Roman" w:hAnsi="Consolas" w:cs="Times New Roman"/>
+          <w:color w:val="CBCCC6"/>
+          <w:sz w:val="24"/>
+          <w:szCs w:val="24"/>
+        </w:rPr>
+        <w:t>course</w:t>
+      </w:r>
+      <w:proofErr w:type="gramEnd"/>
+      <w:r>
+        <w:rPr>
+          <w:rFonts w:ascii="Consolas" w:eastAsia="Times New Roman" w:hAnsi="Consolas" w:cs="Times New Roman"/>
+          <w:color w:val="CBCCC6"/>
+          <w:sz w:val="24"/>
+          <w:szCs w:val="24"/>
+        </w:rPr>
+        <w:t>) {</w:t>
+      </w:r>
+    </w:p>
+    <w:p>
+      <w:pPr>
+        <w:shd w:val="clear" w:color="auto" w:fill="1F2430"/>
+        <w:spacing w:after="0" w:line="330" w:lineRule="atLeast"/>
+        <w:rPr>
+          <w:rFonts w:ascii="Consolas" w:eastAsia="Times New Roman" w:hAnsi="Consolas" w:cs="Times New Roman"/>
+          <w:color w:val="CBCCC6"/>
+          <w:sz w:val="24"/>
+          <w:szCs w:val="24"/>
+        </w:rPr>
+      </w:pPr>
+      <w:r>
+        <w:rPr>
+          <w:rFonts w:ascii="Consolas" w:eastAsia="Times New Roman" w:hAnsi="Consolas" w:cs="Times New Roman"/>
+          <w:color w:val="CBCCC6"/>
+          <w:sz w:val="24"/>
+          <w:szCs w:val="24"/>
+        </w:rPr>
+        <w:t xml:space="preserve">  </w:t>
+      </w:r>
+      <w:proofErr w:type="spellStart"/>
+      <w:proofErr w:type="gramStart"/>
+      <w:r>
+        <w:rPr>
+          <w:rFonts w:ascii="Consolas" w:eastAsia="Times New Roman" w:hAnsi="Consolas" w:cs="Times New Roman"/>
+          <w:color w:val="CBCCC6"/>
+          <w:sz w:val="24"/>
+          <w:szCs w:val="24"/>
+        </w:rPr>
+        <w:t>res</w:t>
+      </w:r>
+      <w:r>
+        <w:rPr>
+          <w:rFonts w:ascii="Consolas" w:eastAsia="Times New Roman" w:hAnsi="Consolas" w:cs="Times New Roman"/>
+          <w:color w:val="F29E74"/>
+          <w:sz w:val="24"/>
+          <w:szCs w:val="24"/>
+        </w:rPr>
+        <w:t>.</w:t>
+      </w:r>
+      <w:r>
+        <w:rPr>
+          <w:rFonts w:ascii="Consolas" w:eastAsia="Times New Roman" w:hAnsi="Consolas" w:cs="Times New Roman"/>
+          <w:color w:val="FFD580"/>
+          <w:sz w:val="24"/>
+          <w:szCs w:val="24"/>
+        </w:rPr>
+        <w:t>status</w:t>
+      </w:r>
+      <w:proofErr w:type="spellEnd"/>
+      <w:proofErr w:type="gramEnd"/>
+      <w:r>
+        <w:rPr>
+          <w:rFonts w:ascii="Consolas" w:eastAsia="Times New Roman" w:hAnsi="Consolas" w:cs="Times New Roman"/>
+          <w:color w:val="CBCCC6"/>
+          <w:sz w:val="24"/>
+          <w:szCs w:val="24"/>
+        </w:rPr>
+        <w:t>(</w:t>
+      </w:r>
+      <w:r>
+        <w:rPr>
+          <w:rFonts w:ascii="Consolas" w:eastAsia="Times New Roman" w:hAnsi="Consolas" w:cs="Times New Roman"/>
+          <w:color w:val="FFCC66"/>
+          <w:sz w:val="24"/>
+          <w:szCs w:val="24"/>
+        </w:rPr>
+        <w:t>404</w:t>
+      </w:r>
+      <w:r>
+        <w:rPr>
+          <w:rFonts w:ascii="Consolas" w:eastAsia="Times New Roman" w:hAnsi="Consolas" w:cs="Times New Roman"/>
+          <w:color w:val="CBCCC6"/>
+          <w:sz w:val="24"/>
+          <w:szCs w:val="24"/>
+        </w:rPr>
+        <w:t>)</w:t>
+      </w:r>
+      <w:r>
+        <w:rPr>
+          <w:rFonts w:ascii="Consolas" w:eastAsia="Times New Roman" w:hAnsi="Consolas" w:cs="Times New Roman"/>
+          <w:color w:val="F29E74"/>
+          <w:sz w:val="24"/>
+          <w:szCs w:val="24"/>
+        </w:rPr>
+        <w:t>.</w:t>
+      </w:r>
+      <w:r>
+        <w:rPr>
+          <w:rFonts w:ascii="Consolas" w:eastAsia="Times New Roman" w:hAnsi="Consolas" w:cs="Times New Roman"/>
+          <w:color w:val="F28779"/>
+          <w:sz w:val="24"/>
+          <w:szCs w:val="24"/>
+        </w:rPr>
+        <w:t>send</w:t>
+      </w:r>
+      <w:r>
+        <w:rPr>
+          <w:rFonts w:ascii="Consolas" w:eastAsia="Times New Roman" w:hAnsi="Consolas" w:cs="Times New Roman"/>
+          <w:color w:val="CBCCC6"/>
+          <w:sz w:val="24"/>
+          <w:szCs w:val="24"/>
+        </w:rPr>
+        <w:t>(</w:t>
+      </w:r>
+      <w:r>
+        <w:rPr>
+          <w:rFonts w:ascii="Consolas" w:eastAsia="Times New Roman" w:hAnsi="Consolas" w:cs="Times New Roman"/>
+          <w:color w:val="BAE67E"/>
+          <w:sz w:val="24"/>
+          <w:szCs w:val="24"/>
+        </w:rPr>
+        <w:t>"The course with the given ID not found"</w:t>
+      </w:r>
+      <w:r>
+        <w:rPr>
+          <w:rFonts w:ascii="Consolas" w:eastAsia="Times New Roman" w:hAnsi="Consolas" w:cs="Times New Roman"/>
+          <w:color w:val="CBCCC6"/>
+          <w:sz w:val="24"/>
+          <w:szCs w:val="24"/>
+        </w:rPr>
+        <w:t>);</w:t>
+      </w:r>
+    </w:p>
+    <w:p>
+      <w:pPr>
+        <w:shd w:val="clear" w:color="auto" w:fill="1F2430"/>
+        <w:spacing w:after="0" w:line="330" w:lineRule="atLeast"/>
+        <w:rPr>
+          <w:rFonts w:ascii="Consolas" w:eastAsia="Times New Roman" w:hAnsi="Consolas" w:cs="Times New Roman"/>
+          <w:color w:val="CBCCC6"/>
+          <w:sz w:val="24"/>
+          <w:szCs w:val="24"/>
+        </w:rPr>
+      </w:pPr>
+      <w:r>
+        <w:rPr>
+          <w:rFonts w:ascii="Consolas" w:eastAsia="Times New Roman" w:hAnsi="Consolas" w:cs="Times New Roman"/>
+          <w:color w:val="CBCCC6"/>
+          <w:sz w:val="24"/>
+          <w:szCs w:val="24"/>
+        </w:rPr>
+        <w:t xml:space="preserve">  </w:t>
+      </w:r>
+      <w:r>
+        <w:rPr>
+          <w:rFonts w:ascii="Consolas" w:eastAsia="Times New Roman" w:hAnsi="Consolas" w:cs="Times New Roman"/>
+          <w:color w:val="FFA759"/>
+          <w:sz w:val="24"/>
+          <w:szCs w:val="24"/>
+        </w:rPr>
+        <w:t>return</w:t>
+      </w:r>
+      <w:r>
+        <w:rPr>
+          <w:rFonts w:ascii="Consolas" w:eastAsia="Times New Roman" w:hAnsi="Consolas" w:cs="Times New Roman"/>
+          <w:color w:val="CBCCC6"/>
+          <w:sz w:val="24"/>
+          <w:szCs w:val="24"/>
+        </w:rPr>
+        <w:t>;</w:t>
+      </w:r>
+    </w:p>
+    <w:p>
+      <w:pPr>
+        <w:shd w:val="clear" w:color="auto" w:fill="1F2430"/>
+        <w:spacing w:after="0" w:line="330" w:lineRule="atLeast"/>
+        <w:rPr>
+          <w:rFonts w:ascii="Consolas" w:eastAsia="Times New Roman" w:hAnsi="Consolas" w:cs="Times New Roman"/>
+          <w:color w:val="CBCCC6"/>
+          <w:sz w:val="24"/>
+          <w:szCs w:val="24"/>
+        </w:rPr>
+      </w:pPr>
+      <w:r>
+        <w:rPr>
+          <w:rFonts w:ascii="Consolas" w:eastAsia="Times New Roman" w:hAnsi="Consolas" w:cs="Times New Roman"/>
+          <w:color w:val="CBCCC6"/>
+          <w:sz w:val="24"/>
+          <w:szCs w:val="24"/>
+        </w:rPr>
+        <w:t>}</w:t>
+      </w:r>
+    </w:p>
+    <w:p>
+      <w:pPr>
+        <w:spacing w:after="0" w:line="0" w:lineRule="atLeast"/>
+      </w:pPr>
+    </w:p>
+    <w:p>
+      <w:pPr>
+        <w:spacing w:after="0" w:line="0" w:lineRule="atLeast"/>
+      </w:pPr>
+      <w:r>
+        <w:t>Or in sort way</w:t>
+      </w:r>
+    </w:p>
+    <w:p>
+      <w:pPr>
+        <w:spacing w:after="0" w:line="0" w:lineRule="atLeast"/>
+      </w:pPr>
+    </w:p>
+    <w:p>
+      <w:pPr>
+        <w:shd w:val="clear" w:color="auto" w:fill="1F2430"/>
+        <w:spacing w:after="0" w:line="330" w:lineRule="atLeast"/>
+        <w:rPr>
+          <w:rFonts w:ascii="Consolas" w:eastAsia="Times New Roman" w:hAnsi="Consolas" w:cs="Times New Roman"/>
+          <w:color w:val="CBCCC6"/>
+          <w:sz w:val="24"/>
+          <w:szCs w:val="24"/>
+        </w:rPr>
+      </w:pPr>
+      <w:r>
+        <w:rPr>
+          <w:rFonts w:ascii="Consolas" w:eastAsia="Times New Roman" w:hAnsi="Consolas" w:cs="Times New Roman"/>
+          <w:color w:val="FFA759"/>
+          <w:sz w:val="24"/>
+          <w:szCs w:val="24"/>
+        </w:rPr>
+        <w:t>if</w:t>
+      </w:r>
+      <w:r>
+        <w:rPr>
+          <w:rFonts w:ascii="Consolas" w:eastAsia="Times New Roman" w:hAnsi="Consolas" w:cs="Times New Roman"/>
+          <w:color w:val="CBCCC6"/>
+          <w:sz w:val="24"/>
+          <w:szCs w:val="24"/>
+        </w:rPr>
+        <w:t xml:space="preserve"> </w:t>
+      </w:r>
+      <w:proofErr w:type="gramStart"/>
+      <w:r>
+        <w:rPr>
+          <w:rFonts w:ascii="Consolas" w:eastAsia="Times New Roman" w:hAnsi="Consolas" w:cs="Times New Roman"/>
+          <w:color w:val="CBCCC6"/>
+          <w:sz w:val="24"/>
+          <w:szCs w:val="24"/>
+        </w:rPr>
+        <w:t>(</w:t>
+      </w:r>
+      <w:r>
+        <w:rPr>
+          <w:rFonts w:ascii="Consolas" w:eastAsia="Times New Roman" w:hAnsi="Consolas" w:cs="Times New Roman"/>
+          <w:color w:val="F29E74"/>
+          <w:sz w:val="24"/>
+          <w:szCs w:val="24"/>
+        </w:rPr>
+        <w:t>!</w:t>
+      </w:r>
+      <w:r>
+        <w:rPr>
+          <w:rFonts w:ascii="Consolas" w:eastAsia="Times New Roman" w:hAnsi="Consolas" w:cs="Times New Roman"/>
+          <w:color w:val="CBCCC6"/>
+          <w:sz w:val="24"/>
+          <w:szCs w:val="24"/>
+        </w:rPr>
+        <w:t>course</w:t>
+      </w:r>
+      <w:proofErr w:type="gramEnd"/>
+      <w:r>
+        <w:rPr>
+          <w:rFonts w:ascii="Consolas" w:eastAsia="Times New Roman" w:hAnsi="Consolas" w:cs="Times New Roman"/>
+          <w:color w:val="CBCCC6"/>
+          <w:sz w:val="24"/>
+          <w:szCs w:val="24"/>
+        </w:rPr>
+        <w:t>)</w:t>
+      </w:r>
+    </w:p>
+    <w:p>
+      <w:pPr>
+        <w:shd w:val="clear" w:color="auto" w:fill="1F2430"/>
+        <w:spacing w:after="0" w:line="330" w:lineRule="atLeast"/>
+        <w:rPr>
+          <w:rFonts w:ascii="Consolas" w:eastAsia="Times New Roman" w:hAnsi="Consolas" w:cs="Times New Roman"/>
+          <w:color w:val="CBCCC6"/>
+          <w:sz w:val="24"/>
+          <w:szCs w:val="24"/>
+        </w:rPr>
+      </w:pPr>
+      <w:r>
+        <w:rPr>
+          <w:rFonts w:ascii="Consolas" w:eastAsia="Times New Roman" w:hAnsi="Consolas" w:cs="Times New Roman"/>
+          <w:color w:val="CBCCC6"/>
+          <w:sz w:val="24"/>
+          <w:szCs w:val="24"/>
+        </w:rPr>
+        <w:t xml:space="preserve">    </w:t>
+      </w:r>
+      <w:r>
+        <w:rPr>
+          <w:rFonts w:ascii="Consolas" w:eastAsia="Times New Roman" w:hAnsi="Consolas" w:cs="Times New Roman"/>
+          <w:color w:val="FFA759"/>
+          <w:sz w:val="24"/>
+          <w:szCs w:val="24"/>
+        </w:rPr>
+        <w:t>return</w:t>
+      </w:r>
+      <w:r>
+        <w:rPr>
+          <w:rFonts w:ascii="Consolas" w:eastAsia="Times New Roman" w:hAnsi="Consolas" w:cs="Times New Roman"/>
+          <w:color w:val="CBCCC6"/>
+          <w:sz w:val="24"/>
+          <w:szCs w:val="24"/>
+        </w:rPr>
+        <w:t xml:space="preserve"> </w:t>
+      </w:r>
+      <w:proofErr w:type="spellStart"/>
+      <w:proofErr w:type="gramStart"/>
+      <w:r>
+        <w:rPr>
+          <w:rFonts w:ascii="Consolas" w:eastAsia="Times New Roman" w:hAnsi="Consolas" w:cs="Times New Roman"/>
+          <w:color w:val="CBCCC6"/>
+          <w:sz w:val="24"/>
+          <w:szCs w:val="24"/>
+        </w:rPr>
+        <w:t>res</w:t>
+      </w:r>
+      <w:r>
+        <w:rPr>
+          <w:rFonts w:ascii="Consolas" w:eastAsia="Times New Roman" w:hAnsi="Consolas" w:cs="Times New Roman"/>
+          <w:color w:val="F29E74"/>
+          <w:sz w:val="24"/>
+          <w:szCs w:val="24"/>
+        </w:rPr>
+        <w:t>.</w:t>
+      </w:r>
+      <w:r>
+        <w:rPr>
+          <w:rFonts w:ascii="Consolas" w:eastAsia="Times New Roman" w:hAnsi="Consolas" w:cs="Times New Roman"/>
+          <w:color w:val="FFD580"/>
+          <w:sz w:val="24"/>
+          <w:szCs w:val="24"/>
+        </w:rPr>
+        <w:t>status</w:t>
+      </w:r>
+      <w:proofErr w:type="spellEnd"/>
+      <w:proofErr w:type="gramEnd"/>
+      <w:r>
+        <w:rPr>
+          <w:rFonts w:ascii="Consolas" w:eastAsia="Times New Roman" w:hAnsi="Consolas" w:cs="Times New Roman"/>
+          <w:color w:val="CBCCC6"/>
+          <w:sz w:val="24"/>
+          <w:szCs w:val="24"/>
+        </w:rPr>
+        <w:t>(</w:t>
+      </w:r>
+      <w:r>
+        <w:rPr>
+          <w:rFonts w:ascii="Consolas" w:eastAsia="Times New Roman" w:hAnsi="Consolas" w:cs="Times New Roman"/>
+          <w:color w:val="FFCC66"/>
+          <w:sz w:val="24"/>
+          <w:szCs w:val="24"/>
+        </w:rPr>
+        <w:t>404</w:t>
+      </w:r>
+      <w:r>
+        <w:rPr>
+          <w:rFonts w:ascii="Consolas" w:eastAsia="Times New Roman" w:hAnsi="Consolas" w:cs="Times New Roman"/>
+          <w:color w:val="CBCCC6"/>
+          <w:sz w:val="24"/>
+          <w:szCs w:val="24"/>
+        </w:rPr>
+        <w:t>)</w:t>
+      </w:r>
+      <w:r>
+        <w:rPr>
+          <w:rFonts w:ascii="Consolas" w:eastAsia="Times New Roman" w:hAnsi="Consolas" w:cs="Times New Roman"/>
+          <w:color w:val="F29E74"/>
+          <w:sz w:val="24"/>
+          <w:szCs w:val="24"/>
+        </w:rPr>
+        <w:t>.</w:t>
+      </w:r>
+      <w:r>
+        <w:rPr>
+          <w:rFonts w:ascii="Consolas" w:eastAsia="Times New Roman" w:hAnsi="Consolas" w:cs="Times New Roman"/>
+          <w:color w:val="F28779"/>
+          <w:sz w:val="24"/>
+          <w:szCs w:val="24"/>
+        </w:rPr>
+        <w:t>send</w:t>
+      </w:r>
+      <w:r>
+        <w:rPr>
+          <w:rFonts w:ascii="Consolas" w:eastAsia="Times New Roman" w:hAnsi="Consolas" w:cs="Times New Roman"/>
+          <w:color w:val="CBCCC6"/>
+          <w:sz w:val="24"/>
+          <w:szCs w:val="24"/>
+        </w:rPr>
+        <w:t>(</w:t>
+      </w:r>
+      <w:r>
+        <w:rPr>
+          <w:rFonts w:ascii="Consolas" w:eastAsia="Times New Roman" w:hAnsi="Consolas" w:cs="Times New Roman"/>
+          <w:color w:val="BAE67E"/>
+          <w:sz w:val="24"/>
+          <w:szCs w:val="24"/>
+        </w:rPr>
+        <w:t>"The course with the given ID not found"</w:t>
+      </w:r>
+      <w:r>
+        <w:rPr>
+          <w:rFonts w:ascii="Consolas" w:eastAsia="Times New Roman" w:hAnsi="Consolas" w:cs="Times New Roman"/>
+          <w:color w:val="CBCCC6"/>
+          <w:sz w:val="24"/>
+          <w:szCs w:val="24"/>
+        </w:rPr>
+        <w:t>);</w:t>
+      </w:r>
+    </w:p>
+    <w:p>
+      <w:pPr>
+        <w:spacing w:after="0" w:line="0" w:lineRule="atLeast"/>
+      </w:pPr>
+    </w:p>
+    <w:p>
+      <w:pPr>
+        <w:spacing w:after="0" w:line="0" w:lineRule="atLeast"/>
+      </w:pPr>
+      <w:r>
+        <w:t xml:space="preserve">To make this code cleaner </w:t>
+      </w:r>
+      <w:r>
+        <w:t>let’s</w:t>
+      </w:r>
+      <w:r>
+        <w:t xml:space="preserve"> use the same technique </w:t>
+      </w:r>
+      <w:r>
+        <w:t>in case we have an invalid request</w:t>
+      </w:r>
+      <w:r>
+        <w:t xml:space="preserve"> for put request</w:t>
+      </w:r>
+      <w:r>
+        <w:t xml:space="preserve">. </w:t>
+      </w:r>
+    </w:p>
+    <w:p>
+      <w:pPr>
+        <w:spacing w:after="0" w:line="0" w:lineRule="atLeast"/>
+      </w:pPr>
+    </w:p>
+    <w:p>
+      <w:pPr>
+        <w:shd w:val="clear" w:color="auto" w:fill="1F2430"/>
+        <w:spacing w:after="0" w:line="330" w:lineRule="atLeast"/>
+        <w:rPr>
+          <w:rFonts w:ascii="Consolas" w:eastAsia="Times New Roman" w:hAnsi="Consolas" w:cs="Times New Roman"/>
+          <w:color w:val="CBCCC6"/>
+          <w:sz w:val="24"/>
+          <w:szCs w:val="24"/>
+        </w:rPr>
+      </w:pPr>
+      <w:r>
+        <w:rPr>
+          <w:rFonts w:ascii="Consolas" w:eastAsia="Times New Roman" w:hAnsi="Consolas" w:cs="Times New Roman"/>
+          <w:i/>
+          <w:iCs/>
+          <w:color w:val="5C6773"/>
+          <w:sz w:val="24"/>
+          <w:szCs w:val="24"/>
+        </w:rPr>
+        <w:t>//PUT request</w:t>
+      </w:r>
+    </w:p>
+    <w:p>
+      <w:pPr>
+        <w:shd w:val="clear" w:color="auto" w:fill="1F2430"/>
+        <w:spacing w:after="0" w:line="330" w:lineRule="atLeast"/>
+        <w:rPr>
+          <w:rFonts w:ascii="Consolas" w:eastAsia="Times New Roman" w:hAnsi="Consolas" w:cs="Times New Roman"/>
+          <w:color w:val="CBCCC6"/>
+          <w:sz w:val="24"/>
+          <w:szCs w:val="24"/>
+        </w:rPr>
+      </w:pPr>
+      <w:proofErr w:type="spellStart"/>
+      <w:proofErr w:type="gramStart"/>
+      <w:r>
+        <w:rPr>
+          <w:rFonts w:ascii="Consolas" w:eastAsia="Times New Roman" w:hAnsi="Consolas" w:cs="Times New Roman"/>
+          <w:color w:val="CBCCC6"/>
+          <w:sz w:val="24"/>
+          <w:szCs w:val="24"/>
+        </w:rPr>
+        <w:t>app</w:t>
+      </w:r>
+      <w:r>
+        <w:rPr>
+          <w:rFonts w:ascii="Consolas" w:eastAsia="Times New Roman" w:hAnsi="Consolas" w:cs="Times New Roman"/>
+          <w:color w:val="F29E74"/>
+          <w:sz w:val="24"/>
+          <w:szCs w:val="24"/>
+        </w:rPr>
+        <w:t>.</w:t>
+      </w:r>
+      <w:r>
+        <w:rPr>
+          <w:rFonts w:ascii="Consolas" w:eastAsia="Times New Roman" w:hAnsi="Consolas" w:cs="Times New Roman"/>
+          <w:color w:val="FFD580"/>
+          <w:sz w:val="24"/>
+          <w:szCs w:val="24"/>
+        </w:rPr>
+        <w:t>put</w:t>
+      </w:r>
+      <w:proofErr w:type="spellEnd"/>
+      <w:r>
+        <w:rPr>
+          <w:rFonts w:ascii="Consolas" w:eastAsia="Times New Roman" w:hAnsi="Consolas" w:cs="Times New Roman"/>
+          <w:color w:val="CBCCC6"/>
+          <w:sz w:val="24"/>
+          <w:szCs w:val="24"/>
+        </w:rPr>
+        <w:t>(</w:t>
+      </w:r>
+      <w:proofErr w:type="gramEnd"/>
+      <w:r>
+        <w:rPr>
+          <w:rFonts w:ascii="Consolas" w:eastAsia="Times New Roman" w:hAnsi="Consolas" w:cs="Times New Roman"/>
+          <w:color w:val="BAE67E"/>
+          <w:sz w:val="24"/>
+          <w:szCs w:val="24"/>
+        </w:rPr>
+        <w:t>"/</w:t>
+      </w:r>
+      <w:proofErr w:type="spellStart"/>
+      <w:r>
+        <w:rPr>
+          <w:rFonts w:ascii="Consolas" w:eastAsia="Times New Roman" w:hAnsi="Consolas" w:cs="Times New Roman"/>
+          <w:color w:val="BAE67E"/>
+          <w:sz w:val="24"/>
+          <w:szCs w:val="24"/>
+        </w:rPr>
+        <w:t>api</w:t>
+      </w:r>
+      <w:proofErr w:type="spellEnd"/>
+      <w:r>
+        <w:rPr>
+          <w:rFonts w:ascii="Consolas" w:eastAsia="Times New Roman" w:hAnsi="Consolas" w:cs="Times New Roman"/>
+          <w:color w:val="BAE67E"/>
+          <w:sz w:val="24"/>
+          <w:szCs w:val="24"/>
+        </w:rPr>
+        <w:t>/courses/:id"</w:t>
+      </w:r>
+      <w:r>
+        <w:rPr>
+          <w:rFonts w:ascii="Consolas" w:eastAsia="Times New Roman" w:hAnsi="Consolas" w:cs="Times New Roman"/>
+          <w:color w:val="CBCCC6"/>
+          <w:sz w:val="24"/>
+          <w:szCs w:val="24"/>
+        </w:rPr>
+        <w:t>, (</w:t>
+      </w:r>
+      <w:r>
+        <w:rPr>
+          <w:rFonts w:ascii="Consolas" w:eastAsia="Times New Roman" w:hAnsi="Consolas" w:cs="Times New Roman"/>
+          <w:color w:val="D4BFFF"/>
+          <w:sz w:val="24"/>
+          <w:szCs w:val="24"/>
+        </w:rPr>
+        <w:t>req</w:t>
+      </w:r>
+      <w:r>
+        <w:rPr>
+          <w:rFonts w:ascii="Consolas" w:eastAsia="Times New Roman" w:hAnsi="Consolas" w:cs="Times New Roman"/>
+          <w:color w:val="CBCCC6"/>
+          <w:sz w:val="24"/>
+          <w:szCs w:val="24"/>
+        </w:rPr>
+        <w:t xml:space="preserve">, </w:t>
+      </w:r>
+      <w:r>
+        <w:rPr>
+          <w:rFonts w:ascii="Consolas" w:eastAsia="Times New Roman" w:hAnsi="Consolas" w:cs="Times New Roman"/>
+          <w:color w:val="D4BFFF"/>
+          <w:sz w:val="24"/>
+          <w:szCs w:val="24"/>
+        </w:rPr>
+        <w:t>res</w:t>
+      </w:r>
+      <w:r>
+        <w:rPr>
+          <w:rFonts w:ascii="Consolas" w:eastAsia="Times New Roman" w:hAnsi="Consolas" w:cs="Times New Roman"/>
+          <w:color w:val="CBCCC6"/>
+          <w:sz w:val="24"/>
+          <w:szCs w:val="24"/>
+        </w:rPr>
+        <w:t xml:space="preserve">) </w:t>
+      </w:r>
+      <w:r>
+        <w:rPr>
+          <w:rFonts w:ascii="Consolas" w:eastAsia="Times New Roman" w:hAnsi="Consolas" w:cs="Times New Roman"/>
+          <w:color w:val="FFA759"/>
+          <w:sz w:val="24"/>
+          <w:szCs w:val="24"/>
+        </w:rPr>
+        <w:t>=&gt;</w:t>
+      </w:r>
+      <w:r>
+        <w:rPr>
+          <w:rFonts w:ascii="Consolas" w:eastAsia="Times New Roman" w:hAnsi="Consolas" w:cs="Times New Roman"/>
+          <w:color w:val="CBCCC6"/>
+          <w:sz w:val="24"/>
+          <w:szCs w:val="24"/>
+        </w:rPr>
+        <w:t xml:space="preserve"> {</w:t>
+      </w:r>
+    </w:p>
+    <w:p>
+      <w:pPr>
+        <w:shd w:val="clear" w:color="auto" w:fill="1F2430"/>
+        <w:spacing w:after="0" w:line="330" w:lineRule="atLeast"/>
+        <w:rPr>
+          <w:rFonts w:ascii="Consolas" w:eastAsia="Times New Roman" w:hAnsi="Consolas" w:cs="Times New Roman"/>
+          <w:color w:val="CBCCC6"/>
+          <w:sz w:val="24"/>
+          <w:szCs w:val="24"/>
+        </w:rPr>
+      </w:pPr>
+      <w:r>
+        <w:rPr>
+          <w:rFonts w:ascii="Consolas" w:eastAsia="Times New Roman" w:hAnsi="Consolas" w:cs="Times New Roman"/>
+          <w:color w:val="CBCCC6"/>
+          <w:sz w:val="24"/>
+          <w:szCs w:val="24"/>
+        </w:rPr>
+        <w:t xml:space="preserve">  </w:t>
+      </w:r>
+      <w:r>
+        <w:rPr>
+          <w:rFonts w:ascii="Consolas" w:eastAsia="Times New Roman" w:hAnsi="Consolas" w:cs="Times New Roman"/>
+          <w:color w:val="FFA759"/>
+          <w:sz w:val="24"/>
+          <w:szCs w:val="24"/>
+        </w:rPr>
+        <w:t>const</w:t>
+      </w:r>
+      <w:r>
+        <w:rPr>
+          <w:rFonts w:ascii="Consolas" w:eastAsia="Times New Roman" w:hAnsi="Consolas" w:cs="Times New Roman"/>
+          <w:color w:val="CBCCC6"/>
+          <w:sz w:val="24"/>
+          <w:szCs w:val="24"/>
+        </w:rPr>
+        <w:t xml:space="preserve"> course </w:t>
+      </w:r>
+      <w:r>
+        <w:rPr>
+          <w:rFonts w:ascii="Consolas" w:eastAsia="Times New Roman" w:hAnsi="Consolas" w:cs="Times New Roman"/>
+          <w:color w:val="F29E74"/>
+          <w:sz w:val="24"/>
+          <w:szCs w:val="24"/>
+        </w:rPr>
+        <w:t>=</w:t>
+      </w:r>
+      <w:r>
+        <w:rPr>
+          <w:rFonts w:ascii="Consolas" w:eastAsia="Times New Roman" w:hAnsi="Consolas" w:cs="Times New Roman"/>
+          <w:color w:val="CBCCC6"/>
+          <w:sz w:val="24"/>
+          <w:szCs w:val="24"/>
+        </w:rPr>
+        <w:t xml:space="preserve"> </w:t>
+      </w:r>
+      <w:proofErr w:type="spellStart"/>
+      <w:proofErr w:type="gramStart"/>
+      <w:r>
+        <w:rPr>
+          <w:rFonts w:ascii="Consolas" w:eastAsia="Times New Roman" w:hAnsi="Consolas" w:cs="Times New Roman"/>
+          <w:color w:val="CBCCC6"/>
+          <w:sz w:val="24"/>
+          <w:szCs w:val="24"/>
+        </w:rPr>
+        <w:t>courses</w:t>
+      </w:r>
+      <w:r>
+        <w:rPr>
+          <w:rFonts w:ascii="Consolas" w:eastAsia="Times New Roman" w:hAnsi="Consolas" w:cs="Times New Roman"/>
+          <w:color w:val="F29E74"/>
+          <w:sz w:val="24"/>
+          <w:szCs w:val="24"/>
+        </w:rPr>
+        <w:t>.</w:t>
+      </w:r>
+      <w:r>
+        <w:rPr>
+          <w:rFonts w:ascii="Consolas" w:eastAsia="Times New Roman" w:hAnsi="Consolas" w:cs="Times New Roman"/>
+          <w:color w:val="F28779"/>
+          <w:sz w:val="24"/>
+          <w:szCs w:val="24"/>
+        </w:rPr>
+        <w:t>find</w:t>
+      </w:r>
+      <w:proofErr w:type="spellEnd"/>
+      <w:proofErr w:type="gramEnd"/>
+      <w:r>
+        <w:rPr>
+          <w:rFonts w:ascii="Consolas" w:eastAsia="Times New Roman" w:hAnsi="Consolas" w:cs="Times New Roman"/>
+          <w:color w:val="CBCCC6"/>
+          <w:sz w:val="24"/>
+          <w:szCs w:val="24"/>
+        </w:rPr>
+        <w:t>(</w:t>
+      </w:r>
+      <w:r>
+        <w:rPr>
+          <w:rFonts w:ascii="Consolas" w:eastAsia="Times New Roman" w:hAnsi="Consolas" w:cs="Times New Roman"/>
+          <w:color w:val="D4BFFF"/>
+          <w:sz w:val="24"/>
+          <w:szCs w:val="24"/>
+        </w:rPr>
+        <w:t>c</w:t>
+      </w:r>
+      <w:r>
+        <w:rPr>
+          <w:rFonts w:ascii="Consolas" w:eastAsia="Times New Roman" w:hAnsi="Consolas" w:cs="Times New Roman"/>
+          <w:color w:val="CBCCC6"/>
+          <w:sz w:val="24"/>
+          <w:szCs w:val="24"/>
+        </w:rPr>
+        <w:t xml:space="preserve"> </w:t>
+      </w:r>
+      <w:r>
+        <w:rPr>
+          <w:rFonts w:ascii="Consolas" w:eastAsia="Times New Roman" w:hAnsi="Consolas" w:cs="Times New Roman"/>
+          <w:color w:val="FFA759"/>
+          <w:sz w:val="24"/>
+          <w:szCs w:val="24"/>
+        </w:rPr>
+        <w:t>=&gt;</w:t>
+      </w:r>
+      <w:r>
+        <w:rPr>
+          <w:rFonts w:ascii="Consolas" w:eastAsia="Times New Roman" w:hAnsi="Consolas" w:cs="Times New Roman"/>
+          <w:color w:val="CBCCC6"/>
+          <w:sz w:val="24"/>
+          <w:szCs w:val="24"/>
+        </w:rPr>
+        <w:t xml:space="preserve"> c</w:t>
+      </w:r>
+      <w:r>
+        <w:rPr>
+          <w:rFonts w:ascii="Consolas" w:eastAsia="Times New Roman" w:hAnsi="Consolas" w:cs="Times New Roman"/>
+          <w:color w:val="F29E74"/>
+          <w:sz w:val="24"/>
+          <w:szCs w:val="24"/>
+        </w:rPr>
+        <w:t>.</w:t>
+      </w:r>
+      <w:r>
+        <w:rPr>
+          <w:rFonts w:ascii="Consolas" w:eastAsia="Times New Roman" w:hAnsi="Consolas" w:cs="Times New Roman"/>
+          <w:color w:val="CBCCC6"/>
+          <w:sz w:val="24"/>
+          <w:szCs w:val="24"/>
+        </w:rPr>
+        <w:t xml:space="preserve">id </w:t>
+      </w:r>
+      <w:r>
+        <w:rPr>
+          <w:rFonts w:ascii="Consolas" w:eastAsia="Times New Roman" w:hAnsi="Consolas" w:cs="Times New Roman"/>
+          <w:color w:val="F29E74"/>
+          <w:sz w:val="24"/>
+          <w:szCs w:val="24"/>
+        </w:rPr>
+        <w:t>===</w:t>
+      </w:r>
+      <w:r>
+        <w:rPr>
+          <w:rFonts w:ascii="Consolas" w:eastAsia="Times New Roman" w:hAnsi="Consolas" w:cs="Times New Roman"/>
+          <w:color w:val="CBCCC6"/>
+          <w:sz w:val="24"/>
+          <w:szCs w:val="24"/>
+        </w:rPr>
+        <w:t xml:space="preserve"> </w:t>
+      </w:r>
+      <w:proofErr w:type="spellStart"/>
+      <w:r>
+        <w:rPr>
+          <w:rFonts w:ascii="Consolas" w:eastAsia="Times New Roman" w:hAnsi="Consolas" w:cs="Times New Roman"/>
+          <w:color w:val="F28779"/>
+          <w:sz w:val="24"/>
+          <w:szCs w:val="24"/>
+        </w:rPr>
+        <w:t>parseInt</w:t>
+      </w:r>
+      <w:proofErr w:type="spellEnd"/>
+      <w:r>
+        <w:rPr>
+          <w:rFonts w:ascii="Consolas" w:eastAsia="Times New Roman" w:hAnsi="Consolas" w:cs="Times New Roman"/>
+          <w:color w:val="CBCCC6"/>
+          <w:sz w:val="24"/>
+          <w:szCs w:val="24"/>
+        </w:rPr>
+        <w:t>(req</w:t>
+      </w:r>
+      <w:r>
+        <w:rPr>
+          <w:rFonts w:ascii="Consolas" w:eastAsia="Times New Roman" w:hAnsi="Consolas" w:cs="Times New Roman"/>
+          <w:color w:val="F29E74"/>
+          <w:sz w:val="24"/>
+          <w:szCs w:val="24"/>
+        </w:rPr>
+        <w:t>.</w:t>
+      </w:r>
+      <w:r>
+        <w:rPr>
+          <w:rFonts w:ascii="Consolas" w:eastAsia="Times New Roman" w:hAnsi="Consolas" w:cs="Times New Roman"/>
+          <w:color w:val="CBCCC6"/>
+          <w:sz w:val="24"/>
+          <w:szCs w:val="24"/>
+        </w:rPr>
+        <w:t>params</w:t>
+      </w:r>
+      <w:r>
+        <w:rPr>
+          <w:rFonts w:ascii="Consolas" w:eastAsia="Times New Roman" w:hAnsi="Consolas" w:cs="Times New Roman"/>
+          <w:color w:val="F29E74"/>
+          <w:sz w:val="24"/>
+          <w:szCs w:val="24"/>
+        </w:rPr>
+        <w:t>.</w:t>
+      </w:r>
+      <w:r>
+        <w:rPr>
+          <w:rFonts w:ascii="Consolas" w:eastAsia="Times New Roman" w:hAnsi="Consolas" w:cs="Times New Roman"/>
+          <w:color w:val="CBCCC6"/>
+          <w:sz w:val="24"/>
+          <w:szCs w:val="24"/>
+        </w:rPr>
+        <w:t>id));</w:t>
+      </w:r>
+    </w:p>
+    <w:p>
+      <w:pPr>
+        <w:shd w:val="clear" w:color="auto" w:fill="1F2430"/>
+        <w:spacing w:after="0" w:line="330" w:lineRule="atLeast"/>
+        <w:rPr>
+          <w:rFonts w:ascii="Consolas" w:eastAsia="Times New Roman" w:hAnsi="Consolas" w:cs="Times New Roman"/>
+          <w:color w:val="CBCCC6"/>
+          <w:sz w:val="24"/>
+          <w:szCs w:val="24"/>
+        </w:rPr>
+      </w:pPr>
+      <w:r>
+        <w:rPr>
+          <w:rFonts w:ascii="Consolas" w:eastAsia="Times New Roman" w:hAnsi="Consolas" w:cs="Times New Roman"/>
+          <w:color w:val="CBCCC6"/>
+          <w:sz w:val="24"/>
+          <w:szCs w:val="24"/>
+        </w:rPr>
+        <w:t xml:space="preserve">  </w:t>
+      </w:r>
+      <w:r>
+        <w:rPr>
+          <w:rFonts w:ascii="Consolas" w:eastAsia="Times New Roman" w:hAnsi="Consolas" w:cs="Times New Roman"/>
+          <w:color w:val="FFA759"/>
+          <w:sz w:val="24"/>
+          <w:szCs w:val="24"/>
+        </w:rPr>
+        <w:t>if</w:t>
+      </w:r>
+      <w:r>
+        <w:rPr>
+          <w:rFonts w:ascii="Consolas" w:eastAsia="Times New Roman" w:hAnsi="Consolas" w:cs="Times New Roman"/>
+          <w:color w:val="CBCCC6"/>
+          <w:sz w:val="24"/>
+          <w:szCs w:val="24"/>
+        </w:rPr>
+        <w:t xml:space="preserve"> </w:t>
+      </w:r>
+      <w:proofErr w:type="gramStart"/>
+      <w:r>
+        <w:rPr>
+          <w:rFonts w:ascii="Consolas" w:eastAsia="Times New Roman" w:hAnsi="Consolas" w:cs="Times New Roman"/>
+          <w:color w:val="CBCCC6"/>
+          <w:sz w:val="24"/>
+          <w:szCs w:val="24"/>
+        </w:rPr>
+        <w:t>(</w:t>
+      </w:r>
+      <w:r>
+        <w:rPr>
+          <w:rFonts w:ascii="Consolas" w:eastAsia="Times New Roman" w:hAnsi="Consolas" w:cs="Times New Roman"/>
+          <w:color w:val="F29E74"/>
+          <w:sz w:val="24"/>
+          <w:szCs w:val="24"/>
+        </w:rPr>
+        <w:t>!</w:t>
+      </w:r>
+      <w:r>
+        <w:rPr>
+          <w:rFonts w:ascii="Consolas" w:eastAsia="Times New Roman" w:hAnsi="Consolas" w:cs="Times New Roman"/>
+          <w:color w:val="CBCCC6"/>
+          <w:sz w:val="24"/>
+          <w:szCs w:val="24"/>
+        </w:rPr>
+        <w:t>course</w:t>
+      </w:r>
+      <w:proofErr w:type="gramEnd"/>
+      <w:r>
+        <w:rPr>
+          <w:rFonts w:ascii="Consolas" w:eastAsia="Times New Roman" w:hAnsi="Consolas" w:cs="Times New Roman"/>
+          <w:color w:val="CBCCC6"/>
+          <w:sz w:val="24"/>
+          <w:szCs w:val="24"/>
+        </w:rPr>
+        <w:t>) {</w:t>
+      </w:r>
+    </w:p>
+    <w:p>
+      <w:pPr>
+        <w:shd w:val="clear" w:color="auto" w:fill="1F2430"/>
+        <w:spacing w:after="0" w:line="330" w:lineRule="atLeast"/>
+        <w:rPr>
+          <w:rFonts w:ascii="Consolas" w:eastAsia="Times New Roman" w:hAnsi="Consolas" w:cs="Times New Roman"/>
+          <w:color w:val="CBCCC6"/>
+          <w:sz w:val="24"/>
+          <w:szCs w:val="24"/>
+        </w:rPr>
+      </w:pPr>
+      <w:r>
+        <w:rPr>
+          <w:rFonts w:ascii="Consolas" w:eastAsia="Times New Roman" w:hAnsi="Consolas" w:cs="Times New Roman"/>
+          <w:color w:val="CBCCC6"/>
+          <w:sz w:val="24"/>
+          <w:szCs w:val="24"/>
+        </w:rPr>
+        <w:lastRenderedPageBreak/>
+        <w:t xml:space="preserve">    </w:t>
+      </w:r>
+      <w:proofErr w:type="spellStart"/>
+      <w:proofErr w:type="gramStart"/>
+      <w:r>
+        <w:rPr>
+          <w:rFonts w:ascii="Consolas" w:eastAsia="Times New Roman" w:hAnsi="Consolas" w:cs="Times New Roman"/>
+          <w:color w:val="CBCCC6"/>
+          <w:sz w:val="24"/>
+          <w:szCs w:val="24"/>
+        </w:rPr>
+        <w:t>res</w:t>
+      </w:r>
+      <w:r>
+        <w:rPr>
+          <w:rFonts w:ascii="Consolas" w:eastAsia="Times New Roman" w:hAnsi="Consolas" w:cs="Times New Roman"/>
+          <w:color w:val="F29E74"/>
+          <w:sz w:val="24"/>
+          <w:szCs w:val="24"/>
+        </w:rPr>
+        <w:t>.</w:t>
+      </w:r>
+      <w:r>
+        <w:rPr>
+          <w:rFonts w:ascii="Consolas" w:eastAsia="Times New Roman" w:hAnsi="Consolas" w:cs="Times New Roman"/>
+          <w:color w:val="FFD580"/>
+          <w:sz w:val="24"/>
+          <w:szCs w:val="24"/>
+        </w:rPr>
+        <w:t>status</w:t>
+      </w:r>
+      <w:proofErr w:type="spellEnd"/>
+      <w:proofErr w:type="gramEnd"/>
+      <w:r>
+        <w:rPr>
+          <w:rFonts w:ascii="Consolas" w:eastAsia="Times New Roman" w:hAnsi="Consolas" w:cs="Times New Roman"/>
+          <w:color w:val="CBCCC6"/>
+          <w:sz w:val="24"/>
+          <w:szCs w:val="24"/>
+        </w:rPr>
+        <w:t>(</w:t>
+      </w:r>
+      <w:r>
+        <w:rPr>
+          <w:rFonts w:ascii="Consolas" w:eastAsia="Times New Roman" w:hAnsi="Consolas" w:cs="Times New Roman"/>
+          <w:color w:val="FFCC66"/>
+          <w:sz w:val="24"/>
+          <w:szCs w:val="24"/>
+        </w:rPr>
+        <w:t>404</w:t>
+      </w:r>
+      <w:r>
+        <w:rPr>
+          <w:rFonts w:ascii="Consolas" w:eastAsia="Times New Roman" w:hAnsi="Consolas" w:cs="Times New Roman"/>
+          <w:color w:val="CBCCC6"/>
+          <w:sz w:val="24"/>
+          <w:szCs w:val="24"/>
+        </w:rPr>
+        <w:t>)</w:t>
+      </w:r>
+      <w:r>
+        <w:rPr>
+          <w:rFonts w:ascii="Consolas" w:eastAsia="Times New Roman" w:hAnsi="Consolas" w:cs="Times New Roman"/>
+          <w:color w:val="F29E74"/>
+          <w:sz w:val="24"/>
+          <w:szCs w:val="24"/>
+        </w:rPr>
+        <w:t>.</w:t>
+      </w:r>
+      <w:r>
+        <w:rPr>
+          <w:rFonts w:ascii="Consolas" w:eastAsia="Times New Roman" w:hAnsi="Consolas" w:cs="Times New Roman"/>
+          <w:color w:val="F28779"/>
+          <w:sz w:val="24"/>
+          <w:szCs w:val="24"/>
+        </w:rPr>
+        <w:t>send</w:t>
+      </w:r>
+      <w:r>
+        <w:rPr>
+          <w:rFonts w:ascii="Consolas" w:eastAsia="Times New Roman" w:hAnsi="Consolas" w:cs="Times New Roman"/>
+          <w:color w:val="CBCCC6"/>
+          <w:sz w:val="24"/>
+          <w:szCs w:val="24"/>
+        </w:rPr>
+        <w:t>(</w:t>
+      </w:r>
+      <w:r>
+        <w:rPr>
+          <w:rFonts w:ascii="Consolas" w:eastAsia="Times New Roman" w:hAnsi="Consolas" w:cs="Times New Roman"/>
+          <w:color w:val="BAE67E"/>
+          <w:sz w:val="24"/>
+          <w:szCs w:val="24"/>
+        </w:rPr>
+        <w:t>"The course with the given ID was not found"</w:t>
+      </w:r>
+      <w:r>
+        <w:rPr>
+          <w:rFonts w:ascii="Consolas" w:eastAsia="Times New Roman" w:hAnsi="Consolas" w:cs="Times New Roman"/>
+          <w:color w:val="CBCCC6"/>
+          <w:sz w:val="24"/>
+          <w:szCs w:val="24"/>
+        </w:rPr>
+        <w:t>);</w:t>
+      </w:r>
+    </w:p>
+    <w:p>
+      <w:pPr>
+        <w:shd w:val="clear" w:color="auto" w:fill="1F2430"/>
+        <w:spacing w:after="0" w:line="330" w:lineRule="atLeast"/>
+        <w:rPr>
+          <w:rFonts w:ascii="Consolas" w:eastAsia="Times New Roman" w:hAnsi="Consolas" w:cs="Times New Roman"/>
+          <w:color w:val="CBCCC6"/>
+          <w:sz w:val="24"/>
+          <w:szCs w:val="24"/>
+        </w:rPr>
+      </w:pPr>
+      <w:r>
+        <w:rPr>
+          <w:rFonts w:ascii="Consolas" w:eastAsia="Times New Roman" w:hAnsi="Consolas" w:cs="Times New Roman"/>
+          <w:color w:val="CBCCC6"/>
+          <w:sz w:val="24"/>
+          <w:szCs w:val="24"/>
+        </w:rPr>
+        <w:t xml:space="preserve">  }</w:t>
+      </w:r>
+    </w:p>
+    <w:p>
+      <w:pPr>
+        <w:shd w:val="clear" w:color="auto" w:fill="1F2430"/>
+        <w:spacing w:after="0" w:line="330" w:lineRule="atLeast"/>
+        <w:rPr>
+          <w:rFonts w:ascii="Consolas" w:eastAsia="Times New Roman" w:hAnsi="Consolas" w:cs="Times New Roman"/>
+          <w:color w:val="CBCCC6"/>
+          <w:sz w:val="24"/>
+          <w:szCs w:val="24"/>
+        </w:rPr>
+      </w:pPr>
+    </w:p>
+    <w:p>
+      <w:pPr>
+        <w:shd w:val="clear" w:color="auto" w:fill="1F2430"/>
+        <w:spacing w:after="0" w:line="330" w:lineRule="atLeast"/>
+        <w:rPr>
+          <w:rFonts w:ascii="Consolas" w:eastAsia="Times New Roman" w:hAnsi="Consolas" w:cs="Times New Roman"/>
+          <w:color w:val="CBCCC6"/>
+          <w:sz w:val="24"/>
+          <w:szCs w:val="24"/>
+        </w:rPr>
+      </w:pPr>
+      <w:r>
+        <w:rPr>
+          <w:rFonts w:ascii="Consolas" w:eastAsia="Times New Roman" w:hAnsi="Consolas" w:cs="Times New Roman"/>
+          <w:color w:val="CBCCC6"/>
+          <w:sz w:val="24"/>
+          <w:szCs w:val="24"/>
+        </w:rPr>
+        <w:t xml:space="preserve">  </w:t>
+      </w:r>
+      <w:r>
+        <w:rPr>
+          <w:rFonts w:ascii="Consolas" w:eastAsia="Times New Roman" w:hAnsi="Consolas" w:cs="Times New Roman"/>
+          <w:color w:val="FFA759"/>
+          <w:sz w:val="24"/>
+          <w:szCs w:val="24"/>
+        </w:rPr>
+        <w:t>const</w:t>
+      </w:r>
+      <w:r>
+        <w:rPr>
+          <w:rFonts w:ascii="Consolas" w:eastAsia="Times New Roman" w:hAnsi="Consolas" w:cs="Times New Roman"/>
+          <w:color w:val="CBCCC6"/>
+          <w:sz w:val="24"/>
+          <w:szCs w:val="24"/>
+        </w:rPr>
+        <w:t xml:space="preserve"> </w:t>
+      </w:r>
+      <w:proofErr w:type="gramStart"/>
+      <w:r>
+        <w:rPr>
+          <w:rFonts w:ascii="Consolas" w:eastAsia="Times New Roman" w:hAnsi="Consolas" w:cs="Times New Roman"/>
+          <w:color w:val="CBCCC6"/>
+          <w:sz w:val="24"/>
+          <w:szCs w:val="24"/>
+        </w:rPr>
+        <w:t>{ error</w:t>
+      </w:r>
+      <w:proofErr w:type="gramEnd"/>
+      <w:r>
+        <w:rPr>
+          <w:rFonts w:ascii="Consolas" w:eastAsia="Times New Roman" w:hAnsi="Consolas" w:cs="Times New Roman"/>
+          <w:color w:val="CBCCC6"/>
+          <w:sz w:val="24"/>
+          <w:szCs w:val="24"/>
+        </w:rPr>
+        <w:t xml:space="preserve"> } </w:t>
+      </w:r>
+      <w:r>
+        <w:rPr>
+          <w:rFonts w:ascii="Consolas" w:eastAsia="Times New Roman" w:hAnsi="Consolas" w:cs="Times New Roman"/>
+          <w:color w:val="F29E74"/>
+          <w:sz w:val="24"/>
+          <w:szCs w:val="24"/>
+        </w:rPr>
+        <w:t>=</w:t>
+      </w:r>
+      <w:r>
+        <w:rPr>
+          <w:rFonts w:ascii="Consolas" w:eastAsia="Times New Roman" w:hAnsi="Consolas" w:cs="Times New Roman"/>
+          <w:color w:val="CBCCC6"/>
+          <w:sz w:val="24"/>
+          <w:szCs w:val="24"/>
+        </w:rPr>
+        <w:t xml:space="preserve"> </w:t>
+      </w:r>
+      <w:proofErr w:type="spellStart"/>
+      <w:r>
+        <w:rPr>
+          <w:rFonts w:ascii="Consolas" w:eastAsia="Times New Roman" w:hAnsi="Consolas" w:cs="Times New Roman"/>
+          <w:color w:val="FFD580"/>
+          <w:sz w:val="24"/>
+          <w:szCs w:val="24"/>
+        </w:rPr>
+        <w:t>validateCourse</w:t>
+      </w:r>
+      <w:proofErr w:type="spellEnd"/>
+      <w:r>
+        <w:rPr>
+          <w:rFonts w:ascii="Consolas" w:eastAsia="Times New Roman" w:hAnsi="Consolas" w:cs="Times New Roman"/>
+          <w:color w:val="CBCCC6"/>
+          <w:sz w:val="24"/>
+          <w:szCs w:val="24"/>
+        </w:rPr>
+        <w:t>(</w:t>
+      </w:r>
+      <w:proofErr w:type="spellStart"/>
+      <w:r>
+        <w:rPr>
+          <w:rFonts w:ascii="Consolas" w:eastAsia="Times New Roman" w:hAnsi="Consolas" w:cs="Times New Roman"/>
+          <w:color w:val="CBCCC6"/>
+          <w:sz w:val="24"/>
+          <w:szCs w:val="24"/>
+        </w:rPr>
+        <w:t>req</w:t>
+      </w:r>
+      <w:r>
+        <w:rPr>
+          <w:rFonts w:ascii="Consolas" w:eastAsia="Times New Roman" w:hAnsi="Consolas" w:cs="Times New Roman"/>
+          <w:color w:val="F29E74"/>
+          <w:sz w:val="24"/>
+          <w:szCs w:val="24"/>
+        </w:rPr>
+        <w:t>.</w:t>
+      </w:r>
+      <w:r>
+        <w:rPr>
+          <w:rFonts w:ascii="Consolas" w:eastAsia="Times New Roman" w:hAnsi="Consolas" w:cs="Times New Roman"/>
+          <w:color w:val="CBCCC6"/>
+          <w:sz w:val="24"/>
+          <w:szCs w:val="24"/>
+        </w:rPr>
+        <w:t>body</w:t>
+      </w:r>
+      <w:proofErr w:type="spellEnd"/>
+      <w:r>
+        <w:rPr>
+          <w:rFonts w:ascii="Consolas" w:eastAsia="Times New Roman" w:hAnsi="Consolas" w:cs="Times New Roman"/>
+          <w:color w:val="CBCCC6"/>
+          <w:sz w:val="24"/>
+          <w:szCs w:val="24"/>
+        </w:rPr>
+        <w:t>);</w:t>
+      </w:r>
+    </w:p>
+    <w:p>
+      <w:pPr>
+        <w:shd w:val="clear" w:color="auto" w:fill="1F2430"/>
+        <w:spacing w:after="0" w:line="330" w:lineRule="atLeast"/>
+        <w:rPr>
+          <w:rFonts w:ascii="Consolas" w:eastAsia="Times New Roman" w:hAnsi="Consolas" w:cs="Times New Roman"/>
+          <w:color w:val="CBCCC6"/>
+          <w:sz w:val="24"/>
+          <w:szCs w:val="24"/>
+        </w:rPr>
+      </w:pPr>
+      <w:r>
+        <w:rPr>
+          <w:rFonts w:ascii="Consolas" w:eastAsia="Times New Roman" w:hAnsi="Consolas" w:cs="Times New Roman"/>
+          <w:color w:val="CBCCC6"/>
+          <w:sz w:val="24"/>
+          <w:szCs w:val="24"/>
+        </w:rPr>
+        <w:t xml:space="preserve">  </w:t>
+      </w:r>
+      <w:r>
+        <w:rPr>
+          <w:rFonts w:ascii="Consolas" w:eastAsia="Times New Roman" w:hAnsi="Consolas" w:cs="Times New Roman"/>
+          <w:color w:val="FFA759"/>
+          <w:sz w:val="24"/>
+          <w:szCs w:val="24"/>
+        </w:rPr>
+        <w:t>if</w:t>
+      </w:r>
+      <w:r>
+        <w:rPr>
+          <w:rFonts w:ascii="Consolas" w:eastAsia="Times New Roman" w:hAnsi="Consolas" w:cs="Times New Roman"/>
+          <w:color w:val="CBCCC6"/>
+          <w:sz w:val="24"/>
+          <w:szCs w:val="24"/>
+        </w:rPr>
+        <w:t xml:space="preserve"> (error) </w:t>
+      </w:r>
+      <w:r>
+        <w:rPr>
+          <w:rFonts w:ascii="Consolas" w:eastAsia="Times New Roman" w:hAnsi="Consolas" w:cs="Times New Roman"/>
+          <w:color w:val="FFA759"/>
+          <w:sz w:val="24"/>
+          <w:szCs w:val="24"/>
+        </w:rPr>
+        <w:t>return</w:t>
+      </w:r>
+      <w:r>
+        <w:rPr>
+          <w:rFonts w:ascii="Consolas" w:eastAsia="Times New Roman" w:hAnsi="Consolas" w:cs="Times New Roman"/>
+          <w:color w:val="CBCCC6"/>
+          <w:sz w:val="24"/>
+          <w:szCs w:val="24"/>
+        </w:rPr>
+        <w:t xml:space="preserve"> </w:t>
+      </w:r>
+      <w:proofErr w:type="spellStart"/>
+      <w:proofErr w:type="gramStart"/>
+      <w:r>
+        <w:rPr>
+          <w:rFonts w:ascii="Consolas" w:eastAsia="Times New Roman" w:hAnsi="Consolas" w:cs="Times New Roman"/>
+          <w:color w:val="CBCCC6"/>
+          <w:sz w:val="24"/>
+          <w:szCs w:val="24"/>
+        </w:rPr>
+        <w:t>res</w:t>
+      </w:r>
+      <w:r>
+        <w:rPr>
+          <w:rFonts w:ascii="Consolas" w:eastAsia="Times New Roman" w:hAnsi="Consolas" w:cs="Times New Roman"/>
+          <w:color w:val="F29E74"/>
+          <w:sz w:val="24"/>
+          <w:szCs w:val="24"/>
+        </w:rPr>
+        <w:t>.</w:t>
+      </w:r>
+      <w:r>
+        <w:rPr>
+          <w:rFonts w:ascii="Consolas" w:eastAsia="Times New Roman" w:hAnsi="Consolas" w:cs="Times New Roman"/>
+          <w:color w:val="FFD580"/>
+          <w:sz w:val="24"/>
+          <w:szCs w:val="24"/>
+        </w:rPr>
+        <w:t>status</w:t>
+      </w:r>
+      <w:proofErr w:type="spellEnd"/>
+      <w:proofErr w:type="gramEnd"/>
+      <w:r>
+        <w:rPr>
+          <w:rFonts w:ascii="Consolas" w:eastAsia="Times New Roman" w:hAnsi="Consolas" w:cs="Times New Roman"/>
+          <w:color w:val="CBCCC6"/>
+          <w:sz w:val="24"/>
+          <w:szCs w:val="24"/>
+        </w:rPr>
+        <w:t>(</w:t>
+      </w:r>
+      <w:r>
+        <w:rPr>
+          <w:rFonts w:ascii="Consolas" w:eastAsia="Times New Roman" w:hAnsi="Consolas" w:cs="Times New Roman"/>
+          <w:color w:val="FFCC66"/>
+          <w:sz w:val="24"/>
+          <w:szCs w:val="24"/>
+        </w:rPr>
+        <w:t>400</w:t>
+      </w:r>
+      <w:r>
+        <w:rPr>
+          <w:rFonts w:ascii="Consolas" w:eastAsia="Times New Roman" w:hAnsi="Consolas" w:cs="Times New Roman"/>
+          <w:color w:val="CBCCC6"/>
+          <w:sz w:val="24"/>
+          <w:szCs w:val="24"/>
+        </w:rPr>
+        <w:t>)</w:t>
+      </w:r>
+      <w:r>
+        <w:rPr>
+          <w:rFonts w:ascii="Consolas" w:eastAsia="Times New Roman" w:hAnsi="Consolas" w:cs="Times New Roman"/>
+          <w:color w:val="F29E74"/>
+          <w:sz w:val="24"/>
+          <w:szCs w:val="24"/>
+        </w:rPr>
+        <w:t>.</w:t>
+      </w:r>
+      <w:r>
+        <w:rPr>
+          <w:rFonts w:ascii="Consolas" w:eastAsia="Times New Roman" w:hAnsi="Consolas" w:cs="Times New Roman"/>
+          <w:color w:val="F28779"/>
+          <w:sz w:val="24"/>
+          <w:szCs w:val="24"/>
+        </w:rPr>
+        <w:t>send</w:t>
+      </w:r>
+      <w:r>
+        <w:rPr>
+          <w:rFonts w:ascii="Consolas" w:eastAsia="Times New Roman" w:hAnsi="Consolas" w:cs="Times New Roman"/>
+          <w:color w:val="CBCCC6"/>
+          <w:sz w:val="24"/>
+          <w:szCs w:val="24"/>
+        </w:rPr>
+        <w:t>(</w:t>
+      </w:r>
+      <w:proofErr w:type="spellStart"/>
+      <w:r>
+        <w:rPr>
+          <w:rFonts w:ascii="Consolas" w:eastAsia="Times New Roman" w:hAnsi="Consolas" w:cs="Times New Roman"/>
+          <w:color w:val="CBCCC6"/>
+          <w:sz w:val="24"/>
+          <w:szCs w:val="24"/>
+        </w:rPr>
+        <w:t>error</w:t>
+      </w:r>
+      <w:r>
+        <w:rPr>
+          <w:rFonts w:ascii="Consolas" w:eastAsia="Times New Roman" w:hAnsi="Consolas" w:cs="Times New Roman"/>
+          <w:color w:val="F29E74"/>
+          <w:sz w:val="24"/>
+          <w:szCs w:val="24"/>
+        </w:rPr>
+        <w:t>.</w:t>
+      </w:r>
+      <w:r>
+        <w:rPr>
+          <w:rFonts w:ascii="Consolas" w:eastAsia="Times New Roman" w:hAnsi="Consolas" w:cs="Times New Roman"/>
+          <w:color w:val="CBCCC6"/>
+          <w:sz w:val="24"/>
+          <w:szCs w:val="24"/>
+        </w:rPr>
+        <w:t>details</w:t>
+      </w:r>
+      <w:proofErr w:type="spellEnd"/>
+      <w:r>
+        <w:rPr>
+          <w:rFonts w:ascii="Consolas" w:eastAsia="Times New Roman" w:hAnsi="Consolas" w:cs="Times New Roman"/>
+          <w:color w:val="CBCCC6"/>
+          <w:sz w:val="24"/>
+          <w:szCs w:val="24"/>
+        </w:rPr>
+        <w:t>[</w:t>
+      </w:r>
+      <w:r>
+        <w:rPr>
+          <w:rFonts w:ascii="Consolas" w:eastAsia="Times New Roman" w:hAnsi="Consolas" w:cs="Times New Roman"/>
+          <w:color w:val="FFCC66"/>
+          <w:sz w:val="24"/>
+          <w:szCs w:val="24"/>
+        </w:rPr>
+        <w:t>0</w:t>
+      </w:r>
+      <w:r>
+        <w:rPr>
+          <w:rFonts w:ascii="Consolas" w:eastAsia="Times New Roman" w:hAnsi="Consolas" w:cs="Times New Roman"/>
+          <w:color w:val="CBCCC6"/>
+          <w:sz w:val="24"/>
+          <w:szCs w:val="24"/>
+        </w:rPr>
+        <w:t>]</w:t>
+      </w:r>
+      <w:r>
+        <w:rPr>
+          <w:rFonts w:ascii="Consolas" w:eastAsia="Times New Roman" w:hAnsi="Consolas" w:cs="Times New Roman"/>
+          <w:color w:val="F29E74"/>
+          <w:sz w:val="24"/>
+          <w:szCs w:val="24"/>
+        </w:rPr>
+        <w:t>.</w:t>
+      </w:r>
+      <w:r>
+        <w:rPr>
+          <w:rFonts w:ascii="Consolas" w:eastAsia="Times New Roman" w:hAnsi="Consolas" w:cs="Times New Roman"/>
+          <w:color w:val="CBCCC6"/>
+          <w:sz w:val="24"/>
+          <w:szCs w:val="24"/>
+        </w:rPr>
+        <w:t>message);</w:t>
+      </w:r>
+    </w:p>
+    <w:p>
+      <w:pPr>
+        <w:shd w:val="clear" w:color="auto" w:fill="1F2430"/>
+        <w:spacing w:after="0" w:line="330" w:lineRule="atLeast"/>
+        <w:rPr>
+          <w:rFonts w:ascii="Consolas" w:eastAsia="Times New Roman" w:hAnsi="Consolas" w:cs="Times New Roman"/>
+          <w:color w:val="CBCCC6"/>
+          <w:sz w:val="24"/>
+          <w:szCs w:val="24"/>
+        </w:rPr>
+      </w:pPr>
+    </w:p>
+    <w:p>
+      <w:pPr>
+        <w:shd w:val="clear" w:color="auto" w:fill="1F2430"/>
+        <w:spacing w:after="0" w:line="330" w:lineRule="atLeast"/>
+        <w:rPr>
+          <w:rFonts w:ascii="Consolas" w:eastAsia="Times New Roman" w:hAnsi="Consolas" w:cs="Times New Roman"/>
+          <w:color w:val="CBCCC6"/>
+          <w:sz w:val="24"/>
+          <w:szCs w:val="24"/>
+        </w:rPr>
+      </w:pPr>
+      <w:r>
+        <w:rPr>
+          <w:rFonts w:ascii="Consolas" w:eastAsia="Times New Roman" w:hAnsi="Consolas" w:cs="Times New Roman"/>
+          <w:color w:val="CBCCC6"/>
+          <w:sz w:val="24"/>
+          <w:szCs w:val="24"/>
+        </w:rPr>
+        <w:t xml:space="preserve">  course</w:t>
+      </w:r>
+      <w:r>
+        <w:rPr>
+          <w:rFonts w:ascii="Consolas" w:eastAsia="Times New Roman" w:hAnsi="Consolas" w:cs="Times New Roman"/>
+          <w:color w:val="F29E74"/>
+          <w:sz w:val="24"/>
+          <w:szCs w:val="24"/>
+        </w:rPr>
+        <w:t>.</w:t>
+      </w:r>
+      <w:r>
+        <w:rPr>
+          <w:rFonts w:ascii="Consolas" w:eastAsia="Times New Roman" w:hAnsi="Consolas" w:cs="Times New Roman"/>
+          <w:color w:val="CBCCC6"/>
+          <w:sz w:val="24"/>
+          <w:szCs w:val="24"/>
+        </w:rPr>
+        <w:t xml:space="preserve">name </w:t>
+      </w:r>
+      <w:r>
+        <w:rPr>
+          <w:rFonts w:ascii="Consolas" w:eastAsia="Times New Roman" w:hAnsi="Consolas" w:cs="Times New Roman"/>
+          <w:color w:val="F29E74"/>
+          <w:sz w:val="24"/>
+          <w:szCs w:val="24"/>
+        </w:rPr>
+        <w:t>=</w:t>
+      </w:r>
+      <w:r>
+        <w:rPr>
+          <w:rFonts w:ascii="Consolas" w:eastAsia="Times New Roman" w:hAnsi="Consolas" w:cs="Times New Roman"/>
+          <w:color w:val="CBCCC6"/>
+          <w:sz w:val="24"/>
+          <w:szCs w:val="24"/>
+        </w:rPr>
+        <w:t xml:space="preserve"> req</w:t>
+      </w:r>
+      <w:r>
+        <w:rPr>
+          <w:rFonts w:ascii="Consolas" w:eastAsia="Times New Roman" w:hAnsi="Consolas" w:cs="Times New Roman"/>
+          <w:color w:val="F29E74"/>
+          <w:sz w:val="24"/>
+          <w:szCs w:val="24"/>
+        </w:rPr>
+        <w:t>.</w:t>
+      </w:r>
+      <w:r>
+        <w:rPr>
+          <w:rFonts w:ascii="Consolas" w:eastAsia="Times New Roman" w:hAnsi="Consolas" w:cs="Times New Roman"/>
+          <w:color w:val="CBCCC6"/>
+          <w:sz w:val="24"/>
+          <w:szCs w:val="24"/>
+        </w:rPr>
+        <w:t>body</w:t>
+      </w:r>
+      <w:r>
+        <w:rPr>
+          <w:rFonts w:ascii="Consolas" w:eastAsia="Times New Roman" w:hAnsi="Consolas" w:cs="Times New Roman"/>
+          <w:color w:val="F29E74"/>
+          <w:sz w:val="24"/>
+          <w:szCs w:val="24"/>
+        </w:rPr>
+        <w:t>.</w:t>
+      </w:r>
+      <w:r>
+        <w:rPr>
+          <w:rFonts w:ascii="Consolas" w:eastAsia="Times New Roman" w:hAnsi="Consolas" w:cs="Times New Roman"/>
+          <w:color w:val="CBCCC6"/>
+          <w:sz w:val="24"/>
+          <w:szCs w:val="24"/>
+        </w:rPr>
+        <w:t>name;</w:t>
+      </w:r>
+    </w:p>
+    <w:p>
+      <w:pPr>
+        <w:shd w:val="clear" w:color="auto" w:fill="1F2430"/>
+        <w:spacing w:after="0" w:line="330" w:lineRule="atLeast"/>
+        <w:rPr>
+          <w:rFonts w:ascii="Consolas" w:eastAsia="Times New Roman" w:hAnsi="Consolas" w:cs="Times New Roman"/>
+          <w:color w:val="CBCCC6"/>
+          <w:sz w:val="24"/>
+          <w:szCs w:val="24"/>
+        </w:rPr>
+      </w:pPr>
+      <w:r>
+        <w:rPr>
+          <w:rFonts w:ascii="Consolas" w:eastAsia="Times New Roman" w:hAnsi="Consolas" w:cs="Times New Roman"/>
+          <w:color w:val="CBCCC6"/>
+          <w:sz w:val="24"/>
+          <w:szCs w:val="24"/>
+        </w:rPr>
+        <w:t xml:space="preserve">  </w:t>
+      </w:r>
+      <w:proofErr w:type="spellStart"/>
+      <w:proofErr w:type="gramStart"/>
+      <w:r>
+        <w:rPr>
+          <w:rFonts w:ascii="Consolas" w:eastAsia="Times New Roman" w:hAnsi="Consolas" w:cs="Times New Roman"/>
+          <w:color w:val="CBCCC6"/>
+          <w:sz w:val="24"/>
+          <w:szCs w:val="24"/>
+        </w:rPr>
+        <w:t>res</w:t>
+      </w:r>
+      <w:r>
+        <w:rPr>
+          <w:rFonts w:ascii="Consolas" w:eastAsia="Times New Roman" w:hAnsi="Consolas" w:cs="Times New Roman"/>
+          <w:color w:val="F29E74"/>
+          <w:sz w:val="24"/>
+          <w:szCs w:val="24"/>
+        </w:rPr>
+        <w:t>.</w:t>
+      </w:r>
+      <w:r>
+        <w:rPr>
+          <w:rFonts w:ascii="Consolas" w:eastAsia="Times New Roman" w:hAnsi="Consolas" w:cs="Times New Roman"/>
+          <w:color w:val="F28779"/>
+          <w:sz w:val="24"/>
+          <w:szCs w:val="24"/>
+        </w:rPr>
+        <w:t>send</w:t>
+      </w:r>
+      <w:proofErr w:type="spellEnd"/>
+      <w:proofErr w:type="gramEnd"/>
+      <w:r>
+        <w:rPr>
+          <w:rFonts w:ascii="Consolas" w:eastAsia="Times New Roman" w:hAnsi="Consolas" w:cs="Times New Roman"/>
+          <w:color w:val="CBCCC6"/>
+          <w:sz w:val="24"/>
+          <w:szCs w:val="24"/>
+        </w:rPr>
+        <w:t>(course);</w:t>
+      </w:r>
+    </w:p>
+    <w:p>
+      <w:pPr>
+        <w:shd w:val="clear" w:color="auto" w:fill="1F2430"/>
+        <w:spacing w:after="0" w:line="330" w:lineRule="atLeast"/>
+        <w:rPr>
+          <w:rFonts w:ascii="Consolas" w:eastAsia="Times New Roman" w:hAnsi="Consolas" w:cs="Times New Roman"/>
+          <w:color w:val="CBCCC6"/>
+          <w:sz w:val="24"/>
+          <w:szCs w:val="24"/>
+        </w:rPr>
+      </w:pPr>
+      <w:r>
+        <w:rPr>
+          <w:rFonts w:ascii="Consolas" w:eastAsia="Times New Roman" w:hAnsi="Consolas" w:cs="Times New Roman"/>
+          <w:color w:val="CBCCC6"/>
+          <w:sz w:val="24"/>
+          <w:szCs w:val="24"/>
+        </w:rPr>
+        <w:t>});</w:t>
+      </w:r>
+    </w:p>
+    <w:p>
+      <w:pPr>
+        <w:spacing w:after="0" w:line="0" w:lineRule="atLeast"/>
+      </w:pPr>
+    </w:p>
+    <w:p>
+      <w:pPr>
+        <w:spacing w:after="0" w:line="0" w:lineRule="atLeast"/>
+      </w:pPr>
+      <w:r>
+        <w:t xml:space="preserve">Do the same </w:t>
+      </w:r>
+      <w:r>
+        <w:t xml:space="preserve">issue in all cases </w:t>
+      </w:r>
     </w:p>
     <w:p>
       <w:pPr>
@@ -25877,6 +29751,178 @@
     </w:lvl>
   </w:abstractNum>
   <w:abstractNum w:abstractNumId="4" w15:restartNumberingAfterBreak="0">
+    <w:nsid w:val="38736324"/>
+    <w:multiLevelType w:val="hybridMultilevel"/>
+    <w:tmpl w:val="64E8B832"/>
+    <w:lvl w:ilvl="0" w:tplc="0409000F">
+      <w:start w:val="1"/>
+      <w:numFmt w:val="decimal"/>
+      <w:lvlText w:val="%1."/>
+      <w:lvlJc w:val="left"/>
+      <w:pPr>
+        <w:ind w:left="720" w:hanging="360"/>
+      </w:pPr>
+    </w:lvl>
+    <w:lvl w:ilvl="1" w:tplc="04090019" w:tentative="1">
+      <w:start w:val="1"/>
+      <w:numFmt w:val="lowerLetter"/>
+      <w:lvlText w:val="%2."/>
+      <w:lvlJc w:val="left"/>
+      <w:pPr>
+        <w:ind w:left="1440" w:hanging="360"/>
+      </w:pPr>
+    </w:lvl>
+    <w:lvl w:ilvl="2" w:tplc="0409001B" w:tentative="1">
+      <w:start w:val="1"/>
+      <w:numFmt w:val="lowerRoman"/>
+      <w:lvlText w:val="%3."/>
+      <w:lvlJc w:val="right"/>
+      <w:pPr>
+        <w:ind w:left="2160" w:hanging="180"/>
+      </w:pPr>
+    </w:lvl>
+    <w:lvl w:ilvl="3" w:tplc="0409000F" w:tentative="1">
+      <w:start w:val="1"/>
+      <w:numFmt w:val="decimal"/>
+      <w:lvlText w:val="%4."/>
+      <w:lvlJc w:val="left"/>
+      <w:pPr>
+        <w:ind w:left="2880" w:hanging="360"/>
+      </w:pPr>
+    </w:lvl>
+    <w:lvl w:ilvl="4" w:tplc="04090019" w:tentative="1">
+      <w:start w:val="1"/>
+      <w:numFmt w:val="lowerLetter"/>
+      <w:lvlText w:val="%5."/>
+      <w:lvlJc w:val="left"/>
+      <w:pPr>
+        <w:ind w:left="3600" w:hanging="360"/>
+      </w:pPr>
+    </w:lvl>
+    <w:lvl w:ilvl="5" w:tplc="0409001B" w:tentative="1">
+      <w:start w:val="1"/>
+      <w:numFmt w:val="lowerRoman"/>
+      <w:lvlText w:val="%6."/>
+      <w:lvlJc w:val="right"/>
+      <w:pPr>
+        <w:ind w:left="4320" w:hanging="180"/>
+      </w:pPr>
+    </w:lvl>
+    <w:lvl w:ilvl="6" w:tplc="0409000F" w:tentative="1">
+      <w:start w:val="1"/>
+      <w:numFmt w:val="decimal"/>
+      <w:lvlText w:val="%7."/>
+      <w:lvlJc w:val="left"/>
+      <w:pPr>
+        <w:ind w:left="5040" w:hanging="360"/>
+      </w:pPr>
+    </w:lvl>
+    <w:lvl w:ilvl="7" w:tplc="04090019" w:tentative="1">
+      <w:start w:val="1"/>
+      <w:numFmt w:val="lowerLetter"/>
+      <w:lvlText w:val="%8."/>
+      <w:lvlJc w:val="left"/>
+      <w:pPr>
+        <w:ind w:left="5760" w:hanging="360"/>
+      </w:pPr>
+    </w:lvl>
+    <w:lvl w:ilvl="8" w:tplc="0409001B" w:tentative="1">
+      <w:start w:val="1"/>
+      <w:numFmt w:val="lowerRoman"/>
+      <w:lvlText w:val="%9."/>
+      <w:lvlJc w:val="right"/>
+      <w:pPr>
+        <w:ind w:left="6480" w:hanging="180"/>
+      </w:pPr>
+    </w:lvl>
+  </w:abstractNum>
+  <w:abstractNum w:abstractNumId="5" w15:restartNumberingAfterBreak="0">
+    <w:nsid w:val="69B62DE4"/>
+    <w:multiLevelType w:val="hybridMultilevel"/>
+    <w:tmpl w:val="93640F94"/>
+    <w:lvl w:ilvl="0" w:tplc="0409000F">
+      <w:start w:val="1"/>
+      <w:numFmt w:val="decimal"/>
+      <w:lvlText w:val="%1."/>
+      <w:lvlJc w:val="left"/>
+      <w:pPr>
+        <w:ind w:left="720" w:hanging="360"/>
+      </w:pPr>
+    </w:lvl>
+    <w:lvl w:ilvl="1" w:tplc="04090019" w:tentative="1">
+      <w:start w:val="1"/>
+      <w:numFmt w:val="lowerLetter"/>
+      <w:lvlText w:val="%2."/>
+      <w:lvlJc w:val="left"/>
+      <w:pPr>
+        <w:ind w:left="1440" w:hanging="360"/>
+      </w:pPr>
+    </w:lvl>
+    <w:lvl w:ilvl="2" w:tplc="0409001B" w:tentative="1">
+      <w:start w:val="1"/>
+      <w:numFmt w:val="lowerRoman"/>
+      <w:lvlText w:val="%3."/>
+      <w:lvlJc w:val="right"/>
+      <w:pPr>
+        <w:ind w:left="2160" w:hanging="180"/>
+      </w:pPr>
+    </w:lvl>
+    <w:lvl w:ilvl="3" w:tplc="0409000F" w:tentative="1">
+      <w:start w:val="1"/>
+      <w:numFmt w:val="decimal"/>
+      <w:lvlText w:val="%4."/>
+      <w:lvlJc w:val="left"/>
+      <w:pPr>
+        <w:ind w:left="2880" w:hanging="360"/>
+      </w:pPr>
+    </w:lvl>
+    <w:lvl w:ilvl="4" w:tplc="04090019" w:tentative="1">
+      <w:start w:val="1"/>
+      <w:numFmt w:val="lowerLetter"/>
+      <w:lvlText w:val="%5."/>
+      <w:lvlJc w:val="left"/>
+      <w:pPr>
+        <w:ind w:left="3600" w:hanging="360"/>
+      </w:pPr>
+    </w:lvl>
+    <w:lvl w:ilvl="5" w:tplc="0409001B" w:tentative="1">
+      <w:start w:val="1"/>
+      <w:numFmt w:val="lowerRoman"/>
+      <w:lvlText w:val="%6."/>
+      <w:lvlJc w:val="right"/>
+      <w:pPr>
+        <w:ind w:left="4320" w:hanging="180"/>
+      </w:pPr>
+    </w:lvl>
+    <w:lvl w:ilvl="6" w:tplc="0409000F" w:tentative="1">
+      <w:start w:val="1"/>
+      <w:numFmt w:val="decimal"/>
+      <w:lvlText w:val="%7."/>
+      <w:lvlJc w:val="left"/>
+      <w:pPr>
+        <w:ind w:left="5040" w:hanging="360"/>
+      </w:pPr>
+    </w:lvl>
+    <w:lvl w:ilvl="7" w:tplc="04090019" w:tentative="1">
+      <w:start w:val="1"/>
+      <w:numFmt w:val="lowerLetter"/>
+      <w:lvlText w:val="%8."/>
+      <w:lvlJc w:val="left"/>
+      <w:pPr>
+        <w:ind w:left="5760" w:hanging="360"/>
+      </w:pPr>
+    </w:lvl>
+    <w:lvl w:ilvl="8" w:tplc="0409001B" w:tentative="1">
+      <w:start w:val="1"/>
+      <w:numFmt w:val="lowerRoman"/>
+      <w:lvlText w:val="%9."/>
+      <w:lvlJc w:val="right"/>
+      <w:pPr>
+        <w:ind w:left="6480" w:hanging="180"/>
+      </w:pPr>
+    </w:lvl>
+  </w:abstractNum>
+  <w:abstractNum w:abstractNumId="6" w15:restartNumberingAfterBreak="0">
     <w:nsid w:val="7AF27AEB"/>
     <w:multiLevelType w:val="hybridMultilevel"/>
     <w:tmpl w:val="AE06ABEA"/>
@@ -25963,7 +30009,7 @@
     </w:lvl>
   </w:abstractNum>
   <w:num w:numId="1">
-    <w:abstractNumId w:val="4"/>
+    <w:abstractNumId w:val="6"/>
   </w:num>
   <w:num w:numId="2">
     <w:abstractNumId w:val="2"/>
@@ -25976,6 +30022,12 @@
   </w:num>
   <w:num w:numId="5">
     <w:abstractNumId w:val="1"/>
+  </w:num>
+  <w:num w:numId="6">
+    <w:abstractNumId w:val="5"/>
+  </w:num>
+  <w:num w:numId="7">
+    <w:abstractNumId w:val="4"/>
   </w:num>
 </w:numbering>
 </file>
@@ -26708,7 +30760,7 @@
 </file>
 
 <file path=customXml/itemProps1.xml><?xml version="1.0" encoding="utf-8"?>
-<ds:datastoreItem xmlns:ds="http://schemas.openxmlformats.org/officeDocument/2006/customXml" ds:itemID="{BDFA8011-B14F-4E88-8358-F1DE386ECEEF}">
+<ds:datastoreItem xmlns:ds="http://schemas.openxmlformats.org/officeDocument/2006/customXml" ds:itemID="{7E0A55CE-5059-46A7-8868-441C25A46453}">
   <ds:schemaRefs>
     <ds:schemaRef ds:uri="http://schemas.openxmlformats.org/officeDocument/2006/bibliography"/>
   </ds:schemaRefs>

</xml_diff>